<commit_message>
latar belakang -1 related works
</commit_message>
<xml_diff>
--- a/dokumen/SISTEM PENDETEKESI MANUSIA BERBASIS EDGE COMPUTING DENGAN MENGGUNAKAN ALGORITMA SINGLE SHOT DETECTOR.docx
+++ b/dokumen/SISTEM PENDETEKESI MANUSIA BERBASIS EDGE COMPUTING DENGAN MENGGUNAKAN ALGORITMA SINGLE SHOT DETECTOR.docx
@@ -1,6 +1,6 @@
 
 <file path=word/document.xml><?xml version="1.0" encoding="utf-8"?>
-<w:document xmlns:wpc="http://schemas.microsoft.com/office/word/2010/wordprocessingCanvas" xmlns:cx="http://schemas.microsoft.com/office/drawing/2014/chartex" xmlns:cx1="http://schemas.microsoft.com/office/drawing/2015/9/8/chartex" xmlns:cx2="http://schemas.microsoft.com/office/drawing/2015/10/21/chartex" xmlns:cx3="http://schemas.microsoft.com/office/drawing/2016/5/9/chartex" xmlns:cx4="http://schemas.microsoft.com/office/drawing/2016/5/10/chartex" xmlns:cx5="http://schemas.microsoft.com/office/drawing/2016/5/11/chartex" xmlns:cx6="http://schemas.microsoft.com/office/drawing/2016/5/12/chartex" xmlns:cx7="http://schemas.microsoft.com/office/drawing/2016/5/13/chartex" xmlns:cx8="http://schemas.microsoft.com/office/drawing/2016/5/14/chartex" xmlns:mc="http://schemas.openxmlformats.org/markup-compatibility/2006" xmlns:aink="http://schemas.microsoft.com/office/drawing/2016/ink" xmlns:am3d="http://schemas.microsoft.com/office/drawing/2017/model3d" xmlns:o="urn:schemas-microsoft-com:office:office" xmlns:oel="http://schemas.microsoft.com/office/2019/extlst" xmlns:r="http://schemas.openxmlformats.org/officeDocument/2006/relationships" xmlns:m="http://schemas.openxmlformats.org/officeDocument/2006/math" xmlns:v="urn:schemas-microsoft-com:vml" xmlns:wp14="http://schemas.microsoft.com/office/word/2010/wordprocessingDrawing" xmlns:wp="http://schemas.openxmlformats.org/drawingml/2006/wordprocessingDrawing" xmlns:w10="urn:schemas-microsoft-com:office:word" xmlns:w="http://schemas.openxmlformats.org/wordprocessingml/2006/main" xmlns:w14="http://schemas.microsoft.com/office/word/2010/wordml" xmlns:w15="http://schemas.microsoft.com/office/word/2012/wordml" xmlns:w16cex="http://schemas.microsoft.com/office/word/2018/wordml/cex" xmlns:w16cid="http://schemas.microsoft.com/office/word/2016/wordml/cid" xmlns:w16="http://schemas.microsoft.com/office/word/2018/wordml" xmlns:w16sdtdh="http://schemas.microsoft.com/office/word/2020/wordml/sdtdatahash" xmlns:w16se="http://schemas.microsoft.com/office/word/2015/wordml/symex" xmlns:wpg="http://schemas.microsoft.com/office/word/2010/wordprocessingGroup" xmlns:wpi="http://schemas.microsoft.com/office/word/2010/wordprocessingInk" xmlns:wne="http://schemas.microsoft.com/office/word/2006/wordml" xmlns:wps="http://schemas.microsoft.com/office/word/2010/wordprocessingShape" mc:Ignorable="w14 w15 w16se w16cid w16 w16cex w16sdtdh wp14">
+<w:document xmlns:wpc="http://schemas.microsoft.com/office/word/2010/wordprocessingCanvas" xmlns:cx="http://schemas.microsoft.com/office/drawing/2014/chartex" xmlns:cx1="http://schemas.microsoft.com/office/drawing/2015/9/8/chartex" xmlns:cx2="http://schemas.microsoft.com/office/drawing/2015/10/21/chartex" xmlns:cx3="http://schemas.microsoft.com/office/drawing/2016/5/9/chartex" xmlns:cx4="http://schemas.microsoft.com/office/drawing/2016/5/10/chartex" xmlns:cx5="http://schemas.microsoft.com/office/drawing/2016/5/11/chartex" xmlns:cx6="http://schemas.microsoft.com/office/drawing/2016/5/12/chartex" xmlns:cx7="http://schemas.microsoft.com/office/drawing/2016/5/13/chartex" xmlns:cx8="http://schemas.microsoft.com/office/drawing/2016/5/14/chartex" xmlns:mc="http://schemas.openxmlformats.org/markup-compatibility/2006" xmlns:aink="http://schemas.microsoft.com/office/drawing/2016/ink" xmlns:am3d="http://schemas.microsoft.com/office/drawing/2017/model3d" xmlns:o="urn:schemas-microsoft-com:office:office" xmlns:r="http://schemas.openxmlformats.org/officeDocument/2006/relationships" xmlns:m="http://schemas.openxmlformats.org/officeDocument/2006/math" xmlns:v="urn:schemas-microsoft-com:vml" xmlns:wp14="http://schemas.microsoft.com/office/word/2010/wordprocessingDrawing" xmlns:wp="http://schemas.openxmlformats.org/drawingml/2006/wordprocessingDrawing" xmlns:w10="urn:schemas-microsoft-com:office:word" xmlns:w="http://schemas.openxmlformats.org/wordprocessingml/2006/main" xmlns:w14="http://schemas.microsoft.com/office/word/2010/wordml" xmlns:w15="http://schemas.microsoft.com/office/word/2012/wordml" xmlns:w16cex="http://schemas.microsoft.com/office/word/2018/wordml/cex" xmlns:w16cid="http://schemas.microsoft.com/office/word/2016/wordml/cid" xmlns:w16="http://schemas.microsoft.com/office/word/2018/wordml" xmlns:w16se="http://schemas.microsoft.com/office/word/2015/wordml/symex" xmlns:wpg="http://schemas.microsoft.com/office/word/2010/wordprocessingGroup" xmlns:wpi="http://schemas.microsoft.com/office/word/2010/wordprocessingInk" xmlns:wne="http://schemas.microsoft.com/office/word/2006/wordml" xmlns:wps="http://schemas.microsoft.com/office/word/2010/wordprocessingShape" mc:Ignorable="w14 w15 w16se w16cid w16 w16cex wp14">
   <w:body>
     <w:p>
       <w:pPr>
@@ -22,18 +22,7 @@
           <w:sz w:val="24"/>
           <w:szCs w:val="24"/>
         </w:rPr>
-        <w:t xml:space="preserve">SISTEM </w:t>
-      </w:r>
-      <w:r>
-        <w:rPr>
-          <w:rFonts w:ascii="Times New Roman" w:hAnsi="Times New Roman" w:cs="Times New Roman"/>
-          <w:b/>
-          <w:bCs/>
-          <w:sz w:val="24"/>
-          <w:szCs w:val="24"/>
-          <w:lang w:val="id-ID"/>
-        </w:rPr>
-        <w:t>KEAMANAN</w:t>
+        <w:t>SISTEM DETEKSI MANUSIA</w:t>
       </w:r>
       <w:r>
         <w:rPr>
@@ -272,7 +261,7 @@
                     </pic:cNvPicPr>
                   </pic:nvPicPr>
                   <pic:blipFill>
-                    <a:blip r:embed="rId7">
+                    <a:blip r:embed="rId8">
                       <a:extLst>
                         <a:ext uri="{28A0092B-C50C-407E-A947-70E740481C1C}">
                           <a14:useLocalDpi xmlns:a14="http://schemas.microsoft.com/office/drawing/2010/main" val="0"/>
@@ -552,7 +541,7 @@
           <w:szCs w:val="24"/>
         </w:rPr>
         <w:sectPr>
-          <w:footerReference w:type="default" r:id="rId8"/>
+          <w:footerReference w:type="default" r:id="rId9"/>
           <w:pgSz w:w="11906" w:h="16838"/>
           <w:pgMar w:top="1701" w:right="1701" w:bottom="1701" w:left="2268" w:header="709" w:footer="709" w:gutter="0"/>
           <w:pgNumType w:start="1"/>
@@ -609,20 +598,8 @@
           <w:szCs w:val="24"/>
         </w:rPr>
         <w:lastRenderedPageBreak/>
-        <w:t xml:space="preserve">Latar </w:t>
-      </w:r>
-      <w:proofErr w:type="spellStart"/>
-      <w:r>
-        <w:rPr>
-          <w:rFonts w:ascii="Times New Roman" w:hAnsi="Times New Roman" w:cs="Times New Roman"/>
-          <w:b/>
-          <w:bCs/>
-          <w:sz w:val="24"/>
-          <w:szCs w:val="24"/>
-        </w:rPr>
-        <w:t>Belakang</w:t>
-      </w:r>
-      <w:proofErr w:type="spellEnd"/>
+        <w:t>Latar Belakang</w:t>
+      </w:r>
     </w:p>
     <w:p>
       <w:pPr>
@@ -633,9 +610,25 @@
           <w:rFonts w:ascii="Times New Roman" w:hAnsi="Times New Roman" w:cs="Times New Roman"/>
           <w:sz w:val="24"/>
           <w:szCs w:val="24"/>
+        </w:rPr>
+      </w:pPr>
+      <w:r>
+        <w:rPr>
+          <w:rFonts w:ascii="Times New Roman" w:hAnsi="Times New Roman" w:cs="Times New Roman"/>
+          <w:sz w:val="24"/>
+          <w:szCs w:val="24"/>
           <w:lang w:val="id-ID"/>
         </w:rPr>
-      </w:pPr>
+        <w:t xml:space="preserve">Keamanan adalah </w:t>
+      </w:r>
+      <w:r>
+        <w:rPr>
+          <w:rFonts w:ascii="Times New Roman" w:hAnsi="Times New Roman" w:cs="Times New Roman"/>
+          <w:sz w:val="24"/>
+          <w:szCs w:val="24"/>
+        </w:rPr>
+        <w:t xml:space="preserve">salah satu </w:t>
+      </w:r>
       <w:r>
         <w:rPr>
           <w:rFonts w:ascii="Times New Roman" w:hAnsi="Times New Roman" w:cs="Times New Roman"/>
@@ -643,8 +636,975 @@
           <w:szCs w:val="24"/>
           <w:lang w:val="id-ID"/>
         </w:rPr>
-        <w:t xml:space="preserve">Keamanan adalah hal yang sangat penting untuk kehidupan manusia. Di era yang semakin maju dan berkembang seperti sekarang, teknologi menjadi salah satu faktor yang dapat membantu meningkatkan keamanan. </w:t>
-      </w:r>
+        <w:t xml:space="preserve">hal yang sangat penting untuk kehidupan manusia. Di era yang semakin maju dan berkembang seperti sekarang, </w:t>
+      </w:r>
+      <w:r>
+        <w:rPr>
+          <w:rFonts w:ascii="Times New Roman" w:hAnsi="Times New Roman" w:cs="Times New Roman"/>
+          <w:sz w:val="24"/>
+          <w:szCs w:val="24"/>
+        </w:rPr>
+        <w:t>T</w:t>
+      </w:r>
+      <w:r>
+        <w:rPr>
+          <w:rFonts w:ascii="Times New Roman" w:hAnsi="Times New Roman" w:cs="Times New Roman"/>
+          <w:sz w:val="24"/>
+          <w:szCs w:val="24"/>
+          <w:lang w:val="id-ID"/>
+        </w:rPr>
+        <w:t>eknologi menjadi salah satu faktor yang dapat membantu meningkatkan keamanan</w:t>
+      </w:r>
+      <w:r>
+        <w:rPr>
+          <w:rFonts w:ascii="Times New Roman" w:hAnsi="Times New Roman" w:cs="Times New Roman"/>
+          <w:sz w:val="24"/>
+          <w:szCs w:val="24"/>
+        </w:rPr>
+        <w:t xml:space="preserve"> </w:t>
+      </w:r>
+      <w:sdt>
+        <w:sdtPr>
+          <w:rPr>
+            <w:rFonts w:ascii="Times New Roman" w:hAnsi="Times New Roman" w:cs="Times New Roman"/>
+            <w:color w:val="000000"/>
+            <w:sz w:val="24"/>
+            <w:szCs w:val="24"/>
+          </w:rPr>
+          <w:tag w:val="MENDELEY_CITATION_v3_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"/>
+          <w:id w:val="1812604425"/>
+          <w:placeholder>
+            <w:docPart w:val="DefaultPlaceholder_-1854013440"/>
+          </w:placeholder>
+        </w:sdtPr>
+        <w:sdtEndPr/>
+        <w:sdtContent>
+          <w:r>
+            <w:rPr>
+              <w:rFonts w:ascii="Times New Roman" w:hAnsi="Times New Roman" w:cs="Times New Roman"/>
+              <w:color w:val="000000"/>
+              <w:sz w:val="24"/>
+              <w:szCs w:val="24"/>
+            </w:rPr>
+            <w:t>(Albar et al., 2019)</w:t>
+          </w:r>
+        </w:sdtContent>
+      </w:sdt>
+      <w:r>
+        <w:rPr>
+          <w:rFonts w:ascii="Times New Roman" w:hAnsi="Times New Roman" w:cs="Times New Roman"/>
+          <w:sz w:val="24"/>
+          <w:szCs w:val="24"/>
+          <w:lang w:val="id-ID"/>
+        </w:rPr>
+        <w:t xml:space="preserve">. </w:t>
+      </w:r>
+      <w:r>
+        <w:rPr>
+          <w:rFonts w:ascii="Times New Roman" w:hAnsi="Times New Roman" w:cs="Times New Roman"/>
+          <w:sz w:val="24"/>
+          <w:szCs w:val="24"/>
+        </w:rPr>
+        <w:t xml:space="preserve">Salah satu teknologi yang dapat dimanfaatkan dalam peningkatan keamanan adalah sistem </w:t>
+      </w:r>
+      <w:r>
+        <w:rPr>
+          <w:rFonts w:ascii="Times New Roman" w:hAnsi="Times New Roman" w:cs="Times New Roman"/>
+          <w:sz w:val="24"/>
+          <w:szCs w:val="24"/>
+        </w:rPr>
+        <w:t>deteksi gerakan menggunakan sensor PIR (Passive Infrared) dan kamera dengan menggunakan pengolahan citra untuk mendeteksi adanya objek pada suatu ruangan atau area tertentu.</w:t>
+      </w:r>
+    </w:p>
+    <w:p>
+      <w:pPr>
+        <w:spacing w:after="0" w:line="360" w:lineRule="auto"/>
+        <w:ind w:firstLine="567"/>
+        <w:jc w:val="both"/>
+        <w:rPr>
+          <w:rFonts w:ascii="Times New Roman" w:hAnsi="Times New Roman" w:cs="Times New Roman"/>
+          <w:sz w:val="24"/>
+          <w:szCs w:val="24"/>
+        </w:rPr>
+      </w:pPr>
+      <w:r>
+        <w:rPr>
+          <w:rFonts w:ascii="Times New Roman" w:hAnsi="Times New Roman" w:cs="Times New Roman"/>
+          <w:color w:val="000000"/>
+          <w:sz w:val="24"/>
+          <w:szCs w:val="24"/>
+        </w:rPr>
+        <w:t xml:space="preserve">Pada umumnya, kamera tidak dilengkapi dengan fitur </w:t>
+      </w:r>
+      <w:r>
+        <w:rPr>
+          <w:rFonts w:ascii="Times New Roman" w:hAnsi="Times New Roman" w:cs="Times New Roman"/>
+          <w:color w:val="000000"/>
+          <w:sz w:val="24"/>
+          <w:szCs w:val="24"/>
+        </w:rPr>
+        <w:t>objek deteksi</w:t>
+      </w:r>
+      <w:r>
+        <w:rPr>
+          <w:rFonts w:ascii="Times New Roman" w:hAnsi="Times New Roman" w:cs="Times New Roman"/>
+          <w:color w:val="000000"/>
+          <w:sz w:val="24"/>
+          <w:szCs w:val="24"/>
+        </w:rPr>
+        <w:t xml:space="preserve">. Oleh karena itu, untuk mendeteksi adanya objek pada citra yang dihasilkan oleh kamera, diperlukan pengolahan citra menggunakan algoritma </w:t>
+      </w:r>
+      <w:r>
+        <w:rPr>
+          <w:rFonts w:ascii="Times New Roman" w:hAnsi="Times New Roman" w:cs="Times New Roman"/>
+          <w:i/>
+          <w:iCs/>
+          <w:color w:val="000000"/>
+          <w:sz w:val="24"/>
+          <w:szCs w:val="24"/>
+        </w:rPr>
+        <w:t>deep learning</w:t>
+      </w:r>
+      <w:r>
+        <w:rPr>
+          <w:rFonts w:ascii="Times New Roman" w:hAnsi="Times New Roman" w:cs="Times New Roman"/>
+          <w:color w:val="000000"/>
+          <w:sz w:val="24"/>
+          <w:szCs w:val="24"/>
+        </w:rPr>
+        <w:t xml:space="preserve"> yang memiliki performa lebih baik dalam mendeteksi objek dibandingkan dengan algoritma pendahulunya</w:t>
+      </w:r>
+      <w:r>
+        <w:rPr>
+          <w:rFonts w:ascii="Times New Roman" w:hAnsi="Times New Roman" w:cs="Times New Roman"/>
+          <w:color w:val="000000"/>
+          <w:sz w:val="24"/>
+          <w:szCs w:val="24"/>
+        </w:rPr>
+        <w:t>.</w:t>
+      </w:r>
+      <w:r>
+        <w:rPr>
+          <w:rFonts w:ascii="Times New Roman" w:hAnsi="Times New Roman" w:cs="Times New Roman"/>
+          <w:color w:val="000000"/>
+          <w:sz w:val="24"/>
+          <w:szCs w:val="24"/>
+        </w:rPr>
+        <w:t xml:space="preserve"> </w:t>
+      </w:r>
+      <w:sdt>
+        <w:sdtPr>
+          <w:rPr>
+            <w:rFonts w:ascii="Times New Roman" w:hAnsi="Times New Roman" w:cs="Times New Roman"/>
+            <w:color w:val="000000"/>
+            <w:sz w:val="24"/>
+            <w:szCs w:val="24"/>
+          </w:rPr>
+          <w:tag w:val="MENDELEY_CITATION_v3_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"/>
+          <w:id w:val="143017354"/>
+          <w:placeholder>
+            <w:docPart w:val="DefaultPlaceholder_-1854013440"/>
+          </w:placeholder>
+        </w:sdtPr>
+        <w:sdtContent>
+          <w:r>
+            <w:rPr>
+              <w:rFonts w:ascii="Times New Roman" w:hAnsi="Times New Roman" w:cs="Times New Roman"/>
+              <w:color w:val="000000"/>
+              <w:sz w:val="24"/>
+              <w:szCs w:val="24"/>
+            </w:rPr>
+            <w:t>(Wu et al., 2020)</w:t>
+          </w:r>
+        </w:sdtContent>
+      </w:sdt>
+      <w:r>
+        <w:rPr>
+          <w:rFonts w:ascii="Times New Roman" w:hAnsi="Times New Roman" w:cs="Times New Roman"/>
+          <w:sz w:val="24"/>
+          <w:szCs w:val="24"/>
+        </w:rPr>
+        <w:t>.</w:t>
+      </w:r>
+      <w:r>
+        <w:rPr>
+          <w:rFonts w:ascii="Times New Roman" w:hAnsi="Times New Roman" w:cs="Times New Roman"/>
+          <w:sz w:val="24"/>
+          <w:szCs w:val="24"/>
+        </w:rPr>
+        <w:t xml:space="preserve"> </w:t>
+      </w:r>
+    </w:p>
+    <w:p>
+      <w:pPr>
+        <w:spacing w:after="0" w:line="360" w:lineRule="auto"/>
+        <w:ind w:firstLine="567"/>
+        <w:jc w:val="both"/>
+        <w:rPr>
+          <w:rFonts w:ascii="Times New Roman" w:hAnsi="Times New Roman" w:cs="Times New Roman"/>
+          <w:sz w:val="24"/>
+          <w:szCs w:val="24"/>
+        </w:rPr>
+      </w:pPr>
+      <w:r>
+        <w:rPr>
+          <w:rFonts w:ascii="Times New Roman" w:hAnsi="Times New Roman" w:cs="Times New Roman"/>
+          <w:i/>
+          <w:iCs/>
+          <w:sz w:val="24"/>
+          <w:szCs w:val="24"/>
+        </w:rPr>
+        <w:t>Single Shot Detector</w:t>
+      </w:r>
+      <w:r>
+        <w:rPr>
+          <w:rFonts w:ascii="Times New Roman" w:hAnsi="Times New Roman" w:cs="Times New Roman"/>
+          <w:sz w:val="24"/>
+          <w:szCs w:val="24"/>
+        </w:rPr>
+        <w:t xml:space="preserve"> (SSD) merupakan </w:t>
+      </w:r>
+      <w:r>
+        <w:rPr>
+          <w:rFonts w:ascii="Times New Roman" w:hAnsi="Times New Roman" w:cs="Times New Roman"/>
+          <w:sz w:val="24"/>
+          <w:szCs w:val="24"/>
+        </w:rPr>
+        <w:t xml:space="preserve">salah satu algoritma </w:t>
+      </w:r>
+      <w:r>
+        <w:rPr>
+          <w:rFonts w:ascii="Times New Roman" w:hAnsi="Times New Roman" w:cs="Times New Roman"/>
+          <w:i/>
+          <w:iCs/>
+          <w:sz w:val="24"/>
+          <w:szCs w:val="24"/>
+        </w:rPr>
+        <w:t>deep learning</w:t>
+      </w:r>
+      <w:r>
+        <w:rPr>
+          <w:rFonts w:ascii="Times New Roman" w:hAnsi="Times New Roman" w:cs="Times New Roman"/>
+          <w:sz w:val="24"/>
+          <w:szCs w:val="24"/>
+        </w:rPr>
+        <w:t xml:space="preserve"> yang dikembangkan pada tahun 2016 oleh Wei Liu dan rekan-rekannya. Metode ini menggunakan arsitektur jaringan konvolusi untuk mendeteksi objek pada citra. S</w:t>
+      </w:r>
+      <w:r>
+        <w:rPr>
+          <w:rFonts w:ascii="Times New Roman" w:hAnsi="Times New Roman" w:cs="Times New Roman"/>
+          <w:sz w:val="24"/>
+          <w:szCs w:val="24"/>
+        </w:rPr>
+        <w:t xml:space="preserve">SD </w:t>
+      </w:r>
+      <w:r>
+        <w:rPr>
+          <w:rFonts w:ascii="Times New Roman" w:hAnsi="Times New Roman" w:cs="Times New Roman"/>
+          <w:sz w:val="24"/>
+          <w:szCs w:val="24"/>
+        </w:rPr>
+        <w:t xml:space="preserve">terbukti efektif untuk </w:t>
+      </w:r>
+      <w:r>
+        <w:rPr>
+          <w:rFonts w:ascii="Times New Roman" w:hAnsi="Times New Roman" w:cs="Times New Roman"/>
+          <w:sz w:val="24"/>
+          <w:szCs w:val="24"/>
+        </w:rPr>
+        <w:t xml:space="preserve">kasus </w:t>
+      </w:r>
+      <w:r>
+        <w:rPr>
+          <w:rFonts w:ascii="Times New Roman" w:hAnsi="Times New Roman" w:cs="Times New Roman"/>
+          <w:i/>
+          <w:iCs/>
+          <w:sz w:val="24"/>
+          <w:szCs w:val="24"/>
+        </w:rPr>
+        <w:t>real-time</w:t>
+      </w:r>
+      <w:r>
+        <w:rPr>
+          <w:rFonts w:ascii="Times New Roman" w:hAnsi="Times New Roman" w:cs="Times New Roman"/>
+          <w:sz w:val="24"/>
+          <w:szCs w:val="24"/>
+        </w:rPr>
+        <w:t xml:space="preserve"> karena berhasil mencapai sebuah keseimbangan yang baik antar akurasi dan kecepatan</w:t>
+      </w:r>
+      <w:r>
+        <w:rPr>
+          <w:rFonts w:ascii="Times New Roman" w:hAnsi="Times New Roman" w:cs="Times New Roman"/>
+          <w:sz w:val="24"/>
+          <w:szCs w:val="24"/>
+        </w:rPr>
+        <w:t xml:space="preserve"> </w:t>
+      </w:r>
+      <w:sdt>
+        <w:sdtPr>
+          <w:rPr>
+            <w:rFonts w:ascii="Times New Roman" w:hAnsi="Times New Roman" w:cs="Times New Roman"/>
+            <w:color w:val="000000"/>
+            <w:sz w:val="24"/>
+            <w:szCs w:val="24"/>
+          </w:rPr>
+          <w:tag w:val="MENDELEY_CITATION_v3_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"/>
+          <w:id w:val="-1528330576"/>
+          <w:placeholder>
+            <w:docPart w:val="DefaultPlaceholder_-1854013440"/>
+          </w:placeholder>
+        </w:sdtPr>
+        <w:sdtContent>
+          <w:r>
+            <w:rPr>
+              <w:rFonts w:ascii="Times New Roman" w:hAnsi="Times New Roman" w:cs="Times New Roman"/>
+              <w:color w:val="000000"/>
+              <w:sz w:val="24"/>
+              <w:szCs w:val="24"/>
+            </w:rPr>
+            <w:t>(Neelopant et al., 2021)</w:t>
+          </w:r>
+        </w:sdtContent>
+      </w:sdt>
+      <w:r>
+        <w:rPr>
+          <w:rFonts w:ascii="Times New Roman" w:hAnsi="Times New Roman" w:cs="Times New Roman"/>
+          <w:sz w:val="24"/>
+          <w:szCs w:val="24"/>
+        </w:rPr>
+        <w:t>.</w:t>
+      </w:r>
+    </w:p>
+    <w:p>
+      <w:pPr>
+        <w:spacing w:after="0" w:line="360" w:lineRule="auto"/>
+        <w:ind w:firstLine="567"/>
+        <w:jc w:val="both"/>
+        <w:rPr>
+          <w:rFonts w:ascii="Times New Roman" w:hAnsi="Times New Roman" w:cs="Times New Roman"/>
+          <w:sz w:val="24"/>
+          <w:szCs w:val="24"/>
+        </w:rPr>
+      </w:pPr>
+      <w:r>
+        <w:rPr>
+          <w:rFonts w:ascii="Times New Roman" w:hAnsi="Times New Roman" w:cs="Times New Roman"/>
+          <w:sz w:val="24"/>
+          <w:szCs w:val="24"/>
+        </w:rPr>
+        <w:t xml:space="preserve">Dalam implementasinya, teknologi deteksi gerakan dan deteksi objek yang menggunakan algoritma </w:t>
+      </w:r>
+      <w:r>
+        <w:rPr>
+          <w:rFonts w:ascii="Times New Roman" w:hAnsi="Times New Roman" w:cs="Times New Roman"/>
+          <w:i/>
+          <w:iCs/>
+          <w:sz w:val="24"/>
+          <w:szCs w:val="24"/>
+        </w:rPr>
+        <w:t>deep learning</w:t>
+      </w:r>
+      <w:r>
+        <w:rPr>
+          <w:rFonts w:ascii="Times New Roman" w:hAnsi="Times New Roman" w:cs="Times New Roman"/>
+          <w:sz w:val="24"/>
+          <w:szCs w:val="24"/>
+        </w:rPr>
+        <w:t xml:space="preserve"> ini membutuhkan daya pemrosesan yang besar untuk dapat melakukan tugasnya dengan efektif</w:t>
+      </w:r>
+      <w:r>
+        <w:rPr>
+          <w:rFonts w:ascii="Times New Roman" w:hAnsi="Times New Roman" w:cs="Times New Roman"/>
+          <w:sz w:val="24"/>
+          <w:szCs w:val="24"/>
+        </w:rPr>
+        <w:t xml:space="preserve"> </w:t>
+      </w:r>
+      <w:sdt>
+        <w:sdtPr>
+          <w:rPr>
+            <w:rFonts w:ascii="Times New Roman" w:hAnsi="Times New Roman" w:cs="Times New Roman"/>
+            <w:color w:val="000000"/>
+            <w:sz w:val="24"/>
+            <w:szCs w:val="24"/>
+          </w:rPr>
+          <w:tag w:val="MENDELEY_CITATION_v3_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"/>
+          <w:id w:val="1380817570"/>
+          <w:placeholder>
+            <w:docPart w:val="DefaultPlaceholder_-1854013440"/>
+          </w:placeholder>
+        </w:sdtPr>
+        <w:sdtContent>
+          <w:r>
+            <w:rPr>
+              <w:rFonts w:ascii="Times New Roman" w:hAnsi="Times New Roman" w:cs="Times New Roman"/>
+              <w:color w:val="000000"/>
+              <w:sz w:val="24"/>
+              <w:szCs w:val="24"/>
+            </w:rPr>
+            <w:t>(Marchisio et al., 2019)</w:t>
+          </w:r>
+        </w:sdtContent>
+      </w:sdt>
+      <w:r>
+        <w:rPr>
+          <w:rFonts w:ascii="Times New Roman" w:hAnsi="Times New Roman" w:cs="Times New Roman"/>
+          <w:sz w:val="24"/>
+          <w:szCs w:val="24"/>
+        </w:rPr>
+        <w:t>.</w:t>
+      </w:r>
+      <w:r>
+        <w:rPr>
+          <w:rFonts w:ascii="Times New Roman" w:hAnsi="Times New Roman" w:cs="Times New Roman"/>
+          <w:sz w:val="24"/>
+          <w:szCs w:val="24"/>
+        </w:rPr>
+        <w:t xml:space="preserve">Hal ini menjadi semakin penting karna meningkatnya resolusi gambar dan kecepatan pemrosesan yang dibutuhkan dalam mendeteksi gerakan dan objek secara </w:t>
+      </w:r>
+      <w:r>
+        <w:rPr>
+          <w:rFonts w:ascii="Times New Roman" w:hAnsi="Times New Roman" w:cs="Times New Roman"/>
+          <w:i/>
+          <w:iCs/>
+          <w:sz w:val="24"/>
+          <w:szCs w:val="24"/>
+        </w:rPr>
+        <w:t>real-time</w:t>
+      </w:r>
+      <w:r>
+        <w:rPr>
+          <w:rFonts w:ascii="Times New Roman" w:hAnsi="Times New Roman" w:cs="Times New Roman"/>
+          <w:sz w:val="24"/>
+          <w:szCs w:val="24"/>
+        </w:rPr>
+        <w:t xml:space="preserve">. Oleh karena itu, pentingnya memilih </w:t>
+      </w:r>
+      <w:r>
+        <w:rPr>
+          <w:rFonts w:ascii="Times New Roman" w:hAnsi="Times New Roman" w:cs="Times New Roman"/>
+          <w:sz w:val="24"/>
+          <w:szCs w:val="24"/>
+        </w:rPr>
+        <w:t>perangkat keras</w:t>
+      </w:r>
+      <w:r>
+        <w:rPr>
+          <w:rFonts w:ascii="Times New Roman" w:hAnsi="Times New Roman" w:cs="Times New Roman"/>
+          <w:sz w:val="24"/>
+          <w:szCs w:val="24"/>
+        </w:rPr>
+        <w:t xml:space="preserve"> yang tepat.</w:t>
+      </w:r>
+    </w:p>
+    <w:p>
+      <w:pPr>
+        <w:spacing w:after="0" w:line="360" w:lineRule="auto"/>
+        <w:ind w:firstLine="567"/>
+        <w:jc w:val="both"/>
+        <w:rPr>
+          <w:rFonts w:ascii="Times New Roman" w:hAnsi="Times New Roman" w:cs="Times New Roman"/>
+          <w:sz w:val="24"/>
+          <w:szCs w:val="24"/>
+        </w:rPr>
+      </w:pPr>
+      <w:r>
+        <w:rPr>
+          <w:rFonts w:ascii="Times New Roman" w:hAnsi="Times New Roman" w:cs="Times New Roman"/>
+          <w:sz w:val="24"/>
+          <w:szCs w:val="24"/>
+        </w:rPr>
+        <w:t xml:space="preserve">Salah satu cara untuk mengoptimalkan perangkat keras dalam </w:t>
+      </w:r>
+      <w:r>
+        <w:rPr>
+          <w:rFonts w:ascii="Times New Roman" w:hAnsi="Times New Roman" w:cs="Times New Roman"/>
+          <w:sz w:val="24"/>
+          <w:szCs w:val="24"/>
+        </w:rPr>
+        <w:t>pendeteksian</w:t>
+      </w:r>
+      <w:r>
+        <w:rPr>
+          <w:rFonts w:ascii="Times New Roman" w:hAnsi="Times New Roman" w:cs="Times New Roman"/>
+          <w:sz w:val="24"/>
+          <w:szCs w:val="24"/>
+        </w:rPr>
+        <w:t xml:space="preserve"> objek adalah dengan menggunakan arsitektur </w:t>
+      </w:r>
+      <w:r>
+        <w:rPr>
+          <w:rFonts w:ascii="Times New Roman" w:hAnsi="Times New Roman" w:cs="Times New Roman"/>
+          <w:i/>
+          <w:iCs/>
+          <w:sz w:val="24"/>
+          <w:szCs w:val="24"/>
+        </w:rPr>
+        <w:t xml:space="preserve">edge computing. </w:t>
+      </w:r>
+      <w:r>
+        <w:rPr>
+          <w:rFonts w:ascii="Times New Roman" w:hAnsi="Times New Roman" w:cs="Times New Roman"/>
+          <w:sz w:val="24"/>
+          <w:szCs w:val="24"/>
+        </w:rPr>
+        <w:t xml:space="preserve">Arsitektur ini memungkinkan pengolahan data </w:t>
+      </w:r>
+      <w:r>
+        <w:rPr>
+          <w:rFonts w:ascii="Times New Roman" w:hAnsi="Times New Roman" w:cs="Times New Roman"/>
+          <w:sz w:val="24"/>
+          <w:szCs w:val="24"/>
+        </w:rPr>
+        <w:t>yang dilakukan lebih dekat dengan sumber data, seperti ESP32-CAM dan mikrokontroller lain</w:t>
+      </w:r>
+      <w:r>
+        <w:rPr>
+          <w:rFonts w:ascii="Times New Roman" w:hAnsi="Times New Roman" w:cs="Times New Roman"/>
+          <w:sz w:val="24"/>
+          <w:szCs w:val="24"/>
+        </w:rPr>
+        <w:t xml:space="preserve"> </w:t>
+      </w:r>
+      <w:sdt>
+        <w:sdtPr>
+          <w:rPr>
+            <w:rFonts w:ascii="Times New Roman" w:hAnsi="Times New Roman" w:cs="Times New Roman"/>
+            <w:color w:val="000000"/>
+            <w:sz w:val="24"/>
+            <w:szCs w:val="24"/>
+          </w:rPr>
+          <w:tag w:val="MENDELEY_CITATION_v3_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"/>
+          <w:id w:val="-904838015"/>
+          <w:placeholder>
+            <w:docPart w:val="DefaultPlaceholder_-1854013440"/>
+          </w:placeholder>
+        </w:sdtPr>
+        <w:sdtContent>
+          <w:r>
+            <w:rPr>
+              <w:rFonts w:ascii="Times New Roman" w:hAnsi="Times New Roman" w:cs="Times New Roman"/>
+              <w:color w:val="000000"/>
+              <w:sz w:val="24"/>
+              <w:szCs w:val="24"/>
+            </w:rPr>
+            <w:t>(Zhou et al., 2019)</w:t>
+          </w:r>
+        </w:sdtContent>
+      </w:sdt>
+      <w:r>
+        <w:rPr>
+          <w:rFonts w:ascii="Times New Roman" w:hAnsi="Times New Roman" w:cs="Times New Roman"/>
+          <w:sz w:val="24"/>
+          <w:szCs w:val="24"/>
+        </w:rPr>
+        <w:t>. Dengan arsitektur ini, pemrosesan citra dapat dilakukan</w:t>
+      </w:r>
+      <w:r>
+        <w:rPr>
+          <w:rFonts w:ascii="Times New Roman" w:hAnsi="Times New Roman" w:cs="Times New Roman"/>
+          <w:sz w:val="24"/>
+          <w:szCs w:val="24"/>
+        </w:rPr>
+        <w:t xml:space="preserve"> secara </w:t>
+      </w:r>
+      <w:r>
+        <w:rPr>
+          <w:rFonts w:ascii="Times New Roman" w:hAnsi="Times New Roman" w:cs="Times New Roman"/>
+          <w:i/>
+          <w:iCs/>
+          <w:sz w:val="24"/>
+          <w:szCs w:val="24"/>
+        </w:rPr>
+        <w:t xml:space="preserve">real-time </w:t>
+      </w:r>
+      <w:r>
+        <w:rPr>
+          <w:rFonts w:ascii="Times New Roman" w:hAnsi="Times New Roman" w:cs="Times New Roman"/>
+          <w:sz w:val="24"/>
+          <w:szCs w:val="24"/>
+        </w:rPr>
+        <w:t>dan dapat mengurangi latensi dalam pengiriman data.</w:t>
+      </w:r>
+    </w:p>
+    <w:p>
+      <w:pPr>
+        <w:spacing w:after="0" w:line="360" w:lineRule="auto"/>
+        <w:ind w:firstLine="567"/>
+        <w:jc w:val="both"/>
+        <w:rPr>
+          <w:rFonts w:ascii="Times New Roman" w:hAnsi="Times New Roman" w:cs="Times New Roman"/>
+          <w:sz w:val="24"/>
+          <w:szCs w:val="24"/>
+        </w:rPr>
+      </w:pPr>
+      <w:r>
+        <w:rPr>
+          <w:rFonts w:ascii="Times New Roman" w:hAnsi="Times New Roman" w:cs="Times New Roman"/>
+          <w:sz w:val="24"/>
+          <w:szCs w:val="24"/>
+        </w:rPr>
+        <w:t>Penelitian tentang penggunaan sensor PIR untuk meningkatkan keamanan pernah dilakukan sebelumnya dengan judul “</w:t>
+      </w:r>
+      <w:r>
+        <w:rPr>
+          <w:rFonts w:ascii="Times New Roman" w:hAnsi="Times New Roman" w:cs="Times New Roman"/>
+          <w:sz w:val="24"/>
+          <w:szCs w:val="24"/>
+        </w:rPr>
+        <w:t xml:space="preserve">Sistem Keamanan Ruangan </w:t>
+      </w:r>
+      <w:r>
+        <w:rPr>
+          <w:rFonts w:ascii="Times New Roman" w:hAnsi="Times New Roman" w:cs="Times New Roman"/>
+          <w:sz w:val="24"/>
+          <w:szCs w:val="24"/>
+        </w:rPr>
+        <w:lastRenderedPageBreak/>
+        <w:t>Laboratorium Politeknik Sains dan Teknologi Wiratama</w:t>
+      </w:r>
+      <w:r>
+        <w:rPr>
+          <w:rFonts w:ascii="Times New Roman" w:hAnsi="Times New Roman" w:cs="Times New Roman"/>
+          <w:sz w:val="24"/>
+          <w:szCs w:val="24"/>
+        </w:rPr>
+        <w:t xml:space="preserve"> </w:t>
+      </w:r>
+      <w:r>
+        <w:rPr>
+          <w:rFonts w:ascii="Times New Roman" w:hAnsi="Times New Roman" w:cs="Times New Roman"/>
+          <w:sz w:val="24"/>
+          <w:szCs w:val="24"/>
+        </w:rPr>
+        <w:t>Maluku Utara Menggunakan Sensor PIR (Passive Infra Red) dengan Metode</w:t>
+      </w:r>
+      <w:r>
+        <w:rPr>
+          <w:rFonts w:ascii="Times New Roman" w:hAnsi="Times New Roman" w:cs="Times New Roman"/>
+          <w:sz w:val="24"/>
+          <w:szCs w:val="24"/>
+        </w:rPr>
+        <w:t xml:space="preserve"> </w:t>
+      </w:r>
+      <w:r>
+        <w:rPr>
+          <w:rFonts w:ascii="Times New Roman" w:hAnsi="Times New Roman" w:cs="Times New Roman"/>
+          <w:sz w:val="24"/>
+          <w:szCs w:val="24"/>
+        </w:rPr>
+        <w:t>Pengembangan Prototyping Berbasis Mikrokontroller ATmega328</w:t>
+      </w:r>
+      <w:r>
+        <w:rPr>
+          <w:rFonts w:ascii="Times New Roman" w:hAnsi="Times New Roman" w:cs="Times New Roman"/>
+          <w:sz w:val="24"/>
+          <w:szCs w:val="24"/>
+        </w:rPr>
+        <w:t>”</w:t>
+      </w:r>
+      <w:r>
+        <w:rPr>
+          <w:rFonts w:ascii="Times New Roman" w:hAnsi="Times New Roman" w:cs="Times New Roman"/>
+          <w:sz w:val="24"/>
+          <w:szCs w:val="24"/>
+        </w:rPr>
+        <w:t xml:space="preserve"> </w:t>
+      </w:r>
+      <w:sdt>
+        <w:sdtPr>
+          <w:rPr>
+            <w:rFonts w:ascii="Times New Roman" w:hAnsi="Times New Roman" w:cs="Times New Roman"/>
+            <w:color w:val="000000"/>
+            <w:sz w:val="24"/>
+            <w:szCs w:val="24"/>
+          </w:rPr>
+          <w:tag w:val="MENDELEY_CITATION_v3_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"/>
+          <w:id w:val="-656458138"/>
+          <w:placeholder>
+            <w:docPart w:val="DefaultPlaceholder_-1854013440"/>
+          </w:placeholder>
+        </w:sdtPr>
+        <w:sdtContent>
+          <w:r>
+            <w:rPr>
+              <w:rFonts w:ascii="Times New Roman" w:hAnsi="Times New Roman" w:cs="Times New Roman"/>
+              <w:color w:val="000000"/>
+              <w:sz w:val="24"/>
+              <w:szCs w:val="24"/>
+            </w:rPr>
+            <w:t>(Albar et al., 2019)</w:t>
+          </w:r>
+        </w:sdtContent>
+      </w:sdt>
+      <w:r>
+        <w:rPr>
+          <w:rFonts w:ascii="Times New Roman" w:hAnsi="Times New Roman" w:cs="Times New Roman"/>
+          <w:sz w:val="24"/>
+          <w:szCs w:val="24"/>
+        </w:rPr>
+        <w:t>. Penelitian ini menggunakan sensor PIR untuk mendeteksi sebuah perubahan suhu yang disebabkan oleh pergerakan tubuh manusia</w:t>
+      </w:r>
+      <w:r>
+        <w:rPr>
+          <w:rFonts w:ascii="Times New Roman" w:hAnsi="Times New Roman" w:cs="Times New Roman"/>
+          <w:sz w:val="24"/>
+          <w:szCs w:val="24"/>
+        </w:rPr>
+        <w:t xml:space="preserve"> dan Arduino uno Atmega 328 sebagai mikrokontroller sistem nya. Sensor PIR diletakkan diatas pintu menghadap kebawah untuk melakukan pendeteksian gerakan</w:t>
+      </w:r>
+      <w:r>
+        <w:rPr>
+          <w:rFonts w:ascii="Times New Roman" w:hAnsi="Times New Roman" w:cs="Times New Roman"/>
+          <w:sz w:val="24"/>
+          <w:szCs w:val="24"/>
+        </w:rPr>
+        <w:t>. Jarak yang diuji pada sensor PIR mulai dari 1 meter hingga 5 meter.</w:t>
+      </w:r>
+    </w:p>
+    <w:p>
+      <w:pPr>
+        <w:spacing w:after="0" w:line="360" w:lineRule="auto"/>
+        <w:ind w:firstLine="567"/>
+        <w:jc w:val="both"/>
+        <w:rPr>
+          <w:rFonts w:ascii="Times New Roman" w:hAnsi="Times New Roman" w:cs="Times New Roman"/>
+          <w:sz w:val="24"/>
+          <w:szCs w:val="24"/>
+        </w:rPr>
+      </w:pPr>
+      <w:r>
+        <w:rPr>
+          <w:rFonts w:ascii="Times New Roman" w:hAnsi="Times New Roman" w:cs="Times New Roman"/>
+          <w:sz w:val="24"/>
+          <w:szCs w:val="24"/>
+        </w:rPr>
+        <w:t>Penelitan terkait selanjutnya berjudul “</w:t>
+      </w:r>
+      <w:r>
+        <w:rPr>
+          <w:rFonts w:ascii="Times New Roman" w:hAnsi="Times New Roman" w:cs="Times New Roman"/>
+          <w:i/>
+          <w:iCs/>
+          <w:sz w:val="24"/>
+          <w:szCs w:val="24"/>
+        </w:rPr>
+        <w:t>A Smart, Efficient, and Reliable Parking Surveillance System With Edge Artificial Intelligence on IoT Devices</w:t>
+      </w:r>
+      <w:r>
+        <w:rPr>
+          <w:rFonts w:ascii="Times New Roman" w:hAnsi="Times New Roman" w:cs="Times New Roman"/>
+          <w:sz w:val="24"/>
+          <w:szCs w:val="24"/>
+        </w:rPr>
+        <w:t>”</w:t>
+      </w:r>
+      <w:r>
+        <w:rPr>
+          <w:rFonts w:ascii="Times New Roman" w:hAnsi="Times New Roman" w:cs="Times New Roman"/>
+          <w:sz w:val="24"/>
+          <w:szCs w:val="24"/>
+        </w:rPr>
+        <w:t xml:space="preserve"> </w:t>
+      </w:r>
+      <w:sdt>
+        <w:sdtPr>
+          <w:rPr>
+            <w:rFonts w:ascii="Times New Roman" w:hAnsi="Times New Roman" w:cs="Times New Roman"/>
+            <w:color w:val="000000"/>
+            <w:sz w:val="24"/>
+            <w:szCs w:val="24"/>
+          </w:rPr>
+          <w:tag w:val="MENDELEY_CITATION_v3_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"/>
+          <w:id w:val="-421179627"/>
+          <w:placeholder>
+            <w:docPart w:val="DefaultPlaceholder_-1854013440"/>
+          </w:placeholder>
+        </w:sdtPr>
+        <w:sdtContent>
+          <w:r>
+            <w:rPr>
+              <w:rFonts w:ascii="Times New Roman" w:hAnsi="Times New Roman" w:cs="Times New Roman"/>
+              <w:color w:val="000000"/>
+              <w:sz w:val="24"/>
+              <w:szCs w:val="24"/>
+            </w:rPr>
+            <w:t>(Ke et al., 2021)</w:t>
+          </w:r>
+        </w:sdtContent>
+      </w:sdt>
+      <w:r>
+        <w:rPr>
+          <w:rFonts w:ascii="Times New Roman" w:hAnsi="Times New Roman" w:cs="Times New Roman"/>
+          <w:sz w:val="24"/>
+          <w:szCs w:val="24"/>
+        </w:rPr>
+        <w:t xml:space="preserve">. Penelitian ini bertujuan untuk memantau area parkir dengan efisien. Algoritma SSD digunakan untuk mendeteksi objek pada lahan parkir, </w:t>
+      </w:r>
+      <w:r>
+        <w:rPr>
+          <w:rFonts w:ascii="Times New Roman" w:hAnsi="Times New Roman" w:cs="Times New Roman"/>
+          <w:sz w:val="24"/>
+          <w:szCs w:val="24"/>
+        </w:rPr>
+        <w:t xml:space="preserve">dengan </w:t>
+      </w:r>
+      <w:r>
+        <w:rPr>
+          <w:rFonts w:ascii="Times New Roman" w:hAnsi="Times New Roman" w:cs="Times New Roman"/>
+          <w:sz w:val="24"/>
+          <w:szCs w:val="24"/>
+        </w:rPr>
+        <w:t xml:space="preserve">pendeteksian </w:t>
+      </w:r>
+      <w:r>
+        <w:rPr>
+          <w:rFonts w:ascii="Times New Roman" w:hAnsi="Times New Roman" w:cs="Times New Roman"/>
+          <w:sz w:val="24"/>
+          <w:szCs w:val="24"/>
+        </w:rPr>
+        <w:t xml:space="preserve">yang </w:t>
+      </w:r>
+      <w:r>
+        <w:rPr>
+          <w:rFonts w:ascii="Times New Roman" w:hAnsi="Times New Roman" w:cs="Times New Roman"/>
+          <w:sz w:val="24"/>
+          <w:szCs w:val="24"/>
+        </w:rPr>
+        <w:t xml:space="preserve">dilakukan pada </w:t>
+      </w:r>
+      <w:r>
+        <w:rPr>
+          <w:rFonts w:ascii="Times New Roman" w:hAnsi="Times New Roman" w:cs="Times New Roman"/>
+          <w:i/>
+          <w:iCs/>
+          <w:sz w:val="24"/>
+          <w:szCs w:val="24"/>
+        </w:rPr>
+        <w:t>edge device</w:t>
+      </w:r>
+      <w:r>
+        <w:rPr>
+          <w:rFonts w:ascii="Times New Roman" w:hAnsi="Times New Roman" w:cs="Times New Roman"/>
+          <w:sz w:val="24"/>
+          <w:szCs w:val="24"/>
+        </w:rPr>
+        <w:t xml:space="preserve">. Objek deteksi yang dilakukan berhasil </w:t>
+      </w:r>
+      <w:r>
+        <w:rPr>
+          <w:rFonts w:ascii="Times New Roman" w:hAnsi="Times New Roman" w:cs="Times New Roman"/>
+          <w:sz w:val="24"/>
+          <w:szCs w:val="24"/>
+        </w:rPr>
+        <w:t>mencapai</w:t>
+      </w:r>
+      <w:r>
+        <w:rPr>
+          <w:rFonts w:ascii="Times New Roman" w:hAnsi="Times New Roman" w:cs="Times New Roman"/>
+          <w:sz w:val="24"/>
+          <w:szCs w:val="24"/>
+        </w:rPr>
+        <w:t xml:space="preserve"> 95.6%</w:t>
+      </w:r>
+      <w:r>
+        <w:rPr>
+          <w:rFonts w:ascii="Times New Roman" w:hAnsi="Times New Roman" w:cs="Times New Roman"/>
+          <w:sz w:val="24"/>
+          <w:szCs w:val="24"/>
+        </w:rPr>
+        <w:t xml:space="preserve"> rata-rata</w:t>
+      </w:r>
+      <w:r>
+        <w:rPr>
+          <w:rFonts w:ascii="Times New Roman" w:hAnsi="Times New Roman" w:cs="Times New Roman"/>
+          <w:sz w:val="24"/>
+          <w:szCs w:val="24"/>
+        </w:rPr>
+        <w:t xml:space="preserve"> akurasi pada </w:t>
+      </w:r>
+      <w:r>
+        <w:rPr>
+          <w:rFonts w:ascii="Times New Roman" w:hAnsi="Times New Roman" w:cs="Times New Roman"/>
+          <w:sz w:val="24"/>
+          <w:szCs w:val="24"/>
+        </w:rPr>
+        <w:t>kasus yang berbeda, termasuk dalam ruangan, luar ruangan, pagi, malam dan dalam kondisi cuaca yang berbeda seperti berawan, mendung, hujan, dan cerah.</w:t>
+      </w:r>
+    </w:p>
+    <w:p>
+      <w:pPr>
+        <w:spacing w:after="0" w:line="360" w:lineRule="auto"/>
+        <w:ind w:firstLine="567"/>
+        <w:jc w:val="both"/>
+        <w:rPr>
+          <w:rFonts w:ascii="Times New Roman" w:hAnsi="Times New Roman" w:cs="Times New Roman"/>
+          <w:sz w:val="24"/>
+          <w:szCs w:val="24"/>
+        </w:rPr>
+      </w:pPr>
+      <w:r>
+        <w:rPr>
+          <w:rFonts w:ascii="Times New Roman" w:hAnsi="Times New Roman" w:cs="Times New Roman"/>
+          <w:sz w:val="24"/>
+          <w:szCs w:val="24"/>
+        </w:rPr>
+        <w:t>Penelitian lain berjudul “</w:t>
+      </w:r>
+      <w:r>
+        <w:rPr>
+          <w:rFonts w:ascii="Times New Roman" w:hAnsi="Times New Roman" w:cs="Times New Roman"/>
+          <w:sz w:val="24"/>
+          <w:szCs w:val="24"/>
+        </w:rPr>
+        <w:t>Real-Time Human Detection as an Edge Service</w:t>
+      </w:r>
+      <w:r>
+        <w:rPr>
+          <w:rFonts w:ascii="Times New Roman" w:hAnsi="Times New Roman" w:cs="Times New Roman"/>
+          <w:sz w:val="24"/>
+          <w:szCs w:val="24"/>
+        </w:rPr>
+        <w:t xml:space="preserve"> </w:t>
+      </w:r>
+      <w:r>
+        <w:rPr>
+          <w:rFonts w:ascii="Times New Roman" w:hAnsi="Times New Roman" w:cs="Times New Roman"/>
+          <w:sz w:val="24"/>
+          <w:szCs w:val="24"/>
+        </w:rPr>
+        <w:t>Enabled by a Lightweight CNN</w:t>
+      </w:r>
+      <w:r>
+        <w:rPr>
+          <w:rFonts w:ascii="Times New Roman" w:hAnsi="Times New Roman" w:cs="Times New Roman"/>
+          <w:sz w:val="24"/>
+          <w:szCs w:val="24"/>
+        </w:rPr>
+        <w:t xml:space="preserve">”. Penelitian ini melakukan berbagai algoritma Objek deteksi untuk mendeteksi objek manusia. </w:t>
+      </w:r>
+      <w:r>
+        <w:rPr>
+          <w:rFonts w:ascii="Times New Roman" w:hAnsi="Times New Roman" w:cs="Times New Roman"/>
+          <w:sz w:val="24"/>
+          <w:szCs w:val="24"/>
+        </w:rPr>
+        <w:t xml:space="preserve">Penelitian </w:t>
+      </w:r>
+      <w:bookmarkStart w:id="0" w:name="_GoBack"/>
+      <w:bookmarkEnd w:id="0"/>
+    </w:p>
+    <w:p>
+      <w:pPr>
+        <w:spacing w:after="0" w:line="360" w:lineRule="auto"/>
+        <w:ind w:firstLine="567"/>
+        <w:jc w:val="both"/>
+        <w:rPr>
+          <w:rFonts w:ascii="Times New Roman" w:hAnsi="Times New Roman" w:cs="Times New Roman"/>
+          <w:sz w:val="24"/>
+          <w:szCs w:val="24"/>
+        </w:rPr>
+      </w:pPr>
     </w:p>
     <w:p>
       <w:pPr>
@@ -664,41 +1624,386 @@
           <w:szCs w:val="24"/>
         </w:rPr>
       </w:pPr>
-      <w:proofErr w:type="spellStart"/>
-      <w:r>
-        <w:rPr>
-          <w:rFonts w:ascii="Times New Roman" w:hAnsi="Times New Roman" w:cs="Times New Roman"/>
-          <w:b/>
-          <w:bCs/>
-          <w:sz w:val="24"/>
-          <w:szCs w:val="24"/>
-        </w:rPr>
-        <w:t>Rumusan</w:t>
-      </w:r>
-      <w:proofErr w:type="spellEnd"/>
-      <w:r>
-        <w:rPr>
-          <w:rFonts w:ascii="Times New Roman" w:hAnsi="Times New Roman" w:cs="Times New Roman"/>
-          <w:b/>
-          <w:bCs/>
-          <w:sz w:val="24"/>
-          <w:szCs w:val="24"/>
-        </w:rPr>
-        <w:t xml:space="preserve"> </w:t>
-      </w:r>
-      <w:proofErr w:type="spellStart"/>
-      <w:r>
-        <w:rPr>
-          <w:rFonts w:ascii="Times New Roman" w:hAnsi="Times New Roman" w:cs="Times New Roman"/>
-          <w:b/>
-          <w:bCs/>
-          <w:sz w:val="24"/>
-          <w:szCs w:val="24"/>
-        </w:rPr>
-        <w:t>Masalah</w:t>
-      </w:r>
-      <w:proofErr w:type="spellEnd"/>
-    </w:p>
+      <w:r>
+        <w:rPr>
+          <w:rFonts w:ascii="Times New Roman" w:hAnsi="Times New Roman" w:cs="Times New Roman"/>
+          <w:b/>
+          <w:bCs/>
+          <w:sz w:val="24"/>
+          <w:szCs w:val="24"/>
+        </w:rPr>
+        <w:t>Rumusan Masalah</w:t>
+      </w:r>
+    </w:p>
+    <w:p>
+      <w:pPr>
+        <w:pStyle w:val="ListParagraph"/>
+        <w:numPr>
+          <w:ilvl w:val="0"/>
+          <w:numId w:val="1"/>
+        </w:numPr>
+        <w:spacing w:after="0" w:line="360" w:lineRule="auto"/>
+        <w:ind w:left="567" w:hanging="567"/>
+        <w:jc w:val="both"/>
+        <w:rPr>
+          <w:rFonts w:ascii="Times New Roman" w:hAnsi="Times New Roman" w:cs="Times New Roman"/>
+          <w:b/>
+          <w:bCs/>
+          <w:sz w:val="24"/>
+          <w:szCs w:val="24"/>
+        </w:rPr>
+      </w:pPr>
+      <w:r>
+        <w:rPr>
+          <w:rFonts w:ascii="Times New Roman" w:hAnsi="Times New Roman" w:cs="Times New Roman"/>
+          <w:b/>
+          <w:bCs/>
+          <w:sz w:val="24"/>
+          <w:szCs w:val="24"/>
+        </w:rPr>
+        <w:t>S</w:t>
+      </w:r>
+    </w:p>
+    <w:p>
+      <w:pPr>
+        <w:rPr>
+          <w:rFonts w:ascii="Times New Roman" w:hAnsi="Times New Roman" w:cs="Times New Roman"/>
+          <w:b/>
+          <w:bCs/>
+          <w:sz w:val="24"/>
+          <w:szCs w:val="24"/>
+        </w:rPr>
+      </w:pPr>
+      <w:r>
+        <w:rPr>
+          <w:rFonts w:ascii="Times New Roman" w:hAnsi="Times New Roman" w:cs="Times New Roman"/>
+          <w:b/>
+          <w:bCs/>
+          <w:sz w:val="24"/>
+          <w:szCs w:val="24"/>
+        </w:rPr>
+        <w:br w:type="page"/>
+      </w:r>
+    </w:p>
+    <w:p>
+      <w:pPr>
+        <w:spacing w:after="0" w:line="360" w:lineRule="auto"/>
+        <w:jc w:val="center"/>
+        <w:rPr>
+          <w:rFonts w:ascii="Times New Roman" w:hAnsi="Times New Roman" w:cs="Times New Roman"/>
+          <w:b/>
+          <w:bCs/>
+          <w:sz w:val="24"/>
+          <w:szCs w:val="24"/>
+        </w:rPr>
+      </w:pPr>
+      <w:r>
+        <w:rPr>
+          <w:rFonts w:ascii="Times New Roman" w:hAnsi="Times New Roman" w:cs="Times New Roman"/>
+          <w:b/>
+          <w:bCs/>
+          <w:sz w:val="24"/>
+          <w:szCs w:val="24"/>
+        </w:rPr>
+        <w:lastRenderedPageBreak/>
+        <w:t>DAFTAR PUSTAKA</w:t>
+      </w:r>
+    </w:p>
+    <w:sdt>
+      <w:sdtPr>
+        <w:rPr>
+          <w:rFonts w:ascii="Times New Roman" w:hAnsi="Times New Roman" w:cs="Times New Roman"/>
+          <w:b/>
+          <w:bCs/>
+          <w:sz w:val="24"/>
+          <w:szCs w:val="24"/>
+        </w:rPr>
+        <w:tag w:val="MENDELEY_BIBLIOGRAPHY"/>
+        <w:id w:val="-1029874535"/>
+        <w:placeholder>
+          <w:docPart w:val="DefaultPlaceholder_-1854013440"/>
+        </w:placeholder>
+      </w:sdtPr>
+      <w:sdtContent>
+        <w:p>
+          <w:pPr>
+            <w:autoSpaceDE w:val="0"/>
+            <w:autoSpaceDN w:val="0"/>
+            <w:ind w:hanging="480"/>
+            <w:divId w:val="1198588191"/>
+            <w:rPr>
+              <w:rFonts w:eastAsia="Times New Roman"/>
+              <w:sz w:val="24"/>
+              <w:szCs w:val="24"/>
+            </w:rPr>
+          </w:pPr>
+          <w:r>
+            <w:rPr>
+              <w:rFonts w:eastAsia="Times New Roman"/>
+            </w:rPr>
+            <w:t xml:space="preserve">Albar, B., Ambarita, A., &amp; Ibrahim, A. (2019). Sistem Keamanan Ruangan Laboratorium Politeknik Sains dan Teknologi Wiratama Maluku Utara Menggunakan Sensor PIR (Passive Infra Red) dengan Metode Pengembangan Prototyping Berbasis Mikrokontroller ATmega328. </w:t>
+          </w:r>
+          <w:r>
+            <w:rPr>
+              <w:rFonts w:eastAsia="Times New Roman"/>
+              <w:i/>
+              <w:iCs/>
+            </w:rPr>
+            <w:t>Jurnal Ilmiah  ILKOMINFO - Ilmu Komputer &amp; Informatika</w:t>
+          </w:r>
+          <w:r>
+            <w:rPr>
+              <w:rFonts w:eastAsia="Times New Roman"/>
+            </w:rPr>
+            <w:t xml:space="preserve">, </w:t>
+          </w:r>
+          <w:r>
+            <w:rPr>
+              <w:rFonts w:eastAsia="Times New Roman"/>
+              <w:i/>
+              <w:iCs/>
+            </w:rPr>
+            <w:t>2</w:t>
+          </w:r>
+          <w:r>
+            <w:rPr>
+              <w:rFonts w:eastAsia="Times New Roman"/>
+            </w:rPr>
+            <w:t>(2). https://doi.org/10.47324/ilkominfo.v2i2.34</w:t>
+          </w:r>
+        </w:p>
+        <w:p>
+          <w:pPr>
+            <w:autoSpaceDE w:val="0"/>
+            <w:autoSpaceDN w:val="0"/>
+            <w:ind w:hanging="480"/>
+            <w:divId w:val="2069379406"/>
+            <w:rPr>
+              <w:rFonts w:eastAsia="Times New Roman"/>
+            </w:rPr>
+          </w:pPr>
+          <w:r>
+            <w:rPr>
+              <w:rFonts w:eastAsia="Times New Roman"/>
+            </w:rPr>
+            <w:t xml:space="preserve">Ke, R., Zhuang, Y., Pu, Z., &amp; Wang, Y. (2021). A Smart, Efficient, and Reliable Parking Surveillance System With Edge Artificial Intelligence on IoT Devices. </w:t>
+          </w:r>
+          <w:r>
+            <w:rPr>
+              <w:rFonts w:eastAsia="Times New Roman"/>
+              <w:i/>
+              <w:iCs/>
+            </w:rPr>
+            <w:t>IEEE Transactions on Intelligent Transportation Systems</w:t>
+          </w:r>
+          <w:r>
+            <w:rPr>
+              <w:rFonts w:eastAsia="Times New Roman"/>
+            </w:rPr>
+            <w:t xml:space="preserve">, </w:t>
+          </w:r>
+          <w:r>
+            <w:rPr>
+              <w:rFonts w:eastAsia="Times New Roman"/>
+              <w:i/>
+              <w:iCs/>
+            </w:rPr>
+            <w:t>22</w:t>
+          </w:r>
+          <w:r>
+            <w:rPr>
+              <w:rFonts w:eastAsia="Times New Roman"/>
+            </w:rPr>
+            <w:t>(8), 4962–4974. https://doi.org/10.1109/TITS.2020.2984197</w:t>
+          </w:r>
+        </w:p>
+        <w:p>
+          <w:pPr>
+            <w:autoSpaceDE w:val="0"/>
+            <w:autoSpaceDN w:val="0"/>
+            <w:ind w:hanging="480"/>
+            <w:divId w:val="261228305"/>
+            <w:rPr>
+              <w:rFonts w:eastAsia="Times New Roman"/>
+            </w:rPr>
+          </w:pPr>
+          <w:r>
+            <w:rPr>
+              <w:rFonts w:eastAsia="Times New Roman"/>
+            </w:rPr>
+            <w:t xml:space="preserve">Marchisio, A., Hanif, M. A., Khalid, F., Plastiras, G., Kyrkou, C., Theocharides, T., &amp; Shafique, M. (2019). Deep Learning for Edge Computing: Current Trends, Cross-Layer Optimizations, and Open Research Challenges. </w:t>
+          </w:r>
+          <w:r>
+            <w:rPr>
+              <w:rFonts w:eastAsia="Times New Roman"/>
+              <w:i/>
+              <w:iCs/>
+            </w:rPr>
+            <w:t>2019 IEEE Computer Society Annual Symposium on VLSI (ISVLSI)</w:t>
+          </w:r>
+          <w:r>
+            <w:rPr>
+              <w:rFonts w:eastAsia="Times New Roman"/>
+            </w:rPr>
+            <w:t>, 553–559. https://doi.org/10.1109/ISVLSI.2019.00105</w:t>
+          </w:r>
+        </w:p>
+        <w:p>
+          <w:pPr>
+            <w:autoSpaceDE w:val="0"/>
+            <w:autoSpaceDN w:val="0"/>
+            <w:ind w:hanging="480"/>
+            <w:divId w:val="418141665"/>
+            <w:rPr>
+              <w:rFonts w:eastAsia="Times New Roman"/>
+            </w:rPr>
+          </w:pPr>
+          <w:r>
+            <w:rPr>
+              <w:rFonts w:eastAsia="Times New Roman"/>
+            </w:rPr>
+            <w:t xml:space="preserve">Neelopant, A., Dr. S. V. Viraktamath, &amp; Navalgi, P. (2021). Comparison of YOLOv3 and SSD Algorithms. </w:t>
+          </w:r>
+          <w:r>
+            <w:rPr>
+              <w:rFonts w:eastAsia="Times New Roman"/>
+              <w:i/>
+              <w:iCs/>
+            </w:rPr>
+            <w:t>IJERT</w:t>
+          </w:r>
+          <w:r>
+            <w:rPr>
+              <w:rFonts w:eastAsia="Times New Roman"/>
+            </w:rPr>
+            <w:t xml:space="preserve">, </w:t>
+          </w:r>
+          <w:r>
+            <w:rPr>
+              <w:rFonts w:eastAsia="Times New Roman"/>
+              <w:i/>
+              <w:iCs/>
+            </w:rPr>
+            <w:t>10</w:t>
+          </w:r>
+          <w:r>
+            <w:rPr>
+              <w:rFonts w:eastAsia="Times New Roman"/>
+            </w:rPr>
+            <w:t>(02). https://doi.org/10.17577/IJERTV10IS020077</w:t>
+          </w:r>
+        </w:p>
+        <w:p>
+          <w:pPr>
+            <w:autoSpaceDE w:val="0"/>
+            <w:autoSpaceDN w:val="0"/>
+            <w:ind w:hanging="480"/>
+            <w:divId w:val="1153061395"/>
+            <w:rPr>
+              <w:rFonts w:eastAsia="Times New Roman"/>
+            </w:rPr>
+          </w:pPr>
+          <w:r>
+            <w:rPr>
+              <w:rFonts w:eastAsia="Times New Roman"/>
+            </w:rPr>
+            <w:t xml:space="preserve">Wu, X., Sahoo, D., &amp; Hoi, S. C. H. (2020). Recent advances in deep learning for object detection. </w:t>
+          </w:r>
+          <w:r>
+            <w:rPr>
+              <w:rFonts w:eastAsia="Times New Roman"/>
+              <w:i/>
+              <w:iCs/>
+            </w:rPr>
+            <w:t>Neurocomputing</w:t>
+          </w:r>
+          <w:r>
+            <w:rPr>
+              <w:rFonts w:eastAsia="Times New Roman"/>
+            </w:rPr>
+            <w:t xml:space="preserve">, </w:t>
+          </w:r>
+          <w:r>
+            <w:rPr>
+              <w:rFonts w:eastAsia="Times New Roman"/>
+              <w:i/>
+              <w:iCs/>
+            </w:rPr>
+            <w:t>396</w:t>
+          </w:r>
+          <w:r>
+            <w:rPr>
+              <w:rFonts w:eastAsia="Times New Roman"/>
+            </w:rPr>
+            <w:t>, 39–64. https://doi.org/10.1016/j.neucom.2020.01.085</w:t>
+          </w:r>
+        </w:p>
+        <w:p>
+          <w:pPr>
+            <w:autoSpaceDE w:val="0"/>
+            <w:autoSpaceDN w:val="0"/>
+            <w:ind w:hanging="480"/>
+            <w:divId w:val="1265991475"/>
+            <w:rPr>
+              <w:rFonts w:eastAsia="Times New Roman"/>
+            </w:rPr>
+          </w:pPr>
+          <w:r>
+            <w:rPr>
+              <w:rFonts w:eastAsia="Times New Roman"/>
+            </w:rPr>
+            <w:t xml:space="preserve">Zhou, Z., Chen, X., Li, E., Zeng, L., Luo, K., &amp; Zhang, J. (2019). Edge Intelligence: Paving the Last Mile of Artificial Intelligence With Edge Computing. </w:t>
+          </w:r>
+          <w:r>
+            <w:rPr>
+              <w:rFonts w:eastAsia="Times New Roman"/>
+              <w:i/>
+              <w:iCs/>
+            </w:rPr>
+            <w:t>Proceedings of the IEEE</w:t>
+          </w:r>
+          <w:r>
+            <w:rPr>
+              <w:rFonts w:eastAsia="Times New Roman"/>
+            </w:rPr>
+            <w:t xml:space="preserve">, </w:t>
+          </w:r>
+          <w:r>
+            <w:rPr>
+              <w:rFonts w:eastAsia="Times New Roman"/>
+              <w:i/>
+              <w:iCs/>
+            </w:rPr>
+            <w:t>107</w:t>
+          </w:r>
+          <w:r>
+            <w:rPr>
+              <w:rFonts w:eastAsia="Times New Roman"/>
+            </w:rPr>
+            <w:t>(8), 1738–1762. https://doi.org/10.1109/JPROC.2019.2918951</w:t>
+          </w:r>
+        </w:p>
+        <w:p>
+          <w:pPr>
+            <w:spacing w:after="0" w:line="360" w:lineRule="auto"/>
+            <w:jc w:val="center"/>
+            <w:rPr>
+              <w:rFonts w:ascii="Times New Roman" w:hAnsi="Times New Roman" w:cs="Times New Roman"/>
+              <w:b/>
+              <w:bCs/>
+              <w:sz w:val="24"/>
+              <w:szCs w:val="24"/>
+            </w:rPr>
+          </w:pPr>
+          <w:r>
+            <w:rPr>
+              <w:rFonts w:eastAsia="Times New Roman"/>
+            </w:rPr>
+            <w:t> </w:t>
+          </w:r>
+        </w:p>
+      </w:sdtContent>
+    </w:sdt>
     <w:sectPr>
       <w:pgSz w:w="11906" w:h="16838" w:code="9"/>
       <w:pgMar w:top="1701" w:right="1701" w:bottom="1701" w:left="2268" w:header="720" w:footer="720" w:gutter="0"/>
@@ -710,7 +2015,7 @@
 </file>
 
 <file path=word/endnotes.xml><?xml version="1.0" encoding="utf-8"?>
-<w:endnotes xmlns:wpc="http://schemas.microsoft.com/office/word/2010/wordprocessingCanvas" xmlns:cx="http://schemas.microsoft.com/office/drawing/2014/chartex" xmlns:cx1="http://schemas.microsoft.com/office/drawing/2015/9/8/chartex" xmlns:cx2="http://schemas.microsoft.com/office/drawing/2015/10/21/chartex" xmlns:cx3="http://schemas.microsoft.com/office/drawing/2016/5/9/chartex" xmlns:cx4="http://schemas.microsoft.com/office/drawing/2016/5/10/chartex" xmlns:cx5="http://schemas.microsoft.com/office/drawing/2016/5/11/chartex" xmlns:cx6="http://schemas.microsoft.com/office/drawing/2016/5/12/chartex" xmlns:cx7="http://schemas.microsoft.com/office/drawing/2016/5/13/chartex" xmlns:cx8="http://schemas.microsoft.com/office/drawing/2016/5/14/chartex" xmlns:mc="http://schemas.openxmlformats.org/markup-compatibility/2006" xmlns:aink="http://schemas.microsoft.com/office/drawing/2016/ink" xmlns:am3d="http://schemas.microsoft.com/office/drawing/2017/model3d" xmlns:o="urn:schemas-microsoft-com:office:office" xmlns:oel="http://schemas.microsoft.com/office/2019/extlst" xmlns:r="http://schemas.openxmlformats.org/officeDocument/2006/relationships" xmlns:m="http://schemas.openxmlformats.org/officeDocument/2006/math" xmlns:v="urn:schemas-microsoft-com:vml" xmlns:wp14="http://schemas.microsoft.com/office/word/2010/wordprocessingDrawing" xmlns:wp="http://schemas.openxmlformats.org/drawingml/2006/wordprocessingDrawing" xmlns:w10="urn:schemas-microsoft-com:office:word" xmlns:w="http://schemas.openxmlformats.org/wordprocessingml/2006/main" xmlns:w14="http://schemas.microsoft.com/office/word/2010/wordml" xmlns:w15="http://schemas.microsoft.com/office/word/2012/wordml" xmlns:w16cex="http://schemas.microsoft.com/office/word/2018/wordml/cex" xmlns:w16cid="http://schemas.microsoft.com/office/word/2016/wordml/cid" xmlns:w16="http://schemas.microsoft.com/office/word/2018/wordml" xmlns:w16sdtdh="http://schemas.microsoft.com/office/word/2020/wordml/sdtdatahash" xmlns:w16se="http://schemas.microsoft.com/office/word/2015/wordml/symex" xmlns:wpg="http://schemas.microsoft.com/office/word/2010/wordprocessingGroup" xmlns:wpi="http://schemas.microsoft.com/office/word/2010/wordprocessingInk" xmlns:wne="http://schemas.microsoft.com/office/word/2006/wordml" xmlns:wps="http://schemas.microsoft.com/office/word/2010/wordprocessingShape" mc:Ignorable="w14 w15 w16se w16cid w16 w16cex w16sdtdh wp14">
+<w:endnotes xmlns:wpc="http://schemas.microsoft.com/office/word/2010/wordprocessingCanvas" xmlns:cx="http://schemas.microsoft.com/office/drawing/2014/chartex" xmlns:cx1="http://schemas.microsoft.com/office/drawing/2015/9/8/chartex" xmlns:cx2="http://schemas.microsoft.com/office/drawing/2015/10/21/chartex" xmlns:cx3="http://schemas.microsoft.com/office/drawing/2016/5/9/chartex" xmlns:cx4="http://schemas.microsoft.com/office/drawing/2016/5/10/chartex" xmlns:cx5="http://schemas.microsoft.com/office/drawing/2016/5/11/chartex" xmlns:cx6="http://schemas.microsoft.com/office/drawing/2016/5/12/chartex" xmlns:cx7="http://schemas.microsoft.com/office/drawing/2016/5/13/chartex" xmlns:cx8="http://schemas.microsoft.com/office/drawing/2016/5/14/chartex" xmlns:mc="http://schemas.openxmlformats.org/markup-compatibility/2006" xmlns:aink="http://schemas.microsoft.com/office/drawing/2016/ink" xmlns:am3d="http://schemas.microsoft.com/office/drawing/2017/model3d" xmlns:o="urn:schemas-microsoft-com:office:office" xmlns:r="http://schemas.openxmlformats.org/officeDocument/2006/relationships" xmlns:m="http://schemas.openxmlformats.org/officeDocument/2006/math" xmlns:v="urn:schemas-microsoft-com:vml" xmlns:wp14="http://schemas.microsoft.com/office/word/2010/wordprocessingDrawing" xmlns:wp="http://schemas.openxmlformats.org/drawingml/2006/wordprocessingDrawing" xmlns:w10="urn:schemas-microsoft-com:office:word" xmlns:w="http://schemas.openxmlformats.org/wordprocessingml/2006/main" xmlns:w14="http://schemas.microsoft.com/office/word/2010/wordml" xmlns:w15="http://schemas.microsoft.com/office/word/2012/wordml" xmlns:w16cex="http://schemas.microsoft.com/office/word/2018/wordml/cex" xmlns:w16cid="http://schemas.microsoft.com/office/word/2016/wordml/cid" xmlns:w16="http://schemas.microsoft.com/office/word/2018/wordml" xmlns:w16se="http://schemas.microsoft.com/office/word/2015/wordml/symex" xmlns:wpg="http://schemas.microsoft.com/office/word/2010/wordprocessingGroup" xmlns:wpi="http://schemas.microsoft.com/office/word/2010/wordprocessingInk" xmlns:wne="http://schemas.microsoft.com/office/word/2006/wordml" xmlns:wps="http://schemas.microsoft.com/office/word/2010/wordprocessingShape" mc:Ignorable="w14 w15 w16se w16cid w16 w16cex wp14">
   <w:endnote w:type="separator" w:id="-1">
     <w:p>
       <w:pPr>
@@ -735,7 +2040,7 @@
 </file>
 
 <file path=word/footer1.xml><?xml version="1.0" encoding="utf-8"?>
-<w:ftr xmlns:wpc="http://schemas.microsoft.com/office/word/2010/wordprocessingCanvas" xmlns:cx="http://schemas.microsoft.com/office/drawing/2014/chartex" xmlns:cx1="http://schemas.microsoft.com/office/drawing/2015/9/8/chartex" xmlns:cx2="http://schemas.microsoft.com/office/drawing/2015/10/21/chartex" xmlns:cx3="http://schemas.microsoft.com/office/drawing/2016/5/9/chartex" xmlns:cx4="http://schemas.microsoft.com/office/drawing/2016/5/10/chartex" xmlns:cx5="http://schemas.microsoft.com/office/drawing/2016/5/11/chartex" xmlns:cx6="http://schemas.microsoft.com/office/drawing/2016/5/12/chartex" xmlns:cx7="http://schemas.microsoft.com/office/drawing/2016/5/13/chartex" xmlns:cx8="http://schemas.microsoft.com/office/drawing/2016/5/14/chartex" xmlns:mc="http://schemas.openxmlformats.org/markup-compatibility/2006" xmlns:aink="http://schemas.microsoft.com/office/drawing/2016/ink" xmlns:am3d="http://schemas.microsoft.com/office/drawing/2017/model3d" xmlns:o="urn:schemas-microsoft-com:office:office" xmlns:oel="http://schemas.microsoft.com/office/2019/extlst" xmlns:r="http://schemas.openxmlformats.org/officeDocument/2006/relationships" xmlns:m="http://schemas.openxmlformats.org/officeDocument/2006/math" xmlns:v="urn:schemas-microsoft-com:vml" xmlns:wp14="http://schemas.microsoft.com/office/word/2010/wordprocessingDrawing" xmlns:wp="http://schemas.openxmlformats.org/drawingml/2006/wordprocessingDrawing" xmlns:w10="urn:schemas-microsoft-com:office:word" xmlns:w="http://schemas.openxmlformats.org/wordprocessingml/2006/main" xmlns:w14="http://schemas.microsoft.com/office/word/2010/wordml" xmlns:w15="http://schemas.microsoft.com/office/word/2012/wordml" xmlns:w16cex="http://schemas.microsoft.com/office/word/2018/wordml/cex" xmlns:w16cid="http://schemas.microsoft.com/office/word/2016/wordml/cid" xmlns:w16="http://schemas.microsoft.com/office/word/2018/wordml" xmlns:w16sdtdh="http://schemas.microsoft.com/office/word/2020/wordml/sdtdatahash" xmlns:w16se="http://schemas.microsoft.com/office/word/2015/wordml/symex" xmlns:wpg="http://schemas.microsoft.com/office/word/2010/wordprocessingGroup" xmlns:wpi="http://schemas.microsoft.com/office/word/2010/wordprocessingInk" xmlns:wne="http://schemas.microsoft.com/office/word/2006/wordml" xmlns:wps="http://schemas.microsoft.com/office/word/2010/wordprocessingShape" mc:Ignorable="w14 w15 w16se w16cid w16 w16cex w16sdtdh wp14">
+<w:ftr xmlns:wpc="http://schemas.microsoft.com/office/word/2010/wordprocessingCanvas" xmlns:cx="http://schemas.microsoft.com/office/drawing/2014/chartex" xmlns:cx1="http://schemas.microsoft.com/office/drawing/2015/9/8/chartex" xmlns:cx2="http://schemas.microsoft.com/office/drawing/2015/10/21/chartex" xmlns:cx3="http://schemas.microsoft.com/office/drawing/2016/5/9/chartex" xmlns:cx4="http://schemas.microsoft.com/office/drawing/2016/5/10/chartex" xmlns:cx5="http://schemas.microsoft.com/office/drawing/2016/5/11/chartex" xmlns:cx6="http://schemas.microsoft.com/office/drawing/2016/5/12/chartex" xmlns:cx7="http://schemas.microsoft.com/office/drawing/2016/5/13/chartex" xmlns:cx8="http://schemas.microsoft.com/office/drawing/2016/5/14/chartex" xmlns:mc="http://schemas.openxmlformats.org/markup-compatibility/2006" xmlns:aink="http://schemas.microsoft.com/office/drawing/2016/ink" xmlns:am3d="http://schemas.microsoft.com/office/drawing/2017/model3d" xmlns:o="urn:schemas-microsoft-com:office:office" xmlns:r="http://schemas.openxmlformats.org/officeDocument/2006/relationships" xmlns:m="http://schemas.openxmlformats.org/officeDocument/2006/math" xmlns:v="urn:schemas-microsoft-com:vml" xmlns:wp14="http://schemas.microsoft.com/office/word/2010/wordprocessingDrawing" xmlns:wp="http://schemas.openxmlformats.org/drawingml/2006/wordprocessingDrawing" xmlns:w10="urn:schemas-microsoft-com:office:word" xmlns:w="http://schemas.openxmlformats.org/wordprocessingml/2006/main" xmlns:w14="http://schemas.microsoft.com/office/word/2010/wordml" xmlns:w15="http://schemas.microsoft.com/office/word/2012/wordml" xmlns:w16cex="http://schemas.microsoft.com/office/word/2018/wordml/cex" xmlns:w16cid="http://schemas.microsoft.com/office/word/2016/wordml/cid" xmlns:w16="http://schemas.microsoft.com/office/word/2018/wordml" xmlns:w16se="http://schemas.microsoft.com/office/word/2015/wordml/symex" xmlns:wpg="http://schemas.microsoft.com/office/word/2010/wordprocessingGroup" xmlns:wpi="http://schemas.microsoft.com/office/word/2010/wordprocessingInk" xmlns:wne="http://schemas.microsoft.com/office/word/2006/wordml" xmlns:wps="http://schemas.microsoft.com/office/word/2010/wordprocessingShape" mc:Ignorable="w14 w15 w16se w16cid w16 w16cex wp14">
   <w:p>
     <w:pPr>
       <w:pStyle w:val="Footer"/>
@@ -752,7 +2057,7 @@
 </file>
 
 <file path=word/footnotes.xml><?xml version="1.0" encoding="utf-8"?>
-<w:footnotes xmlns:wpc="http://schemas.microsoft.com/office/word/2010/wordprocessingCanvas" xmlns:cx="http://schemas.microsoft.com/office/drawing/2014/chartex" xmlns:cx1="http://schemas.microsoft.com/office/drawing/2015/9/8/chartex" xmlns:cx2="http://schemas.microsoft.com/office/drawing/2015/10/21/chartex" xmlns:cx3="http://schemas.microsoft.com/office/drawing/2016/5/9/chartex" xmlns:cx4="http://schemas.microsoft.com/office/drawing/2016/5/10/chartex" xmlns:cx5="http://schemas.microsoft.com/office/drawing/2016/5/11/chartex" xmlns:cx6="http://schemas.microsoft.com/office/drawing/2016/5/12/chartex" xmlns:cx7="http://schemas.microsoft.com/office/drawing/2016/5/13/chartex" xmlns:cx8="http://schemas.microsoft.com/office/drawing/2016/5/14/chartex" xmlns:mc="http://schemas.openxmlformats.org/markup-compatibility/2006" xmlns:aink="http://schemas.microsoft.com/office/drawing/2016/ink" xmlns:am3d="http://schemas.microsoft.com/office/drawing/2017/model3d" xmlns:o="urn:schemas-microsoft-com:office:office" xmlns:oel="http://schemas.microsoft.com/office/2019/extlst" xmlns:r="http://schemas.openxmlformats.org/officeDocument/2006/relationships" xmlns:m="http://schemas.openxmlformats.org/officeDocument/2006/math" xmlns:v="urn:schemas-microsoft-com:vml" xmlns:wp14="http://schemas.microsoft.com/office/word/2010/wordprocessingDrawing" xmlns:wp="http://schemas.openxmlformats.org/drawingml/2006/wordprocessingDrawing" xmlns:w10="urn:schemas-microsoft-com:office:word" xmlns:w="http://schemas.openxmlformats.org/wordprocessingml/2006/main" xmlns:w14="http://schemas.microsoft.com/office/word/2010/wordml" xmlns:w15="http://schemas.microsoft.com/office/word/2012/wordml" xmlns:w16cex="http://schemas.microsoft.com/office/word/2018/wordml/cex" xmlns:w16cid="http://schemas.microsoft.com/office/word/2016/wordml/cid" xmlns:w16="http://schemas.microsoft.com/office/word/2018/wordml" xmlns:w16sdtdh="http://schemas.microsoft.com/office/word/2020/wordml/sdtdatahash" xmlns:w16se="http://schemas.microsoft.com/office/word/2015/wordml/symex" xmlns:wpg="http://schemas.microsoft.com/office/word/2010/wordprocessingGroup" xmlns:wpi="http://schemas.microsoft.com/office/word/2010/wordprocessingInk" xmlns:wne="http://schemas.microsoft.com/office/word/2006/wordml" xmlns:wps="http://schemas.microsoft.com/office/word/2010/wordprocessingShape" mc:Ignorable="w14 w15 w16se w16cid w16 w16cex w16sdtdh wp14">
+<w:footnotes xmlns:wpc="http://schemas.microsoft.com/office/word/2010/wordprocessingCanvas" xmlns:cx="http://schemas.microsoft.com/office/drawing/2014/chartex" xmlns:cx1="http://schemas.microsoft.com/office/drawing/2015/9/8/chartex" xmlns:cx2="http://schemas.microsoft.com/office/drawing/2015/10/21/chartex" xmlns:cx3="http://schemas.microsoft.com/office/drawing/2016/5/9/chartex" xmlns:cx4="http://schemas.microsoft.com/office/drawing/2016/5/10/chartex" xmlns:cx5="http://schemas.microsoft.com/office/drawing/2016/5/11/chartex" xmlns:cx6="http://schemas.microsoft.com/office/drawing/2016/5/12/chartex" xmlns:cx7="http://schemas.microsoft.com/office/drawing/2016/5/13/chartex" xmlns:cx8="http://schemas.microsoft.com/office/drawing/2016/5/14/chartex" xmlns:mc="http://schemas.openxmlformats.org/markup-compatibility/2006" xmlns:aink="http://schemas.microsoft.com/office/drawing/2016/ink" xmlns:am3d="http://schemas.microsoft.com/office/drawing/2017/model3d" xmlns:o="urn:schemas-microsoft-com:office:office" xmlns:r="http://schemas.openxmlformats.org/officeDocument/2006/relationships" xmlns:m="http://schemas.openxmlformats.org/officeDocument/2006/math" xmlns:v="urn:schemas-microsoft-com:vml" xmlns:wp14="http://schemas.microsoft.com/office/word/2010/wordprocessingDrawing" xmlns:wp="http://schemas.openxmlformats.org/drawingml/2006/wordprocessingDrawing" xmlns:w10="urn:schemas-microsoft-com:office:word" xmlns:w="http://schemas.openxmlformats.org/wordprocessingml/2006/main" xmlns:w14="http://schemas.microsoft.com/office/word/2010/wordml" xmlns:w15="http://schemas.microsoft.com/office/word/2012/wordml" xmlns:w16cex="http://schemas.microsoft.com/office/word/2018/wordml/cex" xmlns:w16cid="http://schemas.microsoft.com/office/word/2016/wordml/cid" xmlns:w16="http://schemas.microsoft.com/office/word/2018/wordml" xmlns:w16se="http://schemas.microsoft.com/office/word/2015/wordml/symex" xmlns:wpg="http://schemas.microsoft.com/office/word/2010/wordprocessingGroup" xmlns:wpi="http://schemas.microsoft.com/office/word/2010/wordprocessingInk" xmlns:wne="http://schemas.microsoft.com/office/word/2006/wordml" xmlns:wps="http://schemas.microsoft.com/office/word/2010/wordprocessingShape" mc:Ignorable="w14 w15 w16se w16cid w16 w16cex wp14">
   <w:footnote w:type="separator" w:id="-1">
     <w:p>
       <w:pPr>
@@ -777,7 +2082,7 @@
 </file>
 
 <file path=word/numbering.xml><?xml version="1.0" encoding="utf-8"?>
-<w:numbering xmlns:wpc="http://schemas.microsoft.com/office/word/2010/wordprocessingCanvas" xmlns:cx="http://schemas.microsoft.com/office/drawing/2014/chartex" xmlns:cx1="http://schemas.microsoft.com/office/drawing/2015/9/8/chartex" xmlns:cx2="http://schemas.microsoft.com/office/drawing/2015/10/21/chartex" xmlns:cx3="http://schemas.microsoft.com/office/drawing/2016/5/9/chartex" xmlns:cx4="http://schemas.microsoft.com/office/drawing/2016/5/10/chartex" xmlns:cx5="http://schemas.microsoft.com/office/drawing/2016/5/11/chartex" xmlns:cx6="http://schemas.microsoft.com/office/drawing/2016/5/12/chartex" xmlns:cx7="http://schemas.microsoft.com/office/drawing/2016/5/13/chartex" xmlns:cx8="http://schemas.microsoft.com/office/drawing/2016/5/14/chartex" xmlns:mc="http://schemas.openxmlformats.org/markup-compatibility/2006" xmlns:aink="http://schemas.microsoft.com/office/drawing/2016/ink" xmlns:am3d="http://schemas.microsoft.com/office/drawing/2017/model3d" xmlns:o="urn:schemas-microsoft-com:office:office" xmlns:oel="http://schemas.microsoft.com/office/2019/extlst" xmlns:r="http://schemas.openxmlformats.org/officeDocument/2006/relationships" xmlns:m="http://schemas.openxmlformats.org/officeDocument/2006/math" xmlns:v="urn:schemas-microsoft-com:vml" xmlns:wp14="http://schemas.microsoft.com/office/word/2010/wordprocessingDrawing" xmlns:wp="http://schemas.openxmlformats.org/drawingml/2006/wordprocessingDrawing" xmlns:w10="urn:schemas-microsoft-com:office:word" xmlns:w="http://schemas.openxmlformats.org/wordprocessingml/2006/main" xmlns:w14="http://schemas.microsoft.com/office/word/2010/wordml" xmlns:w15="http://schemas.microsoft.com/office/word/2012/wordml" xmlns:w16cex="http://schemas.microsoft.com/office/word/2018/wordml/cex" xmlns:w16cid="http://schemas.microsoft.com/office/word/2016/wordml/cid" xmlns:w16="http://schemas.microsoft.com/office/word/2018/wordml" xmlns:w16sdtdh="http://schemas.microsoft.com/office/word/2020/wordml/sdtdatahash" xmlns:w16se="http://schemas.microsoft.com/office/word/2015/wordml/symex" xmlns:wpg="http://schemas.microsoft.com/office/word/2010/wordprocessingGroup" xmlns:wpi="http://schemas.microsoft.com/office/word/2010/wordprocessingInk" xmlns:wne="http://schemas.microsoft.com/office/word/2006/wordml" xmlns:wps="http://schemas.microsoft.com/office/word/2010/wordprocessingShape" mc:Ignorable="w14 w15 w16se w16cid w16 w16cex w16sdtdh wp14">
+<w:numbering xmlns:wpc="http://schemas.microsoft.com/office/word/2010/wordprocessingCanvas" xmlns:cx="http://schemas.microsoft.com/office/drawing/2014/chartex" xmlns:cx1="http://schemas.microsoft.com/office/drawing/2015/9/8/chartex" xmlns:cx2="http://schemas.microsoft.com/office/drawing/2015/10/21/chartex" xmlns:cx3="http://schemas.microsoft.com/office/drawing/2016/5/9/chartex" xmlns:cx4="http://schemas.microsoft.com/office/drawing/2016/5/10/chartex" xmlns:cx5="http://schemas.microsoft.com/office/drawing/2016/5/11/chartex" xmlns:cx6="http://schemas.microsoft.com/office/drawing/2016/5/12/chartex" xmlns:cx7="http://schemas.microsoft.com/office/drawing/2016/5/13/chartex" xmlns:cx8="http://schemas.microsoft.com/office/drawing/2016/5/14/chartex" xmlns:mc="http://schemas.openxmlformats.org/markup-compatibility/2006" xmlns:aink="http://schemas.microsoft.com/office/drawing/2016/ink" xmlns:am3d="http://schemas.microsoft.com/office/drawing/2017/model3d" xmlns:o="urn:schemas-microsoft-com:office:office" xmlns:r="http://schemas.openxmlformats.org/officeDocument/2006/relationships" xmlns:m="http://schemas.openxmlformats.org/officeDocument/2006/math" xmlns:v="urn:schemas-microsoft-com:vml" xmlns:wp14="http://schemas.microsoft.com/office/word/2010/wordprocessingDrawing" xmlns:wp="http://schemas.openxmlformats.org/drawingml/2006/wordprocessingDrawing" xmlns:w10="urn:schemas-microsoft-com:office:word" xmlns:w="http://schemas.openxmlformats.org/wordprocessingml/2006/main" xmlns:w14="http://schemas.microsoft.com/office/word/2010/wordml" xmlns:w15="http://schemas.microsoft.com/office/word/2012/wordml" xmlns:w16cex="http://schemas.microsoft.com/office/word/2018/wordml/cex" xmlns:w16cid="http://schemas.microsoft.com/office/word/2016/wordml/cid" xmlns:w16="http://schemas.microsoft.com/office/word/2018/wordml" xmlns:w16se="http://schemas.microsoft.com/office/word/2015/wordml/symex" xmlns:wpg="http://schemas.microsoft.com/office/word/2010/wordprocessingGroup" xmlns:wpi="http://schemas.microsoft.com/office/word/2010/wordprocessingInk" xmlns:wne="http://schemas.microsoft.com/office/word/2006/wordml" xmlns:wps="http://schemas.microsoft.com/office/word/2010/wordprocessingShape" mc:Ignorable="w14 w15 w16se w16cid w16 w16cex wp14">
   <w:abstractNum w:abstractNumId="0" w15:restartNumberingAfterBreak="0">
     <w:nsid w:val="17C470FB"/>
     <w:multiLevelType w:val="hybridMultilevel"/>
@@ -868,18 +2173,596 @@
       </w:pPr>
     </w:lvl>
   </w:abstractNum>
-  <w:num w:numId="1" w16cid:durableId="550002381">
+  <w:num w:numId="1">
     <w:abstractNumId w:val="0"/>
   </w:num>
 </w:numbering>
 </file>
 
 <file path=word/styles.xml><?xml version="1.0" encoding="utf-8"?>
-<w:styles xmlns:mc="http://schemas.openxmlformats.org/markup-compatibility/2006" xmlns:r="http://schemas.openxmlformats.org/officeDocument/2006/relationships" xmlns:w="http://schemas.openxmlformats.org/wordprocessingml/2006/main" xmlns:w14="http://schemas.microsoft.com/office/word/2010/wordml" xmlns:w15="http://schemas.microsoft.com/office/word/2012/wordml" xmlns:w16cex="http://schemas.microsoft.com/office/word/2018/wordml/cex" xmlns:w16cid="http://schemas.microsoft.com/office/word/2016/wordml/cid" xmlns:w16="http://schemas.microsoft.com/office/word/2018/wordml" xmlns:w16sdtdh="http://schemas.microsoft.com/office/word/2020/wordml/sdtdatahash" xmlns:w16se="http://schemas.microsoft.com/office/word/2015/wordml/symex" mc:Ignorable="w14 w15 w16se w16cid w16 w16cex w16sdtdh">
+<w:styles xmlns:mc="http://schemas.openxmlformats.org/markup-compatibility/2006" xmlns:r="http://schemas.openxmlformats.org/officeDocument/2006/relationships" xmlns:w="http://schemas.openxmlformats.org/wordprocessingml/2006/main" xmlns:w14="http://schemas.microsoft.com/office/word/2010/wordml" xmlns:w15="http://schemas.microsoft.com/office/word/2012/wordml" xmlns:w16cex="http://schemas.microsoft.com/office/word/2018/wordml/cex" xmlns:w16cid="http://schemas.microsoft.com/office/word/2016/wordml/cid" xmlns:w16="http://schemas.microsoft.com/office/word/2018/wordml" xmlns:w16se="http://schemas.microsoft.com/office/word/2015/wordml/symex" mc:Ignorable="w14 w15 w16se w16cid w16 w16cex">
   <w:docDefaults>
     <w:rPrDefault>
       <w:rPr>
         <w:rFonts w:asciiTheme="minorHAnsi" w:eastAsiaTheme="minorHAnsi" w:hAnsiTheme="minorHAnsi" w:cstheme="minorBidi"/>
+        <w:sz w:val="22"/>
+        <w:szCs w:val="22"/>
+        <w:lang w:val="en-US" w:eastAsia="en-US" w:bidi="ar-SA"/>
+      </w:rPr>
+    </w:rPrDefault>
+    <w:pPrDefault>
+      <w:pPr>
+        <w:spacing w:after="160" w:line="259" w:lineRule="auto"/>
+      </w:pPr>
+    </w:pPrDefault>
+  </w:docDefaults>
+  <w:latentStyles w:defLockedState="0" w:defUIPriority="99" w:defSemiHidden="0" w:defUnhideWhenUsed="0" w:defQFormat="0" w:count="376">
+    <w:lsdException w:name="Normal" w:uiPriority="0" w:qFormat="1"/>
+    <w:lsdException w:name="heading 1" w:uiPriority="9" w:qFormat="1"/>
+    <w:lsdException w:name="heading 2" w:semiHidden="1" w:uiPriority="9" w:unhideWhenUsed="1" w:qFormat="1"/>
+    <w:lsdException w:name="heading 3" w:semiHidden="1" w:uiPriority="9" w:unhideWhenUsed="1" w:qFormat="1"/>
+    <w:lsdException w:name="heading 4" w:semiHidden="1" w:uiPriority="9" w:unhideWhenUsed="1" w:qFormat="1"/>
+    <w:lsdException w:name="heading 5" w:semiHidden="1" w:uiPriority="9" w:unhideWhenUsed="1" w:qFormat="1"/>
+    <w:lsdException w:name="heading 6" w:semiHidden="1" w:uiPriority="9" w:unhideWhenUsed="1" w:qFormat="1"/>
+    <w:lsdException w:name="heading 7" w:semiHidden="1" w:uiPriority="9" w:unhideWhenUsed="1" w:qFormat="1"/>
+    <w:lsdException w:name="heading 8" w:semiHidden="1" w:uiPriority="9" w:unhideWhenUsed="1" w:qFormat="1"/>
+    <w:lsdException w:name="heading 9" w:semiHidden="1" w:uiPriority="9" w:unhideWhenUsed="1" w:qFormat="1"/>
+    <w:lsdException w:name="index 1" w:semiHidden="1" w:unhideWhenUsed="1"/>
+    <w:lsdException w:name="index 2" w:semiHidden="1" w:unhideWhenUsed="1"/>
+    <w:lsdException w:name="index 3" w:semiHidden="1" w:unhideWhenUsed="1"/>
+    <w:lsdException w:name="index 4" w:semiHidden="1" w:unhideWhenUsed="1"/>
+    <w:lsdException w:name="index 5" w:semiHidden="1" w:unhideWhenUsed="1"/>
+    <w:lsdException w:name="index 6" w:semiHidden="1" w:unhideWhenUsed="1"/>
+    <w:lsdException w:name="index 7" w:semiHidden="1" w:unhideWhenUsed="1"/>
+    <w:lsdException w:name="index 8" w:semiHidden="1" w:unhideWhenUsed="1"/>
+    <w:lsdException w:name="index 9" w:semiHidden="1" w:unhideWhenUsed="1"/>
+    <w:lsdException w:name="toc 1" w:semiHidden="1" w:uiPriority="39" w:unhideWhenUsed="1"/>
+    <w:lsdException w:name="toc 2" w:semiHidden="1" w:uiPriority="39" w:unhideWhenUsed="1"/>
+    <w:lsdException w:name="toc 3" w:semiHidden="1" w:uiPriority="39" w:unhideWhenUsed="1"/>
+    <w:lsdException w:name="toc 4" w:semiHidden="1" w:uiPriority="39" w:unhideWhenUsed="1"/>
+    <w:lsdException w:name="toc 5" w:semiHidden="1" w:uiPriority="39" w:unhideWhenUsed="1"/>
+    <w:lsdException w:name="toc 6" w:semiHidden="1" w:uiPriority="39" w:unhideWhenUsed="1"/>
+    <w:lsdException w:name="toc 7" w:semiHidden="1" w:uiPriority="39" w:unhideWhenUsed="1"/>
+    <w:lsdException w:name="toc 8" w:semiHidden="1" w:uiPriority="39" w:unhideWhenUsed="1"/>
+    <w:lsdException w:name="toc 9" w:semiHidden="1" w:uiPriority="39" w:unhideWhenUsed="1"/>
+    <w:lsdException w:name="Normal Indent" w:semiHidden="1" w:unhideWhenUsed="1"/>
+    <w:lsdException w:name="footnote text" w:semiHidden="1" w:unhideWhenUsed="1"/>
+    <w:lsdException w:name="annotation text" w:semiHidden="1" w:unhideWhenUsed="1"/>
+    <w:lsdException w:name="header" w:semiHidden="1" w:unhideWhenUsed="1"/>
+    <w:lsdException w:name="footer" w:semiHidden="1" w:unhideWhenUsed="1"/>
+    <w:lsdException w:name="index heading" w:semiHidden="1" w:unhideWhenUsed="1"/>
+    <w:lsdException w:name="caption" w:semiHidden="1" w:uiPriority="35" w:unhideWhenUsed="1" w:qFormat="1"/>
+    <w:lsdException w:name="table of figures" w:semiHidden="1" w:unhideWhenUsed="1"/>
+    <w:lsdException w:name="envelope address" w:semiHidden="1" w:unhideWhenUsed="1"/>
+    <w:lsdException w:name="envelope return" w:semiHidden="1" w:unhideWhenUsed="1"/>
+    <w:lsdException w:name="footnote reference" w:semiHidden="1" w:unhideWhenUsed="1"/>
+    <w:lsdException w:name="annotation reference" w:semiHidden="1" w:unhideWhenUsed="1"/>
+    <w:lsdException w:name="line number" w:semiHidden="1" w:unhideWhenUsed="1"/>
+    <w:lsdException w:name="page number" w:semiHidden="1" w:unhideWhenUsed="1"/>
+    <w:lsdException w:name="endnote reference" w:semiHidden="1" w:unhideWhenUsed="1"/>
+    <w:lsdException w:name="endnote text" w:semiHidden="1" w:unhideWhenUsed="1"/>
+    <w:lsdException w:name="table of authorities" w:semiHidden="1" w:unhideWhenUsed="1"/>
+    <w:lsdException w:name="macro" w:semiHidden="1" w:unhideWhenUsed="1"/>
+    <w:lsdException w:name="toa heading" w:semiHidden="1" w:unhideWhenUsed="1"/>
+    <w:lsdException w:name="List" w:semiHidden="1" w:unhideWhenUsed="1"/>
+    <w:lsdException w:name="List Bullet" w:semiHidden="1" w:unhideWhenUsed="1"/>
+    <w:lsdException w:name="List Number" w:semiHidden="1" w:unhideWhenUsed="1"/>
+    <w:lsdException w:name="List 2" w:semiHidden="1" w:unhideWhenUsed="1"/>
+    <w:lsdException w:name="List 3" w:semiHidden="1" w:unhideWhenUsed="1"/>
+    <w:lsdException w:name="List 4" w:semiHidden="1" w:unhideWhenUsed="1"/>
+    <w:lsdException w:name="List 5" w:semiHidden="1" w:unhideWhenUsed="1"/>
+    <w:lsdException w:name="List Bullet 2" w:semiHidden="1" w:unhideWhenUsed="1"/>
+    <w:lsdException w:name="List Bullet 3" w:semiHidden="1" w:unhideWhenUsed="1"/>
+    <w:lsdException w:name="List Bullet 4" w:semiHidden="1" w:unhideWhenUsed="1"/>
+    <w:lsdException w:name="List Bullet 5" w:semiHidden="1" w:unhideWhenUsed="1"/>
+    <w:lsdException w:name="List Number 2" w:semiHidden="1" w:unhideWhenUsed="1"/>
+    <w:lsdException w:name="List Number 3" w:semiHidden="1" w:unhideWhenUsed="1"/>
+    <w:lsdException w:name="List Number 4" w:semiHidden="1" w:unhideWhenUsed="1"/>
+    <w:lsdException w:name="List Number 5" w:semiHidden="1" w:unhideWhenUsed="1"/>
+    <w:lsdException w:name="Title" w:uiPriority="10" w:qFormat="1"/>
+    <w:lsdException w:name="Closing" w:semiHidden="1" w:unhideWhenUsed="1"/>
+    <w:lsdException w:name="Signature" w:semiHidden="1" w:unhideWhenUsed="1"/>
+    <w:lsdException w:name="Default Paragraph Font" w:semiHidden="1" w:uiPriority="1" w:unhideWhenUsed="1"/>
+    <w:lsdException w:name="Body Text" w:semiHidden="1" w:unhideWhenUsed="1"/>
+    <w:lsdException w:name="Body Text Indent" w:semiHidden="1" w:unhideWhenUsed="1"/>
+    <w:lsdException w:name="List Continue" w:semiHidden="1" w:unhideWhenUsed="1"/>
+    <w:lsdException w:name="List Continue 2" w:semiHidden="1" w:unhideWhenUsed="1"/>
+    <w:lsdException w:name="List Continue 3" w:semiHidden="1" w:unhideWhenUsed="1"/>
+    <w:lsdException w:name="List Continue 4" w:semiHidden="1" w:unhideWhenUsed="1"/>
+    <w:lsdException w:name="List Continue 5" w:semiHidden="1" w:unhideWhenUsed="1"/>
+    <w:lsdException w:name="Message Header" w:semiHidden="1" w:unhideWhenUsed="1"/>
+    <w:lsdException w:name="Subtitle" w:uiPriority="11" w:qFormat="1"/>
+    <w:lsdException w:name="Salutation" w:semiHidden="1" w:unhideWhenUsed="1"/>
+    <w:lsdException w:name="Date" w:semiHidden="1" w:unhideWhenUsed="1"/>
+    <w:lsdException w:name="Body Text First Indent" w:semiHidden="1" w:unhideWhenUsed="1"/>
+    <w:lsdException w:name="Body Text First Indent 2" w:semiHidden="1" w:unhideWhenUsed="1"/>
+    <w:lsdException w:name="Note Heading" w:semiHidden="1" w:unhideWhenUsed="1"/>
+    <w:lsdException w:name="Body Text 2" w:semiHidden="1" w:unhideWhenUsed="1"/>
+    <w:lsdException w:name="Body Text 3" w:semiHidden="1" w:unhideWhenUsed="1"/>
+    <w:lsdException w:name="Body Text Indent 2" w:semiHidden="1" w:unhideWhenUsed="1"/>
+    <w:lsdException w:name="Body Text Indent 3" w:semiHidden="1" w:unhideWhenUsed="1"/>
+    <w:lsdException w:name="Block Text" w:semiHidden="1" w:unhideWhenUsed="1"/>
+    <w:lsdException w:name="Hyperlink" w:semiHidden="1" w:unhideWhenUsed="1"/>
+    <w:lsdException w:name="FollowedHyperlink" w:semiHidden="1" w:unhideWhenUsed="1"/>
+    <w:lsdException w:name="Strong" w:uiPriority="22" w:qFormat="1"/>
+    <w:lsdException w:name="Emphasis" w:uiPriority="20" w:qFormat="1"/>
+    <w:lsdException w:name="Document Map" w:semiHidden="1" w:unhideWhenUsed="1"/>
+    <w:lsdException w:name="Plain Text" w:semiHidden="1" w:unhideWhenUsed="1"/>
+    <w:lsdException w:name="E-mail Signature" w:semiHidden="1" w:unhideWhenUsed="1"/>
+    <w:lsdException w:name="HTML Top of Form" w:semiHidden="1" w:unhideWhenUsed="1"/>
+    <w:lsdException w:name="HTML Bottom of Form" w:semiHidden="1" w:unhideWhenUsed="1"/>
+    <w:lsdException w:name="Normal (Web)" w:semiHidden="1" w:unhideWhenUsed="1"/>
+    <w:lsdException w:name="HTML Acronym" w:semiHidden="1" w:unhideWhenUsed="1"/>
+    <w:lsdException w:name="HTML Address" w:semiHidden="1" w:unhideWhenUsed="1"/>
+    <w:lsdException w:name="HTML Cite" w:semiHidden="1" w:unhideWhenUsed="1"/>
+    <w:lsdException w:name="HTML Code" w:semiHidden="1" w:unhideWhenUsed="1"/>
+    <w:lsdException w:name="HTML Definition" w:semiHidden="1" w:unhideWhenUsed="1"/>
+    <w:lsdException w:name="HTML Keyboard" w:semiHidden="1" w:unhideWhenUsed="1"/>
+    <w:lsdException w:name="HTML Preformatted" w:semiHidden="1" w:unhideWhenUsed="1"/>
+    <w:lsdException w:name="HTML Sample" w:semiHidden="1" w:unhideWhenUsed="1"/>
+    <w:lsdException w:name="HTML Typewriter" w:semiHidden="1" w:unhideWhenUsed="1"/>
+    <w:lsdException w:name="HTML Variable" w:semiHidden="1" w:unhideWhenUsed="1"/>
+    <w:lsdException w:name="Normal Table" w:semiHidden="1" w:unhideWhenUsed="1"/>
+    <w:lsdException w:name="annotation subject" w:semiHidden="1" w:unhideWhenUsed="1"/>
+    <w:lsdException w:name="No List" w:semiHidden="1" w:unhideWhenUsed="1"/>
+    <w:lsdException w:name="Outline List 1" w:semiHidden="1" w:unhideWhenUsed="1"/>
+    <w:lsdException w:name="Outline List 2" w:semiHidden="1" w:unhideWhenUsed="1"/>
+    <w:lsdException w:name="Outline List 3" w:semiHidden="1" w:unhideWhenUsed="1"/>
+    <w:lsdException w:name="Table Simple 1" w:semiHidden="1" w:unhideWhenUsed="1"/>
+    <w:lsdException w:name="Table Simple 2" w:semiHidden="1" w:unhideWhenUsed="1"/>
+    <w:lsdException w:name="Table Simple 3" w:semiHidden="1" w:unhideWhenUsed="1"/>
+    <w:lsdException w:name="Table Classic 1" w:semiHidden="1" w:unhideWhenUsed="1"/>
+    <w:lsdException w:name="Table Classic 2" w:semiHidden="1" w:unhideWhenUsed="1"/>
+    <w:lsdException w:name="Table Classic 3" w:semiHidden="1" w:unhideWhenUsed="1"/>
+    <w:lsdException w:name="Table Classic 4" w:semiHidden="1" w:unhideWhenUsed="1"/>
+    <w:lsdException w:name="Table Colorful 1" w:semiHidden="1" w:unhideWhenUsed="1"/>
+    <w:lsdException w:name="Table Colorful 2" w:semiHidden="1" w:unhideWhenUsed="1"/>
+    <w:lsdException w:name="Table Colorful 3" w:semiHidden="1" w:unhideWhenUsed="1"/>
+    <w:lsdException w:name="Table Columns 1" w:semiHidden="1" w:unhideWhenUsed="1"/>
+    <w:lsdException w:name="Table Columns 2" w:semiHidden="1" w:unhideWhenUsed="1"/>
+    <w:lsdException w:name="Table Columns 3" w:semiHidden="1" w:unhideWhenUsed="1"/>
+    <w:lsdException w:name="Table Columns 4" w:semiHidden="1" w:unhideWhenUsed="1"/>
+    <w:lsdException w:name="Table Columns 5" w:semiHidden="1" w:unhideWhenUsed="1"/>
+    <w:lsdException w:name="Table Grid 1" w:semiHidden="1" w:unhideWhenUsed="1"/>
+    <w:lsdException w:name="Table Grid 2" w:semiHidden="1" w:unhideWhenUsed="1"/>
+    <w:lsdException w:name="Table Grid 3" w:semiHidden="1" w:unhideWhenUsed="1"/>
+    <w:lsdException w:name="Table Grid 4" w:semiHidden="1" w:unhideWhenUsed="1"/>
+    <w:lsdException w:name="Table Grid 5" w:semiHidden="1" w:unhideWhenUsed="1"/>
+    <w:lsdException w:name="Table Grid 6" w:semiHidden="1" w:unhideWhenUsed="1"/>
+    <w:lsdException w:name="Table Grid 7" w:semiHidden="1" w:unhideWhenUsed="1"/>
+    <w:lsdException w:name="Table Grid 8" w:semiHidden="1" w:unhideWhenUsed="1"/>
+    <w:lsdException w:name="Table List 1" w:semiHidden="1" w:unhideWhenUsed="1"/>
+    <w:lsdException w:name="Table List 2" w:semiHidden="1" w:unhideWhenUsed="1"/>
+    <w:lsdException w:name="Table List 3" w:semiHidden="1" w:unhideWhenUsed="1"/>
+    <w:lsdException w:name="Table List 4" w:semiHidden="1" w:unhideWhenUsed="1"/>
+    <w:lsdException w:name="Table List 5" w:semiHidden="1" w:unhideWhenUsed="1"/>
+    <w:lsdException w:name="Table List 6" w:semiHidden="1" w:unhideWhenUsed="1"/>
+    <w:lsdException w:name="Table List 7" w:semiHidden="1" w:unhideWhenUsed="1"/>
+    <w:lsdException w:name="Table List 8" w:semiHidden="1" w:unhideWhenUsed="1"/>
+    <w:lsdException w:name="Table 3D effects 1" w:semiHidden="1" w:unhideWhenUsed="1"/>
+    <w:lsdException w:name="Table 3D effects 2" w:semiHidden="1" w:unhideWhenUsed="1"/>
+    <w:lsdException w:name="Table 3D effects 3" w:semiHidden="1" w:unhideWhenUsed="1"/>
+    <w:lsdException w:name="Table Contemporary" w:semiHidden="1" w:unhideWhenUsed="1"/>
+    <w:lsdException w:name="Table Elegant" w:semiHidden="1" w:unhideWhenUsed="1"/>
+    <w:lsdException w:name="Table Professional" w:semiHidden="1" w:unhideWhenUsed="1"/>
+    <w:lsdException w:name="Table Subtle 1" w:semiHidden="1" w:unhideWhenUsed="1"/>
+    <w:lsdException w:name="Table Subtle 2" w:semiHidden="1" w:unhideWhenUsed="1"/>
+    <w:lsdException w:name="Table Web 1" w:semiHidden="1" w:unhideWhenUsed="1"/>
+    <w:lsdException w:name="Table Web 2" w:semiHidden="1" w:unhideWhenUsed="1"/>
+    <w:lsdException w:name="Table Web 3" w:semiHidden="1" w:unhideWhenUsed="1"/>
+    <w:lsdException w:name="Balloon Text" w:semiHidden="1" w:unhideWhenUsed="1"/>
+    <w:lsdException w:name="Table Grid" w:uiPriority="39"/>
+    <w:lsdException w:name="Table Theme" w:semiHidden="1" w:unhideWhenUsed="1"/>
+    <w:lsdException w:name="Placeholder Text" w:semiHidden="1"/>
+    <w:lsdException w:name="No Spacing" w:uiPriority="1" w:qFormat="1"/>
+    <w:lsdException w:name="Light Shading" w:uiPriority="60"/>
+    <w:lsdException w:name="Light List" w:uiPriority="61"/>
+    <w:lsdException w:name="Light Grid" w:uiPriority="62"/>
+    <w:lsdException w:name="Medium Shading 1" w:uiPriority="63"/>
+    <w:lsdException w:name="Medium Shading 2" w:uiPriority="64"/>
+    <w:lsdException w:name="Medium List 1" w:uiPriority="65"/>
+    <w:lsdException w:name="Medium List 2" w:uiPriority="66"/>
+    <w:lsdException w:name="Medium Grid 1" w:uiPriority="67"/>
+    <w:lsdException w:name="Medium Grid 2" w:uiPriority="68"/>
+    <w:lsdException w:name="Medium Grid 3" w:uiPriority="69"/>
+    <w:lsdException w:name="Dark List" w:uiPriority="70"/>
+    <w:lsdException w:name="Colorful Shading" w:uiPriority="71"/>
+    <w:lsdException w:name="Colorful List" w:uiPriority="72"/>
+    <w:lsdException w:name="Colorful Grid" w:uiPriority="73"/>
+    <w:lsdException w:name="Light Shading Accent 1" w:uiPriority="60"/>
+    <w:lsdException w:name="Light List Accent 1" w:uiPriority="61"/>
+    <w:lsdException w:name="Light Grid Accent 1" w:uiPriority="62"/>
+    <w:lsdException w:name="Medium Shading 1 Accent 1" w:uiPriority="63"/>
+    <w:lsdException w:name="Medium Shading 2 Accent 1" w:uiPriority="64"/>
+    <w:lsdException w:name="Medium List 1 Accent 1" w:uiPriority="65"/>
+    <w:lsdException w:name="Revision" w:semiHidden="1"/>
+    <w:lsdException w:name="List Paragraph" w:uiPriority="34" w:qFormat="1"/>
+    <w:lsdException w:name="Quote" w:uiPriority="29" w:qFormat="1"/>
+    <w:lsdException w:name="Intense Quote" w:uiPriority="30" w:qFormat="1"/>
+    <w:lsdException w:name="Medium List 2 Accent 1" w:uiPriority="66"/>
+    <w:lsdException w:name="Medium Grid 1 Accent 1" w:uiPriority="67"/>
+    <w:lsdException w:name="Medium Grid 2 Accent 1" w:uiPriority="68"/>
+    <w:lsdException w:name="Medium Grid 3 Accent 1" w:uiPriority="69"/>
+    <w:lsdException w:name="Dark List Accent 1" w:uiPriority="70"/>
+    <w:lsdException w:name="Colorful Shading Accent 1" w:uiPriority="71"/>
+    <w:lsdException w:name="Colorful List Accent 1" w:uiPriority="72"/>
+    <w:lsdException w:name="Colorful Grid Accent 1" w:uiPriority="73"/>
+    <w:lsdException w:name="Light Shading Accent 2" w:uiPriority="60"/>
+    <w:lsdException w:name="Light List Accent 2" w:uiPriority="61"/>
+    <w:lsdException w:name="Light Grid Accent 2" w:uiPriority="62"/>
+    <w:lsdException w:name="Medium Shading 1 Accent 2" w:uiPriority="63"/>
+    <w:lsdException w:name="Medium Shading 2 Accent 2" w:uiPriority="64"/>
+    <w:lsdException w:name="Medium List 1 Accent 2" w:uiPriority="65"/>
+    <w:lsdException w:name="Medium List 2 Accent 2" w:uiPriority="66"/>
+    <w:lsdException w:name="Medium Grid 1 Accent 2" w:uiPriority="67"/>
+    <w:lsdException w:name="Medium Grid 2 Accent 2" w:uiPriority="68"/>
+    <w:lsdException w:name="Medium Grid 3 Accent 2" w:uiPriority="69"/>
+    <w:lsdException w:name="Dark List Accent 2" w:uiPriority="70"/>
+    <w:lsdException w:name="Colorful Shading Accent 2" w:uiPriority="71"/>
+    <w:lsdException w:name="Colorful List Accent 2" w:uiPriority="72"/>
+    <w:lsdException w:name="Colorful Grid Accent 2" w:uiPriority="73"/>
+    <w:lsdException w:name="Light Shading Accent 3" w:uiPriority="60"/>
+    <w:lsdException w:name="Light List Accent 3" w:uiPriority="61"/>
+    <w:lsdException w:name="Light Grid Accent 3" w:uiPriority="62"/>
+    <w:lsdException w:name="Medium Shading 1 Accent 3" w:uiPriority="63"/>
+    <w:lsdException w:name="Medium Shading 2 Accent 3" w:uiPriority="64"/>
+    <w:lsdException w:name="Medium List 1 Accent 3" w:uiPriority="65"/>
+    <w:lsdException w:name="Medium List 2 Accent 3" w:uiPriority="66"/>
+    <w:lsdException w:name="Medium Grid 1 Accent 3" w:uiPriority="67"/>
+    <w:lsdException w:name="Medium Grid 2 Accent 3" w:uiPriority="68"/>
+    <w:lsdException w:name="Medium Grid 3 Accent 3" w:uiPriority="69"/>
+    <w:lsdException w:name="Dark List Accent 3" w:uiPriority="70"/>
+    <w:lsdException w:name="Colorful Shading Accent 3" w:uiPriority="71"/>
+    <w:lsdException w:name="Colorful List Accent 3" w:uiPriority="72"/>
+    <w:lsdException w:name="Colorful Grid Accent 3" w:uiPriority="73"/>
+    <w:lsdException w:name="Light Shading Accent 4" w:uiPriority="60"/>
+    <w:lsdException w:name="Light List Accent 4" w:uiPriority="61"/>
+    <w:lsdException w:name="Light Grid Accent 4" w:uiPriority="62"/>
+    <w:lsdException w:name="Medium Shading 1 Accent 4" w:uiPriority="63"/>
+    <w:lsdException w:name="Medium Shading 2 Accent 4" w:uiPriority="64"/>
+    <w:lsdException w:name="Medium List 1 Accent 4" w:uiPriority="65"/>
+    <w:lsdException w:name="Medium List 2 Accent 4" w:uiPriority="66"/>
+    <w:lsdException w:name="Medium Grid 1 Accent 4" w:uiPriority="67"/>
+    <w:lsdException w:name="Medium Grid 2 Accent 4" w:uiPriority="68"/>
+    <w:lsdException w:name="Medium Grid 3 Accent 4" w:uiPriority="69"/>
+    <w:lsdException w:name="Dark List Accent 4" w:uiPriority="70"/>
+    <w:lsdException w:name="Colorful Shading Accent 4" w:uiPriority="71"/>
+    <w:lsdException w:name="Colorful List Accent 4" w:uiPriority="72"/>
+    <w:lsdException w:name="Colorful Grid Accent 4" w:uiPriority="73"/>
+    <w:lsdException w:name="Light Shading Accent 5" w:uiPriority="60"/>
+    <w:lsdException w:name="Light List Accent 5" w:uiPriority="61"/>
+    <w:lsdException w:name="Light Grid Accent 5" w:uiPriority="62"/>
+    <w:lsdException w:name="Medium Shading 1 Accent 5" w:uiPriority="63"/>
+    <w:lsdException w:name="Medium Shading 2 Accent 5" w:uiPriority="64"/>
+    <w:lsdException w:name="Medium List 1 Accent 5" w:uiPriority="65"/>
+    <w:lsdException w:name="Medium List 2 Accent 5" w:uiPriority="66"/>
+    <w:lsdException w:name="Medium Grid 1 Accent 5" w:uiPriority="67"/>
+    <w:lsdException w:name="Medium Grid 2 Accent 5" w:uiPriority="68"/>
+    <w:lsdException w:name="Medium Grid 3 Accent 5" w:uiPriority="69"/>
+    <w:lsdException w:name="Dark List Accent 5" w:uiPriority="70"/>
+    <w:lsdException w:name="Colorful Shading Accent 5" w:uiPriority="71"/>
+    <w:lsdException w:name="Colorful List Accent 5" w:uiPriority="72"/>
+    <w:lsdException w:name="Colorful Grid Accent 5" w:uiPriority="73"/>
+    <w:lsdException w:name="Light Shading Accent 6" w:uiPriority="60"/>
+    <w:lsdException w:name="Light List Accent 6" w:uiPriority="61"/>
+    <w:lsdException w:name="Light Grid Accent 6" w:uiPriority="62"/>
+    <w:lsdException w:name="Medium Shading 1 Accent 6" w:uiPriority="63"/>
+    <w:lsdException w:name="Medium Shading 2 Accent 6" w:uiPriority="64"/>
+    <w:lsdException w:name="Medium List 1 Accent 6" w:uiPriority="65"/>
+    <w:lsdException w:name="Medium List 2 Accent 6" w:uiPriority="66"/>
+    <w:lsdException w:name="Medium Grid 1 Accent 6" w:uiPriority="67"/>
+    <w:lsdException w:name="Medium Grid 2 Accent 6" w:uiPriority="68"/>
+    <w:lsdException w:name="Medium Grid 3 Accent 6" w:uiPriority="69"/>
+    <w:lsdException w:name="Dark List Accent 6" w:uiPriority="70"/>
+    <w:lsdException w:name="Colorful Shading Accent 6" w:uiPriority="71"/>
+    <w:lsdException w:name="Colorful List Accent 6" w:uiPriority="72"/>
+    <w:lsdException w:name="Colorful Grid Accent 6" w:uiPriority="73"/>
+    <w:lsdException w:name="Subtle Emphasis" w:uiPriority="19" w:qFormat="1"/>
+    <w:lsdException w:name="Intense Emphasis" w:uiPriority="21" w:qFormat="1"/>
+    <w:lsdException w:name="Subtle Reference" w:uiPriority="31" w:qFormat="1"/>
+    <w:lsdException w:name="Intense Reference" w:uiPriority="32" w:qFormat="1"/>
+    <w:lsdException w:name="Book Title" w:uiPriority="33" w:qFormat="1"/>
+    <w:lsdException w:name="Bibliography" w:semiHidden="1" w:uiPriority="37" w:unhideWhenUsed="1"/>
+    <w:lsdException w:name="TOC Heading" w:semiHidden="1" w:uiPriority="39" w:unhideWhenUsed="1" w:qFormat="1"/>
+    <w:lsdException w:name="Plain Table 1" w:uiPriority="41"/>
+    <w:lsdException w:name="Plain Table 2" w:uiPriority="42"/>
+    <w:lsdException w:name="Plain Table 3" w:uiPriority="43"/>
+    <w:lsdException w:name="Plain Table 4" w:uiPriority="44"/>
+    <w:lsdException w:name="Plain Table 5" w:uiPriority="45"/>
+    <w:lsdException w:name="Grid Table Light" w:uiPriority="40"/>
+    <w:lsdException w:name="Grid Table 1 Light" w:uiPriority="46"/>
+    <w:lsdException w:name="Grid Table 2" w:uiPriority="47"/>
+    <w:lsdException w:name="Grid Table 3" w:uiPriority="48"/>
+    <w:lsdException w:name="Grid Table 4" w:uiPriority="49"/>
+    <w:lsdException w:name="Grid Table 5 Dark" w:uiPriority="50"/>
+    <w:lsdException w:name="Grid Table 6 Colorful" w:uiPriority="51"/>
+    <w:lsdException w:name="Grid Table 7 Colorful" w:uiPriority="52"/>
+    <w:lsdException w:name="Grid Table 1 Light Accent 1" w:uiPriority="46"/>
+    <w:lsdException w:name="Grid Table 2 Accent 1" w:uiPriority="47"/>
+    <w:lsdException w:name="Grid Table 3 Accent 1" w:uiPriority="48"/>
+    <w:lsdException w:name="Grid Table 4 Accent 1" w:uiPriority="49"/>
+    <w:lsdException w:name="Grid Table 5 Dark Accent 1" w:uiPriority="50"/>
+    <w:lsdException w:name="Grid Table 6 Colorful Accent 1" w:uiPriority="51"/>
+    <w:lsdException w:name="Grid Table 7 Colorful Accent 1" w:uiPriority="52"/>
+    <w:lsdException w:name="Grid Table 1 Light Accent 2" w:uiPriority="46"/>
+    <w:lsdException w:name="Grid Table 2 Accent 2" w:uiPriority="47"/>
+    <w:lsdException w:name="Grid Table 3 Accent 2" w:uiPriority="48"/>
+    <w:lsdException w:name="Grid Table 4 Accent 2" w:uiPriority="49"/>
+    <w:lsdException w:name="Grid Table 5 Dark Accent 2" w:uiPriority="50"/>
+    <w:lsdException w:name="Grid Table 6 Colorful Accent 2" w:uiPriority="51"/>
+    <w:lsdException w:name="Grid Table 7 Colorful Accent 2" w:uiPriority="52"/>
+    <w:lsdException w:name="Grid Table 1 Light Accent 3" w:uiPriority="46"/>
+    <w:lsdException w:name="Grid Table 2 Accent 3" w:uiPriority="47"/>
+    <w:lsdException w:name="Grid Table 3 Accent 3" w:uiPriority="48"/>
+    <w:lsdException w:name="Grid Table 4 Accent 3" w:uiPriority="49"/>
+    <w:lsdException w:name="Grid Table 5 Dark Accent 3" w:uiPriority="50"/>
+    <w:lsdException w:name="Grid Table 6 Colorful Accent 3" w:uiPriority="51"/>
+    <w:lsdException w:name="Grid Table 7 Colorful Accent 3" w:uiPriority="52"/>
+    <w:lsdException w:name="Grid Table 1 Light Accent 4" w:uiPriority="46"/>
+    <w:lsdException w:name="Grid Table 2 Accent 4" w:uiPriority="47"/>
+    <w:lsdException w:name="Grid Table 3 Accent 4" w:uiPriority="48"/>
+    <w:lsdException w:name="Grid Table 4 Accent 4" w:uiPriority="49"/>
+    <w:lsdException w:name="Grid Table 5 Dark Accent 4" w:uiPriority="50"/>
+    <w:lsdException w:name="Grid Table 6 Colorful Accent 4" w:uiPriority="51"/>
+    <w:lsdException w:name="Grid Table 7 Colorful Accent 4" w:uiPriority="52"/>
+    <w:lsdException w:name="Grid Table 1 Light Accent 5" w:uiPriority="46"/>
+    <w:lsdException w:name="Grid Table 2 Accent 5" w:uiPriority="47"/>
+    <w:lsdException w:name="Grid Table 3 Accent 5" w:uiPriority="48"/>
+    <w:lsdException w:name="Grid Table 4 Accent 5" w:uiPriority="49"/>
+    <w:lsdException w:name="Grid Table 5 Dark Accent 5" w:uiPriority="50"/>
+    <w:lsdException w:name="Grid Table 6 Colorful Accent 5" w:uiPriority="51"/>
+    <w:lsdException w:name="Grid Table 7 Colorful Accent 5" w:uiPriority="52"/>
+    <w:lsdException w:name="Grid Table 1 Light Accent 6" w:uiPriority="46"/>
+    <w:lsdException w:name="Grid Table 2 Accent 6" w:uiPriority="47"/>
+    <w:lsdException w:name="Grid Table 3 Accent 6" w:uiPriority="48"/>
+    <w:lsdException w:name="Grid Table 4 Accent 6" w:uiPriority="49"/>
+    <w:lsdException w:name="Grid Table 5 Dark Accent 6" w:uiPriority="50"/>
+    <w:lsdException w:name="Grid Table 6 Colorful Accent 6" w:uiPriority="51"/>
+    <w:lsdException w:name="Grid Table 7 Colorful Accent 6" w:uiPriority="52"/>
+    <w:lsdException w:name="List Table 1 Light" w:uiPriority="46"/>
+    <w:lsdException w:name="List Table 2" w:uiPriority="47"/>
+    <w:lsdException w:name="List Table 3" w:uiPriority="48"/>
+    <w:lsdException w:name="List Table 4" w:uiPriority="49"/>
+    <w:lsdException w:name="List Table 5 Dark" w:uiPriority="50"/>
+    <w:lsdException w:name="List Table 6 Colorful" w:uiPriority="51"/>
+    <w:lsdException w:name="List Table 7 Colorful" w:uiPriority="52"/>
+    <w:lsdException w:name="List Table 1 Light Accent 1" w:uiPriority="46"/>
+    <w:lsdException w:name="List Table 2 Accent 1" w:uiPriority="47"/>
+    <w:lsdException w:name="List Table 3 Accent 1" w:uiPriority="48"/>
+    <w:lsdException w:name="List Table 4 Accent 1" w:uiPriority="49"/>
+    <w:lsdException w:name="List Table 5 Dark Accent 1" w:uiPriority="50"/>
+    <w:lsdException w:name="List Table 6 Colorful Accent 1" w:uiPriority="51"/>
+    <w:lsdException w:name="List Table 7 Colorful Accent 1" w:uiPriority="52"/>
+    <w:lsdException w:name="List Table 1 Light Accent 2" w:uiPriority="46"/>
+    <w:lsdException w:name="List Table 2 Accent 2" w:uiPriority="47"/>
+    <w:lsdException w:name="List Table 3 Accent 2" w:uiPriority="48"/>
+    <w:lsdException w:name="List Table 4 Accent 2" w:uiPriority="49"/>
+    <w:lsdException w:name="List Table 5 Dark Accent 2" w:uiPriority="50"/>
+    <w:lsdException w:name="List Table 6 Colorful Accent 2" w:uiPriority="51"/>
+    <w:lsdException w:name="List Table 7 Colorful Accent 2" w:uiPriority="52"/>
+    <w:lsdException w:name="List Table 1 Light Accent 3" w:uiPriority="46"/>
+    <w:lsdException w:name="List Table 2 Accent 3" w:uiPriority="47"/>
+    <w:lsdException w:name="List Table 3 Accent 3" w:uiPriority="48"/>
+    <w:lsdException w:name="List Table 4 Accent 3" w:uiPriority="49"/>
+    <w:lsdException w:name="List Table 5 Dark Accent 3" w:uiPriority="50"/>
+    <w:lsdException w:name="List Table 6 Colorful Accent 3" w:uiPriority="51"/>
+    <w:lsdException w:name="List Table 7 Colorful Accent 3" w:uiPriority="52"/>
+    <w:lsdException w:name="List Table 1 Light Accent 4" w:uiPriority="46"/>
+    <w:lsdException w:name="List Table 2 Accent 4" w:uiPriority="47"/>
+    <w:lsdException w:name="List Table 3 Accent 4" w:uiPriority="48"/>
+    <w:lsdException w:name="List Table 4 Accent 4" w:uiPriority="49"/>
+    <w:lsdException w:name="List Table 5 Dark Accent 4" w:uiPriority="50"/>
+    <w:lsdException w:name="List Table 6 Colorful Accent 4" w:uiPriority="51"/>
+    <w:lsdException w:name="List Table 7 Colorful Accent 4" w:uiPriority="52"/>
+    <w:lsdException w:name="List Table 1 Light Accent 5" w:uiPriority="46"/>
+    <w:lsdException w:name="List Table 2 Accent 5" w:uiPriority="47"/>
+    <w:lsdException w:name="List Table 3 Accent 5" w:uiPriority="48"/>
+    <w:lsdException w:name="List Table 4 Accent 5" w:uiPriority="49"/>
+    <w:lsdException w:name="List Table 5 Dark Accent 5" w:uiPriority="50"/>
+    <w:lsdException w:name="List Table 6 Colorful Accent 5" w:uiPriority="51"/>
+    <w:lsdException w:name="List Table 7 Colorful Accent 5" w:uiPriority="52"/>
+    <w:lsdException w:name="List Table 1 Light Accent 6" w:uiPriority="46"/>
+    <w:lsdException w:name="List Table 2 Accent 6" w:uiPriority="47"/>
+    <w:lsdException w:name="List Table 3 Accent 6" w:uiPriority="48"/>
+    <w:lsdException w:name="List Table 4 Accent 6" w:uiPriority="49"/>
+    <w:lsdException w:name="List Table 5 Dark Accent 6" w:uiPriority="50"/>
+    <w:lsdException w:name="List Table 6 Colorful Accent 6" w:uiPriority="51"/>
+    <w:lsdException w:name="List Table 7 Colorful Accent 6" w:uiPriority="52"/>
+    <w:lsdException w:name="Mention" w:semiHidden="1" w:unhideWhenUsed="1"/>
+    <w:lsdException w:name="Smart Hyperlink" w:semiHidden="1" w:unhideWhenUsed="1"/>
+    <w:lsdException w:name="Hashtag" w:semiHidden="1" w:unhideWhenUsed="1"/>
+    <w:lsdException w:name="Unresolved Mention" w:semiHidden="1" w:unhideWhenUsed="1"/>
+    <w:lsdException w:name="Smart Link" w:semiHidden="1" w:unhideWhenUsed="1"/>
+  </w:latentStyles>
+  <w:style w:type="paragraph" w:default="1" w:styleId="Normal">
+    <w:name w:val="Normal"/>
+    <w:qFormat/>
+  </w:style>
+  <w:style w:type="character" w:default="1" w:styleId="DefaultParagraphFont">
+    <w:name w:val="Default Paragraph Font"/>
+    <w:uiPriority w:val="1"/>
+    <w:unhideWhenUsed/>
+  </w:style>
+  <w:style w:type="table" w:default="1" w:styleId="TableNormal">
+    <w:name w:val="Normal Table"/>
+    <w:uiPriority w:val="99"/>
+    <w:semiHidden/>
+    <w:unhideWhenUsed/>
+    <w:tblPr>
+      <w:tblInd w:w="0" w:type="dxa"/>
+      <w:tblCellMar>
+        <w:top w:w="0" w:type="dxa"/>
+        <w:left w:w="108" w:type="dxa"/>
+        <w:bottom w:w="0" w:type="dxa"/>
+        <w:right w:w="108" w:type="dxa"/>
+      </w:tblCellMar>
+    </w:tblPr>
+  </w:style>
+  <w:style w:type="numbering" w:default="1" w:styleId="NoList">
+    <w:name w:val="No List"/>
+    <w:uiPriority w:val="99"/>
+    <w:semiHidden/>
+    <w:unhideWhenUsed/>
+  </w:style>
+  <w:style w:type="paragraph" w:styleId="Footer">
+    <w:name w:val="footer"/>
+    <w:basedOn w:val="Normal"/>
+    <w:link w:val="FooterChar"/>
+    <w:uiPriority w:val="99"/>
+    <w:unhideWhenUsed/>
+    <w:rsid w:val="00066D72"/>
+    <w:pPr>
+      <w:tabs>
+        <w:tab w:val="center" w:pos="4513"/>
+        <w:tab w:val="right" w:pos="9026"/>
+      </w:tabs>
+      <w:spacing w:after="0" w:line="240" w:lineRule="auto"/>
+    </w:pPr>
+    <w:rPr>
+      <w:lang w:val="en-ID"/>
+    </w:rPr>
+  </w:style>
+  <w:style w:type="character" w:customStyle="1" w:styleId="FooterChar">
+    <w:name w:val="Footer Char"/>
+    <w:basedOn w:val="DefaultParagraphFont"/>
+    <w:link w:val="Footer"/>
+    <w:uiPriority w:val="99"/>
+    <w:rsid w:val="00066D72"/>
+    <w:rPr>
+      <w:lang w:val="en-ID"/>
+    </w:rPr>
+  </w:style>
+  <w:style w:type="paragraph" w:styleId="ListParagraph">
+    <w:name w:val="List Paragraph"/>
+    <w:basedOn w:val="Normal"/>
+    <w:uiPriority w:val="34"/>
+    <w:qFormat/>
+    <w:rsid w:val="00066D72"/>
+    <w:pPr>
+      <w:ind w:left="720"/>
+      <w:contextualSpacing/>
+    </w:pPr>
+  </w:style>
+  <w:style w:type="character" w:styleId="PlaceholderText">
+    <w:name w:val="Placeholder Text"/>
+    <w:basedOn w:val="DefaultParagraphFont"/>
+    <w:uiPriority w:val="99"/>
+    <w:semiHidden/>
+    <w:rsid w:val="004B35B0"/>
+    <w:rPr>
+      <w:color w:val="808080"/>
+    </w:rPr>
+  </w:style>
+</w:styles>
+</file>
+
+<file path=word/glossary/document.xml><?xml version="1.0" encoding="utf-8"?>
+<w:glossaryDocument xmlns:wpc="http://schemas.microsoft.com/office/word/2010/wordprocessingCanvas" xmlns:cx="http://schemas.microsoft.com/office/drawing/2014/chartex" xmlns:cx1="http://schemas.microsoft.com/office/drawing/2015/9/8/chartex" xmlns:cx2="http://schemas.microsoft.com/office/drawing/2015/10/21/chartex" xmlns:cx3="http://schemas.microsoft.com/office/drawing/2016/5/9/chartex" xmlns:cx4="http://schemas.microsoft.com/office/drawing/2016/5/10/chartex" xmlns:cx5="http://schemas.microsoft.com/office/drawing/2016/5/11/chartex" xmlns:cx6="http://schemas.microsoft.com/office/drawing/2016/5/12/chartex" xmlns:cx7="http://schemas.microsoft.com/office/drawing/2016/5/13/chartex" xmlns:cx8="http://schemas.microsoft.com/office/drawing/2016/5/14/chartex" xmlns:mc="http://schemas.openxmlformats.org/markup-compatibility/2006" xmlns:aink="http://schemas.microsoft.com/office/drawing/2016/ink" xmlns:am3d="http://schemas.microsoft.com/office/drawing/2017/model3d" xmlns:o="urn:schemas-microsoft-com:office:office" xmlns:r="http://schemas.openxmlformats.org/officeDocument/2006/relationships" xmlns:m="http://schemas.openxmlformats.org/officeDocument/2006/math" xmlns:v="urn:schemas-microsoft-com:vml" xmlns:wp14="http://schemas.microsoft.com/office/word/2010/wordprocessingDrawing" xmlns:wp="http://schemas.openxmlformats.org/drawingml/2006/wordprocessingDrawing" xmlns:w10="urn:schemas-microsoft-com:office:word" xmlns:w="http://schemas.openxmlformats.org/wordprocessingml/2006/main" xmlns:w14="http://schemas.microsoft.com/office/word/2010/wordml" xmlns:w15="http://schemas.microsoft.com/office/word/2012/wordml" xmlns:w16cex="http://schemas.microsoft.com/office/word/2018/wordml/cex" xmlns:w16cid="http://schemas.microsoft.com/office/word/2016/wordml/cid" xmlns:w16="http://schemas.microsoft.com/office/word/2018/wordml" xmlns:w16se="http://schemas.microsoft.com/office/word/2015/wordml/symex" xmlns:wpg="http://schemas.microsoft.com/office/word/2010/wordprocessingGroup" xmlns:wpi="http://schemas.microsoft.com/office/word/2010/wordprocessingInk" xmlns:wne="http://schemas.microsoft.com/office/word/2006/wordml" xmlns:wps="http://schemas.microsoft.com/office/word/2010/wordprocessingShape" mc:Ignorable="w14 w15 w16se w16cid w16 w16cex wp14">
+  <w:docParts>
+    <w:docPart>
+      <w:docPartPr>
+        <w:name w:val="DefaultPlaceholder_-1854013440"/>
+        <w:category>
+          <w:name w:val="General"/>
+          <w:gallery w:val="placeholder"/>
+        </w:category>
+        <w:types>
+          <w:type w:val="bbPlcHdr"/>
+        </w:types>
+        <w:behaviors>
+          <w:behavior w:val="content"/>
+        </w:behaviors>
+        <w:guid w:val="{5CB4F76E-A825-4FEC-BCC7-328F2EE9B378}"/>
+      </w:docPartPr>
+      <w:docPartBody>
+        <w:p>
+          <w:r>
+            <w:rPr>
+              <w:rStyle w:val="PlaceholderText"/>
+            </w:rPr>
+            <w:t>Click or tap here to enter text.</w:t>
+          </w:r>
+        </w:p>
+      </w:docPartBody>
+    </w:docPart>
+  </w:docParts>
+</w:glossaryDocument>
+</file>
+
+<file path=word/glossary/fontTable.xml><?xml version="1.0" encoding="utf-8"?>
+<w:fonts xmlns:mc="http://schemas.openxmlformats.org/markup-compatibility/2006" xmlns:r="http://schemas.openxmlformats.org/officeDocument/2006/relationships" xmlns:w="http://schemas.openxmlformats.org/wordprocessingml/2006/main" xmlns:w14="http://schemas.microsoft.com/office/word/2010/wordml" xmlns:w15="http://schemas.microsoft.com/office/word/2012/wordml" xmlns:w16cex="http://schemas.microsoft.com/office/word/2018/wordml/cex" xmlns:w16cid="http://schemas.microsoft.com/office/word/2016/wordml/cid" xmlns:w16="http://schemas.microsoft.com/office/word/2018/wordml" xmlns:w16se="http://schemas.microsoft.com/office/word/2015/wordml/symex" mc:Ignorable="w14 w15 w16se w16cid w16 w16cex">
+  <w:font w:name="Times New Roman">
+    <w:panose1 w:val="02020603050405020304"/>
+    <w:charset w:val="00"/>
+    <w:family w:val="roman"/>
+    <w:pitch w:val="variable"/>
+    <w:sig w:usb0="E0002EFF" w:usb1="C000785B" w:usb2="00000009" w:usb3="00000000" w:csb0="000001FF" w:csb1="00000000"/>
+  </w:font>
+  <w:font w:name="Calibri">
+    <w:panose1 w:val="020F0502020204030204"/>
+    <w:charset w:val="00"/>
+    <w:family w:val="swiss"/>
+    <w:pitch w:val="variable"/>
+    <w:sig w:usb0="E4002EFF" w:usb1="C000247B" w:usb2="00000009" w:usb3="00000000" w:csb0="000001FF" w:csb1="00000000"/>
+  </w:font>
+  <w:font w:name="Calibri Light">
+    <w:panose1 w:val="020F0302020204030204"/>
+    <w:charset w:val="00"/>
+    <w:family w:val="swiss"/>
+    <w:pitch w:val="variable"/>
+    <w:sig w:usb0="E4002EFF" w:usb1="C000247B" w:usb2="00000009" w:usb3="00000000" w:csb0="000001FF" w:csb1="00000000"/>
+  </w:font>
+</w:fonts>
+</file>
+
+<file path=word/glossary/settings.xml><?xml version="1.0" encoding="utf-8"?>
+<w:settings xmlns:mc="http://schemas.openxmlformats.org/markup-compatibility/2006" xmlns:o="urn:schemas-microsoft-com:office:office" xmlns:r="http://schemas.openxmlformats.org/officeDocument/2006/relationships" xmlns:m="http://schemas.openxmlformats.org/officeDocument/2006/math" xmlns:v="urn:schemas-microsoft-com:vml" xmlns:w10="urn:schemas-microsoft-com:office:word" xmlns:w="http://schemas.openxmlformats.org/wordprocessingml/2006/main" xmlns:w14="http://schemas.microsoft.com/office/word/2010/wordml" xmlns:w15="http://schemas.microsoft.com/office/word/2012/wordml" xmlns:w16cex="http://schemas.microsoft.com/office/word/2018/wordml/cex" xmlns:w16cid="http://schemas.microsoft.com/office/word/2016/wordml/cid" xmlns:w16="http://schemas.microsoft.com/office/word/2018/wordml" xmlns:w16se="http://schemas.microsoft.com/office/word/2015/wordml/symex" xmlns:sl="http://schemas.openxmlformats.org/schemaLibrary/2006/main" mc:Ignorable="w14 w15 w16se w16cid w16 w16cex">
+  <w:view w:val="normal"/>
+  <w:defaultTabStop w:val="720"/>
+  <w:characterSpacingControl w:val="doNotCompress"/>
+  <w:compat>
+    <w:useFELayout/>
+    <w:compatSetting w:name="compatibilityMode" w:uri="http://schemas.microsoft.com/office/word" w:val="15"/>
+    <w:compatSetting w:name="overrideTableStyleFontSizeAndJustification" w:uri="http://schemas.microsoft.com/office/word" w:val="1"/>
+    <w:compatSetting w:name="enableOpenTypeFeatures" w:uri="http://schemas.microsoft.com/office/word" w:val="1"/>
+    <w:compatSetting w:name="doNotFlipMirrorIndents" w:uri="http://schemas.microsoft.com/office/word" w:val="1"/>
+    <w:compatSetting w:name="differentiateMultirowTableHeaders" w:uri="http://schemas.microsoft.com/office/word" w:val="1"/>
+    <w:compatSetting w:name="useWord2013TrackBottomHyphenation" w:uri="http://schemas.microsoft.com/office/word" w:val="0"/>
+  </w:compat>
+  <w:rsids>
+    <w:rsidRoot w:val="00883F21"/>
+    <w:rsid w:val="0014016C"/>
+    <w:rsid w:val="00883F21"/>
+    <w:rsid w:val="00BF4D6E"/>
+    <w:rsid w:val="00F83CAE"/>
+  </w:rsids>
+  <m:mathPr>
+    <m:mathFont m:val="Cambria Math"/>
+    <m:brkBin m:val="before"/>
+    <m:brkBinSub m:val="--"/>
+    <m:smallFrac m:val="0"/>
+    <m:dispDef/>
+    <m:lMargin m:val="0"/>
+    <m:rMargin m:val="0"/>
+    <m:defJc m:val="centerGroup"/>
+    <m:wrapIndent m:val="1440"/>
+    <m:intLim m:val="subSup"/>
+    <m:naryLim m:val="undOvr"/>
+  </m:mathPr>
+  <w:themeFontLang w:val="en-US"/>
+  <w:clrSchemeMapping w:bg1="light1" w:t1="dark1" w:bg2="light2" w:t2="dark2" w:accent1="accent1" w:accent2="accent2" w:accent3="accent3" w:accent4="accent4" w:accent5="accent5" w:accent6="accent6" w:hyperlink="hyperlink" w:followedHyperlink="followedHyperlink"/>
+  <w:decimalSymbol w:val="."/>
+  <w:listSeparator w:val=","/>
+  <w15:chartTrackingRefBased/>
+</w:settings>
+</file>
+
+<file path=word/glossary/styles.xml><?xml version="1.0" encoding="utf-8"?>
+<w:styles xmlns:mc="http://schemas.openxmlformats.org/markup-compatibility/2006" xmlns:r="http://schemas.openxmlformats.org/officeDocument/2006/relationships" xmlns:w="http://schemas.openxmlformats.org/wordprocessingml/2006/main" xmlns:w14="http://schemas.microsoft.com/office/word/2010/wordml" xmlns:w15="http://schemas.microsoft.com/office/word/2012/wordml" xmlns:w16cex="http://schemas.microsoft.com/office/word/2018/wordml/cex" xmlns:w16cid="http://schemas.microsoft.com/office/word/2016/wordml/cid" xmlns:w16="http://schemas.microsoft.com/office/word/2018/wordml" xmlns:w16se="http://schemas.microsoft.com/office/word/2015/wordml/symex" mc:Ignorable="w14 w15 w16se w16cid w16 w16cex">
+  <w:docDefaults>
+    <w:rPrDefault>
+      <w:rPr>
+        <w:rFonts w:asciiTheme="minorHAnsi" w:eastAsiaTheme="minorEastAsia" w:hAnsiTheme="minorHAnsi" w:cstheme="minorBidi"/>
         <w:sz w:val="22"/>
         <w:szCs w:val="22"/>
         <w:lang w:val="en-US" w:eastAsia="en-US" w:bidi="ar-SA"/>
@@ -1300,46 +3183,24 @@
     <w:semiHidden/>
     <w:unhideWhenUsed/>
   </w:style>
-  <w:style w:type="paragraph" w:styleId="Footer">
-    <w:name w:val="footer"/>
-    <w:basedOn w:val="Normal"/>
-    <w:link w:val="FooterChar"/>
+  <w:style w:type="character" w:styleId="PlaceholderText">
+    <w:name w:val="Placeholder Text"/>
+    <w:basedOn w:val="DefaultParagraphFont"/>
     <w:uiPriority w:val="99"/>
-    <w:unhideWhenUsed/>
-    <w:rsid w:val="00066D72"/>
-    <w:pPr>
-      <w:tabs>
-        <w:tab w:val="center" w:pos="4513"/>
-        <w:tab w:val="right" w:pos="9026"/>
-      </w:tabs>
-      <w:spacing w:after="0" w:line="240" w:lineRule="auto"/>
-    </w:pPr>
+    <w:semiHidden/>
+    <w:rsid w:val="00883F21"/>
     <w:rPr>
-      <w:lang w:val="en-ID"/>
+      <w:color w:val="808080"/>
     </w:rPr>
   </w:style>
-  <w:style w:type="character" w:customStyle="1" w:styleId="FooterChar">
-    <w:name w:val="Footer Char"/>
-    <w:basedOn w:val="DefaultParagraphFont"/>
-    <w:link w:val="Footer"/>
-    <w:uiPriority w:val="99"/>
-    <w:rsid w:val="00066D72"/>
-    <w:rPr>
-      <w:lang w:val="en-ID"/>
-    </w:rPr>
-  </w:style>
-  <w:style w:type="paragraph" w:styleId="ListParagraph">
-    <w:name w:val="List Paragraph"/>
-    <w:basedOn w:val="Normal"/>
-    <w:uiPriority w:val="34"/>
-    <w:qFormat/>
-    <w:rsid w:val="00066D72"/>
-    <w:pPr>
-      <w:ind w:left="720"/>
-      <w:contextualSpacing/>
-    </w:pPr>
-  </w:style>
 </w:styles>
+</file>
+
+<file path=word/glossary/webSettings.xml><?xml version="1.0" encoding="utf-8"?>
+<w:webSettings xmlns:mc="http://schemas.openxmlformats.org/markup-compatibility/2006" xmlns:r="http://schemas.openxmlformats.org/officeDocument/2006/relationships" xmlns:w="http://schemas.openxmlformats.org/wordprocessingml/2006/main" xmlns:w14="http://schemas.microsoft.com/office/word/2010/wordml" xmlns:w15="http://schemas.microsoft.com/office/word/2012/wordml" xmlns:w16cex="http://schemas.microsoft.com/office/word/2018/wordml/cex" xmlns:w16cid="http://schemas.microsoft.com/office/word/2016/wordml/cid" xmlns:w16="http://schemas.microsoft.com/office/word/2018/wordml" xmlns:w16se="http://schemas.microsoft.com/office/word/2015/wordml/symex" mc:Ignorable="w14 w15 w16se w16cid w16 w16cex">
+  <w:optimizeForBrowser/>
+  <w:allowPNG/>
+</w:webSettings>
 </file>
 
 <file path=word/theme/theme1.xml><?xml version="1.0" encoding="utf-8"?>
@@ -1635,4 +3496,39 @@
     </a:ext>
   </a:extLst>
 </a:theme>
+</file>
+
+<file path=word/webextensions/taskpanes.xml><?xml version="1.0" encoding="utf-8"?>
+<wetp:taskpanes xmlns:wetp="http://schemas.microsoft.com/office/webextensions/taskpanes/2010/11">
+  <wetp:taskpane dockstate="right" visibility="0" width="350" row="6">
+    <wetp:webextensionref xmlns:r="http://schemas.openxmlformats.org/officeDocument/2006/relationships" r:id="rId1"/>
+  </wetp:taskpane>
+</wetp:taskpanes>
+</file>
+
+<file path=word/webextensions/webextension1.xml><?xml version="1.0" encoding="utf-8"?>
+<we:webextension xmlns:we="http://schemas.microsoft.com/office/webextensions/webextension/2010/11" id="{3EDF2840-5B8B-4991-86B4-25A6C9E22272}">
+  <we:reference id="wa104382081" version="1.55.1.0" store="en-US" storeType="OMEX"/>
+  <we:alternateReferences>
+    <we:reference id="wa104382081" version="1.55.1.0" store="" storeType="OMEX"/>
+  </we:alternateReferences>
+  <we:properties>
+    <we:property name="MENDELEY_CITATIONS_STYLE" value="{&quot;id&quot;:&quot;https://www.zotero.org/styles/apa&quot;,&quot;title&quot;:&quot;American Psychological Association 7th edition&quot;,&quot;format&quot;:&quot;author-date&quot;,&quot;defaultLocale&quot;:null,&quot;isLocaleCodeValid&quot;:true}"/>
+    <we:property name="MENDELEY_CITATIONS" value="[{&quot;citationID&quot;:&quot;MENDELEY_CITATION_9a9fad1b-f049-4c97-8ba6-ff9f8a74b637&quot;,&quot;properties&quot;:{&quot;noteIndex&quot;:0},&quot;isEdited&quot;:false,&quot;manualOverride&quot;:{&quot;isManuallyOverridden&quot;:false,&quot;citeprocText&quot;:&quot;(Albar et al., 2019)&quot;,&quot;manualOverrideText&quot;:&quot;&quot;},&quot;citationTag&quot;:&quot;MENDELEY_CITATION_v3_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&quot;,&quot;citationItems&quot;:[{&quot;id&quot;:&quot;1cf84c27-1e1d-319f-8b1d-a46800949f19&quot;,&quot;itemData&quot;:{&quot;type&quot;:&quot;article-journal&quot;,&quot;id&quot;:&quot;1cf84c27-1e1d-319f-8b1d-a46800949f19&quot;,&quot;title&quot;:&quot;Sistem Keamanan Ruangan Laboratorium Politeknik Sains dan Teknologi Wiratama Maluku Utara Menggunakan Sensor PIR (Passive Infra Red) dengan Metode Pengembangan Prototyping Berbasis Mikrokontroller ATmega328&quot;,&quot;author&quot;:[{&quot;family&quot;:&quot;Albar&quot;,&quot;given&quot;:&quot;Basri&quot;,&quot;parse-names&quot;:false,&quot;dropping-particle&quot;:&quot;&quot;,&quot;non-dropping-particle&quot;:&quot;&quot;},{&quot;family&quot;:&quot;Ambarita&quot;,&quot;given&quot;:&quot;Arisandy&quot;,&quot;parse-names&quot;:false,&quot;dropping-particle&quot;:&quot;&quot;,&quot;non-dropping-particle&quot;:&quot;&quot;},{&quot;family&quot;:&quot;Ibrahim&quot;,&quot;given&quot;:&quot;Adelina&quot;,&quot;parse-names&quot;:false,&quot;dropping-particle&quot;:&quot;&quot;,&quot;non-dropping-particle&quot;:&quot;&quot;}],&quot;container-title&quot;:&quot;Jurnal Ilmiah  ILKOMINFO - Ilmu Komputer &amp; Informatika&quot;,&quot;DOI&quot;:&quot;10.47324/ilkominfo.v2i2.34&quot;,&quot;ISSN&quot;:&quot;2621-4970&quot;,&quot;issued&quot;:{&quot;date-parts&quot;:[[2019,7,31]]},&quot;abstract&quot;:&quot;&lt;p&gt;Abstrak: Penelitian ini bertujuan merancang suatu sistem keamanan tambahan untuk mencegah tindak kejahatan di ruangan laboratorium komputer Politeknik Sains dan Teknologi Wiratama Maluku Utara. Metode pengembangan sistem yang digunakan pada penelitian ini adalah metode prototype. Pembuatan sistem keamanan dengan memanfaatkan mikrokontroler ATmega328 (atau dikenal dengan nama Arduino Uno R3) yang diaplikasikan dengan variasi input berupa sensor PIR dan output-nya berupa buzzer dan lampu LED. Sensor PIR digunakan untuk mendeteksi perubahan suhu akibat adanya pergerakan tubuh manusia. Perubahan nilai suhu yang dideteksi oleh sensor PIR yang berlogika high kemudian diproses oleh Arduino Uno yang akhirnya mengeluarkan sinyal output berupa bunyi alarm pada buzzer dan indikator pada lampu LED. Dengan adanya sistem keamanan ini diharapkan dapat meningkatkan keamanan ruangan dari tindak kejahatan dan mengurangi tindak kriminalitas pada laboratorium Politeknik Sains dan Teknologi Wiratama Maluku UtaraKata kunci: Sistem Keamanan, Model Prototyping, Sensor PIR, Mikrokontroler ATmega328Abstract: This study aims to design an additional security system to prevent crime in the computer laboratory room of Politeknik Sains dan Teknologi Wiratama Maluku Utara. The system development method used in this study is the prototype method. Making a security system by utilizing the ATmega328 microcontroller (otherwise known as Arduino Uno R3) is applied with a variety of inputs in the form of a PIR sensor and its output in the form of buzzers and LED lights. PIR sensors are used to detect temperature changes due to the movement of the human body. Changes in temperature values detected by PIR sensors which are high logic are then processed by Arduino Uno which finally outputs an output signal in the form of an alarm on the buzzer and an indicator on the LED light. The existence of this security system is expected to improve the security of the room from crime and reduce criminal acts in the laboratory Politeknik Sains dan Teknologi Wiratama Maluku Utara.Keywords: Security System, Prototyping Model, PIR Sensor, ATmega328 Microcontroller&lt;/p&gt;&quot;,&quot;issue&quot;:&quot;2&quot;,&quot;volume&quot;:&quot;2&quot;,&quot;container-title-short&quot;:&quot;&quot;},&quot;isTemporary&quot;:false}]},{&quot;citationID&quot;:&quot;MENDELEY_CITATION_d40020af-ad4b-479b-a9bd-293244c544c1&quot;,&quot;properties&quot;:{&quot;noteIndex&quot;:0},&quot;isEdited&quot;:false,&quot;manualOverride&quot;:{&quot;isManuallyOverridden&quot;:false,&quot;citeprocText&quot;:&quot;(Wu et al., 2020)&quot;,&quot;manualOverrideText&quot;:&quot;&quot;},&quot;citationTag&quot;:&quot;MENDELEY_CITATION_v3_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&quot;,&quot;citationItems&quot;:[{&quot;id&quot;:&quot;845323b6-bf3a-38ce-9d1a-ff626a8ec172&quot;,&quot;itemData&quot;:{&quot;type&quot;:&quot;article-journal&quot;,&quot;id&quot;:&quot;845323b6-bf3a-38ce-9d1a-ff626a8ec172&quot;,&quot;title&quot;:&quot;Recent advances in deep learning for object detection&quot;,&quot;author&quot;:[{&quot;family&quot;:&quot;Wu&quot;,&quot;given&quot;:&quot;Xiongwei&quot;,&quot;parse-names&quot;:false,&quot;dropping-particle&quot;:&quot;&quot;,&quot;non-dropping-particle&quot;:&quot;&quot;},{&quot;family&quot;:&quot;Sahoo&quot;,&quot;given&quot;:&quot;Doyen&quot;,&quot;parse-names&quot;:false,&quot;dropping-particle&quot;:&quot;&quot;,&quot;non-dropping-particle&quot;:&quot;&quot;},{&quot;family&quot;:&quot;Hoi&quot;,&quot;given&quot;:&quot;Steven C.H.&quot;,&quot;parse-names&quot;:false,&quot;dropping-particle&quot;:&quot;&quot;,&quot;non-dropping-particle&quot;:&quot;&quot;}],&quot;container-title&quot;:&quot;Neurocomputing&quot;,&quot;container-title-short&quot;:&quot;Neurocomputing&quot;,&quot;DOI&quot;:&quot;10.1016/j.neucom.2020.01.085&quot;,&quot;ISSN&quot;:&quot;09252312&quot;,&quot;issued&quot;:{&quot;date-parts&quot;:[[2020,7]]},&quot;page&quot;:&quot;39-64&quot;,&quot;volume&quot;:&quot;396&quot;},&quot;isTemporary&quot;:false}]},{&quot;citationID&quot;:&quot;MENDELEY_CITATION_09ef1c54-aa58-449f-aba9-393b115b4497&quot;,&quot;properties&quot;:{&quot;noteIndex&quot;:0},&quot;isEdited&quot;:false,&quot;manualOverride&quot;:{&quot;isManuallyOverridden&quot;:false,&quot;citeprocText&quot;:&quot;(Neelopant et al., 2021)&quot;,&quot;manualOverrideText&quot;:&quot;&quot;},&quot;citationTag&quot;:&quot;MENDELEY_CITATION_v3_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&quot;,&quot;citationItems&quot;:[{&quot;id&quot;:&quot;2d986c6d-28f9-3f5b-953f-5cac3530c135&quot;,&quot;itemData&quot;:{&quot;type&quot;:&quot;article-journal&quot;,&quot;id&quot;:&quot;2d986c6d-28f9-3f5b-953f-5cac3530c135&quot;,&quot;title&quot;:&quot;Comparison of YOLOv3 and SSD Algorithms&quot;,&quot;author&quot;:[{&quot;family&quot;:&quot;Neelopant&quot;,&quot;given&quot;:&quot;Ambika&quot;,&quot;parse-names&quot;:false,&quot;dropping-particle&quot;:&quot;&quot;,&quot;non-dropping-particle&quot;:&quot;&quot;},{&quot;family&quot;:&quot;Dr. S. V. Viraktamath&quot;,&quot;given&quot;:&quot;&quot;,&quot;parse-names&quot;:false,&quot;dropping-particle&quot;:&quot;&quot;,&quot;non-dropping-particle&quot;:&quot;&quot;},{&quot;family&quot;:&quot;Navalgi&quot;,&quot;given&quot;:&quot;Pratiksha&quot;,&quot;parse-names&quot;:false,&quot;dropping-particle&quot;:&quot;&quot;,&quot;non-dropping-particle&quot;:&quot;&quot;}],&quot;container-title&quot;:&quot;IJERT&quot;,&quot;DOI&quot;:&quot;10.17577/IJERTV10IS020077&quot;,&quot;ISSN&quot;:&quot;2278-0181&quot;,&quot;issued&quot;:{&quot;date-parts&quot;:[[2021,2,16]]},&quot;issue&quot;:&quot;02&quot;,&quot;volume&quot;:&quot;10&quot;,&quot;container-title-short&quot;:&quot;&quot;},&quot;isTemporary&quot;:false}]},{&quot;citationID&quot;:&quot;MENDELEY_CITATION_4a3054b3-db8c-4021-86e4-8b0c9e669fa2&quot;,&quot;properties&quot;:{&quot;noteIndex&quot;:0},&quot;isEdited&quot;:false,&quot;manualOverride&quot;:{&quot;isManuallyOverridden&quot;:false,&quot;citeprocText&quot;:&quot;(Marchisio et al., 2019)&quot;,&quot;manualOverrideText&quot;:&quot;&quot;},&quot;citationTag&quot;:&quot;MENDELEY_CITATION_v3_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&quot;,&quot;citationItems&quot;:[{&quot;id&quot;:&quot;b4e12d49-3e3e-3549-889a-77c52cb4b6a0&quot;,&quot;itemData&quot;:{&quot;type&quot;:&quot;paper-conference&quot;,&quot;id&quot;:&quot;b4e12d49-3e3e-3549-889a-77c52cb4b6a0&quot;,&quot;title&quot;:&quot;Deep Learning for Edge Computing: Current Trends, Cross-Layer Optimizations, and Open Research Challenges&quot;,&quot;author&quot;:[{&quot;family&quot;:&quot;Marchisio&quot;,&quot;given&quot;:&quot;Alberto&quot;,&quot;parse-names&quot;:false,&quot;dropping-particle&quot;:&quot;&quot;,&quot;non-dropping-particle&quot;:&quot;&quot;},{&quot;family&quot;:&quot;Hanif&quot;,&quot;given&quot;:&quot;Muhammad Abdullah&quot;,&quot;parse-names&quot;:false,&quot;dropping-particle&quot;:&quot;&quot;,&quot;non-dropping-particle&quot;:&quot;&quot;},{&quot;family&quot;:&quot;Khalid&quot;,&quot;given&quot;:&quot;Faiq&quot;,&quot;parse-names&quot;:false,&quot;dropping-particle&quot;:&quot;&quot;,&quot;non-dropping-particle&quot;:&quot;&quot;},{&quot;family&quot;:&quot;Plastiras&quot;,&quot;given&quot;:&quot;George&quot;,&quot;parse-names&quot;:false,&quot;dropping-particle&quot;:&quot;&quot;,&quot;non-dropping-particle&quot;:&quot;&quot;},{&quot;family&quot;:&quot;Kyrkou&quot;,&quot;given&quot;:&quot;Christos&quot;,&quot;parse-names&quot;:false,&quot;dropping-particle&quot;:&quot;&quot;,&quot;non-dropping-particle&quot;:&quot;&quot;},{&quot;family&quot;:&quot;Theocharides&quot;,&quot;given&quot;:&quot;Theocharis&quot;,&quot;parse-names&quot;:false,&quot;dropping-particle&quot;:&quot;&quot;,&quot;non-dropping-particle&quot;:&quot;&quot;},{&quot;family&quot;:&quot;Shafique&quot;,&quot;given&quot;:&quot;Muhammad&quot;,&quot;parse-names&quot;:false,&quot;dropping-particle&quot;:&quot;&quot;,&quot;non-dropping-particle&quot;:&quot;&quot;}],&quot;container-title&quot;:&quot;2019 IEEE Computer Society Annual Symposium on VLSI (ISVLSI)&quot;,&quot;DOI&quot;:&quot;10.1109/ISVLSI.2019.00105&quot;,&quot;ISBN&quot;:&quot;978-1-7281-3391-1&quot;,&quot;issued&quot;:{&quot;date-parts&quot;:[[2019,7]]},&quot;page&quot;:&quot;553-559&quot;,&quot;publisher&quot;:&quot;IEEE&quot;,&quot;container-title-short&quot;:&quot;&quot;},&quot;isTemporary&quot;:false}]},{&quot;citationID&quot;:&quot;MENDELEY_CITATION_f127d136-97ec-46f4-9727-9a207dee66a2&quot;,&quot;properties&quot;:{&quot;noteIndex&quot;:0},&quot;isEdited&quot;:false,&quot;manualOverride&quot;:{&quot;isManuallyOverridden&quot;:false,&quot;citeprocText&quot;:&quot;(Zhou et al., 2019)&quot;,&quot;manualOverrideText&quot;:&quot;&quot;},&quot;citationTag&quot;:&quot;MENDELEY_CITATION_v3_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&quot;,&quot;citationItems&quot;:[{&quot;id&quot;:&quot;45946aa5-37ac-35db-9e5d-6c6af0c650c4&quot;,&quot;itemData&quot;:{&quot;type&quot;:&quot;article-journal&quot;,&quot;id&quot;:&quot;45946aa5-37ac-35db-9e5d-6c6af0c650c4&quot;,&quot;title&quot;:&quot;Edge Intelligence: Paving the Last Mile of Artificial Intelligence With Edge Computing&quot;,&quot;author&quot;:[{&quot;family&quot;:&quot;Zhou&quot;,&quot;given&quot;:&quot;Zhi&quot;,&quot;parse-names&quot;:false,&quot;dropping-particle&quot;:&quot;&quot;,&quot;non-dropping-particle&quot;:&quot;&quot;},{&quot;family&quot;:&quot;Chen&quot;,&quot;given&quot;:&quot;Xu&quot;,&quot;parse-names&quot;:false,&quot;dropping-particle&quot;:&quot;&quot;,&quot;non-dropping-particle&quot;:&quot;&quot;},{&quot;family&quot;:&quot;Li&quot;,&quot;given&quot;:&quot;En&quot;,&quot;parse-names&quot;:false,&quot;dropping-particle&quot;:&quot;&quot;,&quot;non-dropping-particle&quot;:&quot;&quot;},{&quot;family&quot;:&quot;Zeng&quot;,&quot;given&quot;:&quot;Liekang&quot;,&quot;parse-names&quot;:false,&quot;dropping-particle&quot;:&quot;&quot;,&quot;non-dropping-particle&quot;:&quot;&quot;},{&quot;family&quot;:&quot;Luo&quot;,&quot;given&quot;:&quot;Ke&quot;,&quot;parse-names&quot;:false,&quot;dropping-particle&quot;:&quot;&quot;,&quot;non-dropping-particle&quot;:&quot;&quot;},{&quot;family&quot;:&quot;Zhang&quot;,&quot;given&quot;:&quot;Junshan&quot;,&quot;parse-names&quot;:false,&quot;dropping-particle&quot;:&quot;&quot;,&quot;non-dropping-particle&quot;:&quot;&quot;}],&quot;container-title&quot;:&quot;Proceedings of the IEEE&quot;,&quot;DOI&quot;:&quot;10.1109/JPROC.2019.2918951&quot;,&quot;ISSN&quot;:&quot;0018-9219&quot;,&quot;issued&quot;:{&quot;date-parts&quot;:[[2019,8]]},&quot;page&quot;:&quot;1738-1762&quot;,&quot;issue&quot;:&quot;8&quot;,&quot;volume&quot;:&quot;107&quot;,&quot;container-title-short&quot;:&quot;&quot;},&quot;isTemporary&quot;:false}]},{&quot;citationID&quot;:&quot;MENDELEY_CITATION_358fdf73-3678-4890-8624-82c864080422&quot;,&quot;properties&quot;:{&quot;noteIndex&quot;:0},&quot;isEdited&quot;:false,&quot;manualOverride&quot;:{&quot;isManuallyOverridden&quot;:false,&quot;citeprocText&quot;:&quot;(Albar et al., 2019)&quot;,&quot;manualOverrideText&quot;:&quot;&quot;},&quot;citationTag&quot;:&quot;MENDELEY_CITATION_v3_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&quot;,&quot;citationItems&quot;:[{&quot;id&quot;:&quot;1cf84c27-1e1d-319f-8b1d-a46800949f19&quot;,&quot;itemData&quot;:{&quot;type&quot;:&quot;article-journal&quot;,&quot;id&quot;:&quot;1cf84c27-1e1d-319f-8b1d-a46800949f19&quot;,&quot;title&quot;:&quot;Sistem Keamanan Ruangan Laboratorium Politeknik Sains dan Teknologi Wiratama Maluku Utara Menggunakan Sensor PIR (Passive Infra Red) dengan Metode Pengembangan Prototyping Berbasis Mikrokontroller ATmega328&quot;,&quot;author&quot;:[{&quot;family&quot;:&quot;Albar&quot;,&quot;given&quot;:&quot;Basri&quot;,&quot;parse-names&quot;:false,&quot;dropping-particle&quot;:&quot;&quot;,&quot;non-dropping-particle&quot;:&quot;&quot;},{&quot;family&quot;:&quot;Ambarita&quot;,&quot;given&quot;:&quot;Arisandy&quot;,&quot;parse-names&quot;:false,&quot;dropping-particle&quot;:&quot;&quot;,&quot;non-dropping-particle&quot;:&quot;&quot;},{&quot;family&quot;:&quot;Ibrahim&quot;,&quot;given&quot;:&quot;Adelina&quot;,&quot;parse-names&quot;:false,&quot;dropping-particle&quot;:&quot;&quot;,&quot;non-dropping-particle&quot;:&quot;&quot;}],&quot;container-title&quot;:&quot;Jurnal Ilmiah  ILKOMINFO - Ilmu Komputer &amp; Informatika&quot;,&quot;DOI&quot;:&quot;10.47324/ilkominfo.v2i2.34&quot;,&quot;ISSN&quot;:&quot;2621-4970&quot;,&quot;issued&quot;:{&quot;date-parts&quot;:[[2019,7,31]]},&quot;abstract&quot;:&quot;&lt;p&gt;Abstrak: Penelitian ini bertujuan merancang suatu sistem keamanan tambahan untuk mencegah tindak kejahatan di ruangan laboratorium komputer Politeknik Sains dan Teknologi Wiratama Maluku Utara. Metode pengembangan sistem yang digunakan pada penelitian ini adalah metode prototype. Pembuatan sistem keamanan dengan memanfaatkan mikrokontroler ATmega328 (atau dikenal dengan nama Arduino Uno R3) yang diaplikasikan dengan variasi input berupa sensor PIR dan output-nya berupa buzzer dan lampu LED. Sensor PIR digunakan untuk mendeteksi perubahan suhu akibat adanya pergerakan tubuh manusia. Perubahan nilai suhu yang dideteksi oleh sensor PIR yang berlogika high kemudian diproses oleh Arduino Uno yang akhirnya mengeluarkan sinyal output berupa bunyi alarm pada buzzer dan indikator pada lampu LED. Dengan adanya sistem keamanan ini diharapkan dapat meningkatkan keamanan ruangan dari tindak kejahatan dan mengurangi tindak kriminalitas pada laboratorium Politeknik Sains dan Teknologi Wiratama Maluku UtaraKata kunci: Sistem Keamanan, Model Prototyping, Sensor PIR, Mikrokontroler ATmega328Abstract: This study aims to design an additional security system to prevent crime in the computer laboratory room of Politeknik Sains dan Teknologi Wiratama Maluku Utara. The system development method used in this study is the prototype method. Making a security system by utilizing the ATmega328 microcontroller (otherwise known as Arduino Uno R3) is applied with a variety of inputs in the form of a PIR sensor and its output in the form of buzzers and LED lights. PIR sensors are used to detect temperature changes due to the movement of the human body. Changes in temperature values detected by PIR sensors which are high logic are then processed by Arduino Uno which finally outputs an output signal in the form of an alarm on the buzzer and an indicator on the LED light. The existence of this security system is expected to improve the security of the room from crime and reduce criminal acts in the laboratory Politeknik Sains dan Teknologi Wiratama Maluku Utara.Keywords: Security System, Prototyping Model, PIR Sensor, ATmega328 Microcontroller&lt;/p&gt;&quot;,&quot;issue&quot;:&quot;2&quot;,&quot;volume&quot;:&quot;2&quot;,&quot;container-title-short&quot;:&quot;&quot;},&quot;isTemporary&quot;:false}]},{&quot;citationID&quot;:&quot;MENDELEY_CITATION_82b9f876-a2f9-4a0f-b8b2-96497cf406ba&quot;,&quot;properties&quot;:{&quot;noteIndex&quot;:0},&quot;isEdited&quot;:false,&quot;manualOverride&quot;:{&quot;isManuallyOverridden&quot;:false,&quot;citeprocText&quot;:&quot;(Ke et al., 2021)&quot;,&quot;manualOverrideText&quot;:&quot;&quot;},&quot;citationTag&quot;:&quot;MENDELEY_CITATION_v3_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&quot;,&quot;citationItems&quot;:[{&quot;id&quot;:&quot;00290a18-b882-3945-9236-76bb872ed49c&quot;,&quot;itemData&quot;:{&quot;type&quot;:&quot;article-journal&quot;,&quot;id&quot;:&quot;00290a18-b882-3945-9236-76bb872ed49c&quot;,&quot;title&quot;:&quot;A Smart, Efficient, and Reliable Parking Surveillance System With Edge Artificial Intelligence on IoT Devices&quot;,&quot;author&quot;:[{&quot;family&quot;:&quot;Ke&quot;,&quot;given&quot;:&quot;Ruimin&quot;,&quot;parse-names&quot;:false,&quot;dropping-particle&quot;:&quot;&quot;,&quot;non-dropping-particle&quot;:&quot;&quot;},{&quot;family&quot;:&quot;Zhuang&quot;,&quot;given&quot;:&quot;Yifan&quot;,&quot;parse-names&quot;:false,&quot;dropping-particle&quot;:&quot;&quot;,&quot;non-dropping-particle&quot;:&quot;&quot;},{&quot;family&quot;:&quot;Pu&quot;,&quot;given&quot;:&quot;Ziyuan&quot;,&quot;parse-names&quot;:false,&quot;dropping-particle&quot;:&quot;&quot;,&quot;non-dropping-particle&quot;:&quot;&quot;},{&quot;family&quot;:&quot;Wang&quot;,&quot;given&quot;:&quot;Yinhai&quot;,&quot;parse-names&quot;:false,&quot;dropping-particle&quot;:&quot;&quot;,&quot;non-dropping-particle&quot;:&quot;&quot;}],&quot;container-title&quot;:&quot;IEEE Transactions on Intelligent Transportation Systems&quot;,&quot;DOI&quot;:&quot;10.1109/TITS.2020.2984197&quot;,&quot;ISSN&quot;:&quot;1524-9050&quot;,&quot;issued&quot;:{&quot;date-parts&quot;:[[2021,8]]},&quot;page&quot;:&quot;4962-4974&quot;,&quot;issue&quot;:&quot;8&quot;,&quot;volume&quot;:&quot;22&quot;,&quot;container-title-short&quot;:&quot;&quot;},&quot;isTemporary&quot;:false}]}]"/>
+  </we:properties>
+  <we:bindings/>
+  <we:snapshot xmlns:r="http://schemas.openxmlformats.org/officeDocument/2006/relationships"/>
+</we:webextension>
+</file>
+
+<file path=customXml/item1.xml><?xml version="1.0" encoding="utf-8"?>
+<b:Sources xmlns:b="http://schemas.openxmlformats.org/officeDocument/2006/bibliography" xmlns="http://schemas.openxmlformats.org/officeDocument/2006/bibliography" SelectedStyle="\IEEE2006OfficeOnline.xsl" StyleName="IEEE" Version="2006"/>
+</file>
+
+<file path=customXml/itemProps1.xml><?xml version="1.0" encoding="utf-8"?>
+<ds:datastoreItem xmlns:ds="http://schemas.openxmlformats.org/officeDocument/2006/customXml" ds:itemID="{B7EF465F-3B0C-4A7A-B2E6-DC11FD946980}">
+  <ds:schemaRefs>
+    <ds:schemaRef ds:uri="http://schemas.openxmlformats.org/officeDocument/2006/bibliography"/>
+  </ds:schemaRefs>
+</ds:datastoreItem>
 </file>
</xml_diff>

<commit_message>
done bab 1 (before konsul)
</commit_message>
<xml_diff>
--- a/dokumen/SISTEM PENDETEKESI MANUSIA BERBASIS EDGE COMPUTING DENGAN MENGGUNAKAN ALGORITMA SINGLE SHOT DETECTOR.docx
+++ b/dokumen/SISTEM PENDETEKESI MANUSIA BERBASIS EDGE COMPUTING DENGAN MENGGUNAKAN ALGORITMA SINGLE SHOT DETECTOR.docx
@@ -22,7 +22,27 @@
           <w:sz w:val="24"/>
           <w:szCs w:val="24"/>
         </w:rPr>
-        <w:t>SISTEM DETEKSI MANUSIA</w:t>
+        <w:t xml:space="preserve">SISTEM </w:t>
+      </w:r>
+      <w:r>
+        <w:rPr>
+          <w:rFonts w:ascii="Times New Roman" w:hAnsi="Times New Roman" w:cs="Times New Roman"/>
+          <w:b/>
+          <w:bCs/>
+          <w:sz w:val="24"/>
+          <w:szCs w:val="24"/>
+        </w:rPr>
+        <w:t>PEN</w:t>
+      </w:r>
+      <w:r>
+        <w:rPr>
+          <w:rFonts w:ascii="Times New Roman" w:hAnsi="Times New Roman" w:cs="Times New Roman"/>
+          <w:b/>
+          <w:bCs/>
+          <w:sz w:val="24"/>
+          <w:szCs w:val="24"/>
+        </w:rPr>
+        <w:t>DETEKSI MANUSIA</w:t>
       </w:r>
       <w:r>
         <w:rPr>
@@ -244,7 +264,7 @@
           <w:szCs w:val="24"/>
         </w:rPr>
         <w:drawing>
-          <wp:inline distT="0" distB="0" distL="0" distR="0" wp14:anchorId="243979C0" wp14:editId="4C006FA6">
+          <wp:inline distT="0" distB="0" distL="0" distR="0" wp14:anchorId="6E366E78" wp14:editId="3938D5B3">
             <wp:extent cx="1642268" cy="1714500"/>
             <wp:effectExtent l="0" t="0" r="0" b="0"/>
             <wp:docPr id="14" name="Picture 14"/>
@@ -617,51 +637,16 @@
           <w:rFonts w:ascii="Times New Roman" w:hAnsi="Times New Roman" w:cs="Times New Roman"/>
           <w:sz w:val="24"/>
           <w:szCs w:val="24"/>
-          <w:lang w:val="id-ID"/>
-        </w:rPr>
-        <w:t xml:space="preserve">Keamanan adalah </w:t>
-      </w:r>
-      <w:r>
-        <w:rPr>
-          <w:rFonts w:ascii="Times New Roman" w:hAnsi="Times New Roman" w:cs="Times New Roman"/>
-          <w:sz w:val="24"/>
-          <w:szCs w:val="24"/>
-        </w:rPr>
-        <w:t xml:space="preserve">salah satu </w:t>
-      </w:r>
-      <w:r>
-        <w:rPr>
-          <w:rFonts w:ascii="Times New Roman" w:hAnsi="Times New Roman" w:cs="Times New Roman"/>
-          <w:sz w:val="24"/>
-          <w:szCs w:val="24"/>
-          <w:lang w:val="id-ID"/>
-        </w:rPr>
-        <w:t xml:space="preserve">hal yang sangat penting untuk kehidupan manusia. Di era yang semakin maju dan berkembang seperti sekarang, </w:t>
-      </w:r>
-      <w:r>
-        <w:rPr>
-          <w:rFonts w:ascii="Times New Roman" w:hAnsi="Times New Roman" w:cs="Times New Roman"/>
-          <w:sz w:val="24"/>
-          <w:szCs w:val="24"/>
-        </w:rPr>
-        <w:t>T</w:t>
-      </w:r>
-      <w:r>
-        <w:rPr>
-          <w:rFonts w:ascii="Times New Roman" w:hAnsi="Times New Roman" w:cs="Times New Roman"/>
-          <w:sz w:val="24"/>
-          <w:szCs w:val="24"/>
-          <w:lang w:val="id-ID"/>
-        </w:rPr>
-        <w:t>eknologi menjadi salah satu faktor yang dapat membantu meningkatkan keamanan</w:t>
-      </w:r>
-      <w:r>
-        <w:rPr>
-          <w:rFonts w:ascii="Times New Roman" w:hAnsi="Times New Roman" w:cs="Times New Roman"/>
-          <w:sz w:val="24"/>
-          <w:szCs w:val="24"/>
-        </w:rPr>
-        <w:t xml:space="preserve"> </w:t>
+        </w:rPr>
+        <w:t xml:space="preserve">Keamanan merupakan salah satu hal yang sangat penting dalam kehidupan manusia. Dalam kehidupan sehari-hari, </w:t>
+      </w:r>
+      <w:r>
+        <w:rPr>
+          <w:rFonts w:ascii="Times New Roman" w:hAnsi="Times New Roman" w:cs="Times New Roman"/>
+          <w:sz w:val="24"/>
+          <w:szCs w:val="24"/>
+        </w:rPr>
+        <w:t xml:space="preserve">keamanan dapat berarti perlindungan dari bahaya fisik dan non-fisik seperti kecelakan, kebakaran, atau bahkan pencurian. Di era yang semakin maju dan berkembang seperti sekarang, teknologi menjadi salah satu faktor yang dapat membantu meningkatkan keamanan </w:t>
       </w:r>
       <w:sdt>
         <w:sdtPr>
@@ -671,13 +656,12 @@
             <w:sz w:val="24"/>
             <w:szCs w:val="24"/>
           </w:rPr>
-          <w:tag w:val="MENDELEY_CITATION_v3_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"/>
-          <w:id w:val="1812604425"/>
+          <w:tag w:val="MENDELEY_CITATION_v3_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"/>
+          <w:id w:val="-336769697"/>
           <w:placeholder>
             <w:docPart w:val="DefaultPlaceholder_-1854013440"/>
           </w:placeholder>
         </w:sdtPr>
-        <w:sdtEndPr/>
         <w:sdtContent>
           <w:r>
             <w:rPr>
@@ -686,7 +670,7 @@
               <w:sz w:val="24"/>
               <w:szCs w:val="24"/>
             </w:rPr>
-            <w:t>(Albar et al., 2019)</w:t>
+            <w:t>(Albar dkk., 2019)</w:t>
           </w:r>
         </w:sdtContent>
       </w:sdt>
@@ -695,25 +679,8 @@
           <w:rFonts w:ascii="Times New Roman" w:hAnsi="Times New Roman" w:cs="Times New Roman"/>
           <w:sz w:val="24"/>
           <w:szCs w:val="24"/>
-          <w:lang w:val="id-ID"/>
-        </w:rPr>
-        <w:t xml:space="preserve">. </w:t>
-      </w:r>
-      <w:r>
-        <w:rPr>
-          <w:rFonts w:ascii="Times New Roman" w:hAnsi="Times New Roman" w:cs="Times New Roman"/>
-          <w:sz w:val="24"/>
-          <w:szCs w:val="24"/>
-        </w:rPr>
-        <w:t xml:space="preserve">Salah satu teknologi yang dapat dimanfaatkan dalam peningkatan keamanan adalah sistem </w:t>
-      </w:r>
-      <w:r>
-        <w:rPr>
-          <w:rFonts w:ascii="Times New Roman" w:hAnsi="Times New Roman" w:cs="Times New Roman"/>
-          <w:sz w:val="24"/>
-          <w:szCs w:val="24"/>
-        </w:rPr>
-        <w:t>deteksi gerakan menggunakan sensor PIR (Passive Infrared) dan kamera dengan menggunakan pengolahan citra untuk mendeteksi adanya objek pada suatu ruangan atau area tertentu.</w:t>
+        </w:rPr>
+        <w:t>.</w:t>
       </w:r>
     </w:p>
     <w:p>
@@ -730,54 +697,30 @@
       <w:r>
         <w:rPr>
           <w:rFonts w:ascii="Times New Roman" w:hAnsi="Times New Roman" w:cs="Times New Roman"/>
-          <w:color w:val="000000"/>
-          <w:sz w:val="24"/>
-          <w:szCs w:val="24"/>
-        </w:rPr>
-        <w:t xml:space="preserve">Pada umumnya, kamera tidak dilengkapi dengan fitur </w:t>
-      </w:r>
-      <w:r>
-        <w:rPr>
-          <w:rFonts w:ascii="Times New Roman" w:hAnsi="Times New Roman" w:cs="Times New Roman"/>
-          <w:color w:val="000000"/>
-          <w:sz w:val="24"/>
-          <w:szCs w:val="24"/>
-        </w:rPr>
-        <w:t>objek deteksi</w:t>
-      </w:r>
-      <w:r>
-        <w:rPr>
-          <w:rFonts w:ascii="Times New Roman" w:hAnsi="Times New Roman" w:cs="Times New Roman"/>
-          <w:color w:val="000000"/>
-          <w:sz w:val="24"/>
-          <w:szCs w:val="24"/>
-        </w:rPr>
-        <w:t xml:space="preserve">. Oleh karena itu, untuk mendeteksi adanya objek pada citra yang dihasilkan oleh kamera, diperlukan pengolahan citra menggunakan algoritma </w:t>
-      </w:r>
-      <w:r>
-        <w:rPr>
-          <w:rFonts w:ascii="Times New Roman" w:hAnsi="Times New Roman" w:cs="Times New Roman"/>
-          <w:i/>
-          <w:iCs/>
-          <w:color w:val="000000"/>
-          <w:sz w:val="24"/>
-          <w:szCs w:val="24"/>
-        </w:rPr>
-        <w:t>deep learning</w:t>
-      </w:r>
-      <w:r>
-        <w:rPr>
-          <w:rFonts w:ascii="Times New Roman" w:hAnsi="Times New Roman" w:cs="Times New Roman"/>
-          <w:color w:val="000000"/>
-          <w:sz w:val="24"/>
-          <w:szCs w:val="24"/>
-        </w:rPr>
-        <w:t xml:space="preserve"> yang memiliki performa lebih baik dalam mendeteksi objek dibandingkan dengan algoritma pendahulunya</w:t>
-      </w:r>
-      <w:r>
-        <w:rPr>
-          <w:rFonts w:ascii="Times New Roman" w:hAnsi="Times New Roman" w:cs="Times New Roman"/>
-          <w:color w:val="000000"/>
+          <w:sz w:val="24"/>
+          <w:szCs w:val="24"/>
+        </w:rPr>
+        <w:t>Salah satu teknologi yang dapat dimanfaatkan untuk membantu meningkatkan keamanan adalah sistem deteksi gerakan menggunakan sensor PIR (Passive I</w:t>
+      </w:r>
+      <w:r>
+        <w:rPr>
+          <w:rFonts w:ascii="Times New Roman" w:hAnsi="Times New Roman" w:cs="Times New Roman"/>
+          <w:sz w:val="24"/>
+          <w:szCs w:val="24"/>
+        </w:rPr>
+        <w:t>n</w:t>
+      </w:r>
+      <w:r>
+        <w:rPr>
+          <w:rFonts w:ascii="Times New Roman" w:hAnsi="Times New Roman" w:cs="Times New Roman"/>
+          <w:sz w:val="24"/>
+          <w:szCs w:val="24"/>
+        </w:rPr>
+        <w:t>fra-Red) dan kamera</w:t>
+      </w:r>
+      <w:r>
+        <w:rPr>
+          <w:rFonts w:ascii="Times New Roman" w:hAnsi="Times New Roman" w:cs="Times New Roman"/>
           <w:sz w:val="24"/>
           <w:szCs w:val="24"/>
         </w:rPr>
@@ -786,7 +729,30 @@
       <w:r>
         <w:rPr>
           <w:rFonts w:ascii="Times New Roman" w:hAnsi="Times New Roman" w:cs="Times New Roman"/>
-          <w:color w:val="000000"/>
+          <w:sz w:val="24"/>
+          <w:szCs w:val="24"/>
+        </w:rPr>
+        <w:t xml:space="preserve"> Sensor PIR bekerja dengan mendeteksi perubahan suhu di</w:t>
+      </w:r>
+      <w:r>
+        <w:rPr>
+          <w:rFonts w:ascii="Times New Roman" w:hAnsi="Times New Roman" w:cs="Times New Roman"/>
+          <w:sz w:val="24"/>
+          <w:szCs w:val="24"/>
+        </w:rPr>
+        <w:t xml:space="preserve"> sekitarnya</w:t>
+      </w:r>
+      <w:r>
+        <w:rPr>
+          <w:rFonts w:ascii="Times New Roman" w:hAnsi="Times New Roman" w:cs="Times New Roman"/>
+          <w:sz w:val="24"/>
+          <w:szCs w:val="24"/>
+        </w:rPr>
+        <w:t>, sehingga dapat dimanfaatkan untuk mendeteksi gerakan manusia atau hewan</w:t>
+      </w:r>
+      <w:r>
+        <w:rPr>
+          <w:rFonts w:ascii="Times New Roman" w:hAnsi="Times New Roman" w:cs="Times New Roman"/>
           <w:sz w:val="24"/>
           <w:szCs w:val="24"/>
         </w:rPr>
@@ -800,8 +766,8 @@
             <w:sz w:val="24"/>
             <w:szCs w:val="24"/>
           </w:rPr>
-          <w:tag w:val="MENDELEY_CITATION_v3_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"/>
-          <w:id w:val="143017354"/>
+          <w:tag w:val="MENDELEY_CITATION_v3_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"/>
+          <w:id w:val="-2007582280"/>
           <w:placeholder>
             <w:docPart w:val="DefaultPlaceholder_-1854013440"/>
           </w:placeholder>
@@ -814,7 +780,7 @@
               <w:sz w:val="24"/>
               <w:szCs w:val="24"/>
             </w:rPr>
-            <w:t>(Wu et al., 2020)</w:t>
+            <w:t>(Toyib dkk., 2019)</w:t>
           </w:r>
         </w:sdtContent>
       </w:sdt>
@@ -824,7 +790,15 @@
           <w:sz w:val="24"/>
           <w:szCs w:val="24"/>
         </w:rPr>
-        <w:t>.</w:t>
+        <w:t xml:space="preserve">. </w:t>
+      </w:r>
+      <w:r>
+        <w:rPr>
+          <w:rFonts w:ascii="Times New Roman" w:hAnsi="Times New Roman" w:cs="Times New Roman"/>
+          <w:sz w:val="24"/>
+          <w:szCs w:val="24"/>
+        </w:rPr>
+        <w:t>Kemudian, kamera</w:t>
       </w:r>
       <w:r>
         <w:rPr>
@@ -833,6 +807,54 @@
           <w:szCs w:val="24"/>
         </w:rPr>
         <w:t xml:space="preserve"> </w:t>
+      </w:r>
+      <w:r>
+        <w:rPr>
+          <w:rFonts w:ascii="Times New Roman" w:hAnsi="Times New Roman" w:cs="Times New Roman"/>
+          <w:sz w:val="24"/>
+          <w:szCs w:val="24"/>
+        </w:rPr>
+        <w:t xml:space="preserve">dapat </w:t>
+      </w:r>
+      <w:r>
+        <w:rPr>
+          <w:rFonts w:ascii="Times New Roman" w:hAnsi="Times New Roman" w:cs="Times New Roman"/>
+          <w:sz w:val="24"/>
+          <w:szCs w:val="24"/>
+        </w:rPr>
+        <w:t>merekam gambar dari area yang diamati</w:t>
+      </w:r>
+      <w:r>
+        <w:rPr>
+          <w:rFonts w:ascii="Times New Roman" w:hAnsi="Times New Roman" w:cs="Times New Roman"/>
+          <w:sz w:val="24"/>
+          <w:szCs w:val="24"/>
+        </w:rPr>
+        <w:t xml:space="preserve"> </w:t>
+      </w:r>
+      <w:r>
+        <w:rPr>
+          <w:rFonts w:ascii="Times New Roman" w:hAnsi="Times New Roman" w:cs="Times New Roman"/>
+          <w:sz w:val="24"/>
+          <w:szCs w:val="24"/>
+        </w:rPr>
+        <w:t xml:space="preserve">dan </w:t>
+      </w:r>
+      <w:r>
+        <w:rPr>
+          <w:rFonts w:ascii="Times New Roman" w:hAnsi="Times New Roman" w:cs="Times New Roman"/>
+          <w:sz w:val="24"/>
+          <w:szCs w:val="24"/>
+        </w:rPr>
+        <w:t>pemrosesan</w:t>
+      </w:r>
+      <w:r>
+        <w:rPr>
+          <w:rFonts w:ascii="Times New Roman" w:hAnsi="Times New Roman" w:cs="Times New Roman"/>
+          <w:sz w:val="24"/>
+          <w:szCs w:val="24"/>
+        </w:rPr>
+        <w:t xml:space="preserve"> citra dapat digunakan untuk menganalisis gambar dan mendeteksi objek yang ada di dalamnya.</w:t>
       </w:r>
     </w:p>
     <w:p>
@@ -849,34 +871,54 @@
       <w:r>
         <w:rPr>
           <w:rFonts w:ascii="Times New Roman" w:hAnsi="Times New Roman" w:cs="Times New Roman"/>
+          <w:color w:val="000000"/>
+          <w:sz w:val="24"/>
+          <w:szCs w:val="24"/>
+        </w:rPr>
+        <w:t xml:space="preserve">Pada umumnya, kamera tidak dilengkapi dengan fitur </w:t>
+      </w:r>
+      <w:r>
+        <w:rPr>
+          <w:rFonts w:ascii="Times New Roman" w:hAnsi="Times New Roman" w:cs="Times New Roman"/>
+          <w:color w:val="000000"/>
+          <w:sz w:val="24"/>
+          <w:szCs w:val="24"/>
+        </w:rPr>
+        <w:t>objek deteksi</w:t>
+      </w:r>
+      <w:r>
+        <w:rPr>
+          <w:rFonts w:ascii="Times New Roman" w:hAnsi="Times New Roman" w:cs="Times New Roman"/>
+          <w:color w:val="000000"/>
+          <w:sz w:val="24"/>
+          <w:szCs w:val="24"/>
+        </w:rPr>
+        <w:t xml:space="preserve">. Oleh karena itu, untuk mendeteksi adanya objek pada citra yang dihasilkan oleh kamera, diperlukan </w:t>
+      </w:r>
+      <w:r>
+        <w:rPr>
+          <w:rFonts w:ascii="Times New Roman" w:hAnsi="Times New Roman" w:cs="Times New Roman"/>
+          <w:color w:val="000000"/>
+          <w:sz w:val="24"/>
+          <w:szCs w:val="24"/>
+        </w:rPr>
+        <w:t>pemrosesan</w:t>
+      </w:r>
+      <w:r>
+        <w:rPr>
+          <w:rFonts w:ascii="Times New Roman" w:hAnsi="Times New Roman" w:cs="Times New Roman"/>
+          <w:color w:val="000000"/>
+          <w:sz w:val="24"/>
+          <w:szCs w:val="24"/>
+        </w:rPr>
+        <w:t xml:space="preserve"> citra menggunakan algoritma </w:t>
+      </w:r>
+      <w:r>
+        <w:rPr>
+          <w:rFonts w:ascii="Times New Roman" w:hAnsi="Times New Roman" w:cs="Times New Roman"/>
           <w:i/>
           <w:iCs/>
-          <w:sz w:val="24"/>
-          <w:szCs w:val="24"/>
-        </w:rPr>
-        <w:t>Single Shot Detector</w:t>
-      </w:r>
-      <w:r>
-        <w:rPr>
-          <w:rFonts w:ascii="Times New Roman" w:hAnsi="Times New Roman" w:cs="Times New Roman"/>
-          <w:sz w:val="24"/>
-          <w:szCs w:val="24"/>
-        </w:rPr>
-        <w:t xml:space="preserve"> (SSD) merupakan </w:t>
-      </w:r>
-      <w:r>
-        <w:rPr>
-          <w:rFonts w:ascii="Times New Roman" w:hAnsi="Times New Roman" w:cs="Times New Roman"/>
-          <w:sz w:val="24"/>
-          <w:szCs w:val="24"/>
-        </w:rPr>
-        <w:t xml:space="preserve">salah satu algoritma </w:t>
-      </w:r>
-      <w:r>
-        <w:rPr>
-          <w:rFonts w:ascii="Times New Roman" w:hAnsi="Times New Roman" w:cs="Times New Roman"/>
-          <w:i/>
-          <w:iCs/>
+          <w:color w:val="000000"/>
           <w:sz w:val="24"/>
           <w:szCs w:val="24"/>
         </w:rPr>
@@ -885,60 +927,11 @@
       <w:r>
         <w:rPr>
           <w:rFonts w:ascii="Times New Roman" w:hAnsi="Times New Roman" w:cs="Times New Roman"/>
-          <w:sz w:val="24"/>
-          <w:szCs w:val="24"/>
-        </w:rPr>
-        <w:t xml:space="preserve"> yang dikembangkan pada tahun 2016 oleh Wei Liu dan rekan-rekannya. Metode ini menggunakan arsitektur jaringan konvolusi untuk mendeteksi objek pada citra. S</w:t>
-      </w:r>
-      <w:r>
-        <w:rPr>
-          <w:rFonts w:ascii="Times New Roman" w:hAnsi="Times New Roman" w:cs="Times New Roman"/>
-          <w:sz w:val="24"/>
-          <w:szCs w:val="24"/>
-        </w:rPr>
-        <w:t xml:space="preserve">SD </w:t>
-      </w:r>
-      <w:r>
-        <w:rPr>
-          <w:rFonts w:ascii="Times New Roman" w:hAnsi="Times New Roman" w:cs="Times New Roman"/>
-          <w:sz w:val="24"/>
-          <w:szCs w:val="24"/>
-        </w:rPr>
-        <w:t xml:space="preserve">terbukti efektif untuk </w:t>
-      </w:r>
-      <w:r>
-        <w:rPr>
-          <w:rFonts w:ascii="Times New Roman" w:hAnsi="Times New Roman" w:cs="Times New Roman"/>
-          <w:sz w:val="24"/>
-          <w:szCs w:val="24"/>
-        </w:rPr>
-        <w:t xml:space="preserve">kasus </w:t>
-      </w:r>
-      <w:r>
-        <w:rPr>
-          <w:rFonts w:ascii="Times New Roman" w:hAnsi="Times New Roman" w:cs="Times New Roman"/>
-          <w:i/>
-          <w:iCs/>
-          <w:sz w:val="24"/>
-          <w:szCs w:val="24"/>
-        </w:rPr>
-        <w:t>real-time</w:t>
-      </w:r>
-      <w:r>
-        <w:rPr>
-          <w:rFonts w:ascii="Times New Roman" w:hAnsi="Times New Roman" w:cs="Times New Roman"/>
-          <w:sz w:val="24"/>
-          <w:szCs w:val="24"/>
-        </w:rPr>
-        <w:t xml:space="preserve"> karena berhasil mencapai sebuah keseimbangan yang baik antar akurasi dan kecepatan</w:t>
-      </w:r>
-      <w:r>
-        <w:rPr>
-          <w:rFonts w:ascii="Times New Roman" w:hAnsi="Times New Roman" w:cs="Times New Roman"/>
-          <w:sz w:val="24"/>
-          <w:szCs w:val="24"/>
-        </w:rPr>
-        <w:t xml:space="preserve"> </w:t>
+          <w:color w:val="000000"/>
+          <w:sz w:val="24"/>
+          <w:szCs w:val="24"/>
+        </w:rPr>
+        <w:t xml:space="preserve"> yang memiliki performa lebih baik dalam mendeteksi objek dibandingkan dengan algoritma pendahulunya </w:t>
       </w:r>
       <w:sdt>
         <w:sdtPr>
@@ -948,12 +941,13 @@
             <w:sz w:val="24"/>
             <w:szCs w:val="24"/>
           </w:rPr>
-          <w:tag w:val="MENDELEY_CITATION_v3_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"/>
-          <w:id w:val="-1528330576"/>
+          <w:tag w:val="MENDELEY_CITATION_v3_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"/>
+          <w:id w:val="143017354"/>
           <w:placeholder>
             <w:docPart w:val="DefaultPlaceholder_-1854013440"/>
           </w:placeholder>
         </w:sdtPr>
+        <w:sdtEndPr/>
         <w:sdtContent>
           <w:r>
             <w:rPr>
@@ -962,7 +956,7 @@
               <w:sz w:val="24"/>
               <w:szCs w:val="24"/>
             </w:rPr>
-            <w:t>(Neelopant et al., 2021)</w:t>
+            <w:t>(Wu dkk., 2020)</w:t>
           </w:r>
         </w:sdtContent>
       </w:sdt>
@@ -974,6 +968,14 @@
         </w:rPr>
         <w:t>.</w:t>
       </w:r>
+      <w:r>
+        <w:rPr>
+          <w:rFonts w:ascii="Times New Roman" w:hAnsi="Times New Roman" w:cs="Times New Roman"/>
+          <w:sz w:val="24"/>
+          <w:szCs w:val="24"/>
+        </w:rPr>
+        <w:t xml:space="preserve"> </w:t>
+      </w:r>
     </w:p>
     <w:p>
       <w:pPr>
@@ -989,19 +991,37 @@
       <w:r>
         <w:rPr>
           <w:rFonts w:ascii="Times New Roman" w:hAnsi="Times New Roman" w:cs="Times New Roman"/>
-          <w:sz w:val="24"/>
-          <w:szCs w:val="24"/>
-        </w:rPr>
-        <w:t xml:space="preserve">Dalam implementasinya, teknologi deteksi gerakan dan deteksi objek yang menggunakan algoritma </w:t>
-      </w:r>
-      <w:r>
-        <w:rPr>
-          <w:rFonts w:ascii="Times New Roman" w:hAnsi="Times New Roman" w:cs="Times New Roman"/>
           <w:i/>
           <w:iCs/>
           <w:sz w:val="24"/>
           <w:szCs w:val="24"/>
         </w:rPr>
+        <w:t>Single Shot Detector</w:t>
+      </w:r>
+      <w:r>
+        <w:rPr>
+          <w:rFonts w:ascii="Times New Roman" w:hAnsi="Times New Roman" w:cs="Times New Roman"/>
+          <w:sz w:val="24"/>
+          <w:szCs w:val="24"/>
+        </w:rPr>
+        <w:t xml:space="preserve"> (SSD) merupakan </w:t>
+      </w:r>
+      <w:r>
+        <w:rPr>
+          <w:rFonts w:ascii="Times New Roman" w:hAnsi="Times New Roman" w:cs="Times New Roman"/>
+          <w:sz w:val="24"/>
+          <w:szCs w:val="24"/>
+        </w:rPr>
+        <w:t xml:space="preserve">salah satu algoritma </w:t>
+      </w:r>
+      <w:r>
+        <w:rPr>
+          <w:rFonts w:ascii="Times New Roman" w:hAnsi="Times New Roman" w:cs="Times New Roman"/>
+          <w:i/>
+          <w:iCs/>
+          <w:sz w:val="24"/>
+          <w:szCs w:val="24"/>
+        </w:rPr>
         <w:t>deep learning</w:t>
       </w:r>
       <w:r>
@@ -1010,7 +1030,49 @@
           <w:sz w:val="24"/>
           <w:szCs w:val="24"/>
         </w:rPr>
-        <w:t xml:space="preserve"> ini membutuhkan daya pemrosesan yang besar untuk dapat melakukan tugasnya dengan efektif</w:t>
+        <w:t xml:space="preserve"> yang dikembangkan pada tahun 2016 oleh Wei Liu dan rekan-rekannya. Metode ini menggunakan arsitektur jaringan konvolusi untuk mendeteksi objek pada citra. S</w:t>
+      </w:r>
+      <w:r>
+        <w:rPr>
+          <w:rFonts w:ascii="Times New Roman" w:hAnsi="Times New Roman" w:cs="Times New Roman"/>
+          <w:sz w:val="24"/>
+          <w:szCs w:val="24"/>
+        </w:rPr>
+        <w:t xml:space="preserve">SD </w:t>
+      </w:r>
+      <w:r>
+        <w:rPr>
+          <w:rFonts w:ascii="Times New Roman" w:hAnsi="Times New Roman" w:cs="Times New Roman"/>
+          <w:sz w:val="24"/>
+          <w:szCs w:val="24"/>
+        </w:rPr>
+        <w:t xml:space="preserve">terbukti efektif untuk </w:t>
+      </w:r>
+      <w:r>
+        <w:rPr>
+          <w:rFonts w:ascii="Times New Roman" w:hAnsi="Times New Roman" w:cs="Times New Roman"/>
+          <w:sz w:val="24"/>
+          <w:szCs w:val="24"/>
+        </w:rPr>
+        <w:t xml:space="preserve">kasus </w:t>
+      </w:r>
+      <w:r>
+        <w:rPr>
+          <w:rFonts w:ascii="Times New Roman" w:hAnsi="Times New Roman" w:cs="Times New Roman"/>
+          <w:i/>
+          <w:iCs/>
+          <w:sz w:val="24"/>
+          <w:szCs w:val="24"/>
+        </w:rPr>
+        <w:t>real-time</w:t>
+      </w:r>
+      <w:r>
+        <w:rPr>
+          <w:rFonts w:ascii="Times New Roman" w:hAnsi="Times New Roman" w:cs="Times New Roman"/>
+          <w:sz w:val="24"/>
+          <w:szCs w:val="24"/>
+        </w:rPr>
+        <w:t xml:space="preserve"> karena berhasil mencapai sebuah keseimbangan yang baik antar akurasi dan kecepatan</w:t>
       </w:r>
       <w:r>
         <w:rPr>
@@ -1028,12 +1090,13 @@
             <w:sz w:val="24"/>
             <w:szCs w:val="24"/>
           </w:rPr>
-          <w:tag w:val="MENDELEY_CITATION_v3_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"/>
-          <w:id w:val="1380817570"/>
+          <w:tag w:val="MENDELEY_CITATION_v3_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"/>
+          <w:id w:val="-1528330576"/>
           <w:placeholder>
             <w:docPart w:val="DefaultPlaceholder_-1854013440"/>
           </w:placeholder>
         </w:sdtPr>
+        <w:sdtEndPr/>
         <w:sdtContent>
           <w:r>
             <w:rPr>
@@ -1042,7 +1105,7 @@
               <w:sz w:val="24"/>
               <w:szCs w:val="24"/>
             </w:rPr>
-            <w:t>(Marchisio et al., 2019)</w:t>
+            <w:t>(Neelopant dkk., 2021)</w:t>
           </w:r>
         </w:sdtContent>
       </w:sdt>
@@ -1054,13 +1117,25 @@
         </w:rPr>
         <w:t>.</w:t>
       </w:r>
-      <w:r>
-        <w:rPr>
-          <w:rFonts w:ascii="Times New Roman" w:hAnsi="Times New Roman" w:cs="Times New Roman"/>
-          <w:sz w:val="24"/>
-          <w:szCs w:val="24"/>
-        </w:rPr>
-        <w:t xml:space="preserve">Hal ini menjadi semakin penting karna meningkatnya resolusi gambar dan kecepatan pemrosesan yang dibutuhkan dalam mendeteksi gerakan dan objek secara </w:t>
+    </w:p>
+    <w:p>
+      <w:pPr>
+        <w:spacing w:after="0" w:line="360" w:lineRule="auto"/>
+        <w:ind w:firstLine="567"/>
+        <w:jc w:val="both"/>
+        <w:rPr>
+          <w:rFonts w:ascii="Times New Roman" w:hAnsi="Times New Roman" w:cs="Times New Roman"/>
+          <w:sz w:val="24"/>
+          <w:szCs w:val="24"/>
+        </w:rPr>
+      </w:pPr>
+      <w:r>
+        <w:rPr>
+          <w:rFonts w:ascii="Times New Roman" w:hAnsi="Times New Roman" w:cs="Times New Roman"/>
+          <w:sz w:val="24"/>
+          <w:szCs w:val="24"/>
+        </w:rPr>
+        <w:t xml:space="preserve">Dalam implementasinya, teknologi deteksi gerakan dan deteksi objek yang menggunakan algoritma </w:t>
       </w:r>
       <w:r>
         <w:rPr>
@@ -1070,93 +1145,15 @@
           <w:sz w:val="24"/>
           <w:szCs w:val="24"/>
         </w:rPr>
-        <w:t>real-time</w:t>
-      </w:r>
-      <w:r>
-        <w:rPr>
-          <w:rFonts w:ascii="Times New Roman" w:hAnsi="Times New Roman" w:cs="Times New Roman"/>
-          <w:sz w:val="24"/>
-          <w:szCs w:val="24"/>
-        </w:rPr>
-        <w:t xml:space="preserve">. Oleh karena itu, pentingnya memilih </w:t>
-      </w:r>
-      <w:r>
-        <w:rPr>
-          <w:rFonts w:ascii="Times New Roman" w:hAnsi="Times New Roman" w:cs="Times New Roman"/>
-          <w:sz w:val="24"/>
-          <w:szCs w:val="24"/>
-        </w:rPr>
-        <w:t>perangkat keras</w:t>
-      </w:r>
-      <w:r>
-        <w:rPr>
-          <w:rFonts w:ascii="Times New Roman" w:hAnsi="Times New Roman" w:cs="Times New Roman"/>
-          <w:sz w:val="24"/>
-          <w:szCs w:val="24"/>
-        </w:rPr>
-        <w:t xml:space="preserve"> yang tepat.</w:t>
-      </w:r>
-    </w:p>
-    <w:p>
-      <w:pPr>
-        <w:spacing w:after="0" w:line="360" w:lineRule="auto"/>
-        <w:ind w:firstLine="567"/>
-        <w:jc w:val="both"/>
-        <w:rPr>
-          <w:rFonts w:ascii="Times New Roman" w:hAnsi="Times New Roman" w:cs="Times New Roman"/>
-          <w:sz w:val="24"/>
-          <w:szCs w:val="24"/>
-        </w:rPr>
-      </w:pPr>
-      <w:r>
-        <w:rPr>
-          <w:rFonts w:ascii="Times New Roman" w:hAnsi="Times New Roman" w:cs="Times New Roman"/>
-          <w:sz w:val="24"/>
-          <w:szCs w:val="24"/>
-        </w:rPr>
-        <w:t xml:space="preserve">Salah satu cara untuk mengoptimalkan perangkat keras dalam </w:t>
-      </w:r>
-      <w:r>
-        <w:rPr>
-          <w:rFonts w:ascii="Times New Roman" w:hAnsi="Times New Roman" w:cs="Times New Roman"/>
-          <w:sz w:val="24"/>
-          <w:szCs w:val="24"/>
-        </w:rPr>
-        <w:t>pendeteksian</w:t>
-      </w:r>
-      <w:r>
-        <w:rPr>
-          <w:rFonts w:ascii="Times New Roman" w:hAnsi="Times New Roman" w:cs="Times New Roman"/>
-          <w:sz w:val="24"/>
-          <w:szCs w:val="24"/>
-        </w:rPr>
-        <w:t xml:space="preserve"> objek adalah dengan menggunakan arsitektur </w:t>
-      </w:r>
-      <w:r>
-        <w:rPr>
-          <w:rFonts w:ascii="Times New Roman" w:hAnsi="Times New Roman" w:cs="Times New Roman"/>
-          <w:i/>
-          <w:iCs/>
-          <w:sz w:val="24"/>
-          <w:szCs w:val="24"/>
-        </w:rPr>
-        <w:t xml:space="preserve">edge computing. </w:t>
-      </w:r>
-      <w:r>
-        <w:rPr>
-          <w:rFonts w:ascii="Times New Roman" w:hAnsi="Times New Roman" w:cs="Times New Roman"/>
-          <w:sz w:val="24"/>
-          <w:szCs w:val="24"/>
-        </w:rPr>
-        <w:t xml:space="preserve">Arsitektur ini memungkinkan pengolahan data </w:t>
-      </w:r>
-      <w:r>
-        <w:rPr>
-          <w:rFonts w:ascii="Times New Roman" w:hAnsi="Times New Roman" w:cs="Times New Roman"/>
-          <w:sz w:val="24"/>
-          <w:szCs w:val="24"/>
-        </w:rPr>
-        <w:t>yang dilakukan lebih dekat dengan sumber data, seperti ESP32-CAM dan mikrokontroller lain</w:t>
+        <w:t>deep learning</w:t>
+      </w:r>
+      <w:r>
+        <w:rPr>
+          <w:rFonts w:ascii="Times New Roman" w:hAnsi="Times New Roman" w:cs="Times New Roman"/>
+          <w:sz w:val="24"/>
+          <w:szCs w:val="24"/>
+        </w:rPr>
+        <w:t xml:space="preserve"> ini membutuhkan daya pemrosesan yang besar untuk dapat melakukan tugasnya dengan efektif</w:t>
       </w:r>
       <w:r>
         <w:rPr>
@@ -1174,12 +1171,13 @@
             <w:sz w:val="24"/>
             <w:szCs w:val="24"/>
           </w:rPr>
-          <w:tag w:val="MENDELEY_CITATION_v3_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"/>
-          <w:id w:val="-904838015"/>
+          <w:tag w:val="MENDELEY_CITATION_v3_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"/>
+          <w:id w:val="1380817570"/>
           <w:placeholder>
             <w:docPart w:val="DefaultPlaceholder_-1854013440"/>
           </w:placeholder>
         </w:sdtPr>
+        <w:sdtEndPr/>
         <w:sdtContent>
           <w:r>
             <w:rPr>
@@ -1188,7 +1186,7 @@
               <w:sz w:val="24"/>
               <w:szCs w:val="24"/>
             </w:rPr>
-            <w:t>(Zhou et al., 2019)</w:t>
+            <w:t>(Marchisio dkk., 2019)</w:t>
           </w:r>
         </w:sdtContent>
       </w:sdt>
@@ -1198,15 +1196,39 @@
           <w:sz w:val="24"/>
           <w:szCs w:val="24"/>
         </w:rPr>
-        <w:t>. Dengan arsitektur ini, pemrosesan citra dapat dilakukan</w:t>
-      </w:r>
-      <w:r>
-        <w:rPr>
-          <w:rFonts w:ascii="Times New Roman" w:hAnsi="Times New Roman" w:cs="Times New Roman"/>
-          <w:sz w:val="24"/>
-          <w:szCs w:val="24"/>
-        </w:rPr>
-        <w:t xml:space="preserve"> secara </w:t>
+        <w:t>.</w:t>
+      </w:r>
+      <w:r>
+        <w:rPr>
+          <w:rFonts w:ascii="Times New Roman" w:hAnsi="Times New Roman" w:cs="Times New Roman"/>
+          <w:sz w:val="24"/>
+          <w:szCs w:val="24"/>
+        </w:rPr>
+        <w:t xml:space="preserve"> </w:t>
+      </w:r>
+      <w:r>
+        <w:rPr>
+          <w:rFonts w:ascii="Times New Roman" w:hAnsi="Times New Roman" w:cs="Times New Roman"/>
+          <w:sz w:val="24"/>
+          <w:szCs w:val="24"/>
+        </w:rPr>
+        <w:t>Hal ini menjadi semakin penting kar</w:t>
+      </w:r>
+      <w:r>
+        <w:rPr>
+          <w:rFonts w:ascii="Times New Roman" w:hAnsi="Times New Roman" w:cs="Times New Roman"/>
+          <w:sz w:val="24"/>
+          <w:szCs w:val="24"/>
+        </w:rPr>
+        <w:t>e</w:t>
+      </w:r>
+      <w:r>
+        <w:rPr>
+          <w:rFonts w:ascii="Times New Roman" w:hAnsi="Times New Roman" w:cs="Times New Roman"/>
+          <w:sz w:val="24"/>
+          <w:szCs w:val="24"/>
+        </w:rPr>
+        <w:t xml:space="preserve">na meningkatnya resolusi gambar dan kecepatan pemrosesan yang dibutuhkan dalam mendeteksi gerakan dan objek secara </w:t>
       </w:r>
       <w:r>
         <w:rPr>
@@ -1216,15 +1238,39 @@
           <w:sz w:val="24"/>
           <w:szCs w:val="24"/>
         </w:rPr>
-        <w:t xml:space="preserve">real-time </w:t>
-      </w:r>
-      <w:r>
-        <w:rPr>
-          <w:rFonts w:ascii="Times New Roman" w:hAnsi="Times New Roman" w:cs="Times New Roman"/>
-          <w:sz w:val="24"/>
-          <w:szCs w:val="24"/>
-        </w:rPr>
-        <w:t>dan dapat mengurangi latensi dalam pengiriman data.</w:t>
+        <w:t>real-time</w:t>
+      </w:r>
+      <w:r>
+        <w:rPr>
+          <w:rFonts w:ascii="Times New Roman" w:hAnsi="Times New Roman" w:cs="Times New Roman"/>
+          <w:sz w:val="24"/>
+          <w:szCs w:val="24"/>
+        </w:rPr>
+        <w:t xml:space="preserve">. Oleh karena itu, pentingnya memilih </w:t>
+      </w:r>
+      <w:r>
+        <w:rPr>
+          <w:rFonts w:ascii="Times New Roman" w:hAnsi="Times New Roman" w:cs="Times New Roman"/>
+          <w:sz w:val="24"/>
+          <w:szCs w:val="24"/>
+        </w:rPr>
+        <w:t>perangkat keras</w:t>
+      </w:r>
+      <w:r>
+        <w:rPr>
+          <w:rFonts w:ascii="Times New Roman" w:hAnsi="Times New Roman" w:cs="Times New Roman"/>
+          <w:sz w:val="24"/>
+          <w:szCs w:val="24"/>
+        </w:rPr>
+        <w:t xml:space="preserve"> dan optimisasi</w:t>
+      </w:r>
+      <w:r>
+        <w:rPr>
+          <w:rFonts w:ascii="Times New Roman" w:hAnsi="Times New Roman" w:cs="Times New Roman"/>
+          <w:sz w:val="24"/>
+          <w:szCs w:val="24"/>
+        </w:rPr>
+        <w:t xml:space="preserve"> yang tepat.</w:t>
       </w:r>
     </w:p>
     <w:p>
@@ -1244,15 +1290,41 @@
           <w:sz w:val="24"/>
           <w:szCs w:val="24"/>
         </w:rPr>
-        <w:t>Penelitian tentang penggunaan sensor PIR untuk meningkatkan keamanan pernah dilakukan sebelumnya dengan judul “</w:t>
-      </w:r>
-      <w:r>
-        <w:rPr>
-          <w:rFonts w:ascii="Times New Roman" w:hAnsi="Times New Roman" w:cs="Times New Roman"/>
-          <w:sz w:val="24"/>
-          <w:szCs w:val="24"/>
-        </w:rPr>
-        <w:t xml:space="preserve">Sistem Keamanan Ruangan </w:t>
+        <w:t xml:space="preserve">Salah satu cara untuk mengoptimalkan perangkat keras dalam </w:t>
+      </w:r>
+      <w:r>
+        <w:rPr>
+          <w:rFonts w:ascii="Times New Roman" w:hAnsi="Times New Roman" w:cs="Times New Roman"/>
+          <w:sz w:val="24"/>
+          <w:szCs w:val="24"/>
+        </w:rPr>
+        <w:t>pendeteksian</w:t>
+      </w:r>
+      <w:r>
+        <w:rPr>
+          <w:rFonts w:ascii="Times New Roman" w:hAnsi="Times New Roman" w:cs="Times New Roman"/>
+          <w:sz w:val="24"/>
+          <w:szCs w:val="24"/>
+        </w:rPr>
+        <w:t xml:space="preserve"> objek adalah dengan menggunakan arsitektur </w:t>
+      </w:r>
+      <w:r>
+        <w:rPr>
+          <w:rFonts w:ascii="Times New Roman" w:hAnsi="Times New Roman" w:cs="Times New Roman"/>
+          <w:i/>
+          <w:iCs/>
+          <w:sz w:val="24"/>
+          <w:szCs w:val="24"/>
+        </w:rPr>
+        <w:t xml:space="preserve">edge computing. </w:t>
+      </w:r>
+      <w:r>
+        <w:rPr>
+          <w:rFonts w:ascii="Times New Roman" w:hAnsi="Times New Roman" w:cs="Times New Roman"/>
+          <w:sz w:val="24"/>
+          <w:szCs w:val="24"/>
+        </w:rPr>
+        <w:t xml:space="preserve">Arsitektur ini </w:t>
       </w:r>
       <w:r>
         <w:rPr>
@@ -1261,47 +1333,15 @@
           <w:szCs w:val="24"/>
         </w:rPr>
         <w:lastRenderedPageBreak/>
-        <w:t>Laboratorium Politeknik Sains dan Teknologi Wiratama</w:t>
-      </w:r>
-      <w:r>
-        <w:rPr>
-          <w:rFonts w:ascii="Times New Roman" w:hAnsi="Times New Roman" w:cs="Times New Roman"/>
-          <w:sz w:val="24"/>
-          <w:szCs w:val="24"/>
-        </w:rPr>
-        <w:t xml:space="preserve"> </w:t>
-      </w:r>
-      <w:r>
-        <w:rPr>
-          <w:rFonts w:ascii="Times New Roman" w:hAnsi="Times New Roman" w:cs="Times New Roman"/>
-          <w:sz w:val="24"/>
-          <w:szCs w:val="24"/>
-        </w:rPr>
-        <w:t>Maluku Utara Menggunakan Sensor PIR (Passive Infra Red) dengan Metode</w:t>
-      </w:r>
-      <w:r>
-        <w:rPr>
-          <w:rFonts w:ascii="Times New Roman" w:hAnsi="Times New Roman" w:cs="Times New Roman"/>
-          <w:sz w:val="24"/>
-          <w:szCs w:val="24"/>
-        </w:rPr>
-        <w:t xml:space="preserve"> </w:t>
-      </w:r>
-      <w:r>
-        <w:rPr>
-          <w:rFonts w:ascii="Times New Roman" w:hAnsi="Times New Roman" w:cs="Times New Roman"/>
-          <w:sz w:val="24"/>
-          <w:szCs w:val="24"/>
-        </w:rPr>
-        <w:t>Pengembangan Prototyping Berbasis Mikrokontroller ATmega328</w:t>
-      </w:r>
-      <w:r>
-        <w:rPr>
-          <w:rFonts w:ascii="Times New Roman" w:hAnsi="Times New Roman" w:cs="Times New Roman"/>
-          <w:sz w:val="24"/>
-          <w:szCs w:val="24"/>
-        </w:rPr>
-        <w:t>”</w:t>
+        <w:t xml:space="preserve">memungkinkan pengolahan data </w:t>
+      </w:r>
+      <w:r>
+        <w:rPr>
+          <w:rFonts w:ascii="Times New Roman" w:hAnsi="Times New Roman" w:cs="Times New Roman"/>
+          <w:sz w:val="24"/>
+          <w:szCs w:val="24"/>
+        </w:rPr>
+        <w:t>yang dilakukan lebih dekat dengan sumber data, seperti ESP32-CAM dan mikrokontroller lain</w:t>
       </w:r>
       <w:r>
         <w:rPr>
@@ -1319,12 +1359,13 @@
             <w:sz w:val="24"/>
             <w:szCs w:val="24"/>
           </w:rPr>
-          <w:tag w:val="MENDELEY_CITATION_v3_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"/>
-          <w:id w:val="-656458138"/>
+          <w:tag w:val="MENDELEY_CITATION_v3_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"/>
+          <w:id w:val="-904838015"/>
           <w:placeholder>
             <w:docPart w:val="DefaultPlaceholder_-1854013440"/>
           </w:placeholder>
         </w:sdtPr>
+        <w:sdtEndPr/>
         <w:sdtContent>
           <w:r>
             <w:rPr>
@@ -1333,7 +1374,7 @@
               <w:sz w:val="24"/>
               <w:szCs w:val="24"/>
             </w:rPr>
-            <w:t>(Albar et al., 2019)</w:t>
+            <w:t>(Zhou dkk., 2019)</w:t>
           </w:r>
         </w:sdtContent>
       </w:sdt>
@@ -1343,23 +1384,33 @@
           <w:sz w:val="24"/>
           <w:szCs w:val="24"/>
         </w:rPr>
-        <w:t>. Penelitian ini menggunakan sensor PIR untuk mendeteksi sebuah perubahan suhu yang disebabkan oleh pergerakan tubuh manusia</w:t>
-      </w:r>
-      <w:r>
-        <w:rPr>
-          <w:rFonts w:ascii="Times New Roman" w:hAnsi="Times New Roman" w:cs="Times New Roman"/>
-          <w:sz w:val="24"/>
-          <w:szCs w:val="24"/>
-        </w:rPr>
-        <w:t xml:space="preserve"> dan Arduino uno Atmega 328 sebagai mikrokontroller sistem nya. Sensor PIR diletakkan diatas pintu menghadap kebawah untuk melakukan pendeteksian gerakan</w:t>
-      </w:r>
-      <w:r>
-        <w:rPr>
-          <w:rFonts w:ascii="Times New Roman" w:hAnsi="Times New Roman" w:cs="Times New Roman"/>
-          <w:sz w:val="24"/>
-          <w:szCs w:val="24"/>
-        </w:rPr>
-        <w:t>. Jarak yang diuji pada sensor PIR mulai dari 1 meter hingga 5 meter.</w:t>
+        <w:t>. Dengan arsitektur ini, pemrosesan citra dapat dilakukan</w:t>
+      </w:r>
+      <w:r>
+        <w:rPr>
+          <w:rFonts w:ascii="Times New Roman" w:hAnsi="Times New Roman" w:cs="Times New Roman"/>
+          <w:sz w:val="24"/>
+          <w:szCs w:val="24"/>
+        </w:rPr>
+        <w:t xml:space="preserve"> secara </w:t>
+      </w:r>
+      <w:r>
+        <w:rPr>
+          <w:rFonts w:ascii="Times New Roman" w:hAnsi="Times New Roman" w:cs="Times New Roman"/>
+          <w:i/>
+          <w:iCs/>
+          <w:sz w:val="24"/>
+          <w:szCs w:val="24"/>
+        </w:rPr>
+        <w:t xml:space="preserve">real-time </w:t>
+      </w:r>
+      <w:r>
+        <w:rPr>
+          <w:rFonts w:ascii="Times New Roman" w:hAnsi="Times New Roman" w:cs="Times New Roman"/>
+          <w:sz w:val="24"/>
+          <w:szCs w:val="24"/>
+        </w:rPr>
+        <w:t>dan dapat mengurangi latensi dalam pengiriman data.</w:t>
       </w:r>
     </w:p>
     <w:p>
@@ -1379,17 +1430,47 @@
           <w:sz w:val="24"/>
           <w:szCs w:val="24"/>
         </w:rPr>
-        <w:t>Penelitan terkait selanjutnya berjudul “</w:t>
-      </w:r>
-      <w:r>
-        <w:rPr>
-          <w:rFonts w:ascii="Times New Roman" w:hAnsi="Times New Roman" w:cs="Times New Roman"/>
-          <w:i/>
-          <w:iCs/>
-          <w:sz w:val="24"/>
-          <w:szCs w:val="24"/>
-        </w:rPr>
-        <w:t>A Smart, Efficient, and Reliable Parking Surveillance System With Edge Artificial Intelligence on IoT Devices</w:t>
+        <w:t>Penelitian tentang penggunaan sensor PIR untuk meningkatkan keamanan pernah dilakukan sebelumnya dengan judul “</w:t>
+      </w:r>
+      <w:r>
+        <w:rPr>
+          <w:rFonts w:ascii="Times New Roman" w:hAnsi="Times New Roman" w:cs="Times New Roman"/>
+          <w:sz w:val="24"/>
+          <w:szCs w:val="24"/>
+        </w:rPr>
+        <w:t>Sistem Keamanan Ruangan Laboratorium Politeknik Sains dan Teknologi Wiratama</w:t>
+      </w:r>
+      <w:r>
+        <w:rPr>
+          <w:rFonts w:ascii="Times New Roman" w:hAnsi="Times New Roman" w:cs="Times New Roman"/>
+          <w:sz w:val="24"/>
+          <w:szCs w:val="24"/>
+        </w:rPr>
+        <w:t xml:space="preserve"> </w:t>
+      </w:r>
+      <w:r>
+        <w:rPr>
+          <w:rFonts w:ascii="Times New Roman" w:hAnsi="Times New Roman" w:cs="Times New Roman"/>
+          <w:sz w:val="24"/>
+          <w:szCs w:val="24"/>
+        </w:rPr>
+        <w:t>Maluku Utara Menggunakan Sensor PIR (Passive Infra Red) dengan Metode</w:t>
+      </w:r>
+      <w:r>
+        <w:rPr>
+          <w:rFonts w:ascii="Times New Roman" w:hAnsi="Times New Roman" w:cs="Times New Roman"/>
+          <w:sz w:val="24"/>
+          <w:szCs w:val="24"/>
+        </w:rPr>
+        <w:t xml:space="preserve"> </w:t>
+      </w:r>
+      <w:r>
+        <w:rPr>
+          <w:rFonts w:ascii="Times New Roman" w:hAnsi="Times New Roman" w:cs="Times New Roman"/>
+          <w:sz w:val="24"/>
+          <w:szCs w:val="24"/>
+        </w:rPr>
+        <w:t>Pengembangan Prototyping Berbasis Mikrokontroller ATmega328</w:t>
       </w:r>
       <w:r>
         <w:rPr>
@@ -1415,12 +1496,126 @@
             <w:sz w:val="24"/>
             <w:szCs w:val="24"/>
           </w:rPr>
-          <w:tag w:val="MENDELEY_CITATION_v3_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"/>
+          <w:tag w:val="MENDELEY_CITATION_v3_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"/>
+          <w:id w:val="-656458138"/>
+          <w:placeholder>
+            <w:docPart w:val="DefaultPlaceholder_-1854013440"/>
+          </w:placeholder>
+        </w:sdtPr>
+        <w:sdtEndPr/>
+        <w:sdtContent>
+          <w:r>
+            <w:rPr>
+              <w:rFonts w:ascii="Times New Roman" w:hAnsi="Times New Roman" w:cs="Times New Roman"/>
+              <w:color w:val="000000"/>
+              <w:sz w:val="24"/>
+              <w:szCs w:val="24"/>
+            </w:rPr>
+            <w:t>(Albar dkk., 2019)</w:t>
+          </w:r>
+        </w:sdtContent>
+      </w:sdt>
+      <w:r>
+        <w:rPr>
+          <w:rFonts w:ascii="Times New Roman" w:hAnsi="Times New Roman" w:cs="Times New Roman"/>
+          <w:sz w:val="24"/>
+          <w:szCs w:val="24"/>
+        </w:rPr>
+        <w:t>. Penelitian ini menggunakan sensor PIR untuk mendeteksi sebuah perubahan suhu yang disebabkan oleh pergerakan tubuh manusia</w:t>
+      </w:r>
+      <w:r>
+        <w:rPr>
+          <w:rFonts w:ascii="Times New Roman" w:hAnsi="Times New Roman" w:cs="Times New Roman"/>
+          <w:sz w:val="24"/>
+          <w:szCs w:val="24"/>
+        </w:rPr>
+        <w:t xml:space="preserve"> dan Arduino uno A</w:t>
+      </w:r>
+      <w:r>
+        <w:rPr>
+          <w:rFonts w:ascii="Times New Roman" w:hAnsi="Times New Roman" w:cs="Times New Roman"/>
+          <w:sz w:val="24"/>
+          <w:szCs w:val="24"/>
+        </w:rPr>
+        <w:t>T</w:t>
+      </w:r>
+      <w:r>
+        <w:rPr>
+          <w:rFonts w:ascii="Times New Roman" w:hAnsi="Times New Roman" w:cs="Times New Roman"/>
+          <w:sz w:val="24"/>
+          <w:szCs w:val="24"/>
+        </w:rPr>
+        <w:t>mega 328 sebagai mikrokontroller sistem nya. Sensor PIR diletakkan diatas pintu menghadap kebawah untuk melakukan pendeteksian gerakan</w:t>
+      </w:r>
+      <w:r>
+        <w:rPr>
+          <w:rFonts w:ascii="Times New Roman" w:hAnsi="Times New Roman" w:cs="Times New Roman"/>
+          <w:sz w:val="24"/>
+          <w:szCs w:val="24"/>
+        </w:rPr>
+        <w:t>. Jarak yang diuji pada sensor PIR mulai dari 1 meter hingga 5 meter.</w:t>
+      </w:r>
+    </w:p>
+    <w:p>
+      <w:pPr>
+        <w:spacing w:after="0" w:line="360" w:lineRule="auto"/>
+        <w:ind w:firstLine="567"/>
+        <w:jc w:val="both"/>
+        <w:rPr>
+          <w:rFonts w:ascii="Times New Roman" w:hAnsi="Times New Roman" w:cs="Times New Roman"/>
+          <w:sz w:val="24"/>
+          <w:szCs w:val="24"/>
+        </w:rPr>
+      </w:pPr>
+      <w:r>
+        <w:rPr>
+          <w:rFonts w:ascii="Times New Roman" w:hAnsi="Times New Roman" w:cs="Times New Roman"/>
+          <w:sz w:val="24"/>
+          <w:szCs w:val="24"/>
+        </w:rPr>
+        <w:t>Penelitan terkait selanjutnya berjudul “</w:t>
+      </w:r>
+      <w:r>
+        <w:rPr>
+          <w:rFonts w:ascii="Times New Roman" w:hAnsi="Times New Roman" w:cs="Times New Roman"/>
+          <w:i/>
+          <w:iCs/>
+          <w:sz w:val="24"/>
+          <w:szCs w:val="24"/>
+        </w:rPr>
+        <w:t>A Smart, Efficient, and Reliable Parking Surveillance System With Edge Artificial Intelligence on IoT Devices</w:t>
+      </w:r>
+      <w:r>
+        <w:rPr>
+          <w:rFonts w:ascii="Times New Roman" w:hAnsi="Times New Roman" w:cs="Times New Roman"/>
+          <w:sz w:val="24"/>
+          <w:szCs w:val="24"/>
+        </w:rPr>
+        <w:t>”</w:t>
+      </w:r>
+      <w:r>
+        <w:rPr>
+          <w:rFonts w:ascii="Times New Roman" w:hAnsi="Times New Roman" w:cs="Times New Roman"/>
+          <w:sz w:val="24"/>
+          <w:szCs w:val="24"/>
+        </w:rPr>
+        <w:t xml:space="preserve"> </w:t>
+      </w:r>
+      <w:sdt>
+        <w:sdtPr>
+          <w:rPr>
+            <w:rFonts w:ascii="Times New Roman" w:hAnsi="Times New Roman" w:cs="Times New Roman"/>
+            <w:color w:val="000000"/>
+            <w:sz w:val="24"/>
+            <w:szCs w:val="24"/>
+          </w:rPr>
+          <w:tag w:val="MENDELEY_CITATION_v3_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"/>
           <w:id w:val="-421179627"/>
           <w:placeholder>
             <w:docPart w:val="DefaultPlaceholder_-1854013440"/>
           </w:placeholder>
         </w:sdtPr>
+        <w:sdtEndPr/>
         <w:sdtContent>
           <w:r>
             <w:rPr>
@@ -1429,7 +1624,7 @@
               <w:sz w:val="24"/>
               <w:szCs w:val="24"/>
             </w:rPr>
-            <w:t>(Ke et al., 2021)</w:t>
+            <w:t>(Ke dkk., 2021)</w:t>
           </w:r>
         </w:sdtContent>
       </w:sdt>
@@ -1529,7 +1724,23 @@
           <w:sz w:val="24"/>
           <w:szCs w:val="24"/>
         </w:rPr>
-        <w:t>kasus yang berbeda, termasuk dalam ruangan, luar ruangan, pagi, malam dan dalam kondisi cuaca yang berbeda seperti berawan, mendung, hujan, dan cerah.</w:t>
+        <w:t>kasus</w:t>
+      </w:r>
+      <w:r>
+        <w:rPr>
+          <w:rFonts w:ascii="Times New Roman" w:hAnsi="Times New Roman" w:cs="Times New Roman"/>
+          <w:sz w:val="24"/>
+          <w:szCs w:val="24"/>
+        </w:rPr>
+        <w:t>-kasus</w:t>
+      </w:r>
+      <w:r>
+        <w:rPr>
+          <w:rFonts w:ascii="Times New Roman" w:hAnsi="Times New Roman" w:cs="Times New Roman"/>
+          <w:sz w:val="24"/>
+          <w:szCs w:val="24"/>
+        </w:rPr>
+        <w:t xml:space="preserve"> yang berbeda, termasuk dalam ruangan, luar ruangan, pagi, malam dan dalam kondisi cuaca yang berbeda seperti berawan, mendung, hujan, dan cerah.</w:t>
       </w:r>
     </w:p>
     <w:p>
@@ -1549,15 +1760,41 @@
           <w:sz w:val="24"/>
           <w:szCs w:val="24"/>
         </w:rPr>
-        <w:t>Penelitian lain berjudul “</w:t>
-      </w:r>
-      <w:r>
-        <w:rPr>
-          <w:rFonts w:ascii="Times New Roman" w:hAnsi="Times New Roman" w:cs="Times New Roman"/>
-          <w:sz w:val="24"/>
-          <w:szCs w:val="24"/>
-        </w:rPr>
-        <w:t>Real-Time Human Detection as an Edge Service</w:t>
+        <w:t>Penelitian lain</w:t>
+      </w:r>
+      <w:r>
+        <w:rPr>
+          <w:rFonts w:ascii="Times New Roman" w:hAnsi="Times New Roman" w:cs="Times New Roman"/>
+          <w:sz w:val="24"/>
+          <w:szCs w:val="24"/>
+        </w:rPr>
+        <w:t>nya</w:t>
+      </w:r>
+      <w:r>
+        <w:rPr>
+          <w:rFonts w:ascii="Times New Roman" w:hAnsi="Times New Roman" w:cs="Times New Roman"/>
+          <w:sz w:val="24"/>
+          <w:szCs w:val="24"/>
+        </w:rPr>
+        <w:t xml:space="preserve"> berjudul “</w:t>
+      </w:r>
+      <w:r>
+        <w:rPr>
+          <w:rFonts w:ascii="Times New Roman" w:hAnsi="Times New Roman" w:cs="Times New Roman"/>
+          <w:i/>
+          <w:iCs/>
+          <w:sz w:val="24"/>
+          <w:szCs w:val="24"/>
+        </w:rPr>
+        <w:t>Pedestrian detection algorithm based on improved SSD</w:t>
+      </w:r>
+      <w:r>
+        <w:rPr>
+          <w:rFonts w:ascii="Times New Roman" w:hAnsi="Times New Roman" w:cs="Times New Roman"/>
+          <w:sz w:val="24"/>
+          <w:szCs w:val="24"/>
+        </w:rPr>
+        <w:t>”</w:t>
       </w:r>
       <w:r>
         <w:rPr>
@@ -1567,32 +1804,151 @@
         </w:rPr>
         <w:t xml:space="preserve"> </w:t>
       </w:r>
-      <w:r>
-        <w:rPr>
-          <w:rFonts w:ascii="Times New Roman" w:hAnsi="Times New Roman" w:cs="Times New Roman"/>
-          <w:sz w:val="24"/>
-          <w:szCs w:val="24"/>
-        </w:rPr>
-        <w:t>Enabled by a Lightweight CNN</w:t>
-      </w:r>
-      <w:r>
-        <w:rPr>
-          <w:rFonts w:ascii="Times New Roman" w:hAnsi="Times New Roman" w:cs="Times New Roman"/>
-          <w:sz w:val="24"/>
-          <w:szCs w:val="24"/>
-        </w:rPr>
-        <w:t xml:space="preserve">”. Penelitian ini melakukan berbagai algoritma Objek deteksi untuk mendeteksi objek manusia. </w:t>
-      </w:r>
-      <w:r>
-        <w:rPr>
-          <w:rFonts w:ascii="Times New Roman" w:hAnsi="Times New Roman" w:cs="Times New Roman"/>
-          <w:sz w:val="24"/>
-          <w:szCs w:val="24"/>
-        </w:rPr>
-        <w:t xml:space="preserve">Penelitian </w:t>
-      </w:r>
-      <w:bookmarkStart w:id="0" w:name="_GoBack"/>
-      <w:bookmarkEnd w:id="0"/>
+      <w:sdt>
+        <w:sdtPr>
+          <w:rPr>
+            <w:rFonts w:ascii="Times New Roman" w:hAnsi="Times New Roman" w:cs="Times New Roman"/>
+            <w:color w:val="000000"/>
+            <w:sz w:val="24"/>
+            <w:szCs w:val="24"/>
+          </w:rPr>
+          <w:tag w:val="MENDELEY_CITATION_v3_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"/>
+          <w:id w:val="117346592"/>
+          <w:placeholder>
+            <w:docPart w:val="DefaultPlaceholder_-1854013440"/>
+          </w:placeholder>
+        </w:sdtPr>
+        <w:sdtEndPr/>
+        <w:sdtContent>
+          <w:r>
+            <w:rPr>
+              <w:rFonts w:ascii="Times New Roman" w:hAnsi="Times New Roman" w:cs="Times New Roman"/>
+              <w:color w:val="000000"/>
+              <w:sz w:val="24"/>
+              <w:szCs w:val="24"/>
+            </w:rPr>
+            <w:t>(Liu dkk., 2021)</w:t>
+          </w:r>
+        </w:sdtContent>
+      </w:sdt>
+      <w:r>
+        <w:rPr>
+          <w:rFonts w:ascii="Times New Roman" w:hAnsi="Times New Roman" w:cs="Times New Roman"/>
+          <w:sz w:val="24"/>
+          <w:szCs w:val="24"/>
+        </w:rPr>
+        <w:t xml:space="preserve"> </w:t>
+      </w:r>
+      <w:r>
+        <w:rPr>
+          <w:rFonts w:ascii="Times New Roman" w:hAnsi="Times New Roman" w:cs="Times New Roman"/>
+          <w:sz w:val="24"/>
+          <w:szCs w:val="24"/>
+        </w:rPr>
+        <w:t>menggunakan algoritma SSD untuk mendeteksi pejalan kaki</w:t>
+      </w:r>
+      <w:r>
+        <w:rPr>
+          <w:rFonts w:ascii="Times New Roman" w:hAnsi="Times New Roman" w:cs="Times New Roman"/>
+          <w:sz w:val="24"/>
+          <w:szCs w:val="24"/>
+        </w:rPr>
+        <w:t>.</w:t>
+      </w:r>
+      <w:r>
+        <w:rPr>
+          <w:rFonts w:ascii="Times New Roman" w:hAnsi="Times New Roman" w:cs="Times New Roman"/>
+          <w:sz w:val="24"/>
+          <w:szCs w:val="24"/>
+        </w:rPr>
+        <w:t xml:space="preserve"> </w:t>
+      </w:r>
+      <w:r>
+        <w:rPr>
+          <w:rFonts w:ascii="Times New Roman" w:hAnsi="Times New Roman" w:cs="Times New Roman"/>
+          <w:sz w:val="24"/>
+          <w:szCs w:val="24"/>
+        </w:rPr>
+        <w:t>Penelitian ini memodifikasi algoritma SSD</w:t>
+      </w:r>
+      <w:r>
+        <w:rPr>
+          <w:rFonts w:ascii="Times New Roman" w:hAnsi="Times New Roman" w:cs="Times New Roman"/>
+          <w:sz w:val="24"/>
+          <w:szCs w:val="24"/>
+        </w:rPr>
+        <w:t xml:space="preserve"> dengan menambahkan </w:t>
+      </w:r>
+      <w:r>
+        <w:rPr>
+          <w:rFonts w:ascii="Times New Roman" w:hAnsi="Times New Roman" w:cs="Times New Roman"/>
+          <w:i/>
+          <w:iCs/>
+          <w:sz w:val="24"/>
+          <w:szCs w:val="24"/>
+        </w:rPr>
+        <w:t>de-encoder</w:t>
+      </w:r>
+      <w:r>
+        <w:rPr>
+          <w:rFonts w:ascii="Times New Roman" w:hAnsi="Times New Roman" w:cs="Times New Roman"/>
+          <w:sz w:val="24"/>
+          <w:szCs w:val="24"/>
+        </w:rPr>
+        <w:t xml:space="preserve"> </w:t>
+      </w:r>
+      <w:r>
+        <w:rPr>
+          <w:rFonts w:ascii="Times New Roman" w:hAnsi="Times New Roman" w:cs="Times New Roman"/>
+          <w:i/>
+          <w:iCs/>
+          <w:sz w:val="24"/>
+          <w:szCs w:val="24"/>
+        </w:rPr>
+        <w:t>module</w:t>
+      </w:r>
+      <w:r>
+        <w:rPr>
+          <w:rFonts w:ascii="Times New Roman" w:hAnsi="Times New Roman" w:cs="Times New Roman"/>
+          <w:sz w:val="24"/>
+          <w:szCs w:val="24"/>
+        </w:rPr>
+        <w:t xml:space="preserve"> dengan tujuan meningkatkan kemampuan model dalam mendeteksi pejalan kaki dengan skala yang lebih kecil. Penelitian ini berhasil meraih </w:t>
+      </w:r>
+      <w:r>
+        <w:rPr>
+          <w:rFonts w:ascii="Times New Roman" w:hAnsi="Times New Roman" w:cs="Times New Roman"/>
+          <w:i/>
+          <w:iCs/>
+          <w:sz w:val="24"/>
+          <w:szCs w:val="24"/>
+        </w:rPr>
+        <w:t xml:space="preserve">false negative rate </w:t>
+      </w:r>
+      <w:r>
+        <w:rPr>
+          <w:rFonts w:ascii="Times New Roman" w:hAnsi="Times New Roman" w:cs="Times New Roman"/>
+          <w:sz w:val="24"/>
+          <w:szCs w:val="24"/>
+        </w:rPr>
+        <w:t xml:space="preserve">lebih kecil 2.89% dari algoritma SSD </w:t>
+      </w:r>
+      <w:r>
+        <w:rPr>
+          <w:rFonts w:ascii="Times New Roman" w:hAnsi="Times New Roman" w:cs="Times New Roman"/>
+          <w:sz w:val="24"/>
+          <w:szCs w:val="24"/>
+        </w:rPr>
+        <w:t>standar</w:t>
+      </w:r>
+      <w:r>
+        <w:rPr>
+          <w:rFonts w:ascii="Times New Roman" w:hAnsi="Times New Roman" w:cs="Times New Roman"/>
+          <w:sz w:val="24"/>
+          <w:szCs w:val="24"/>
+        </w:rPr>
+        <w:t>.</w:t>
+      </w:r>
     </w:p>
     <w:p>
       <w:pPr>
@@ -1605,6 +1961,85 @@
           <w:szCs w:val="24"/>
         </w:rPr>
       </w:pPr>
+      <w:r>
+        <w:rPr>
+          <w:rFonts w:ascii="Times New Roman" w:hAnsi="Times New Roman" w:cs="Times New Roman"/>
+          <w:sz w:val="24"/>
+          <w:szCs w:val="24"/>
+        </w:rPr>
+        <w:t xml:space="preserve">Oleh karena itu, dibuatlah suatu sistem yang berjudul “Sistem Pendeteksi Manusia Berbasis </w:t>
+      </w:r>
+      <w:r>
+        <w:rPr>
+          <w:rFonts w:ascii="Times New Roman" w:hAnsi="Times New Roman" w:cs="Times New Roman"/>
+          <w:i/>
+          <w:iCs/>
+          <w:sz w:val="24"/>
+          <w:szCs w:val="24"/>
+        </w:rPr>
+        <w:t>Edge Computing</w:t>
+      </w:r>
+      <w:r>
+        <w:rPr>
+          <w:rFonts w:ascii="Times New Roman" w:hAnsi="Times New Roman" w:cs="Times New Roman"/>
+          <w:sz w:val="24"/>
+          <w:szCs w:val="24"/>
+        </w:rPr>
+        <w:t xml:space="preserve"> Dengan Menggunakan Implementasi Algoritma </w:t>
+      </w:r>
+      <w:r>
+        <w:rPr>
+          <w:rFonts w:ascii="Times New Roman" w:hAnsi="Times New Roman" w:cs="Times New Roman"/>
+          <w:i/>
+          <w:iCs/>
+          <w:sz w:val="24"/>
+          <w:szCs w:val="24"/>
+        </w:rPr>
+        <w:t xml:space="preserve">Single Shot Detector </w:t>
+      </w:r>
+      <w:r>
+        <w:rPr>
+          <w:rFonts w:ascii="Times New Roman" w:hAnsi="Times New Roman" w:cs="Times New Roman"/>
+          <w:sz w:val="24"/>
+          <w:szCs w:val="24"/>
+        </w:rPr>
+        <w:t xml:space="preserve">(SSD)”. </w:t>
+      </w:r>
+      <w:r>
+        <w:rPr>
+          <w:rFonts w:ascii="Times New Roman" w:hAnsi="Times New Roman" w:cs="Times New Roman"/>
+          <w:sz w:val="24"/>
+          <w:szCs w:val="24"/>
+        </w:rPr>
+        <w:t xml:space="preserve">Penelitian ini akan mengembangkan sistem deteksi gerakan menggunakan sensor PIR dan kamera dengan bantuan </w:t>
+      </w:r>
+      <w:r>
+        <w:rPr>
+          <w:rFonts w:ascii="Times New Roman" w:hAnsi="Times New Roman" w:cs="Times New Roman"/>
+          <w:sz w:val="24"/>
+          <w:szCs w:val="24"/>
+        </w:rPr>
+        <w:lastRenderedPageBreak/>
+        <w:t xml:space="preserve">pemrosesan citra berbasis </w:t>
+      </w:r>
+      <w:r>
+        <w:rPr>
+          <w:rFonts w:ascii="Times New Roman" w:hAnsi="Times New Roman" w:cs="Times New Roman"/>
+          <w:i/>
+          <w:iCs/>
+          <w:sz w:val="24"/>
+          <w:szCs w:val="24"/>
+        </w:rPr>
+        <w:t>edge computing</w:t>
+      </w:r>
+      <w:r>
+        <w:rPr>
+          <w:rFonts w:ascii="Times New Roman" w:hAnsi="Times New Roman" w:cs="Times New Roman"/>
+          <w:sz w:val="24"/>
+          <w:szCs w:val="24"/>
+        </w:rPr>
+        <w:t xml:space="preserve"> dalam meningkatkan kemampuan deteksi gerakan pada suatu area tertentu.</w:t>
+      </w:r>
     </w:p>
     <w:p>
       <w:pPr>
@@ -1638,6 +2073,135 @@
     <w:p>
       <w:pPr>
         <w:pStyle w:val="ListParagraph"/>
+        <w:spacing w:after="0" w:line="360" w:lineRule="auto"/>
+        <w:ind w:left="0" w:firstLine="567"/>
+        <w:jc w:val="both"/>
+        <w:rPr>
+          <w:rFonts w:ascii="Times New Roman" w:hAnsi="Times New Roman" w:cs="Times New Roman"/>
+          <w:sz w:val="24"/>
+          <w:szCs w:val="24"/>
+        </w:rPr>
+      </w:pPr>
+      <w:r>
+        <w:rPr>
+          <w:rFonts w:ascii="Times New Roman" w:hAnsi="Times New Roman" w:cs="Times New Roman"/>
+          <w:sz w:val="24"/>
+          <w:szCs w:val="24"/>
+        </w:rPr>
+        <w:t>Rumusan masalah yang diangkat berdasarkan latar belakang penelitian ini adalah sebagai berikut</w:t>
+      </w:r>
+      <w:r>
+        <w:rPr>
+          <w:rFonts w:ascii="Times New Roman" w:hAnsi="Times New Roman" w:cs="Times New Roman"/>
+          <w:sz w:val="24"/>
+          <w:szCs w:val="24"/>
+        </w:rPr>
+        <w:t>:</w:t>
+      </w:r>
+    </w:p>
+    <w:p>
+      <w:pPr>
+        <w:pStyle w:val="ListParagraph"/>
+        <w:numPr>
+          <w:ilvl w:val="1"/>
+          <w:numId w:val="1"/>
+        </w:numPr>
+        <w:spacing w:after="0" w:line="360" w:lineRule="auto"/>
+        <w:ind w:left="851" w:hanging="284"/>
+        <w:jc w:val="both"/>
+        <w:rPr>
+          <w:rFonts w:ascii="Times New Roman" w:hAnsi="Times New Roman" w:cs="Times New Roman"/>
+          <w:sz w:val="24"/>
+          <w:szCs w:val="24"/>
+        </w:rPr>
+      </w:pPr>
+      <w:r>
+        <w:rPr>
+          <w:rFonts w:ascii="Times New Roman" w:hAnsi="Times New Roman" w:cs="Times New Roman"/>
+          <w:sz w:val="24"/>
+          <w:szCs w:val="24"/>
+        </w:rPr>
+        <w:t xml:space="preserve">Bagaimana </w:t>
+      </w:r>
+      <w:r>
+        <w:rPr>
+          <w:rFonts w:ascii="Times New Roman" w:hAnsi="Times New Roman" w:cs="Times New Roman"/>
+          <w:sz w:val="24"/>
+          <w:szCs w:val="24"/>
+        </w:rPr>
+        <w:t xml:space="preserve">pengaruh </w:t>
+      </w:r>
+      <w:r>
+        <w:rPr>
+          <w:rFonts w:ascii="Times New Roman" w:hAnsi="Times New Roman" w:cs="Times New Roman"/>
+          <w:sz w:val="24"/>
+          <w:szCs w:val="24"/>
+        </w:rPr>
+        <w:t>implementasi</w:t>
+      </w:r>
+      <w:r>
+        <w:rPr>
+          <w:rFonts w:ascii="Times New Roman" w:hAnsi="Times New Roman" w:cs="Times New Roman"/>
+          <w:sz w:val="24"/>
+          <w:szCs w:val="24"/>
+        </w:rPr>
+        <w:t xml:space="preserve"> </w:t>
+      </w:r>
+      <w:r>
+        <w:rPr>
+          <w:rFonts w:ascii="Times New Roman" w:hAnsi="Times New Roman" w:cs="Times New Roman"/>
+          <w:i/>
+          <w:iCs/>
+          <w:sz w:val="24"/>
+          <w:szCs w:val="24"/>
+        </w:rPr>
+        <w:t xml:space="preserve">edge computing </w:t>
+      </w:r>
+      <w:r>
+        <w:rPr>
+          <w:rFonts w:ascii="Times New Roman" w:hAnsi="Times New Roman" w:cs="Times New Roman"/>
+          <w:sz w:val="24"/>
+          <w:szCs w:val="24"/>
+        </w:rPr>
+        <w:t xml:space="preserve">pada </w:t>
+      </w:r>
+      <w:r>
+        <w:rPr>
+          <w:rFonts w:ascii="Times New Roman" w:hAnsi="Times New Roman" w:cs="Times New Roman"/>
+          <w:sz w:val="24"/>
+          <w:szCs w:val="24"/>
+        </w:rPr>
+        <w:t>performa model algoritma SSD?</w:t>
+      </w:r>
+    </w:p>
+    <w:p>
+      <w:pPr>
+        <w:pStyle w:val="ListParagraph"/>
+        <w:numPr>
+          <w:ilvl w:val="1"/>
+          <w:numId w:val="1"/>
+        </w:numPr>
+        <w:spacing w:after="0" w:line="360" w:lineRule="auto"/>
+        <w:ind w:left="851" w:hanging="284"/>
+        <w:jc w:val="both"/>
+        <w:rPr>
+          <w:rFonts w:ascii="Times New Roman" w:hAnsi="Times New Roman" w:cs="Times New Roman"/>
+          <w:sz w:val="24"/>
+          <w:szCs w:val="24"/>
+        </w:rPr>
+      </w:pPr>
+      <w:r>
+        <w:rPr>
+          <w:rFonts w:ascii="Times New Roman" w:hAnsi="Times New Roman" w:cs="Times New Roman"/>
+          <w:sz w:val="24"/>
+          <w:szCs w:val="24"/>
+        </w:rPr>
+        <w:t>Bagaimana pengaruh sensor PIR dan algoritma SSD dalam mendeteksi objek manusia?</w:t>
+      </w:r>
+    </w:p>
+    <w:p>
+      <w:pPr>
+        <w:pStyle w:val="ListParagraph"/>
         <w:numPr>
           <w:ilvl w:val="0"/>
           <w:numId w:val="1"/>
@@ -1661,7 +2225,647 @@
           <w:sz w:val="24"/>
           <w:szCs w:val="24"/>
         </w:rPr>
-        <w:t>S</w:t>
+        <w:t>Tujuan Penelitian</w:t>
+      </w:r>
+    </w:p>
+    <w:p>
+      <w:pPr>
+        <w:pStyle w:val="ListParagraph"/>
+        <w:spacing w:after="0" w:line="360" w:lineRule="auto"/>
+        <w:ind w:left="567"/>
+        <w:jc w:val="both"/>
+        <w:rPr>
+          <w:rFonts w:ascii="Times New Roman" w:hAnsi="Times New Roman" w:cs="Times New Roman"/>
+          <w:sz w:val="24"/>
+          <w:szCs w:val="24"/>
+        </w:rPr>
+      </w:pPr>
+      <w:r>
+        <w:rPr>
+          <w:rFonts w:ascii="Times New Roman" w:hAnsi="Times New Roman" w:cs="Times New Roman"/>
+          <w:sz w:val="24"/>
+          <w:szCs w:val="24"/>
+        </w:rPr>
+        <w:t>Tujuan dari penelitian ini adalah sebagai berikut:</w:t>
+      </w:r>
+    </w:p>
+    <w:p>
+      <w:pPr>
+        <w:pStyle w:val="ListParagraph"/>
+        <w:numPr>
+          <w:ilvl w:val="1"/>
+          <w:numId w:val="1"/>
+        </w:numPr>
+        <w:spacing w:after="0" w:line="360" w:lineRule="auto"/>
+        <w:ind w:left="851" w:hanging="284"/>
+        <w:jc w:val="both"/>
+        <w:rPr>
+          <w:rFonts w:ascii="Times New Roman" w:hAnsi="Times New Roman" w:cs="Times New Roman"/>
+          <w:sz w:val="24"/>
+          <w:szCs w:val="24"/>
+        </w:rPr>
+      </w:pPr>
+      <w:r>
+        <w:rPr>
+          <w:rFonts w:ascii="Times New Roman" w:hAnsi="Times New Roman" w:cs="Times New Roman"/>
+          <w:sz w:val="24"/>
+          <w:szCs w:val="24"/>
+        </w:rPr>
+        <w:t xml:space="preserve">Mengetahui </w:t>
+      </w:r>
+      <w:r>
+        <w:rPr>
+          <w:rFonts w:ascii="Times New Roman" w:hAnsi="Times New Roman" w:cs="Times New Roman"/>
+          <w:sz w:val="24"/>
+          <w:szCs w:val="24"/>
+        </w:rPr>
+        <w:t xml:space="preserve">pengaruh </w:t>
+      </w:r>
+      <w:r>
+        <w:rPr>
+          <w:rFonts w:ascii="Times New Roman" w:hAnsi="Times New Roman" w:cs="Times New Roman"/>
+          <w:sz w:val="24"/>
+          <w:szCs w:val="24"/>
+        </w:rPr>
+        <w:t>implementasi</w:t>
+      </w:r>
+      <w:r>
+        <w:rPr>
+          <w:rFonts w:ascii="Times New Roman" w:hAnsi="Times New Roman" w:cs="Times New Roman"/>
+          <w:sz w:val="24"/>
+          <w:szCs w:val="24"/>
+        </w:rPr>
+        <w:t xml:space="preserve"> </w:t>
+      </w:r>
+      <w:r>
+        <w:rPr>
+          <w:rFonts w:ascii="Times New Roman" w:hAnsi="Times New Roman" w:cs="Times New Roman"/>
+          <w:i/>
+          <w:iCs/>
+          <w:sz w:val="24"/>
+          <w:szCs w:val="24"/>
+        </w:rPr>
+        <w:t xml:space="preserve">edge computing </w:t>
+      </w:r>
+      <w:r>
+        <w:rPr>
+          <w:rFonts w:ascii="Times New Roman" w:hAnsi="Times New Roman" w:cs="Times New Roman"/>
+          <w:sz w:val="24"/>
+          <w:szCs w:val="24"/>
+        </w:rPr>
+        <w:t xml:space="preserve">pada </w:t>
+      </w:r>
+      <w:r>
+        <w:rPr>
+          <w:rFonts w:ascii="Times New Roman" w:hAnsi="Times New Roman" w:cs="Times New Roman"/>
+          <w:sz w:val="24"/>
+          <w:szCs w:val="24"/>
+        </w:rPr>
+        <w:t>performa model algoritma SSD</w:t>
+      </w:r>
+      <w:r>
+        <w:rPr>
+          <w:rFonts w:ascii="Times New Roman" w:hAnsi="Times New Roman" w:cs="Times New Roman"/>
+          <w:sz w:val="24"/>
+          <w:szCs w:val="24"/>
+        </w:rPr>
+        <w:t>.</w:t>
+      </w:r>
+    </w:p>
+    <w:p>
+      <w:pPr>
+        <w:pStyle w:val="ListParagraph"/>
+        <w:numPr>
+          <w:ilvl w:val="1"/>
+          <w:numId w:val="1"/>
+        </w:numPr>
+        <w:spacing w:after="0" w:line="360" w:lineRule="auto"/>
+        <w:ind w:left="851" w:hanging="284"/>
+        <w:jc w:val="both"/>
+        <w:rPr>
+          <w:rFonts w:ascii="Times New Roman" w:hAnsi="Times New Roman" w:cs="Times New Roman"/>
+          <w:sz w:val="24"/>
+          <w:szCs w:val="24"/>
+        </w:rPr>
+      </w:pPr>
+      <w:r>
+        <w:rPr>
+          <w:rFonts w:ascii="Times New Roman" w:hAnsi="Times New Roman" w:cs="Times New Roman"/>
+          <w:sz w:val="24"/>
+          <w:szCs w:val="24"/>
+        </w:rPr>
+        <w:t>Mengetahui</w:t>
+      </w:r>
+      <w:r>
+        <w:rPr>
+          <w:rFonts w:ascii="Times New Roman" w:hAnsi="Times New Roman" w:cs="Times New Roman"/>
+          <w:sz w:val="24"/>
+          <w:szCs w:val="24"/>
+        </w:rPr>
+        <w:t xml:space="preserve"> pengaruh sensor PIR dan algoritma SSD dalam mendeteksi objek manusia</w:t>
+      </w:r>
+      <w:r>
+        <w:rPr>
+          <w:rFonts w:ascii="Times New Roman" w:hAnsi="Times New Roman" w:cs="Times New Roman"/>
+          <w:sz w:val="24"/>
+          <w:szCs w:val="24"/>
+        </w:rPr>
+        <w:t>.</w:t>
+      </w:r>
+    </w:p>
+    <w:p>
+      <w:pPr>
+        <w:pStyle w:val="ListParagraph"/>
+        <w:numPr>
+          <w:ilvl w:val="0"/>
+          <w:numId w:val="1"/>
+        </w:numPr>
+        <w:spacing w:after="0" w:line="360" w:lineRule="auto"/>
+        <w:ind w:left="567" w:hanging="567"/>
+        <w:jc w:val="both"/>
+        <w:rPr>
+          <w:rFonts w:ascii="Times New Roman" w:hAnsi="Times New Roman" w:cs="Times New Roman"/>
+          <w:b/>
+          <w:bCs/>
+          <w:sz w:val="24"/>
+          <w:szCs w:val="24"/>
+        </w:rPr>
+      </w:pPr>
+      <w:r>
+        <w:rPr>
+          <w:rFonts w:ascii="Times New Roman" w:hAnsi="Times New Roman" w:cs="Times New Roman"/>
+          <w:b/>
+          <w:bCs/>
+          <w:sz w:val="24"/>
+          <w:szCs w:val="24"/>
+        </w:rPr>
+        <w:t>Batasan Masalah</w:t>
+      </w:r>
+    </w:p>
+    <w:p>
+      <w:pPr>
+        <w:pStyle w:val="ListParagraph"/>
+        <w:spacing w:after="0" w:line="360" w:lineRule="auto"/>
+        <w:ind w:left="567"/>
+        <w:jc w:val="both"/>
+        <w:rPr>
+          <w:rFonts w:ascii="Times New Roman" w:hAnsi="Times New Roman" w:cs="Times New Roman"/>
+          <w:sz w:val="24"/>
+          <w:szCs w:val="24"/>
+        </w:rPr>
+      </w:pPr>
+      <w:r>
+        <w:rPr>
+          <w:rFonts w:ascii="Times New Roman" w:hAnsi="Times New Roman" w:cs="Times New Roman"/>
+          <w:sz w:val="24"/>
+          <w:szCs w:val="24"/>
+        </w:rPr>
+        <w:t>Batasan masalah pada penelitian ini adalah sebagai berikut:</w:t>
+      </w:r>
+    </w:p>
+    <w:p>
+      <w:pPr>
+        <w:pStyle w:val="ListParagraph"/>
+        <w:numPr>
+          <w:ilvl w:val="1"/>
+          <w:numId w:val="1"/>
+        </w:numPr>
+        <w:spacing w:after="0" w:line="360" w:lineRule="auto"/>
+        <w:ind w:left="851" w:hanging="284"/>
+        <w:jc w:val="both"/>
+        <w:rPr>
+          <w:rFonts w:ascii="Times New Roman" w:hAnsi="Times New Roman" w:cs="Times New Roman"/>
+          <w:sz w:val="24"/>
+          <w:szCs w:val="24"/>
+        </w:rPr>
+      </w:pPr>
+      <w:r>
+        <w:rPr>
+          <w:rFonts w:ascii="Times New Roman" w:hAnsi="Times New Roman" w:cs="Times New Roman"/>
+          <w:sz w:val="24"/>
+          <w:szCs w:val="24"/>
+        </w:rPr>
+        <w:t>Pengendali utama</w:t>
+      </w:r>
+      <w:r>
+        <w:rPr>
+          <w:rFonts w:ascii="Times New Roman" w:hAnsi="Times New Roman" w:cs="Times New Roman"/>
+          <w:sz w:val="24"/>
+          <w:szCs w:val="24"/>
+        </w:rPr>
+        <w:t xml:space="preserve"> yang digunakan adalah NodeMCU ESP32-CAM</w:t>
+      </w:r>
+      <w:r>
+        <w:rPr>
+          <w:rFonts w:ascii="Times New Roman" w:hAnsi="Times New Roman" w:cs="Times New Roman"/>
+          <w:sz w:val="24"/>
+          <w:szCs w:val="24"/>
+        </w:rPr>
+        <w:t>.</w:t>
+      </w:r>
+    </w:p>
+    <w:p>
+      <w:pPr>
+        <w:pStyle w:val="ListParagraph"/>
+        <w:numPr>
+          <w:ilvl w:val="1"/>
+          <w:numId w:val="1"/>
+        </w:numPr>
+        <w:spacing w:after="0" w:line="360" w:lineRule="auto"/>
+        <w:ind w:left="851" w:hanging="284"/>
+        <w:jc w:val="both"/>
+        <w:rPr>
+          <w:rFonts w:ascii="Times New Roman" w:hAnsi="Times New Roman" w:cs="Times New Roman"/>
+          <w:sz w:val="24"/>
+          <w:szCs w:val="24"/>
+        </w:rPr>
+      </w:pPr>
+      <w:r>
+        <w:rPr>
+          <w:rFonts w:ascii="Times New Roman" w:hAnsi="Times New Roman" w:cs="Times New Roman"/>
+          <w:sz w:val="24"/>
+          <w:szCs w:val="24"/>
+        </w:rPr>
+        <w:t xml:space="preserve">Sensor yang digunakan adalah sensor </w:t>
+      </w:r>
+      <w:r>
+        <w:rPr>
+          <w:rFonts w:ascii="Times New Roman" w:hAnsi="Times New Roman" w:cs="Times New Roman"/>
+          <w:sz w:val="24"/>
+          <w:szCs w:val="24"/>
+        </w:rPr>
+        <w:t>PIR HC-SR501.</w:t>
+      </w:r>
+    </w:p>
+    <w:p>
+      <w:pPr>
+        <w:pStyle w:val="ListParagraph"/>
+        <w:numPr>
+          <w:ilvl w:val="1"/>
+          <w:numId w:val="1"/>
+        </w:numPr>
+        <w:spacing w:after="0" w:line="360" w:lineRule="auto"/>
+        <w:ind w:left="851" w:hanging="284"/>
+        <w:jc w:val="both"/>
+        <w:rPr>
+          <w:rFonts w:ascii="Times New Roman" w:hAnsi="Times New Roman" w:cs="Times New Roman"/>
+          <w:sz w:val="24"/>
+          <w:szCs w:val="24"/>
+        </w:rPr>
+      </w:pPr>
+      <w:r>
+        <w:rPr>
+          <w:rFonts w:ascii="Times New Roman" w:hAnsi="Times New Roman" w:cs="Times New Roman"/>
+          <w:sz w:val="24"/>
+          <w:szCs w:val="24"/>
+        </w:rPr>
+        <w:t xml:space="preserve">Perangkat lunak yang digunakan adalah Arduino </w:t>
+      </w:r>
+      <w:r>
+        <w:rPr>
+          <w:rFonts w:ascii="Times New Roman" w:hAnsi="Times New Roman" w:cs="Times New Roman"/>
+          <w:i/>
+          <w:iCs/>
+          <w:sz w:val="24"/>
+          <w:szCs w:val="24"/>
+        </w:rPr>
+        <w:t>Integrated Development Environtment</w:t>
+      </w:r>
+      <w:r>
+        <w:rPr>
+          <w:rFonts w:ascii="Times New Roman" w:hAnsi="Times New Roman" w:cs="Times New Roman"/>
+          <w:sz w:val="24"/>
+          <w:szCs w:val="24"/>
+        </w:rPr>
+        <w:t xml:space="preserve"> (IDE) dan </w:t>
+      </w:r>
+      <w:r>
+        <w:rPr>
+          <w:rFonts w:ascii="Times New Roman" w:hAnsi="Times New Roman" w:cs="Times New Roman"/>
+          <w:i/>
+          <w:iCs/>
+          <w:sz w:val="24"/>
+          <w:szCs w:val="24"/>
+        </w:rPr>
+        <w:t>Visual Studio Code.</w:t>
+      </w:r>
+    </w:p>
+    <w:p>
+      <w:pPr>
+        <w:pStyle w:val="ListParagraph"/>
+        <w:numPr>
+          <w:ilvl w:val="1"/>
+          <w:numId w:val="1"/>
+        </w:numPr>
+        <w:spacing w:after="0" w:line="360" w:lineRule="auto"/>
+        <w:ind w:left="851" w:hanging="284"/>
+        <w:jc w:val="both"/>
+        <w:rPr>
+          <w:rFonts w:ascii="Times New Roman" w:hAnsi="Times New Roman" w:cs="Times New Roman"/>
+          <w:sz w:val="24"/>
+          <w:szCs w:val="24"/>
+          <w:highlight w:val="yellow"/>
+        </w:rPr>
+      </w:pPr>
+      <w:r>
+        <w:rPr>
+          <w:rFonts w:ascii="Times New Roman" w:hAnsi="Times New Roman" w:cs="Times New Roman"/>
+          <w:sz w:val="24"/>
+          <w:szCs w:val="24"/>
+          <w:highlight w:val="yellow"/>
+        </w:rPr>
+        <w:t>Objek yang dideteksi adalah manusia.</w:t>
+      </w:r>
+    </w:p>
+    <w:p>
+      <w:pPr>
+        <w:pStyle w:val="ListParagraph"/>
+        <w:numPr>
+          <w:ilvl w:val="1"/>
+          <w:numId w:val="1"/>
+        </w:numPr>
+        <w:spacing w:after="0" w:line="360" w:lineRule="auto"/>
+        <w:ind w:left="851" w:hanging="284"/>
+        <w:jc w:val="both"/>
+        <w:rPr>
+          <w:rFonts w:ascii="Times New Roman" w:hAnsi="Times New Roman" w:cs="Times New Roman"/>
+          <w:sz w:val="24"/>
+          <w:szCs w:val="24"/>
+          <w:highlight w:val="yellow"/>
+        </w:rPr>
+      </w:pPr>
+      <w:r>
+        <w:rPr>
+          <w:rFonts w:ascii="Times New Roman" w:hAnsi="Times New Roman" w:cs="Times New Roman"/>
+          <w:sz w:val="24"/>
+          <w:szCs w:val="24"/>
+          <w:highlight w:val="yellow"/>
+        </w:rPr>
+        <w:t>Penelitian ini dilakukan pada area dengan cahaya yang terang.</w:t>
+      </w:r>
+    </w:p>
+    <w:p>
+      <w:pPr>
+        <w:pStyle w:val="ListParagraph"/>
+        <w:numPr>
+          <w:ilvl w:val="1"/>
+          <w:numId w:val="1"/>
+        </w:numPr>
+        <w:spacing w:after="0" w:line="360" w:lineRule="auto"/>
+        <w:ind w:left="851" w:hanging="284"/>
+        <w:jc w:val="both"/>
+        <w:rPr>
+          <w:rFonts w:ascii="Times New Roman" w:hAnsi="Times New Roman" w:cs="Times New Roman"/>
+          <w:sz w:val="24"/>
+          <w:szCs w:val="24"/>
+        </w:rPr>
+      </w:pPr>
+      <w:r>
+        <w:rPr>
+          <w:rFonts w:ascii="Times New Roman" w:hAnsi="Times New Roman" w:cs="Times New Roman"/>
+          <w:sz w:val="24"/>
+          <w:szCs w:val="24"/>
+        </w:rPr>
+        <w:t>Sistem membutuhkan daya listrik dan internet untuk berjalan dengan baik.</w:t>
+      </w:r>
+      <w:bookmarkStart w:id="0" w:name="_GoBack"/>
+      <w:bookmarkEnd w:id="0"/>
+    </w:p>
+    <w:p>
+      <w:pPr>
+        <w:pStyle w:val="ListParagraph"/>
+        <w:numPr>
+          <w:ilvl w:val="1"/>
+          <w:numId w:val="1"/>
+        </w:numPr>
+        <w:spacing w:after="0" w:line="360" w:lineRule="auto"/>
+        <w:ind w:left="851" w:hanging="284"/>
+        <w:jc w:val="both"/>
+        <w:rPr>
+          <w:rFonts w:ascii="Times New Roman" w:hAnsi="Times New Roman" w:cs="Times New Roman"/>
+          <w:sz w:val="24"/>
+          <w:szCs w:val="24"/>
+        </w:rPr>
+      </w:pPr>
+      <w:r>
+        <w:rPr>
+          <w:rFonts w:ascii="Times New Roman" w:hAnsi="Times New Roman" w:cs="Times New Roman"/>
+          <w:sz w:val="24"/>
+          <w:szCs w:val="24"/>
+        </w:rPr>
+        <w:t xml:space="preserve">Proses </w:t>
+      </w:r>
+      <w:r>
+        <w:rPr>
+          <w:rFonts w:ascii="Times New Roman" w:hAnsi="Times New Roman" w:cs="Times New Roman"/>
+          <w:sz w:val="24"/>
+          <w:szCs w:val="24"/>
+        </w:rPr>
+        <w:t xml:space="preserve">untuk </w:t>
+      </w:r>
+      <w:r>
+        <w:rPr>
+          <w:rFonts w:ascii="Times New Roman" w:hAnsi="Times New Roman" w:cs="Times New Roman"/>
+          <w:sz w:val="24"/>
+          <w:szCs w:val="24"/>
+        </w:rPr>
+        <w:t xml:space="preserve">mendeteksi objek menggunakan algoritma </w:t>
+      </w:r>
+      <w:r>
+        <w:rPr>
+          <w:rFonts w:ascii="Times New Roman" w:hAnsi="Times New Roman" w:cs="Times New Roman"/>
+          <w:i/>
+          <w:iCs/>
+          <w:sz w:val="24"/>
+          <w:szCs w:val="24"/>
+        </w:rPr>
+        <w:t xml:space="preserve">Single Shot Detector </w:t>
+      </w:r>
+      <w:r>
+        <w:rPr>
+          <w:rFonts w:ascii="Times New Roman" w:hAnsi="Times New Roman" w:cs="Times New Roman"/>
+          <w:sz w:val="24"/>
+          <w:szCs w:val="24"/>
+        </w:rPr>
+        <w:t>(SSD)</w:t>
+      </w:r>
+      <w:r>
+        <w:rPr>
+          <w:rFonts w:ascii="Times New Roman" w:hAnsi="Times New Roman" w:cs="Times New Roman"/>
+          <w:sz w:val="24"/>
+          <w:szCs w:val="24"/>
+        </w:rPr>
+        <w:t>.</w:t>
+      </w:r>
+    </w:p>
+    <w:p>
+      <w:pPr>
+        <w:pStyle w:val="ListParagraph"/>
+        <w:numPr>
+          <w:ilvl w:val="0"/>
+          <w:numId w:val="1"/>
+        </w:numPr>
+        <w:spacing w:after="0" w:line="360" w:lineRule="auto"/>
+        <w:ind w:left="567" w:hanging="567"/>
+        <w:jc w:val="both"/>
+        <w:rPr>
+          <w:rFonts w:ascii="Times New Roman" w:hAnsi="Times New Roman" w:cs="Times New Roman"/>
+          <w:b/>
+          <w:bCs/>
+          <w:sz w:val="24"/>
+          <w:szCs w:val="24"/>
+        </w:rPr>
+      </w:pPr>
+      <w:r>
+        <w:rPr>
+          <w:rFonts w:ascii="Times New Roman" w:hAnsi="Times New Roman" w:cs="Times New Roman"/>
+          <w:b/>
+          <w:bCs/>
+          <w:sz w:val="24"/>
+          <w:szCs w:val="24"/>
+        </w:rPr>
+        <w:t>Manfaat Penelitian</w:t>
+      </w:r>
+    </w:p>
+    <w:p>
+      <w:pPr>
+        <w:spacing w:after="0" w:line="360" w:lineRule="auto"/>
+        <w:ind w:firstLine="567"/>
+        <w:jc w:val="both"/>
+        <w:rPr>
+          <w:rFonts w:ascii="Times New Roman" w:hAnsi="Times New Roman" w:cs="Times New Roman"/>
+          <w:sz w:val="24"/>
+          <w:szCs w:val="24"/>
+        </w:rPr>
+      </w:pPr>
+      <w:r>
+        <w:rPr>
+          <w:rFonts w:ascii="Times New Roman" w:hAnsi="Times New Roman" w:cs="Times New Roman"/>
+          <w:sz w:val="24"/>
+          <w:szCs w:val="24"/>
+        </w:rPr>
+        <w:t xml:space="preserve">Manfaat dari penelitian ini adalah membantu meningkatkan keamanan di suatu area dengan memanfaatkan objek deteksi secara </w:t>
+      </w:r>
+      <w:r>
+        <w:rPr>
+          <w:rFonts w:ascii="Times New Roman" w:hAnsi="Times New Roman" w:cs="Times New Roman"/>
+          <w:i/>
+          <w:iCs/>
+          <w:sz w:val="24"/>
+          <w:szCs w:val="24"/>
+        </w:rPr>
+        <w:t>real-time</w:t>
+      </w:r>
+      <w:r>
+        <w:rPr>
+          <w:rFonts w:ascii="Times New Roman" w:hAnsi="Times New Roman" w:cs="Times New Roman"/>
+          <w:sz w:val="24"/>
+          <w:szCs w:val="24"/>
+        </w:rPr>
+        <w:t xml:space="preserve"> yang akan mengirim pemberitahuan melalui aplikasi </w:t>
+      </w:r>
+      <w:r>
+        <w:rPr>
+          <w:rFonts w:ascii="Times New Roman" w:hAnsi="Times New Roman" w:cs="Times New Roman"/>
+          <w:sz w:val="24"/>
+          <w:szCs w:val="24"/>
+        </w:rPr>
+        <w:t>Telegram</w:t>
+      </w:r>
+      <w:r>
+        <w:rPr>
+          <w:rFonts w:ascii="Times New Roman" w:hAnsi="Times New Roman" w:cs="Times New Roman"/>
+          <w:i/>
+          <w:iCs/>
+          <w:sz w:val="24"/>
+          <w:szCs w:val="24"/>
+        </w:rPr>
+        <w:t xml:space="preserve"> </w:t>
+      </w:r>
+      <w:r>
+        <w:rPr>
+          <w:rFonts w:ascii="Times New Roman" w:hAnsi="Times New Roman" w:cs="Times New Roman"/>
+          <w:sz w:val="24"/>
+          <w:szCs w:val="24"/>
+        </w:rPr>
+        <w:t xml:space="preserve">sehingga orang yang memiliki akses dapat mengambil tindakan yang dibutuhkan. Sistem ini juga memanfaatkan arsitektur </w:t>
+      </w:r>
+      <w:r>
+        <w:rPr>
+          <w:rFonts w:ascii="Times New Roman" w:hAnsi="Times New Roman" w:cs="Times New Roman"/>
+          <w:i/>
+          <w:iCs/>
+          <w:sz w:val="24"/>
+          <w:szCs w:val="24"/>
+        </w:rPr>
+        <w:t>edge computing</w:t>
+      </w:r>
+      <w:r>
+        <w:rPr>
+          <w:rFonts w:ascii="Times New Roman" w:hAnsi="Times New Roman" w:cs="Times New Roman"/>
+          <w:sz w:val="24"/>
+          <w:szCs w:val="24"/>
+        </w:rPr>
+        <w:t xml:space="preserve"> untuk mengoptimalkan performa dari sistem deteksinya.</w:t>
+      </w:r>
+    </w:p>
+    <w:p>
+      <w:pPr>
+        <w:pStyle w:val="ListParagraph"/>
+        <w:numPr>
+          <w:ilvl w:val="0"/>
+          <w:numId w:val="1"/>
+        </w:numPr>
+        <w:spacing w:after="0" w:line="360" w:lineRule="auto"/>
+        <w:ind w:left="567" w:hanging="567"/>
+        <w:jc w:val="both"/>
+        <w:rPr>
+          <w:rFonts w:ascii="Times New Roman" w:hAnsi="Times New Roman" w:cs="Times New Roman"/>
+          <w:b/>
+          <w:bCs/>
+          <w:sz w:val="24"/>
+          <w:szCs w:val="24"/>
+        </w:rPr>
+      </w:pPr>
+      <w:r>
+        <w:rPr>
+          <w:rFonts w:ascii="Times New Roman" w:hAnsi="Times New Roman" w:cs="Times New Roman"/>
+          <w:b/>
+          <w:bCs/>
+          <w:sz w:val="24"/>
+          <w:szCs w:val="24"/>
+        </w:rPr>
+        <w:lastRenderedPageBreak/>
+        <w:t>Deskripsi Penelitian</w:t>
+      </w:r>
+    </w:p>
+    <w:p>
+      <w:pPr>
+        <w:pStyle w:val="ListParagraph"/>
+        <w:numPr>
+          <w:ilvl w:val="0"/>
+          <w:numId w:val="1"/>
+        </w:numPr>
+        <w:spacing w:after="0" w:line="360" w:lineRule="auto"/>
+        <w:ind w:left="567" w:hanging="567"/>
+        <w:jc w:val="both"/>
+        <w:rPr>
+          <w:rFonts w:ascii="Times New Roman" w:hAnsi="Times New Roman" w:cs="Times New Roman"/>
+          <w:b/>
+          <w:bCs/>
+          <w:sz w:val="24"/>
+          <w:szCs w:val="24"/>
+        </w:rPr>
+      </w:pPr>
+      <w:r>
+        <w:rPr>
+          <w:rFonts w:ascii="Times New Roman" w:hAnsi="Times New Roman" w:cs="Times New Roman"/>
+          <w:b/>
+          <w:bCs/>
+          <w:sz w:val="24"/>
+          <w:szCs w:val="24"/>
+        </w:rPr>
+        <w:t>Metode Penelitian</w:t>
       </w:r>
     </w:p>
     <w:p>
@@ -1724,13 +2928,14 @@
           <w:docPart w:val="DefaultPlaceholder_-1854013440"/>
         </w:placeholder>
       </w:sdtPr>
+      <w:sdtEndPr/>
       <w:sdtContent>
         <w:p>
           <w:pPr>
             <w:autoSpaceDE w:val="0"/>
             <w:autoSpaceDN w:val="0"/>
             <w:ind w:hanging="480"/>
-            <w:divId w:val="1198588191"/>
+            <w:divId w:val="1693142326"/>
             <w:rPr>
               <w:rFonts w:eastAsia="Times New Roman"/>
               <w:sz w:val="24"/>
@@ -1777,7 +2982,7 @@
             <w:autoSpaceDE w:val="0"/>
             <w:autoSpaceDN w:val="0"/>
             <w:ind w:hanging="480"/>
-            <w:divId w:val="2069379406"/>
+            <w:divId w:val="748045289"/>
             <w:rPr>
               <w:rFonts w:eastAsia="Times New Roman"/>
             </w:rPr>
@@ -1822,7 +3027,52 @@
             <w:autoSpaceDE w:val="0"/>
             <w:autoSpaceDN w:val="0"/>
             <w:ind w:hanging="480"/>
-            <w:divId w:val="261228305"/>
+            <w:divId w:val="1386484668"/>
+            <w:rPr>
+              <w:rFonts w:eastAsia="Times New Roman"/>
+            </w:rPr>
+          </w:pPr>
+          <w:r>
+            <w:rPr>
+              <w:rFonts w:eastAsia="Times New Roman"/>
+            </w:rPr>
+            <w:t xml:space="preserve">Liu, D., Gao, S., Chi, W., &amp; Fan, D. (2021). Pedestrian detection algorithm based on improved SSD. </w:t>
+          </w:r>
+          <w:r>
+            <w:rPr>
+              <w:rFonts w:eastAsia="Times New Roman"/>
+              <w:i/>
+              <w:iCs/>
+            </w:rPr>
+            <w:t>International Journal of Computer Applications in Technology</w:t>
+          </w:r>
+          <w:r>
+            <w:rPr>
+              <w:rFonts w:eastAsia="Times New Roman"/>
+            </w:rPr>
+            <w:t xml:space="preserve">, </w:t>
+          </w:r>
+          <w:r>
+            <w:rPr>
+              <w:rFonts w:eastAsia="Times New Roman"/>
+              <w:i/>
+              <w:iCs/>
+            </w:rPr>
+            <w:t>65</w:t>
+          </w:r>
+          <w:r>
+            <w:rPr>
+              <w:rFonts w:eastAsia="Times New Roman"/>
+            </w:rPr>
+            <w:t>(1), 25. https://doi.org/10.1504/IJCAT.2021.113643</w:t>
+          </w:r>
+        </w:p>
+        <w:p>
+          <w:pPr>
+            <w:autoSpaceDE w:val="0"/>
+            <w:autoSpaceDN w:val="0"/>
+            <w:ind w:hanging="480"/>
+            <w:divId w:val="684477054"/>
             <w:rPr>
               <w:rFonts w:eastAsia="Times New Roman"/>
             </w:rPr>
@@ -1853,7 +3103,7 @@
             <w:autoSpaceDE w:val="0"/>
             <w:autoSpaceDN w:val="0"/>
             <w:ind w:hanging="480"/>
-            <w:divId w:val="418141665"/>
+            <w:divId w:val="1457260556"/>
             <w:rPr>
               <w:rFonts w:eastAsia="Times New Roman"/>
             </w:rPr>
@@ -1898,7 +3148,52 @@
             <w:autoSpaceDE w:val="0"/>
             <w:autoSpaceDN w:val="0"/>
             <w:ind w:hanging="480"/>
-            <w:divId w:val="1153061395"/>
+            <w:divId w:val="1132406996"/>
+            <w:rPr>
+              <w:rFonts w:eastAsia="Times New Roman"/>
+            </w:rPr>
+          </w:pPr>
+          <w:r>
+            <w:rPr>
+              <w:rFonts w:eastAsia="Times New Roman"/>
+            </w:rPr>
+            <w:t xml:space="preserve">Toyib, R., Bustami, I., Abdullah, D., &amp; Onsardi, O. (2019). Penggunaan Sensor Passive Infrared Receiver (PIR) Untuk Mendeteksi Gerak Berbasis Short Message Service Gateway. </w:t>
+          </w:r>
+          <w:r>
+            <w:rPr>
+              <w:rFonts w:eastAsia="Times New Roman"/>
+              <w:i/>
+              <w:iCs/>
+            </w:rPr>
+            <w:t>Pseudocode</w:t>
+          </w:r>
+          <w:r>
+            <w:rPr>
+              <w:rFonts w:eastAsia="Times New Roman"/>
+            </w:rPr>
+            <w:t xml:space="preserve">, </w:t>
+          </w:r>
+          <w:r>
+            <w:rPr>
+              <w:rFonts w:eastAsia="Times New Roman"/>
+              <w:i/>
+              <w:iCs/>
+            </w:rPr>
+            <w:t>6</w:t>
+          </w:r>
+          <w:r>
+            <w:rPr>
+              <w:rFonts w:eastAsia="Times New Roman"/>
+            </w:rPr>
+            <w:t>(2), 114–124. https://doi.org/10.33369/pseudocode.6.2.114-124</w:t>
+          </w:r>
+        </w:p>
+        <w:p>
+          <w:pPr>
+            <w:autoSpaceDE w:val="0"/>
+            <w:autoSpaceDN w:val="0"/>
+            <w:ind w:hanging="480"/>
+            <w:divId w:val="1617326614"/>
             <w:rPr>
               <w:rFonts w:eastAsia="Times New Roman"/>
             </w:rPr>
@@ -1943,7 +3238,7 @@
             <w:autoSpaceDE w:val="0"/>
             <w:autoSpaceDN w:val="0"/>
             <w:ind w:hanging="480"/>
-            <w:divId w:val="1265991475"/>
+            <w:divId w:val="1631788674"/>
             <w:rPr>
               <w:rFonts w:eastAsia="Times New Roman"/>
             </w:rPr>
@@ -2086,7 +3381,7 @@
   <w:abstractNum w:abstractNumId="0" w15:restartNumberingAfterBreak="0">
     <w:nsid w:val="17C470FB"/>
     <w:multiLevelType w:val="hybridMultilevel"/>
-    <w:tmpl w:val="1D0A5046"/>
+    <w:tmpl w:val="1CAE93BE"/>
     <w:lvl w:ilvl="0" w:tplc="1EE6DC60">
       <w:start w:val="1"/>
       <w:numFmt w:val="decimal"/>
@@ -2100,14 +3395,17 @@
         <w:bCs w:val="0"/>
       </w:rPr>
     </w:lvl>
-    <w:lvl w:ilvl="1" w:tplc="04090019" w:tentative="1">
+    <w:lvl w:ilvl="1" w:tplc="9CE6D0C6">
       <w:start w:val="1"/>
-      <w:numFmt w:val="lowerLetter"/>
+      <w:numFmt w:val="decimal"/>
       <w:lvlText w:val="%2."/>
       <w:lvlJc w:val="left"/>
       <w:pPr>
         <w:ind w:left="1080" w:hanging="360"/>
       </w:pPr>
+      <w:rPr>
+        <w:rFonts w:hint="default"/>
+      </w:rPr>
     </w:lvl>
     <w:lvl w:ilvl="2" w:tplc="0409001B" w:tentative="1">
       <w:start w:val="1"/>
@@ -2733,6 +4031,8 @@
     <w:rsidRoot w:val="00883F21"/>
     <w:rsid w:val="0014016C"/>
     <w:rsid w:val="00883F21"/>
+    <w:rsid w:val="008E0E79"/>
+    <w:rsid w:val="009B7448"/>
     <w:rsid w:val="00BF4D6E"/>
     <w:rsid w:val="00F83CAE"/>
   </w:rsids>
@@ -3500,7 +4800,7 @@
 
 <file path=word/webextensions/taskpanes.xml><?xml version="1.0" encoding="utf-8"?>
 <wetp:taskpanes xmlns:wetp="http://schemas.microsoft.com/office/webextensions/taskpanes/2010/11">
-  <wetp:taskpane dockstate="right" visibility="0" width="350" row="6">
+  <wetp:taskpane dockstate="right" visibility="0" width="350" row="4">
     <wetp:webextensionref xmlns:r="http://schemas.openxmlformats.org/officeDocument/2006/relationships" r:id="rId1"/>
   </wetp:taskpane>
 </wetp:taskpanes>
@@ -3514,7 +4814,8 @@
   </we:alternateReferences>
   <we:properties>
     <we:property name="MENDELEY_CITATIONS_STYLE" value="{&quot;id&quot;:&quot;https://www.zotero.org/styles/apa&quot;,&quot;title&quot;:&quot;American Psychological Association 7th edition&quot;,&quot;format&quot;:&quot;author-date&quot;,&quot;defaultLocale&quot;:null,&quot;isLocaleCodeValid&quot;:true}"/>
-    <we:property name="MENDELEY_CITATIONS" value="[{&quot;citationID&quot;:&quot;MENDELEY_CITATION_9a9fad1b-f049-4c97-8ba6-ff9f8a74b637&quot;,&quot;properties&quot;:{&quot;noteIndex&quot;:0},&quot;isEdited&quot;:false,&quot;manualOverride&quot;:{&quot;isManuallyOverridden&quot;:false,&quot;citeprocText&quot;:&quot;(Albar et al., 2019)&quot;,&quot;manualOverrideText&quot;:&quot;&quot;},&quot;citationTag&quot;:&quot;MENDELEY_CITATION_v3_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&quot;,&quot;citationItems&quot;:[{&quot;id&quot;:&quot;1cf84c27-1e1d-319f-8b1d-a46800949f19&quot;,&quot;itemData&quot;:{&quot;type&quot;:&quot;article-journal&quot;,&quot;id&quot;:&quot;1cf84c27-1e1d-319f-8b1d-a46800949f19&quot;,&quot;title&quot;:&quot;Sistem Keamanan Ruangan Laboratorium Politeknik Sains dan Teknologi Wiratama Maluku Utara Menggunakan Sensor PIR (Passive Infra Red) dengan Metode Pengembangan Prototyping Berbasis Mikrokontroller ATmega328&quot;,&quot;author&quot;:[{&quot;family&quot;:&quot;Albar&quot;,&quot;given&quot;:&quot;Basri&quot;,&quot;parse-names&quot;:false,&quot;dropping-particle&quot;:&quot;&quot;,&quot;non-dropping-particle&quot;:&quot;&quot;},{&quot;family&quot;:&quot;Ambarita&quot;,&quot;given&quot;:&quot;Arisandy&quot;,&quot;parse-names&quot;:false,&quot;dropping-particle&quot;:&quot;&quot;,&quot;non-dropping-particle&quot;:&quot;&quot;},{&quot;family&quot;:&quot;Ibrahim&quot;,&quot;given&quot;:&quot;Adelina&quot;,&quot;parse-names&quot;:false,&quot;dropping-particle&quot;:&quot;&quot;,&quot;non-dropping-particle&quot;:&quot;&quot;}],&quot;container-title&quot;:&quot;Jurnal Ilmiah  ILKOMINFO - Ilmu Komputer &amp; Informatika&quot;,&quot;DOI&quot;:&quot;10.47324/ilkominfo.v2i2.34&quot;,&quot;ISSN&quot;:&quot;2621-4970&quot;,&quot;issued&quot;:{&quot;date-parts&quot;:[[2019,7,31]]},&quot;abstract&quot;:&quot;&lt;p&gt;Abstrak: Penelitian ini bertujuan merancang suatu sistem keamanan tambahan untuk mencegah tindak kejahatan di ruangan laboratorium komputer Politeknik Sains dan Teknologi Wiratama Maluku Utara. Metode pengembangan sistem yang digunakan pada penelitian ini adalah metode prototype. Pembuatan sistem keamanan dengan memanfaatkan mikrokontroler ATmega328 (atau dikenal dengan nama Arduino Uno R3) yang diaplikasikan dengan variasi input berupa sensor PIR dan output-nya berupa buzzer dan lampu LED. Sensor PIR digunakan untuk mendeteksi perubahan suhu akibat adanya pergerakan tubuh manusia. Perubahan nilai suhu yang dideteksi oleh sensor PIR yang berlogika high kemudian diproses oleh Arduino Uno yang akhirnya mengeluarkan sinyal output berupa bunyi alarm pada buzzer dan indikator pada lampu LED. Dengan adanya sistem keamanan ini diharapkan dapat meningkatkan keamanan ruangan dari tindak kejahatan dan mengurangi tindak kriminalitas pada laboratorium Politeknik Sains dan Teknologi Wiratama Maluku UtaraKata kunci: Sistem Keamanan, Model Prototyping, Sensor PIR, Mikrokontroler ATmega328Abstract: This study aims to design an additional security system to prevent crime in the computer laboratory room of Politeknik Sains dan Teknologi Wiratama Maluku Utara. The system development method used in this study is the prototype method. Making a security system by utilizing the ATmega328 microcontroller (otherwise known as Arduino Uno R3) is applied with a variety of inputs in the form of a PIR sensor and its output in the form of buzzers and LED lights. PIR sensors are used to detect temperature changes due to the movement of the human body. Changes in temperature values detected by PIR sensors which are high logic are then processed by Arduino Uno which finally outputs an output signal in the form of an alarm on the buzzer and an indicator on the LED light. The existence of this security system is expected to improve the security of the room from crime and reduce criminal acts in the laboratory Politeknik Sains dan Teknologi Wiratama Maluku Utara.Keywords: Security System, Prototyping Model, PIR Sensor, ATmega328 Microcontroller&lt;/p&gt;&quot;,&quot;issue&quot;:&quot;2&quot;,&quot;volume&quot;:&quot;2&quot;,&quot;container-title-short&quot;:&quot;&quot;},&quot;isTemporary&quot;:false}]},{&quot;citationID&quot;:&quot;MENDELEY_CITATION_d40020af-ad4b-479b-a9bd-293244c544c1&quot;,&quot;properties&quot;:{&quot;noteIndex&quot;:0},&quot;isEdited&quot;:false,&quot;manualOverride&quot;:{&quot;isManuallyOverridden&quot;:false,&quot;citeprocText&quot;:&quot;(Wu et al., 2020)&quot;,&quot;manualOverrideText&quot;:&quot;&quot;},&quot;citationTag&quot;:&quot;MENDELEY_CITATION_v3_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&quot;,&quot;citationItems&quot;:[{&quot;id&quot;:&quot;845323b6-bf3a-38ce-9d1a-ff626a8ec172&quot;,&quot;itemData&quot;:{&quot;type&quot;:&quot;article-journal&quot;,&quot;id&quot;:&quot;845323b6-bf3a-38ce-9d1a-ff626a8ec172&quot;,&quot;title&quot;:&quot;Recent advances in deep learning for object detection&quot;,&quot;author&quot;:[{&quot;family&quot;:&quot;Wu&quot;,&quot;given&quot;:&quot;Xiongwei&quot;,&quot;parse-names&quot;:false,&quot;dropping-particle&quot;:&quot;&quot;,&quot;non-dropping-particle&quot;:&quot;&quot;},{&quot;family&quot;:&quot;Sahoo&quot;,&quot;given&quot;:&quot;Doyen&quot;,&quot;parse-names&quot;:false,&quot;dropping-particle&quot;:&quot;&quot;,&quot;non-dropping-particle&quot;:&quot;&quot;},{&quot;family&quot;:&quot;Hoi&quot;,&quot;given&quot;:&quot;Steven C.H.&quot;,&quot;parse-names&quot;:false,&quot;dropping-particle&quot;:&quot;&quot;,&quot;non-dropping-particle&quot;:&quot;&quot;}],&quot;container-title&quot;:&quot;Neurocomputing&quot;,&quot;container-title-short&quot;:&quot;Neurocomputing&quot;,&quot;DOI&quot;:&quot;10.1016/j.neucom.2020.01.085&quot;,&quot;ISSN&quot;:&quot;09252312&quot;,&quot;issued&quot;:{&quot;date-parts&quot;:[[2020,7]]},&quot;page&quot;:&quot;39-64&quot;,&quot;volume&quot;:&quot;396&quot;},&quot;isTemporary&quot;:false}]},{&quot;citationID&quot;:&quot;MENDELEY_CITATION_09ef1c54-aa58-449f-aba9-393b115b4497&quot;,&quot;properties&quot;:{&quot;noteIndex&quot;:0},&quot;isEdited&quot;:false,&quot;manualOverride&quot;:{&quot;isManuallyOverridden&quot;:false,&quot;citeprocText&quot;:&quot;(Neelopant et al., 2021)&quot;,&quot;manualOverrideText&quot;:&quot;&quot;},&quot;citationTag&quot;:&quot;MENDELEY_CITATION_v3_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&quot;,&quot;citationItems&quot;:[{&quot;id&quot;:&quot;2d986c6d-28f9-3f5b-953f-5cac3530c135&quot;,&quot;itemData&quot;:{&quot;type&quot;:&quot;article-journal&quot;,&quot;id&quot;:&quot;2d986c6d-28f9-3f5b-953f-5cac3530c135&quot;,&quot;title&quot;:&quot;Comparison of YOLOv3 and SSD Algorithms&quot;,&quot;author&quot;:[{&quot;family&quot;:&quot;Neelopant&quot;,&quot;given&quot;:&quot;Ambika&quot;,&quot;parse-names&quot;:false,&quot;dropping-particle&quot;:&quot;&quot;,&quot;non-dropping-particle&quot;:&quot;&quot;},{&quot;family&quot;:&quot;Dr. S. V. Viraktamath&quot;,&quot;given&quot;:&quot;&quot;,&quot;parse-names&quot;:false,&quot;dropping-particle&quot;:&quot;&quot;,&quot;non-dropping-particle&quot;:&quot;&quot;},{&quot;family&quot;:&quot;Navalgi&quot;,&quot;given&quot;:&quot;Pratiksha&quot;,&quot;parse-names&quot;:false,&quot;dropping-particle&quot;:&quot;&quot;,&quot;non-dropping-particle&quot;:&quot;&quot;}],&quot;container-title&quot;:&quot;IJERT&quot;,&quot;DOI&quot;:&quot;10.17577/IJERTV10IS020077&quot;,&quot;ISSN&quot;:&quot;2278-0181&quot;,&quot;issued&quot;:{&quot;date-parts&quot;:[[2021,2,16]]},&quot;issue&quot;:&quot;02&quot;,&quot;volume&quot;:&quot;10&quot;,&quot;container-title-short&quot;:&quot;&quot;},&quot;isTemporary&quot;:false}]},{&quot;citationID&quot;:&quot;MENDELEY_CITATION_4a3054b3-db8c-4021-86e4-8b0c9e669fa2&quot;,&quot;properties&quot;:{&quot;noteIndex&quot;:0},&quot;isEdited&quot;:false,&quot;manualOverride&quot;:{&quot;isManuallyOverridden&quot;:false,&quot;citeprocText&quot;:&quot;(Marchisio et al., 2019)&quot;,&quot;manualOverrideText&quot;:&quot;&quot;},&quot;citationTag&quot;:&quot;MENDELEY_CITATION_v3_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&quot;,&quot;citationItems&quot;:[{&quot;id&quot;:&quot;b4e12d49-3e3e-3549-889a-77c52cb4b6a0&quot;,&quot;itemData&quot;:{&quot;type&quot;:&quot;paper-conference&quot;,&quot;id&quot;:&quot;b4e12d49-3e3e-3549-889a-77c52cb4b6a0&quot;,&quot;title&quot;:&quot;Deep Learning for Edge Computing: Current Trends, Cross-Layer Optimizations, and Open Research Challenges&quot;,&quot;author&quot;:[{&quot;family&quot;:&quot;Marchisio&quot;,&quot;given&quot;:&quot;Alberto&quot;,&quot;parse-names&quot;:false,&quot;dropping-particle&quot;:&quot;&quot;,&quot;non-dropping-particle&quot;:&quot;&quot;},{&quot;family&quot;:&quot;Hanif&quot;,&quot;given&quot;:&quot;Muhammad Abdullah&quot;,&quot;parse-names&quot;:false,&quot;dropping-particle&quot;:&quot;&quot;,&quot;non-dropping-particle&quot;:&quot;&quot;},{&quot;family&quot;:&quot;Khalid&quot;,&quot;given&quot;:&quot;Faiq&quot;,&quot;parse-names&quot;:false,&quot;dropping-particle&quot;:&quot;&quot;,&quot;non-dropping-particle&quot;:&quot;&quot;},{&quot;family&quot;:&quot;Plastiras&quot;,&quot;given&quot;:&quot;George&quot;,&quot;parse-names&quot;:false,&quot;dropping-particle&quot;:&quot;&quot;,&quot;non-dropping-particle&quot;:&quot;&quot;},{&quot;family&quot;:&quot;Kyrkou&quot;,&quot;given&quot;:&quot;Christos&quot;,&quot;parse-names&quot;:false,&quot;dropping-particle&quot;:&quot;&quot;,&quot;non-dropping-particle&quot;:&quot;&quot;},{&quot;family&quot;:&quot;Theocharides&quot;,&quot;given&quot;:&quot;Theocharis&quot;,&quot;parse-names&quot;:false,&quot;dropping-particle&quot;:&quot;&quot;,&quot;non-dropping-particle&quot;:&quot;&quot;},{&quot;family&quot;:&quot;Shafique&quot;,&quot;given&quot;:&quot;Muhammad&quot;,&quot;parse-names&quot;:false,&quot;dropping-particle&quot;:&quot;&quot;,&quot;non-dropping-particle&quot;:&quot;&quot;}],&quot;container-title&quot;:&quot;2019 IEEE Computer Society Annual Symposium on VLSI (ISVLSI)&quot;,&quot;DOI&quot;:&quot;10.1109/ISVLSI.2019.00105&quot;,&quot;ISBN&quot;:&quot;978-1-7281-3391-1&quot;,&quot;issued&quot;:{&quot;date-parts&quot;:[[2019,7]]},&quot;page&quot;:&quot;553-559&quot;,&quot;publisher&quot;:&quot;IEEE&quot;,&quot;container-title-short&quot;:&quot;&quot;},&quot;isTemporary&quot;:false}]},{&quot;citationID&quot;:&quot;MENDELEY_CITATION_f127d136-97ec-46f4-9727-9a207dee66a2&quot;,&quot;properties&quot;:{&quot;noteIndex&quot;:0},&quot;isEdited&quot;:false,&quot;manualOverride&quot;:{&quot;isManuallyOverridden&quot;:false,&quot;citeprocText&quot;:&quot;(Zhou et al., 2019)&quot;,&quot;manualOverrideText&quot;:&quot;&quot;},&quot;citationTag&quot;:&quot;MENDELEY_CITATION_v3_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&quot;,&quot;citationItems&quot;:[{&quot;id&quot;:&quot;45946aa5-37ac-35db-9e5d-6c6af0c650c4&quot;,&quot;itemData&quot;:{&quot;type&quot;:&quot;article-journal&quot;,&quot;id&quot;:&quot;45946aa5-37ac-35db-9e5d-6c6af0c650c4&quot;,&quot;title&quot;:&quot;Edge Intelligence: Paving the Last Mile of Artificial Intelligence With Edge Computing&quot;,&quot;author&quot;:[{&quot;family&quot;:&quot;Zhou&quot;,&quot;given&quot;:&quot;Zhi&quot;,&quot;parse-names&quot;:false,&quot;dropping-particle&quot;:&quot;&quot;,&quot;non-dropping-particle&quot;:&quot;&quot;},{&quot;family&quot;:&quot;Chen&quot;,&quot;given&quot;:&quot;Xu&quot;,&quot;parse-names&quot;:false,&quot;dropping-particle&quot;:&quot;&quot;,&quot;non-dropping-particle&quot;:&quot;&quot;},{&quot;family&quot;:&quot;Li&quot;,&quot;given&quot;:&quot;En&quot;,&quot;parse-names&quot;:false,&quot;dropping-particle&quot;:&quot;&quot;,&quot;non-dropping-particle&quot;:&quot;&quot;},{&quot;family&quot;:&quot;Zeng&quot;,&quot;given&quot;:&quot;Liekang&quot;,&quot;parse-names&quot;:false,&quot;dropping-particle&quot;:&quot;&quot;,&quot;non-dropping-particle&quot;:&quot;&quot;},{&quot;family&quot;:&quot;Luo&quot;,&quot;given&quot;:&quot;Ke&quot;,&quot;parse-names&quot;:false,&quot;dropping-particle&quot;:&quot;&quot;,&quot;non-dropping-particle&quot;:&quot;&quot;},{&quot;family&quot;:&quot;Zhang&quot;,&quot;given&quot;:&quot;Junshan&quot;,&quot;parse-names&quot;:false,&quot;dropping-particle&quot;:&quot;&quot;,&quot;non-dropping-particle&quot;:&quot;&quot;}],&quot;container-title&quot;:&quot;Proceedings of the IEEE&quot;,&quot;DOI&quot;:&quot;10.1109/JPROC.2019.2918951&quot;,&quot;ISSN&quot;:&quot;0018-9219&quot;,&quot;issued&quot;:{&quot;date-parts&quot;:[[2019,8]]},&quot;page&quot;:&quot;1738-1762&quot;,&quot;issue&quot;:&quot;8&quot;,&quot;volume&quot;:&quot;107&quot;,&quot;container-title-short&quot;:&quot;&quot;},&quot;isTemporary&quot;:false}]},{&quot;citationID&quot;:&quot;MENDELEY_CITATION_358fdf73-3678-4890-8624-82c864080422&quot;,&quot;properties&quot;:{&quot;noteIndex&quot;:0},&quot;isEdited&quot;:false,&quot;manualOverride&quot;:{&quot;isManuallyOverridden&quot;:false,&quot;citeprocText&quot;:&quot;(Albar et al., 2019)&quot;,&quot;manualOverrideText&quot;:&quot;&quot;},&quot;citationTag&quot;:&quot;MENDELEY_CITATION_v3_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&quot;,&quot;citationItems&quot;:[{&quot;id&quot;:&quot;1cf84c27-1e1d-319f-8b1d-a46800949f19&quot;,&quot;itemData&quot;:{&quot;type&quot;:&quot;article-journal&quot;,&quot;id&quot;:&quot;1cf84c27-1e1d-319f-8b1d-a46800949f19&quot;,&quot;title&quot;:&quot;Sistem Keamanan Ruangan Laboratorium Politeknik Sains dan Teknologi Wiratama Maluku Utara Menggunakan Sensor PIR (Passive Infra Red) dengan Metode Pengembangan Prototyping Berbasis Mikrokontroller ATmega328&quot;,&quot;author&quot;:[{&quot;family&quot;:&quot;Albar&quot;,&quot;given&quot;:&quot;Basri&quot;,&quot;parse-names&quot;:false,&quot;dropping-particle&quot;:&quot;&quot;,&quot;non-dropping-particle&quot;:&quot;&quot;},{&quot;family&quot;:&quot;Ambarita&quot;,&quot;given&quot;:&quot;Arisandy&quot;,&quot;parse-names&quot;:false,&quot;dropping-particle&quot;:&quot;&quot;,&quot;non-dropping-particle&quot;:&quot;&quot;},{&quot;family&quot;:&quot;Ibrahim&quot;,&quot;given&quot;:&quot;Adelina&quot;,&quot;parse-names&quot;:false,&quot;dropping-particle&quot;:&quot;&quot;,&quot;non-dropping-particle&quot;:&quot;&quot;}],&quot;container-title&quot;:&quot;Jurnal Ilmiah  ILKOMINFO - Ilmu Komputer &amp; Informatika&quot;,&quot;DOI&quot;:&quot;10.47324/ilkominfo.v2i2.34&quot;,&quot;ISSN&quot;:&quot;2621-4970&quot;,&quot;issued&quot;:{&quot;date-parts&quot;:[[2019,7,31]]},&quot;abstract&quot;:&quot;&lt;p&gt;Abstrak: Penelitian ini bertujuan merancang suatu sistem keamanan tambahan untuk mencegah tindak kejahatan di ruangan laboratorium komputer Politeknik Sains dan Teknologi Wiratama Maluku Utara. Metode pengembangan sistem yang digunakan pada penelitian ini adalah metode prototype. Pembuatan sistem keamanan dengan memanfaatkan mikrokontroler ATmega328 (atau dikenal dengan nama Arduino Uno R3) yang diaplikasikan dengan variasi input berupa sensor PIR dan output-nya berupa buzzer dan lampu LED. Sensor PIR digunakan untuk mendeteksi perubahan suhu akibat adanya pergerakan tubuh manusia. Perubahan nilai suhu yang dideteksi oleh sensor PIR yang berlogika high kemudian diproses oleh Arduino Uno yang akhirnya mengeluarkan sinyal output berupa bunyi alarm pada buzzer dan indikator pada lampu LED. Dengan adanya sistem keamanan ini diharapkan dapat meningkatkan keamanan ruangan dari tindak kejahatan dan mengurangi tindak kriminalitas pada laboratorium Politeknik Sains dan Teknologi Wiratama Maluku UtaraKata kunci: Sistem Keamanan, Model Prototyping, Sensor PIR, Mikrokontroler ATmega328Abstract: This study aims to design an additional security system to prevent crime in the computer laboratory room of Politeknik Sains dan Teknologi Wiratama Maluku Utara. The system development method used in this study is the prototype method. Making a security system by utilizing the ATmega328 microcontroller (otherwise known as Arduino Uno R3) is applied with a variety of inputs in the form of a PIR sensor and its output in the form of buzzers and LED lights. PIR sensors are used to detect temperature changes due to the movement of the human body. Changes in temperature values detected by PIR sensors which are high logic are then processed by Arduino Uno which finally outputs an output signal in the form of an alarm on the buzzer and an indicator on the LED light. The existence of this security system is expected to improve the security of the room from crime and reduce criminal acts in the laboratory Politeknik Sains dan Teknologi Wiratama Maluku Utara.Keywords: Security System, Prototyping Model, PIR Sensor, ATmega328 Microcontroller&lt;/p&gt;&quot;,&quot;issue&quot;:&quot;2&quot;,&quot;volume&quot;:&quot;2&quot;,&quot;container-title-short&quot;:&quot;&quot;},&quot;isTemporary&quot;:false}]},{&quot;citationID&quot;:&quot;MENDELEY_CITATION_82b9f876-a2f9-4a0f-b8b2-96497cf406ba&quot;,&quot;properties&quot;:{&quot;noteIndex&quot;:0},&quot;isEdited&quot;:false,&quot;manualOverride&quot;:{&quot;isManuallyOverridden&quot;:false,&quot;citeprocText&quot;:&quot;(Ke et al., 2021)&quot;,&quot;manualOverrideText&quot;:&quot;&quot;},&quot;citationTag&quot;:&quot;MENDELEY_CITATION_v3_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&quot;,&quot;citationItems&quot;:[{&quot;id&quot;:&quot;00290a18-b882-3945-9236-76bb872ed49c&quot;,&quot;itemData&quot;:{&quot;type&quot;:&quot;article-journal&quot;,&quot;id&quot;:&quot;00290a18-b882-3945-9236-76bb872ed49c&quot;,&quot;title&quot;:&quot;A Smart, Efficient, and Reliable Parking Surveillance System With Edge Artificial Intelligence on IoT Devices&quot;,&quot;author&quot;:[{&quot;family&quot;:&quot;Ke&quot;,&quot;given&quot;:&quot;Ruimin&quot;,&quot;parse-names&quot;:false,&quot;dropping-particle&quot;:&quot;&quot;,&quot;non-dropping-particle&quot;:&quot;&quot;},{&quot;family&quot;:&quot;Zhuang&quot;,&quot;given&quot;:&quot;Yifan&quot;,&quot;parse-names&quot;:false,&quot;dropping-particle&quot;:&quot;&quot;,&quot;non-dropping-particle&quot;:&quot;&quot;},{&quot;family&quot;:&quot;Pu&quot;,&quot;given&quot;:&quot;Ziyuan&quot;,&quot;parse-names&quot;:false,&quot;dropping-particle&quot;:&quot;&quot;,&quot;non-dropping-particle&quot;:&quot;&quot;},{&quot;family&quot;:&quot;Wang&quot;,&quot;given&quot;:&quot;Yinhai&quot;,&quot;parse-names&quot;:false,&quot;dropping-particle&quot;:&quot;&quot;,&quot;non-dropping-particle&quot;:&quot;&quot;}],&quot;container-title&quot;:&quot;IEEE Transactions on Intelligent Transportation Systems&quot;,&quot;DOI&quot;:&quot;10.1109/TITS.2020.2984197&quot;,&quot;ISSN&quot;:&quot;1524-9050&quot;,&quot;issued&quot;:{&quot;date-parts&quot;:[[2021,8]]},&quot;page&quot;:&quot;4962-4974&quot;,&quot;issue&quot;:&quot;8&quot;,&quot;volume&quot;:&quot;22&quot;,&quot;container-title-short&quot;:&quot;&quot;},&quot;isTemporary&quot;:false}]}]"/>
+    <we:property name="MENDELEY_CITATIONS_LOCALE_CODE" value="&quot;id-ID&quot;"/>
+    <we:property name="MENDELEY_CITATIONS" value="[{&quot;citationID&quot;:&quot;MENDELEY_CITATION_baafca2d-b0dd-490f-bf59-d14ec0f7a3a1&quot;,&quot;properties&quot;:{&quot;noteIndex&quot;:0},&quot;isEdited&quot;:false,&quot;manualOverride&quot;:{&quot;isManuallyOverridden&quot;:false,&quot;citeprocText&quot;:&quot;(Albar dkk., 2019)&quot;,&quot;manualOverrideText&quot;:&quot;&quot;},&quot;citationTag&quot;:&quot;MENDELEY_CITATION_v3_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&quot;,&quot;citationItems&quot;:[{&quot;id&quot;:&quot;1cf84c27-1e1d-319f-8b1d-a46800949f19&quot;,&quot;itemData&quot;:{&quot;type&quot;:&quot;article-journal&quot;,&quot;id&quot;:&quot;1cf84c27-1e1d-319f-8b1d-a46800949f19&quot;,&quot;title&quot;:&quot;Sistem Keamanan Ruangan Laboratorium Politeknik Sains dan Teknologi Wiratama Maluku Utara Menggunakan Sensor PIR (Passive Infra Red) dengan Metode Pengembangan Prototyping Berbasis Mikrokontroller ATmega328&quot;,&quot;author&quot;:[{&quot;family&quot;:&quot;Albar&quot;,&quot;given&quot;:&quot;Basri&quot;,&quot;parse-names&quot;:false,&quot;dropping-particle&quot;:&quot;&quot;,&quot;non-dropping-particle&quot;:&quot;&quot;},{&quot;family&quot;:&quot;Ambarita&quot;,&quot;given&quot;:&quot;Arisandy&quot;,&quot;parse-names&quot;:false,&quot;dropping-particle&quot;:&quot;&quot;,&quot;non-dropping-particle&quot;:&quot;&quot;},{&quot;family&quot;:&quot;Ibrahim&quot;,&quot;given&quot;:&quot;Adelina&quot;,&quot;parse-names&quot;:false,&quot;dropping-particle&quot;:&quot;&quot;,&quot;non-dropping-particle&quot;:&quot;&quot;}],&quot;container-title&quot;:&quot;Jurnal Ilmiah  ILKOMINFO - Ilmu Komputer &amp; Informatika&quot;,&quot;DOI&quot;:&quot;10.47324/ilkominfo.v2i2.34&quot;,&quot;ISSN&quot;:&quot;2621-4970&quot;,&quot;issued&quot;:{&quot;date-parts&quot;:[[2019,7,31]]},&quot;abstract&quot;:&quot;&lt;p&gt;Abstrak: Penelitian ini bertujuan merancang suatu sistem keamanan tambahan untuk mencegah tindak kejahatan di ruangan laboratorium komputer Politeknik Sains dan Teknologi Wiratama Maluku Utara. Metode pengembangan sistem yang digunakan pada penelitian ini adalah metode prototype. Pembuatan sistem keamanan dengan memanfaatkan mikrokontroler ATmega328 (atau dikenal dengan nama Arduino Uno R3) yang diaplikasikan dengan variasi input berupa sensor PIR dan output-nya berupa buzzer dan lampu LED. Sensor PIR digunakan untuk mendeteksi perubahan suhu akibat adanya pergerakan tubuh manusia. Perubahan nilai suhu yang dideteksi oleh sensor PIR yang berlogika high kemudian diproses oleh Arduino Uno yang akhirnya mengeluarkan sinyal output berupa bunyi alarm pada buzzer dan indikator pada lampu LED. Dengan adanya sistem keamanan ini diharapkan dapat meningkatkan keamanan ruangan dari tindak kejahatan dan mengurangi tindak kriminalitas pada laboratorium Politeknik Sains dan Teknologi Wiratama Maluku UtaraKata kunci: Sistem Keamanan, Model Prototyping, Sensor PIR, Mikrokontroler ATmega328Abstract: This study aims to design an additional security system to prevent crime in the computer laboratory room of Politeknik Sains dan Teknologi Wiratama Maluku Utara. The system development method used in this study is the prototype method. Making a security system by utilizing the ATmega328 microcontroller (otherwise known as Arduino Uno R3) is applied with a variety of inputs in the form of a PIR sensor and its output in the form of buzzers and LED lights. PIR sensors are used to detect temperature changes due to the movement of the human body. Changes in temperature values detected by PIR sensors which are high logic are then processed by Arduino Uno which finally outputs an output signal in the form of an alarm on the buzzer and an indicator on the LED light. The existence of this security system is expected to improve the security of the room from crime and reduce criminal acts in the laboratory Politeknik Sains dan Teknologi Wiratama Maluku Utara.Keywords: Security System, Prototyping Model, PIR Sensor, ATmega328 Microcontroller&lt;/p&gt;&quot;,&quot;issue&quot;:&quot;2&quot;,&quot;volume&quot;:&quot;2&quot;,&quot;container-title-short&quot;:&quot;&quot;},&quot;isTemporary&quot;:false}]},{&quot;citationID&quot;:&quot;MENDELEY_CITATION_5609765b-9773-4f56-98ec-9600f181e0ff&quot;,&quot;properties&quot;:{&quot;noteIndex&quot;:0},&quot;isEdited&quot;:false,&quot;manualOverride&quot;:{&quot;isManuallyOverridden&quot;:false,&quot;citeprocText&quot;:&quot;(Toyib dkk., 2019)&quot;,&quot;manualOverrideText&quot;:&quot;&quot;},&quot;citationTag&quot;:&quot;MENDELEY_CITATION_v3_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&quot;,&quot;citationItems&quot;:[{&quot;id&quot;:&quot;3a358c73-8a63-3a0b-9688-a74da1c777ff&quot;,&quot;itemData&quot;:{&quot;type&quot;:&quot;article-journal&quot;,&quot;id&quot;:&quot;3a358c73-8a63-3a0b-9688-a74da1c777ff&quot;,&quot;title&quot;:&quot;Penggunaan Sensor Passive Infrared Receiver (PIR) Untuk Mendeteksi Gerak Berbasis Short Message Service Gateway&quot;,&quot;author&quot;:[{&quot;family&quot;:&quot;Toyib&quot;,&quot;given&quot;:&quot;Rozali&quot;,&quot;parse-names&quot;:false,&quot;dropping-particle&quot;:&quot;&quot;,&quot;non-dropping-particle&quot;:&quot;&quot;},{&quot;family&quot;:&quot;Bustami&quot;,&quot;given&quot;:&quot;Iwan&quot;,&quot;parse-names&quot;:false,&quot;dropping-particle&quot;:&quot;&quot;,&quot;non-dropping-particle&quot;:&quot;&quot;},{&quot;family&quot;:&quot;Abdullah&quot;,&quot;given&quot;:&quot;Dedy&quot;,&quot;parse-names&quot;:false,&quot;dropping-particle&quot;:&quot;&quot;,&quot;non-dropping-particle&quot;:&quot;&quot;},{&quot;family&quot;:&quot;Onsardi&quot;,&quot;given&quot;:&quot;Onsardi&quot;,&quot;parse-names&quot;:false,&quot;dropping-particle&quot;:&quot;&quot;,&quot;non-dropping-particle&quot;:&quot;&quot;}],&quot;container-title&quot;:&quot;Pseudocode&quot;,&quot;DOI&quot;:&quot;10.33369/pseudocode.6.2.114-124&quot;,&quot;ISSN&quot;:&quot;2655-1845&quot;,&quot;issued&quot;:{&quot;date-parts&quot;:[[2019,10,28]]},&quot;page&quot;:&quot;114-124&quot;,&quot;issue&quot;:&quot;2&quot;,&quot;volume&quot;:&quot;6&quot;,&quot;container-title-short&quot;:&quot;&quot;},&quot;isTemporary&quot;:false}]},{&quot;citationID&quot;:&quot;MENDELEY_CITATION_d40020af-ad4b-479b-a9bd-293244c544c1&quot;,&quot;properties&quot;:{&quot;noteIndex&quot;:0},&quot;isEdited&quot;:false,&quot;manualOverride&quot;:{&quot;isManuallyOverridden&quot;:false,&quot;citeprocText&quot;:&quot;(Wu dkk., 2020)&quot;,&quot;manualOverrideText&quot;:&quot;&quot;},&quot;citationTag&quot;:&quot;MENDELEY_CITATION_v3_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&quot;,&quot;citationItems&quot;:[{&quot;id&quot;:&quot;845323b6-bf3a-38ce-9d1a-ff626a8ec172&quot;,&quot;itemData&quot;:{&quot;type&quot;:&quot;article-journal&quot;,&quot;id&quot;:&quot;845323b6-bf3a-38ce-9d1a-ff626a8ec172&quot;,&quot;title&quot;:&quot;Recent advances in deep learning for object detection&quot;,&quot;author&quot;:[{&quot;family&quot;:&quot;Wu&quot;,&quot;given&quot;:&quot;Xiongwei&quot;,&quot;parse-names&quot;:false,&quot;dropping-particle&quot;:&quot;&quot;,&quot;non-dropping-particle&quot;:&quot;&quot;},{&quot;family&quot;:&quot;Sahoo&quot;,&quot;given&quot;:&quot;Doyen&quot;,&quot;parse-names&quot;:false,&quot;dropping-particle&quot;:&quot;&quot;,&quot;non-dropping-particle&quot;:&quot;&quot;},{&quot;family&quot;:&quot;Hoi&quot;,&quot;given&quot;:&quot;Steven C.H.&quot;,&quot;parse-names&quot;:false,&quot;dropping-particle&quot;:&quot;&quot;,&quot;non-dropping-particle&quot;:&quot;&quot;}],&quot;container-title&quot;:&quot;Neurocomputing&quot;,&quot;container-title-short&quot;:&quot;Neurocomputing&quot;,&quot;DOI&quot;:&quot;10.1016/j.neucom.2020.01.085&quot;,&quot;ISSN&quot;:&quot;09252312&quot;,&quot;issued&quot;:{&quot;date-parts&quot;:[[2020,7]]},&quot;page&quot;:&quot;39-64&quot;,&quot;volume&quot;:&quot;396&quot;},&quot;isTemporary&quot;:false}]},{&quot;citationID&quot;:&quot;MENDELEY_CITATION_09ef1c54-aa58-449f-aba9-393b115b4497&quot;,&quot;properties&quot;:{&quot;noteIndex&quot;:0},&quot;isEdited&quot;:false,&quot;manualOverride&quot;:{&quot;isManuallyOverridden&quot;:false,&quot;citeprocText&quot;:&quot;(Neelopant dkk., 2021)&quot;,&quot;manualOverrideText&quot;:&quot;&quot;},&quot;citationTag&quot;:&quot;MENDELEY_CITATION_v3_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&quot;,&quot;citationItems&quot;:[{&quot;id&quot;:&quot;2d986c6d-28f9-3f5b-953f-5cac3530c135&quot;,&quot;itemData&quot;:{&quot;type&quot;:&quot;article-journal&quot;,&quot;id&quot;:&quot;2d986c6d-28f9-3f5b-953f-5cac3530c135&quot;,&quot;title&quot;:&quot;Comparison of YOLOv3 and SSD Algorithms&quot;,&quot;author&quot;:[{&quot;family&quot;:&quot;Neelopant&quot;,&quot;given&quot;:&quot;Ambika&quot;,&quot;parse-names&quot;:false,&quot;dropping-particle&quot;:&quot;&quot;,&quot;non-dropping-particle&quot;:&quot;&quot;},{&quot;family&quot;:&quot;Dr. S. V. Viraktamath&quot;,&quot;given&quot;:&quot;&quot;,&quot;parse-names&quot;:false,&quot;dropping-particle&quot;:&quot;&quot;,&quot;non-dropping-particle&quot;:&quot;&quot;},{&quot;family&quot;:&quot;Navalgi&quot;,&quot;given&quot;:&quot;Pratiksha&quot;,&quot;parse-names&quot;:false,&quot;dropping-particle&quot;:&quot;&quot;,&quot;non-dropping-particle&quot;:&quot;&quot;}],&quot;container-title&quot;:&quot;IJERT&quot;,&quot;DOI&quot;:&quot;10.17577/IJERTV10IS020077&quot;,&quot;ISSN&quot;:&quot;2278-0181&quot;,&quot;issued&quot;:{&quot;date-parts&quot;:[[2021,2,16]]},&quot;issue&quot;:&quot;02&quot;,&quot;volume&quot;:&quot;10&quot;,&quot;container-title-short&quot;:&quot;&quot;},&quot;isTemporary&quot;:false}]},{&quot;citationID&quot;:&quot;MENDELEY_CITATION_4a3054b3-db8c-4021-86e4-8b0c9e669fa2&quot;,&quot;properties&quot;:{&quot;noteIndex&quot;:0},&quot;isEdited&quot;:false,&quot;manualOverride&quot;:{&quot;isManuallyOverridden&quot;:false,&quot;citeprocText&quot;:&quot;(Marchisio dkk., 2019)&quot;,&quot;manualOverrideText&quot;:&quot;&quot;},&quot;citationTag&quot;:&quot;MENDELEY_CITATION_v3_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&quot;,&quot;citationItems&quot;:[{&quot;id&quot;:&quot;b4e12d49-3e3e-3549-889a-77c52cb4b6a0&quot;,&quot;itemData&quot;:{&quot;type&quot;:&quot;paper-conference&quot;,&quot;id&quot;:&quot;b4e12d49-3e3e-3549-889a-77c52cb4b6a0&quot;,&quot;title&quot;:&quot;Deep Learning for Edge Computing: Current Trends, Cross-Layer Optimizations, and Open Research Challenges&quot;,&quot;author&quot;:[{&quot;family&quot;:&quot;Marchisio&quot;,&quot;given&quot;:&quot;Alberto&quot;,&quot;parse-names&quot;:false,&quot;dropping-particle&quot;:&quot;&quot;,&quot;non-dropping-particle&quot;:&quot;&quot;},{&quot;family&quot;:&quot;Hanif&quot;,&quot;given&quot;:&quot;Muhammad Abdullah&quot;,&quot;parse-names&quot;:false,&quot;dropping-particle&quot;:&quot;&quot;,&quot;non-dropping-particle&quot;:&quot;&quot;},{&quot;family&quot;:&quot;Khalid&quot;,&quot;given&quot;:&quot;Faiq&quot;,&quot;parse-names&quot;:false,&quot;dropping-particle&quot;:&quot;&quot;,&quot;non-dropping-particle&quot;:&quot;&quot;},{&quot;family&quot;:&quot;Plastiras&quot;,&quot;given&quot;:&quot;George&quot;,&quot;parse-names&quot;:false,&quot;dropping-particle&quot;:&quot;&quot;,&quot;non-dropping-particle&quot;:&quot;&quot;},{&quot;family&quot;:&quot;Kyrkou&quot;,&quot;given&quot;:&quot;Christos&quot;,&quot;parse-names&quot;:false,&quot;dropping-particle&quot;:&quot;&quot;,&quot;non-dropping-particle&quot;:&quot;&quot;},{&quot;family&quot;:&quot;Theocharides&quot;,&quot;given&quot;:&quot;Theocharis&quot;,&quot;parse-names&quot;:false,&quot;dropping-particle&quot;:&quot;&quot;,&quot;non-dropping-particle&quot;:&quot;&quot;},{&quot;family&quot;:&quot;Shafique&quot;,&quot;given&quot;:&quot;Muhammad&quot;,&quot;parse-names&quot;:false,&quot;dropping-particle&quot;:&quot;&quot;,&quot;non-dropping-particle&quot;:&quot;&quot;}],&quot;container-title&quot;:&quot;2019 IEEE Computer Society Annual Symposium on VLSI (ISVLSI)&quot;,&quot;DOI&quot;:&quot;10.1109/ISVLSI.2019.00105&quot;,&quot;ISBN&quot;:&quot;978-1-7281-3391-1&quot;,&quot;issued&quot;:{&quot;date-parts&quot;:[[2019,7]]},&quot;page&quot;:&quot;553-559&quot;,&quot;publisher&quot;:&quot;IEEE&quot;,&quot;container-title-short&quot;:&quot;&quot;},&quot;isTemporary&quot;:false}]},{&quot;citationID&quot;:&quot;MENDELEY_CITATION_f127d136-97ec-46f4-9727-9a207dee66a2&quot;,&quot;properties&quot;:{&quot;noteIndex&quot;:0},&quot;isEdited&quot;:false,&quot;manualOverride&quot;:{&quot;isManuallyOverridden&quot;:false,&quot;citeprocText&quot;:&quot;(Zhou dkk., 2019)&quot;,&quot;manualOverrideText&quot;:&quot;&quot;},&quot;citationTag&quot;:&quot;MENDELEY_CITATION_v3_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&quot;,&quot;citationItems&quot;:[{&quot;id&quot;:&quot;45946aa5-37ac-35db-9e5d-6c6af0c650c4&quot;,&quot;itemData&quot;:{&quot;type&quot;:&quot;article-journal&quot;,&quot;id&quot;:&quot;45946aa5-37ac-35db-9e5d-6c6af0c650c4&quot;,&quot;title&quot;:&quot;Edge Intelligence: Paving the Last Mile of Artificial Intelligence With Edge Computing&quot;,&quot;author&quot;:[{&quot;family&quot;:&quot;Zhou&quot;,&quot;given&quot;:&quot;Zhi&quot;,&quot;parse-names&quot;:false,&quot;dropping-particle&quot;:&quot;&quot;,&quot;non-dropping-particle&quot;:&quot;&quot;},{&quot;family&quot;:&quot;Chen&quot;,&quot;given&quot;:&quot;Xu&quot;,&quot;parse-names&quot;:false,&quot;dropping-particle&quot;:&quot;&quot;,&quot;non-dropping-particle&quot;:&quot;&quot;},{&quot;family&quot;:&quot;Li&quot;,&quot;given&quot;:&quot;En&quot;,&quot;parse-names&quot;:false,&quot;dropping-particle&quot;:&quot;&quot;,&quot;non-dropping-particle&quot;:&quot;&quot;},{&quot;family&quot;:&quot;Zeng&quot;,&quot;given&quot;:&quot;Liekang&quot;,&quot;parse-names&quot;:false,&quot;dropping-particle&quot;:&quot;&quot;,&quot;non-dropping-particle&quot;:&quot;&quot;},{&quot;family&quot;:&quot;Luo&quot;,&quot;given&quot;:&quot;Ke&quot;,&quot;parse-names&quot;:false,&quot;dropping-particle&quot;:&quot;&quot;,&quot;non-dropping-particle&quot;:&quot;&quot;},{&quot;family&quot;:&quot;Zhang&quot;,&quot;given&quot;:&quot;Junshan&quot;,&quot;parse-names&quot;:false,&quot;dropping-particle&quot;:&quot;&quot;,&quot;non-dropping-particle&quot;:&quot;&quot;}],&quot;container-title&quot;:&quot;Proceedings of the IEEE&quot;,&quot;DOI&quot;:&quot;10.1109/JPROC.2019.2918951&quot;,&quot;ISSN&quot;:&quot;0018-9219&quot;,&quot;issued&quot;:{&quot;date-parts&quot;:[[2019,8]]},&quot;page&quot;:&quot;1738-1762&quot;,&quot;issue&quot;:&quot;8&quot;,&quot;volume&quot;:&quot;107&quot;,&quot;container-title-short&quot;:&quot;&quot;},&quot;isTemporary&quot;:false}]},{&quot;citationID&quot;:&quot;MENDELEY_CITATION_358fdf73-3678-4890-8624-82c864080422&quot;,&quot;properties&quot;:{&quot;noteIndex&quot;:0},&quot;isEdited&quot;:false,&quot;manualOverride&quot;:{&quot;isManuallyOverridden&quot;:false,&quot;citeprocText&quot;:&quot;(Albar dkk., 2019)&quot;,&quot;manualOverrideText&quot;:&quot;&quot;},&quot;citationTag&quot;:&quot;MENDELEY_CITATION_v3_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&quot;,&quot;citationItems&quot;:[{&quot;id&quot;:&quot;1cf84c27-1e1d-319f-8b1d-a46800949f19&quot;,&quot;itemData&quot;:{&quot;type&quot;:&quot;article-journal&quot;,&quot;id&quot;:&quot;1cf84c27-1e1d-319f-8b1d-a46800949f19&quot;,&quot;title&quot;:&quot;Sistem Keamanan Ruangan Laboratorium Politeknik Sains dan Teknologi Wiratama Maluku Utara Menggunakan Sensor PIR (Passive Infra Red) dengan Metode Pengembangan Prototyping Berbasis Mikrokontroller ATmega328&quot;,&quot;author&quot;:[{&quot;family&quot;:&quot;Albar&quot;,&quot;given&quot;:&quot;Basri&quot;,&quot;parse-names&quot;:false,&quot;dropping-particle&quot;:&quot;&quot;,&quot;non-dropping-particle&quot;:&quot;&quot;},{&quot;family&quot;:&quot;Ambarita&quot;,&quot;given&quot;:&quot;Arisandy&quot;,&quot;parse-names&quot;:false,&quot;dropping-particle&quot;:&quot;&quot;,&quot;non-dropping-particle&quot;:&quot;&quot;},{&quot;family&quot;:&quot;Ibrahim&quot;,&quot;given&quot;:&quot;Adelina&quot;,&quot;parse-names&quot;:false,&quot;dropping-particle&quot;:&quot;&quot;,&quot;non-dropping-particle&quot;:&quot;&quot;}],&quot;container-title&quot;:&quot;Jurnal Ilmiah  ILKOMINFO - Ilmu Komputer &amp; Informatika&quot;,&quot;DOI&quot;:&quot;10.47324/ilkominfo.v2i2.34&quot;,&quot;ISSN&quot;:&quot;2621-4970&quot;,&quot;issued&quot;:{&quot;date-parts&quot;:[[2019,7,31]]},&quot;abstract&quot;:&quot;&lt;p&gt;Abstrak: Penelitian ini bertujuan merancang suatu sistem keamanan tambahan untuk mencegah tindak kejahatan di ruangan laboratorium komputer Politeknik Sains dan Teknologi Wiratama Maluku Utara. Metode pengembangan sistem yang digunakan pada penelitian ini adalah metode prototype. Pembuatan sistem keamanan dengan memanfaatkan mikrokontroler ATmega328 (atau dikenal dengan nama Arduino Uno R3) yang diaplikasikan dengan variasi input berupa sensor PIR dan output-nya berupa buzzer dan lampu LED. Sensor PIR digunakan untuk mendeteksi perubahan suhu akibat adanya pergerakan tubuh manusia. Perubahan nilai suhu yang dideteksi oleh sensor PIR yang berlogika high kemudian diproses oleh Arduino Uno yang akhirnya mengeluarkan sinyal output berupa bunyi alarm pada buzzer dan indikator pada lampu LED. Dengan adanya sistem keamanan ini diharapkan dapat meningkatkan keamanan ruangan dari tindak kejahatan dan mengurangi tindak kriminalitas pada laboratorium Politeknik Sains dan Teknologi Wiratama Maluku UtaraKata kunci: Sistem Keamanan, Model Prototyping, Sensor PIR, Mikrokontroler ATmega328Abstract: This study aims to design an additional security system to prevent crime in the computer laboratory room of Politeknik Sains dan Teknologi Wiratama Maluku Utara. The system development method used in this study is the prototype method. Making a security system by utilizing the ATmega328 microcontroller (otherwise known as Arduino Uno R3) is applied with a variety of inputs in the form of a PIR sensor and its output in the form of buzzers and LED lights. PIR sensors are used to detect temperature changes due to the movement of the human body. Changes in temperature values detected by PIR sensors which are high logic are then processed by Arduino Uno which finally outputs an output signal in the form of an alarm on the buzzer and an indicator on the LED light. The existence of this security system is expected to improve the security of the room from crime and reduce criminal acts in the laboratory Politeknik Sains dan Teknologi Wiratama Maluku Utara.Keywords: Security System, Prototyping Model, PIR Sensor, ATmega328 Microcontroller&lt;/p&gt;&quot;,&quot;issue&quot;:&quot;2&quot;,&quot;volume&quot;:&quot;2&quot;,&quot;container-title-short&quot;:&quot;&quot;},&quot;isTemporary&quot;:false}]},{&quot;citationID&quot;:&quot;MENDELEY_CITATION_82b9f876-a2f9-4a0f-b8b2-96497cf406ba&quot;,&quot;properties&quot;:{&quot;noteIndex&quot;:0},&quot;isEdited&quot;:false,&quot;manualOverride&quot;:{&quot;isManuallyOverridden&quot;:false,&quot;citeprocText&quot;:&quot;(Ke dkk., 2021)&quot;,&quot;manualOverrideText&quot;:&quot;&quot;},&quot;citationTag&quot;:&quot;MENDELEY_CITATION_v3_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&quot;,&quot;citationItems&quot;:[{&quot;id&quot;:&quot;00290a18-b882-3945-9236-76bb872ed49c&quot;,&quot;itemData&quot;:{&quot;type&quot;:&quot;article-journal&quot;,&quot;id&quot;:&quot;00290a18-b882-3945-9236-76bb872ed49c&quot;,&quot;title&quot;:&quot;A Smart, Efficient, and Reliable Parking Surveillance System With Edge Artificial Intelligence on IoT Devices&quot;,&quot;author&quot;:[{&quot;family&quot;:&quot;Ke&quot;,&quot;given&quot;:&quot;Ruimin&quot;,&quot;parse-names&quot;:false,&quot;dropping-particle&quot;:&quot;&quot;,&quot;non-dropping-particle&quot;:&quot;&quot;},{&quot;family&quot;:&quot;Zhuang&quot;,&quot;given&quot;:&quot;Yifan&quot;,&quot;parse-names&quot;:false,&quot;dropping-particle&quot;:&quot;&quot;,&quot;non-dropping-particle&quot;:&quot;&quot;},{&quot;family&quot;:&quot;Pu&quot;,&quot;given&quot;:&quot;Ziyuan&quot;,&quot;parse-names&quot;:false,&quot;dropping-particle&quot;:&quot;&quot;,&quot;non-dropping-particle&quot;:&quot;&quot;},{&quot;family&quot;:&quot;Wang&quot;,&quot;given&quot;:&quot;Yinhai&quot;,&quot;parse-names&quot;:false,&quot;dropping-particle&quot;:&quot;&quot;,&quot;non-dropping-particle&quot;:&quot;&quot;}],&quot;container-title&quot;:&quot;IEEE Transactions on Intelligent Transportation Systems&quot;,&quot;DOI&quot;:&quot;10.1109/TITS.2020.2984197&quot;,&quot;ISSN&quot;:&quot;1524-9050&quot;,&quot;issued&quot;:{&quot;date-parts&quot;:[[2021,8]]},&quot;page&quot;:&quot;4962-4974&quot;,&quot;issue&quot;:&quot;8&quot;,&quot;volume&quot;:&quot;22&quot;,&quot;container-title-short&quot;:&quot;&quot;},&quot;isTemporary&quot;:false}]},{&quot;citationID&quot;:&quot;MENDELEY_CITATION_617d2f7b-d163-4604-8043-65a688f9eb90&quot;,&quot;properties&quot;:{&quot;noteIndex&quot;:0},&quot;isEdited&quot;:false,&quot;manualOverride&quot;:{&quot;isManuallyOverridden&quot;:false,&quot;citeprocText&quot;:&quot;(Liu dkk., 2021)&quot;,&quot;manualOverrideText&quot;:&quot;&quot;},&quot;citationTag&quot;:&quot;MENDELEY_CITATION_v3_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&quot;,&quot;citationItems&quot;:[{&quot;id&quot;:&quot;8c00afd2-8e7c-3e6b-8bd6-8129aad5e9bb&quot;,&quot;itemData&quot;:{&quot;type&quot;:&quot;article-journal&quot;,&quot;id&quot;:&quot;8c00afd2-8e7c-3e6b-8bd6-8129aad5e9bb&quot;,&quot;title&quot;:&quot;Pedestrian detection algorithm based on improved SSD&quot;,&quot;author&quot;:[{&quot;family&quot;:&quot;Liu&quot;,&quot;given&quot;:&quot;Dawei&quot;,&quot;parse-names&quot;:false,&quot;dropping-particle&quot;:&quot;&quot;,&quot;non-dropping-particle&quot;:&quot;&quot;},{&quot;family&quot;:&quot;Gao&quot;,&quot;given&quot;:&quot;Shang&quot;,&quot;parse-names&quot;:false,&quot;dropping-particle&quot;:&quot;&quot;,&quot;non-dropping-particle&quot;:&quot;&quot;},{&quot;family&quot;:&quot;Chi&quot;,&quot;given&quot;:&quot;Wanda&quot;,&quot;parse-names&quot;:false,&quot;dropping-particle&quot;:&quot;&quot;,&quot;non-dropping-particle&quot;:&quot;&quot;},{&quot;family&quot;:&quot;Fan&quot;,&quot;given&quot;:&quot;Di&quot;,&quot;parse-names&quot;:false,&quot;dropping-particle&quot;:&quot;&quot;,&quot;non-dropping-particle&quot;:&quot;&quot;}],&quot;container-title&quot;:&quot;International Journal of Computer Applications in Technology&quot;,&quot;DOI&quot;:&quot;10.1504/IJCAT.2021.113643&quot;,&quot;ISSN&quot;:&quot;0952-8091&quot;,&quot;issued&quot;:{&quot;date-parts&quot;:[[2021]]},&quot;page&quot;:&quot;25&quot;,&quot;issue&quot;:&quot;1&quot;,&quot;volume&quot;:&quot;65&quot;,&quot;container-title-short&quot;:&quot;&quot;},&quot;isTemporary&quot;:false}]}]"/>
   </we:properties>
   <we:bindings/>
   <we:snapshot xmlns:r="http://schemas.openxmlformats.org/officeDocument/2006/relationships"/>
@@ -3526,7 +4827,7 @@
 </file>
 
 <file path=customXml/itemProps1.xml><?xml version="1.0" encoding="utf-8"?>
-<ds:datastoreItem xmlns:ds="http://schemas.openxmlformats.org/officeDocument/2006/customXml" ds:itemID="{B7EF465F-3B0C-4A7A-B2E6-DC11FD946980}">
+<ds:datastoreItem xmlns:ds="http://schemas.openxmlformats.org/officeDocument/2006/customXml" ds:itemID="{E7067FC4-F4CF-44AA-ADA1-2A6727B0ECBE}">
   <ds:schemaRefs>
     <ds:schemaRef ds:uri="http://schemas.openxmlformats.org/officeDocument/2006/bibliography"/>
   </ds:schemaRefs>

</xml_diff>

<commit_message>
add deskripsi penelitian (b4 konsul)
</commit_message>
<xml_diff>
--- a/dokumen/SISTEM PENDETEKESI MANUSIA BERBASIS EDGE COMPUTING DENGAN MENGGUNAKAN ALGORITMA SINGLE SHOT DETECTOR.docx
+++ b/dokumen/SISTEM PENDETEKESI MANUSIA BERBASIS EDGE COMPUTING DENGAN MENGGUNAKAN ALGORITMA SINGLE SHOT DETECTOR.docx
@@ -14,6 +14,7 @@
           <w:szCs w:val="24"/>
         </w:rPr>
       </w:pPr>
+      <w:bookmarkStart w:id="0" w:name="_Hlk129037573"/>
       <w:r>
         <w:rPr>
           <w:rFonts w:ascii="Times New Roman" w:hAnsi="Times New Roman" w:cs="Times New Roman"/>
@@ -120,6 +121,7 @@
         <w:t>(SSD)</w:t>
       </w:r>
     </w:p>
+    <w:bookmarkEnd w:id="0"/>
     <w:p>
       <w:pPr>
         <w:spacing w:after="0" w:line="360" w:lineRule="auto"/>
@@ -560,15 +562,6 @@
           <w:sz w:val="24"/>
           <w:szCs w:val="24"/>
         </w:rPr>
-        <w:sectPr>
-          <w:footerReference w:type="default" r:id="rId9"/>
-          <w:pgSz w:w="11906" w:h="16838"/>
-          <w:pgMar w:top="1701" w:right="1701" w:bottom="1701" w:left="2268" w:header="709" w:footer="709" w:gutter="0"/>
-          <w:pgNumType w:start="1"/>
-          <w:cols w:space="708"/>
-          <w:titlePg/>
-          <w:docGrid w:linePitch="360"/>
-        </w:sectPr>
       </w:pPr>
       <w:r>
         <w:rPr>
@@ -589,6 +582,1118 @@
           <w:szCs w:val="24"/>
         </w:rPr>
         <w:t>3</w:t>
+      </w:r>
+    </w:p>
+    <w:p>
+      <w:pPr>
+        <w:rPr>
+          <w:rFonts w:ascii="Times New Roman" w:hAnsi="Times New Roman" w:cs="Times New Roman"/>
+          <w:sz w:val="24"/>
+          <w:szCs w:val="24"/>
+        </w:rPr>
+      </w:pPr>
+      <w:r>
+        <w:rPr>
+          <w:rFonts w:ascii="Times New Roman" w:hAnsi="Times New Roman" w:cs="Times New Roman"/>
+          <w:b/>
+          <w:bCs/>
+          <w:sz w:val="24"/>
+          <w:szCs w:val="24"/>
+        </w:rPr>
+        <w:br w:type="page"/>
+      </w:r>
+      <w:r>
+        <w:rPr>
+          <w:rFonts w:ascii="Times New Roman" w:hAnsi="Times New Roman" w:cs="Times New Roman"/>
+          <w:b/>
+          <w:bCs/>
+          <w:sz w:val="24"/>
+          <w:szCs w:val="24"/>
+        </w:rPr>
+        <w:lastRenderedPageBreak/>
+        <w:t xml:space="preserve">Judul Penelitian </w:t>
+      </w:r>
+      <w:r>
+        <w:rPr>
+          <w:rFonts w:ascii="Times New Roman" w:hAnsi="Times New Roman" w:cs="Times New Roman"/>
+          <w:b/>
+          <w:bCs/>
+          <w:sz w:val="24"/>
+          <w:szCs w:val="24"/>
+        </w:rPr>
+        <w:tab/>
+        <w:t>:</w:t>
+      </w:r>
+      <w:r>
+        <w:rPr>
+          <w:rFonts w:ascii="Times New Roman" w:hAnsi="Times New Roman" w:cs="Times New Roman"/>
+          <w:sz w:val="24"/>
+          <w:szCs w:val="24"/>
+        </w:rPr>
+        <w:t xml:space="preserve"> </w:t>
+      </w:r>
+      <w:r>
+        <w:rPr>
+          <w:rFonts w:ascii="Times New Roman" w:hAnsi="Times New Roman" w:cs="Times New Roman"/>
+          <w:sz w:val="24"/>
+          <w:szCs w:val="24"/>
+        </w:rPr>
+        <w:t xml:space="preserve">Sistem Pendeteksi Manusia Berbasis </w:t>
+      </w:r>
+      <w:r>
+        <w:rPr>
+          <w:rFonts w:ascii="Times New Roman" w:hAnsi="Times New Roman" w:cs="Times New Roman"/>
+          <w:i/>
+          <w:iCs/>
+          <w:sz w:val="24"/>
+          <w:szCs w:val="24"/>
+        </w:rPr>
+        <w:t>Edge Computing</w:t>
+      </w:r>
+      <w:r>
+        <w:rPr>
+          <w:rFonts w:ascii="Times New Roman" w:hAnsi="Times New Roman" w:cs="Times New Roman"/>
+          <w:sz w:val="24"/>
+          <w:szCs w:val="24"/>
+        </w:rPr>
+        <w:t xml:space="preserve"> Dengan Menggunakan Implementasi Algoritma </w:t>
+      </w:r>
+      <w:r>
+        <w:rPr>
+          <w:rFonts w:ascii="Times New Roman" w:hAnsi="Times New Roman" w:cs="Times New Roman"/>
+          <w:i/>
+          <w:iCs/>
+          <w:sz w:val="24"/>
+          <w:szCs w:val="24"/>
+        </w:rPr>
+        <w:t>Single</w:t>
+      </w:r>
+      <w:r>
+        <w:rPr>
+          <w:rFonts w:ascii="Times New Roman" w:hAnsi="Times New Roman" w:cs="Times New Roman"/>
+          <w:sz w:val="24"/>
+          <w:szCs w:val="24"/>
+        </w:rPr>
+        <w:t xml:space="preserve"> </w:t>
+      </w:r>
+      <w:r>
+        <w:rPr>
+          <w:rFonts w:ascii="Times New Roman" w:hAnsi="Times New Roman" w:cs="Times New Roman"/>
+          <w:i/>
+          <w:iCs/>
+          <w:sz w:val="24"/>
+          <w:szCs w:val="24"/>
+        </w:rPr>
+        <w:t>Shot</w:t>
+      </w:r>
+      <w:r>
+        <w:rPr>
+          <w:rFonts w:ascii="Times New Roman" w:hAnsi="Times New Roman" w:cs="Times New Roman"/>
+          <w:sz w:val="24"/>
+          <w:szCs w:val="24"/>
+        </w:rPr>
+        <w:t xml:space="preserve"> </w:t>
+      </w:r>
+      <w:r>
+        <w:rPr>
+          <w:rFonts w:ascii="Times New Roman" w:hAnsi="Times New Roman" w:cs="Times New Roman"/>
+          <w:i/>
+          <w:iCs/>
+          <w:sz w:val="24"/>
+          <w:szCs w:val="24"/>
+        </w:rPr>
+        <w:t>Detector</w:t>
+      </w:r>
+      <w:r>
+        <w:rPr>
+          <w:rFonts w:ascii="Times New Roman" w:hAnsi="Times New Roman" w:cs="Times New Roman"/>
+          <w:sz w:val="24"/>
+          <w:szCs w:val="24"/>
+        </w:rPr>
+        <w:t xml:space="preserve"> (S</w:t>
+      </w:r>
+      <w:r>
+        <w:rPr>
+          <w:rFonts w:ascii="Times New Roman" w:hAnsi="Times New Roman" w:cs="Times New Roman"/>
+          <w:sz w:val="24"/>
+          <w:szCs w:val="24"/>
+        </w:rPr>
+        <w:t>SD</w:t>
+      </w:r>
+      <w:r>
+        <w:rPr>
+          <w:rFonts w:ascii="Times New Roman" w:hAnsi="Times New Roman" w:cs="Times New Roman"/>
+          <w:sz w:val="24"/>
+          <w:szCs w:val="24"/>
+        </w:rPr>
+        <w:t>)</w:t>
+      </w:r>
+    </w:p>
+    <w:p>
+      <w:pPr>
+        <w:rPr>
+          <w:rFonts w:ascii="Times New Roman" w:hAnsi="Times New Roman" w:cs="Times New Roman"/>
+          <w:b/>
+          <w:bCs/>
+          <w:sz w:val="24"/>
+          <w:szCs w:val="24"/>
+        </w:rPr>
+      </w:pPr>
+      <w:r>
+        <w:rPr>
+          <w:rFonts w:ascii="Times New Roman" w:hAnsi="Times New Roman" w:cs="Times New Roman"/>
+          <w:b/>
+          <w:bCs/>
+          <w:sz w:val="24"/>
+          <w:szCs w:val="24"/>
+        </w:rPr>
+        <w:t>Mata Kuliah Pilihan</w:t>
+      </w:r>
+      <w:r>
+        <w:rPr>
+          <w:rFonts w:ascii="Times New Roman" w:hAnsi="Times New Roman" w:cs="Times New Roman"/>
+          <w:b/>
+          <w:bCs/>
+          <w:sz w:val="24"/>
+          <w:szCs w:val="24"/>
+        </w:rPr>
+        <w:tab/>
+        <w:t xml:space="preserve">: </w:t>
+      </w:r>
+    </w:p>
+    <w:tbl>
+      <w:tblPr>
+        <w:tblStyle w:val="TableGrid"/>
+        <w:tblW w:w="0" w:type="auto"/>
+        <w:tblLook w:val="04A0" w:firstRow="1" w:lastRow="0" w:firstColumn="1" w:lastColumn="0" w:noHBand="0" w:noVBand="1"/>
+      </w:tblPr>
+      <w:tblGrid>
+        <w:gridCol w:w="2137"/>
+        <w:gridCol w:w="3863"/>
+        <w:gridCol w:w="670"/>
+        <w:gridCol w:w="910"/>
+      </w:tblGrid>
+      <w:tr>
+        <w:trPr>
+          <w:trHeight w:val="397"/>
+        </w:trPr>
+        <w:tc>
+          <w:tcPr>
+            <w:tcW w:w="0" w:type="auto"/>
+            <w:vAlign w:val="center"/>
+          </w:tcPr>
+          <w:p>
+            <w:pPr>
+              <w:jc w:val="center"/>
+              <w:rPr>
+                <w:rFonts w:ascii="Times New Roman" w:hAnsi="Times New Roman" w:cs="Times New Roman"/>
+                <w:b/>
+                <w:bCs/>
+                <w:sz w:val="24"/>
+                <w:szCs w:val="24"/>
+              </w:rPr>
+            </w:pPr>
+            <w:r>
+              <w:rPr>
+                <w:rFonts w:ascii="Times New Roman" w:hAnsi="Times New Roman" w:cs="Times New Roman"/>
+                <w:b/>
+                <w:bCs/>
+                <w:sz w:val="24"/>
+                <w:szCs w:val="24"/>
+              </w:rPr>
+              <w:t>Kode Mata Kuliah</w:t>
+            </w:r>
+          </w:p>
+        </w:tc>
+        <w:tc>
+          <w:tcPr>
+            <w:tcW w:w="0" w:type="auto"/>
+            <w:vAlign w:val="center"/>
+          </w:tcPr>
+          <w:p>
+            <w:pPr>
+              <w:jc w:val="center"/>
+              <w:rPr>
+                <w:rFonts w:ascii="Times New Roman" w:hAnsi="Times New Roman" w:cs="Times New Roman"/>
+                <w:b/>
+                <w:bCs/>
+                <w:sz w:val="24"/>
+                <w:szCs w:val="24"/>
+              </w:rPr>
+            </w:pPr>
+            <w:r>
+              <w:rPr>
+                <w:rFonts w:ascii="Times New Roman" w:hAnsi="Times New Roman" w:cs="Times New Roman"/>
+                <w:b/>
+                <w:bCs/>
+                <w:sz w:val="24"/>
+                <w:szCs w:val="24"/>
+              </w:rPr>
+              <w:t>Nama Mata Kuliah</w:t>
+            </w:r>
+          </w:p>
+        </w:tc>
+        <w:tc>
+          <w:tcPr>
+            <w:tcW w:w="0" w:type="auto"/>
+            <w:vAlign w:val="center"/>
+          </w:tcPr>
+          <w:p>
+            <w:pPr>
+              <w:jc w:val="center"/>
+              <w:rPr>
+                <w:rFonts w:ascii="Times New Roman" w:hAnsi="Times New Roman" w:cs="Times New Roman"/>
+                <w:b/>
+                <w:bCs/>
+                <w:sz w:val="24"/>
+                <w:szCs w:val="24"/>
+              </w:rPr>
+            </w:pPr>
+            <w:r>
+              <w:rPr>
+                <w:rFonts w:ascii="Times New Roman" w:hAnsi="Times New Roman" w:cs="Times New Roman"/>
+                <w:b/>
+                <w:bCs/>
+                <w:sz w:val="24"/>
+                <w:szCs w:val="24"/>
+              </w:rPr>
+              <w:t>SKS</w:t>
+            </w:r>
+          </w:p>
+        </w:tc>
+        <w:tc>
+          <w:tcPr>
+            <w:tcW w:w="0" w:type="auto"/>
+            <w:vAlign w:val="center"/>
+          </w:tcPr>
+          <w:p>
+            <w:pPr>
+              <w:jc w:val="center"/>
+              <w:rPr>
+                <w:rFonts w:ascii="Times New Roman" w:hAnsi="Times New Roman" w:cs="Times New Roman"/>
+                <w:b/>
+                <w:bCs/>
+                <w:sz w:val="24"/>
+                <w:szCs w:val="24"/>
+              </w:rPr>
+            </w:pPr>
+            <w:r>
+              <w:rPr>
+                <w:rFonts w:ascii="Times New Roman" w:hAnsi="Times New Roman" w:cs="Times New Roman"/>
+                <w:b/>
+                <w:bCs/>
+                <w:sz w:val="24"/>
+                <w:szCs w:val="24"/>
+              </w:rPr>
+              <w:t>NILAI</w:t>
+            </w:r>
+          </w:p>
+        </w:tc>
+      </w:tr>
+      <w:tr>
+        <w:trPr>
+          <w:trHeight w:val="397"/>
+        </w:trPr>
+        <w:tc>
+          <w:tcPr>
+            <w:tcW w:w="0" w:type="auto"/>
+            <w:vAlign w:val="center"/>
+          </w:tcPr>
+          <w:p>
+            <w:pPr>
+              <w:jc w:val="center"/>
+              <w:rPr>
+                <w:rFonts w:ascii="Times New Roman" w:hAnsi="Times New Roman" w:cs="Times New Roman"/>
+                <w:sz w:val="24"/>
+                <w:szCs w:val="24"/>
+              </w:rPr>
+            </w:pPr>
+            <w:r>
+              <w:rPr>
+                <w:rFonts w:ascii="Times New Roman" w:hAnsi="Times New Roman" w:cs="Times New Roman"/>
+                <w:sz w:val="24"/>
+                <w:szCs w:val="24"/>
+              </w:rPr>
+              <w:t>SK-323</w:t>
+            </w:r>
+          </w:p>
+        </w:tc>
+        <w:tc>
+          <w:tcPr>
+            <w:tcW w:w="0" w:type="auto"/>
+            <w:vAlign w:val="center"/>
+          </w:tcPr>
+          <w:p>
+            <w:pPr>
+              <w:rPr>
+                <w:rFonts w:ascii="Times New Roman" w:hAnsi="Times New Roman" w:cs="Times New Roman"/>
+                <w:sz w:val="24"/>
+                <w:szCs w:val="24"/>
+              </w:rPr>
+            </w:pPr>
+            <w:r>
+              <w:rPr>
+                <w:rFonts w:ascii="Times New Roman" w:hAnsi="Times New Roman" w:cs="Times New Roman"/>
+                <w:sz w:val="24"/>
+                <w:szCs w:val="24"/>
+              </w:rPr>
+              <w:t>Pemrograman Multimedia &amp; Animasi</w:t>
+            </w:r>
+          </w:p>
+        </w:tc>
+        <w:tc>
+          <w:tcPr>
+            <w:tcW w:w="0" w:type="auto"/>
+            <w:vAlign w:val="center"/>
+          </w:tcPr>
+          <w:p>
+            <w:pPr>
+              <w:rPr>
+                <w:rFonts w:ascii="Times New Roman" w:hAnsi="Times New Roman" w:cs="Times New Roman"/>
+                <w:sz w:val="24"/>
+                <w:szCs w:val="24"/>
+              </w:rPr>
+            </w:pPr>
+            <w:r>
+              <w:rPr>
+                <w:rFonts w:ascii="Times New Roman" w:hAnsi="Times New Roman" w:cs="Times New Roman"/>
+                <w:sz w:val="24"/>
+                <w:szCs w:val="24"/>
+              </w:rPr>
+              <w:t>2</w:t>
+            </w:r>
+          </w:p>
+        </w:tc>
+        <w:tc>
+          <w:tcPr>
+            <w:tcW w:w="0" w:type="auto"/>
+            <w:vAlign w:val="center"/>
+          </w:tcPr>
+          <w:p>
+            <w:pPr>
+              <w:rPr>
+                <w:rFonts w:ascii="Times New Roman" w:hAnsi="Times New Roman" w:cs="Times New Roman"/>
+                <w:sz w:val="24"/>
+                <w:szCs w:val="24"/>
+              </w:rPr>
+            </w:pPr>
+            <w:r>
+              <w:rPr>
+                <w:rFonts w:ascii="Times New Roman" w:hAnsi="Times New Roman" w:cs="Times New Roman"/>
+                <w:sz w:val="24"/>
+                <w:szCs w:val="24"/>
+              </w:rPr>
+              <w:t>A</w:t>
+            </w:r>
+          </w:p>
+        </w:tc>
+      </w:tr>
+      <w:tr>
+        <w:trPr>
+          <w:trHeight w:val="397"/>
+        </w:trPr>
+        <w:tc>
+          <w:tcPr>
+            <w:tcW w:w="0" w:type="auto"/>
+            <w:vAlign w:val="center"/>
+          </w:tcPr>
+          <w:p>
+            <w:pPr>
+              <w:jc w:val="center"/>
+              <w:rPr>
+                <w:rFonts w:ascii="Times New Roman" w:hAnsi="Times New Roman" w:cs="Times New Roman"/>
+                <w:sz w:val="24"/>
+                <w:szCs w:val="24"/>
+              </w:rPr>
+            </w:pPr>
+            <w:r>
+              <w:rPr>
+                <w:rFonts w:ascii="Times New Roman" w:hAnsi="Times New Roman" w:cs="Times New Roman"/>
+                <w:sz w:val="24"/>
+                <w:szCs w:val="24"/>
+              </w:rPr>
+              <w:t>SK-303</w:t>
+            </w:r>
+          </w:p>
+        </w:tc>
+        <w:tc>
+          <w:tcPr>
+            <w:tcW w:w="0" w:type="auto"/>
+            <w:vAlign w:val="center"/>
+          </w:tcPr>
+          <w:p>
+            <w:pPr>
+              <w:rPr>
+                <w:rFonts w:ascii="Times New Roman" w:hAnsi="Times New Roman" w:cs="Times New Roman"/>
+                <w:sz w:val="24"/>
+                <w:szCs w:val="24"/>
+              </w:rPr>
+            </w:pPr>
+            <w:r>
+              <w:rPr>
+                <w:rFonts w:ascii="Times New Roman" w:hAnsi="Times New Roman" w:cs="Times New Roman"/>
+                <w:sz w:val="24"/>
+                <w:szCs w:val="24"/>
+              </w:rPr>
+              <w:t>Semester Proyek 1</w:t>
+            </w:r>
+          </w:p>
+        </w:tc>
+        <w:tc>
+          <w:tcPr>
+            <w:tcW w:w="0" w:type="auto"/>
+            <w:vAlign w:val="center"/>
+          </w:tcPr>
+          <w:p>
+            <w:pPr>
+              <w:rPr>
+                <w:rFonts w:ascii="Times New Roman" w:hAnsi="Times New Roman" w:cs="Times New Roman"/>
+                <w:sz w:val="24"/>
+                <w:szCs w:val="24"/>
+              </w:rPr>
+            </w:pPr>
+            <w:r>
+              <w:rPr>
+                <w:rFonts w:ascii="Times New Roman" w:hAnsi="Times New Roman" w:cs="Times New Roman"/>
+                <w:sz w:val="24"/>
+                <w:szCs w:val="24"/>
+              </w:rPr>
+              <w:t>2</w:t>
+            </w:r>
+          </w:p>
+        </w:tc>
+        <w:tc>
+          <w:tcPr>
+            <w:tcW w:w="0" w:type="auto"/>
+            <w:vAlign w:val="center"/>
+          </w:tcPr>
+          <w:p>
+            <w:pPr>
+              <w:rPr>
+                <w:rFonts w:ascii="Times New Roman" w:hAnsi="Times New Roman" w:cs="Times New Roman"/>
+                <w:sz w:val="24"/>
+                <w:szCs w:val="24"/>
+              </w:rPr>
+            </w:pPr>
+            <w:r>
+              <w:rPr>
+                <w:rFonts w:ascii="Times New Roman" w:hAnsi="Times New Roman" w:cs="Times New Roman"/>
+                <w:sz w:val="24"/>
+                <w:szCs w:val="24"/>
+              </w:rPr>
+              <w:t>B+</w:t>
+            </w:r>
+          </w:p>
+        </w:tc>
+      </w:tr>
+      <w:tr>
+        <w:trPr>
+          <w:trHeight w:val="397"/>
+        </w:trPr>
+        <w:tc>
+          <w:tcPr>
+            <w:tcW w:w="0" w:type="auto"/>
+            <w:vAlign w:val="center"/>
+          </w:tcPr>
+          <w:p>
+            <w:pPr>
+              <w:jc w:val="center"/>
+              <w:rPr>
+                <w:rFonts w:ascii="Times New Roman" w:hAnsi="Times New Roman" w:cs="Times New Roman"/>
+                <w:sz w:val="24"/>
+                <w:szCs w:val="24"/>
+              </w:rPr>
+            </w:pPr>
+            <w:r>
+              <w:rPr>
+                <w:rFonts w:ascii="Times New Roman" w:hAnsi="Times New Roman" w:cs="Times New Roman"/>
+                <w:sz w:val="24"/>
+                <w:szCs w:val="24"/>
+              </w:rPr>
+              <w:t>SK-335</w:t>
+            </w:r>
+          </w:p>
+        </w:tc>
+        <w:tc>
+          <w:tcPr>
+            <w:tcW w:w="0" w:type="auto"/>
+            <w:vAlign w:val="center"/>
+          </w:tcPr>
+          <w:p>
+            <w:pPr>
+              <w:rPr>
+                <w:rFonts w:ascii="Times New Roman" w:hAnsi="Times New Roman" w:cs="Times New Roman"/>
+                <w:sz w:val="24"/>
+                <w:szCs w:val="24"/>
+              </w:rPr>
+            </w:pPr>
+            <w:r>
+              <w:rPr>
+                <w:rFonts w:ascii="Times New Roman" w:hAnsi="Times New Roman" w:cs="Times New Roman"/>
+                <w:sz w:val="24"/>
+                <w:szCs w:val="24"/>
+              </w:rPr>
+              <w:t>Sistem Informasi Geografis</w:t>
+            </w:r>
+          </w:p>
+        </w:tc>
+        <w:tc>
+          <w:tcPr>
+            <w:tcW w:w="0" w:type="auto"/>
+            <w:vAlign w:val="center"/>
+          </w:tcPr>
+          <w:p>
+            <w:pPr>
+              <w:rPr>
+                <w:rFonts w:ascii="Times New Roman" w:hAnsi="Times New Roman" w:cs="Times New Roman"/>
+                <w:sz w:val="24"/>
+                <w:szCs w:val="24"/>
+              </w:rPr>
+            </w:pPr>
+            <w:r>
+              <w:rPr>
+                <w:rFonts w:ascii="Times New Roman" w:hAnsi="Times New Roman" w:cs="Times New Roman"/>
+                <w:sz w:val="24"/>
+                <w:szCs w:val="24"/>
+              </w:rPr>
+              <w:t>3</w:t>
+            </w:r>
+          </w:p>
+        </w:tc>
+        <w:tc>
+          <w:tcPr>
+            <w:tcW w:w="0" w:type="auto"/>
+            <w:vAlign w:val="center"/>
+          </w:tcPr>
+          <w:p>
+            <w:pPr>
+              <w:rPr>
+                <w:rFonts w:ascii="Times New Roman" w:hAnsi="Times New Roman" w:cs="Times New Roman"/>
+                <w:sz w:val="24"/>
+                <w:szCs w:val="24"/>
+              </w:rPr>
+            </w:pPr>
+            <w:r>
+              <w:rPr>
+                <w:rFonts w:ascii="Times New Roman" w:hAnsi="Times New Roman" w:cs="Times New Roman"/>
+                <w:sz w:val="24"/>
+                <w:szCs w:val="24"/>
+              </w:rPr>
+              <w:t>A</w:t>
+            </w:r>
+          </w:p>
+        </w:tc>
+      </w:tr>
+      <w:tr>
+        <w:trPr>
+          <w:trHeight w:val="397"/>
+        </w:trPr>
+        <w:tc>
+          <w:tcPr>
+            <w:tcW w:w="0" w:type="auto"/>
+            <w:vAlign w:val="center"/>
+          </w:tcPr>
+          <w:p>
+            <w:pPr>
+              <w:jc w:val="center"/>
+              <w:rPr>
+                <w:rFonts w:ascii="Times New Roman" w:hAnsi="Times New Roman" w:cs="Times New Roman"/>
+                <w:sz w:val="24"/>
+                <w:szCs w:val="24"/>
+              </w:rPr>
+            </w:pPr>
+            <w:r>
+              <w:rPr>
+                <w:rFonts w:ascii="Times New Roman" w:hAnsi="Times New Roman" w:cs="Times New Roman"/>
+                <w:sz w:val="24"/>
+                <w:szCs w:val="24"/>
+              </w:rPr>
+              <w:t>SK-304</w:t>
+            </w:r>
+          </w:p>
+        </w:tc>
+        <w:tc>
+          <w:tcPr>
+            <w:tcW w:w="0" w:type="auto"/>
+            <w:vAlign w:val="center"/>
+          </w:tcPr>
+          <w:p>
+            <w:pPr>
+              <w:rPr>
+                <w:rFonts w:ascii="Times New Roman" w:hAnsi="Times New Roman" w:cs="Times New Roman"/>
+                <w:sz w:val="24"/>
+                <w:szCs w:val="24"/>
+              </w:rPr>
+            </w:pPr>
+            <w:r>
+              <w:rPr>
+                <w:rFonts w:ascii="Times New Roman" w:hAnsi="Times New Roman" w:cs="Times New Roman"/>
+                <w:sz w:val="24"/>
+                <w:szCs w:val="24"/>
+              </w:rPr>
+              <w:t>Pembelajaran Mesin</w:t>
+            </w:r>
+          </w:p>
+        </w:tc>
+        <w:tc>
+          <w:tcPr>
+            <w:tcW w:w="0" w:type="auto"/>
+            <w:vAlign w:val="center"/>
+          </w:tcPr>
+          <w:p>
+            <w:pPr>
+              <w:rPr>
+                <w:rFonts w:ascii="Times New Roman" w:hAnsi="Times New Roman" w:cs="Times New Roman"/>
+                <w:sz w:val="24"/>
+                <w:szCs w:val="24"/>
+              </w:rPr>
+            </w:pPr>
+            <w:r>
+              <w:rPr>
+                <w:rFonts w:ascii="Times New Roman" w:hAnsi="Times New Roman" w:cs="Times New Roman"/>
+                <w:sz w:val="24"/>
+                <w:szCs w:val="24"/>
+              </w:rPr>
+              <w:t>2</w:t>
+            </w:r>
+          </w:p>
+        </w:tc>
+        <w:tc>
+          <w:tcPr>
+            <w:tcW w:w="0" w:type="auto"/>
+            <w:vAlign w:val="center"/>
+          </w:tcPr>
+          <w:p>
+            <w:pPr>
+              <w:rPr>
+                <w:rFonts w:ascii="Times New Roman" w:hAnsi="Times New Roman" w:cs="Times New Roman"/>
+                <w:sz w:val="24"/>
+                <w:szCs w:val="24"/>
+              </w:rPr>
+            </w:pPr>
+            <w:r>
+              <w:rPr>
+                <w:rFonts w:ascii="Times New Roman" w:hAnsi="Times New Roman" w:cs="Times New Roman"/>
+                <w:sz w:val="24"/>
+                <w:szCs w:val="24"/>
+              </w:rPr>
+              <w:t>B+</w:t>
+            </w:r>
+          </w:p>
+        </w:tc>
+      </w:tr>
+      <w:tr>
+        <w:trPr>
+          <w:trHeight w:val="397"/>
+        </w:trPr>
+        <w:tc>
+          <w:tcPr>
+            <w:tcW w:w="0" w:type="auto"/>
+            <w:vAlign w:val="center"/>
+          </w:tcPr>
+          <w:p>
+            <w:pPr>
+              <w:jc w:val="center"/>
+              <w:rPr>
+                <w:rFonts w:ascii="Times New Roman" w:hAnsi="Times New Roman" w:cs="Times New Roman"/>
+                <w:sz w:val="24"/>
+                <w:szCs w:val="24"/>
+              </w:rPr>
+            </w:pPr>
+            <w:r>
+              <w:rPr>
+                <w:rFonts w:ascii="Times New Roman" w:hAnsi="Times New Roman" w:cs="Times New Roman"/>
+                <w:sz w:val="24"/>
+                <w:szCs w:val="24"/>
+              </w:rPr>
+              <w:t>SK-334</w:t>
+            </w:r>
+          </w:p>
+        </w:tc>
+        <w:tc>
+          <w:tcPr>
+            <w:tcW w:w="0" w:type="auto"/>
+            <w:vAlign w:val="center"/>
+          </w:tcPr>
+          <w:p>
+            <w:pPr>
+              <w:rPr>
+                <w:rFonts w:ascii="Times New Roman" w:hAnsi="Times New Roman" w:cs="Times New Roman"/>
+                <w:sz w:val="24"/>
+                <w:szCs w:val="24"/>
+              </w:rPr>
+            </w:pPr>
+            <w:r>
+              <w:rPr>
+                <w:rFonts w:ascii="Times New Roman" w:hAnsi="Times New Roman" w:cs="Times New Roman"/>
+                <w:sz w:val="24"/>
+                <w:szCs w:val="24"/>
+              </w:rPr>
+              <w:t>Sistem Informasi Bergerak</w:t>
+            </w:r>
+          </w:p>
+        </w:tc>
+        <w:tc>
+          <w:tcPr>
+            <w:tcW w:w="0" w:type="auto"/>
+            <w:vAlign w:val="center"/>
+          </w:tcPr>
+          <w:p>
+            <w:pPr>
+              <w:rPr>
+                <w:rFonts w:ascii="Times New Roman" w:hAnsi="Times New Roman" w:cs="Times New Roman"/>
+                <w:sz w:val="24"/>
+                <w:szCs w:val="24"/>
+              </w:rPr>
+            </w:pPr>
+            <w:r>
+              <w:rPr>
+                <w:rFonts w:ascii="Times New Roman" w:hAnsi="Times New Roman" w:cs="Times New Roman"/>
+                <w:sz w:val="24"/>
+                <w:szCs w:val="24"/>
+              </w:rPr>
+              <w:t>3</w:t>
+            </w:r>
+          </w:p>
+        </w:tc>
+        <w:tc>
+          <w:tcPr>
+            <w:tcW w:w="0" w:type="auto"/>
+            <w:vAlign w:val="center"/>
+          </w:tcPr>
+          <w:p>
+            <w:pPr>
+              <w:rPr>
+                <w:rFonts w:ascii="Times New Roman" w:hAnsi="Times New Roman" w:cs="Times New Roman"/>
+                <w:sz w:val="24"/>
+                <w:szCs w:val="24"/>
+              </w:rPr>
+            </w:pPr>
+            <w:r>
+              <w:rPr>
+                <w:rFonts w:ascii="Times New Roman" w:hAnsi="Times New Roman" w:cs="Times New Roman"/>
+                <w:sz w:val="24"/>
+                <w:szCs w:val="24"/>
+              </w:rPr>
+              <w:t>A</w:t>
+            </w:r>
+          </w:p>
+        </w:tc>
+      </w:tr>
+      <w:tr>
+        <w:trPr>
+          <w:trHeight w:val="397"/>
+        </w:trPr>
+        <w:tc>
+          <w:tcPr>
+            <w:tcW w:w="0" w:type="auto"/>
+            <w:vAlign w:val="center"/>
+          </w:tcPr>
+          <w:p>
+            <w:pPr>
+              <w:jc w:val="center"/>
+              <w:rPr>
+                <w:rFonts w:ascii="Times New Roman" w:hAnsi="Times New Roman" w:cs="Times New Roman"/>
+                <w:sz w:val="24"/>
+                <w:szCs w:val="24"/>
+              </w:rPr>
+            </w:pPr>
+            <w:r>
+              <w:rPr>
+                <w:rFonts w:ascii="Times New Roman" w:hAnsi="Times New Roman" w:cs="Times New Roman"/>
+                <w:sz w:val="24"/>
+                <w:szCs w:val="24"/>
+              </w:rPr>
+              <w:t>SK-403</w:t>
+            </w:r>
+          </w:p>
+        </w:tc>
+        <w:tc>
+          <w:tcPr>
+            <w:tcW w:w="0" w:type="auto"/>
+            <w:vAlign w:val="center"/>
+          </w:tcPr>
+          <w:p>
+            <w:pPr>
+              <w:rPr>
+                <w:rFonts w:ascii="Times New Roman" w:hAnsi="Times New Roman" w:cs="Times New Roman"/>
+                <w:sz w:val="24"/>
+                <w:szCs w:val="24"/>
+              </w:rPr>
+            </w:pPr>
+            <w:r>
+              <w:rPr>
+                <w:rFonts w:ascii="Times New Roman" w:hAnsi="Times New Roman" w:cs="Times New Roman"/>
+                <w:sz w:val="24"/>
+                <w:szCs w:val="24"/>
+              </w:rPr>
+              <w:t>Pemodelan dan Simulasi</w:t>
+            </w:r>
+          </w:p>
+        </w:tc>
+        <w:tc>
+          <w:tcPr>
+            <w:tcW w:w="0" w:type="auto"/>
+            <w:vAlign w:val="center"/>
+          </w:tcPr>
+          <w:p>
+            <w:pPr>
+              <w:rPr>
+                <w:rFonts w:ascii="Times New Roman" w:hAnsi="Times New Roman" w:cs="Times New Roman"/>
+                <w:sz w:val="24"/>
+                <w:szCs w:val="24"/>
+              </w:rPr>
+            </w:pPr>
+            <w:r>
+              <w:rPr>
+                <w:rFonts w:ascii="Times New Roman" w:hAnsi="Times New Roman" w:cs="Times New Roman"/>
+                <w:sz w:val="24"/>
+                <w:szCs w:val="24"/>
+              </w:rPr>
+              <w:t>2</w:t>
+            </w:r>
+          </w:p>
+        </w:tc>
+        <w:tc>
+          <w:tcPr>
+            <w:tcW w:w="0" w:type="auto"/>
+            <w:vAlign w:val="center"/>
+          </w:tcPr>
+          <w:p>
+            <w:pPr>
+              <w:rPr>
+                <w:rFonts w:ascii="Times New Roman" w:hAnsi="Times New Roman" w:cs="Times New Roman"/>
+                <w:sz w:val="24"/>
+                <w:szCs w:val="24"/>
+              </w:rPr>
+            </w:pPr>
+            <w:r>
+              <w:rPr>
+                <w:rFonts w:ascii="Times New Roman" w:hAnsi="Times New Roman" w:cs="Times New Roman"/>
+                <w:sz w:val="24"/>
+                <w:szCs w:val="24"/>
+              </w:rPr>
+              <w:t>A</w:t>
+            </w:r>
+          </w:p>
+        </w:tc>
+      </w:tr>
+      <w:tr>
+        <w:trPr>
+          <w:trHeight w:val="397"/>
+        </w:trPr>
+        <w:tc>
+          <w:tcPr>
+            <w:tcW w:w="0" w:type="auto"/>
+            <w:vAlign w:val="center"/>
+          </w:tcPr>
+          <w:p>
+            <w:pPr>
+              <w:jc w:val="center"/>
+              <w:rPr>
+                <w:rFonts w:ascii="Times New Roman" w:hAnsi="Times New Roman" w:cs="Times New Roman"/>
+                <w:sz w:val="24"/>
+                <w:szCs w:val="24"/>
+              </w:rPr>
+            </w:pPr>
+            <w:r>
+              <w:rPr>
+                <w:rFonts w:ascii="Times New Roman" w:hAnsi="Times New Roman" w:cs="Times New Roman"/>
+                <w:sz w:val="24"/>
+                <w:szCs w:val="24"/>
+              </w:rPr>
+              <w:t>SK-409</w:t>
+            </w:r>
+          </w:p>
+        </w:tc>
+        <w:tc>
+          <w:tcPr>
+            <w:tcW w:w="0" w:type="auto"/>
+            <w:vAlign w:val="center"/>
+          </w:tcPr>
+          <w:p>
+            <w:pPr>
+              <w:rPr>
+                <w:rFonts w:ascii="Times New Roman" w:hAnsi="Times New Roman" w:cs="Times New Roman"/>
+                <w:sz w:val="24"/>
+                <w:szCs w:val="24"/>
+              </w:rPr>
+            </w:pPr>
+            <w:r>
+              <w:rPr>
+                <w:rFonts w:ascii="Times New Roman" w:hAnsi="Times New Roman" w:cs="Times New Roman"/>
+                <w:sz w:val="24"/>
+                <w:szCs w:val="24"/>
+              </w:rPr>
+              <w:t>Sistem Pendukung Keputusan</w:t>
+            </w:r>
+          </w:p>
+        </w:tc>
+        <w:tc>
+          <w:tcPr>
+            <w:tcW w:w="0" w:type="auto"/>
+            <w:vAlign w:val="center"/>
+          </w:tcPr>
+          <w:p>
+            <w:pPr>
+              <w:rPr>
+                <w:rFonts w:ascii="Times New Roman" w:hAnsi="Times New Roman" w:cs="Times New Roman"/>
+                <w:sz w:val="24"/>
+                <w:szCs w:val="24"/>
+              </w:rPr>
+            </w:pPr>
+            <w:r>
+              <w:rPr>
+                <w:rFonts w:ascii="Times New Roman" w:hAnsi="Times New Roman" w:cs="Times New Roman"/>
+                <w:sz w:val="24"/>
+                <w:szCs w:val="24"/>
+              </w:rPr>
+              <w:t>2</w:t>
+            </w:r>
+          </w:p>
+        </w:tc>
+        <w:tc>
+          <w:tcPr>
+            <w:tcW w:w="0" w:type="auto"/>
+            <w:vAlign w:val="center"/>
+          </w:tcPr>
+          <w:p>
+            <w:pPr>
+              <w:rPr>
+                <w:rFonts w:ascii="Times New Roman" w:hAnsi="Times New Roman" w:cs="Times New Roman"/>
+                <w:sz w:val="24"/>
+                <w:szCs w:val="24"/>
+              </w:rPr>
+            </w:pPr>
+            <w:r>
+              <w:rPr>
+                <w:rFonts w:ascii="Times New Roman" w:hAnsi="Times New Roman" w:cs="Times New Roman"/>
+                <w:sz w:val="24"/>
+                <w:szCs w:val="24"/>
+              </w:rPr>
+              <w:t>A</w:t>
+            </w:r>
+          </w:p>
+        </w:tc>
+      </w:tr>
+      <w:tr>
+        <w:trPr>
+          <w:trHeight w:val="397"/>
+        </w:trPr>
+        <w:tc>
+          <w:tcPr>
+            <w:tcW w:w="0" w:type="auto"/>
+            <w:vAlign w:val="center"/>
+          </w:tcPr>
+          <w:p>
+            <w:pPr>
+              <w:jc w:val="center"/>
+              <w:rPr>
+                <w:rFonts w:ascii="Times New Roman" w:hAnsi="Times New Roman" w:cs="Times New Roman"/>
+                <w:sz w:val="24"/>
+                <w:szCs w:val="24"/>
+              </w:rPr>
+            </w:pPr>
+            <w:r>
+              <w:rPr>
+                <w:rFonts w:ascii="Times New Roman" w:hAnsi="Times New Roman" w:cs="Times New Roman"/>
+                <w:sz w:val="24"/>
+                <w:szCs w:val="24"/>
+              </w:rPr>
+              <w:t>SK-406</w:t>
+            </w:r>
+          </w:p>
+        </w:tc>
+        <w:tc>
+          <w:tcPr>
+            <w:tcW w:w="0" w:type="auto"/>
+            <w:vAlign w:val="center"/>
+          </w:tcPr>
+          <w:p>
+            <w:pPr>
+              <w:rPr>
+                <w:rFonts w:ascii="Times New Roman" w:hAnsi="Times New Roman" w:cs="Times New Roman"/>
+                <w:sz w:val="24"/>
+                <w:szCs w:val="24"/>
+              </w:rPr>
+            </w:pPr>
+            <w:r>
+              <w:rPr>
+                <w:rFonts w:ascii="Times New Roman" w:hAnsi="Times New Roman" w:cs="Times New Roman"/>
+                <w:sz w:val="24"/>
+                <w:szCs w:val="24"/>
+              </w:rPr>
+              <w:t>Jaringan Syaraf Tiruan</w:t>
+            </w:r>
+          </w:p>
+        </w:tc>
+        <w:tc>
+          <w:tcPr>
+            <w:tcW w:w="0" w:type="auto"/>
+            <w:vAlign w:val="center"/>
+          </w:tcPr>
+          <w:p>
+            <w:pPr>
+              <w:rPr>
+                <w:rFonts w:ascii="Times New Roman" w:hAnsi="Times New Roman" w:cs="Times New Roman"/>
+                <w:sz w:val="24"/>
+                <w:szCs w:val="24"/>
+              </w:rPr>
+            </w:pPr>
+            <w:r>
+              <w:rPr>
+                <w:rFonts w:ascii="Times New Roman" w:hAnsi="Times New Roman" w:cs="Times New Roman"/>
+                <w:sz w:val="24"/>
+                <w:szCs w:val="24"/>
+              </w:rPr>
+              <w:t>2</w:t>
+            </w:r>
+          </w:p>
+        </w:tc>
+        <w:tc>
+          <w:tcPr>
+            <w:tcW w:w="0" w:type="auto"/>
+            <w:vAlign w:val="center"/>
+          </w:tcPr>
+          <w:p>
+            <w:pPr>
+              <w:rPr>
+                <w:rFonts w:ascii="Times New Roman" w:hAnsi="Times New Roman" w:cs="Times New Roman"/>
+                <w:sz w:val="24"/>
+                <w:szCs w:val="24"/>
+              </w:rPr>
+            </w:pPr>
+            <w:r>
+              <w:rPr>
+                <w:rFonts w:ascii="Times New Roman" w:hAnsi="Times New Roman" w:cs="Times New Roman"/>
+                <w:sz w:val="24"/>
+                <w:szCs w:val="24"/>
+              </w:rPr>
+              <w:t>B</w:t>
+            </w:r>
+          </w:p>
+        </w:tc>
+      </w:tr>
+    </w:tbl>
+    <w:p>
+      <w:pPr>
+        <w:rPr>
+          <w:rFonts w:ascii="Times New Roman" w:hAnsi="Times New Roman" w:cs="Times New Roman"/>
+          <w:b/>
+          <w:bCs/>
+          <w:sz w:val="24"/>
+          <w:szCs w:val="24"/>
+        </w:rPr>
+      </w:pPr>
+      <w:r>
+        <w:rPr>
+          <w:rFonts w:ascii="Times New Roman" w:hAnsi="Times New Roman" w:cs="Times New Roman"/>
+          <w:b/>
+          <w:bCs/>
+          <w:sz w:val="24"/>
+          <w:szCs w:val="24"/>
+        </w:rPr>
+        <w:br w:type="page"/>
       </w:r>
     </w:p>
     <w:p>
@@ -662,6 +1767,7 @@
             <w:docPart w:val="DefaultPlaceholder_-1854013440"/>
           </w:placeholder>
         </w:sdtPr>
+        <w:sdtEndPr/>
         <w:sdtContent>
           <w:r>
             <w:rPr>
@@ -772,6 +1878,7 @@
             <w:docPart w:val="DefaultPlaceholder_-1854013440"/>
           </w:placeholder>
         </w:sdtPr>
+        <w:sdtEndPr/>
         <w:sdtContent>
           <w:r>
             <w:rPr>
@@ -2486,15 +3593,7 @@
           <w:sz w:val="24"/>
           <w:szCs w:val="24"/>
         </w:rPr>
-        <w:t xml:space="preserve">Sensor yang digunakan adalah sensor </w:t>
-      </w:r>
-      <w:r>
-        <w:rPr>
-          <w:rFonts w:ascii="Times New Roman" w:hAnsi="Times New Roman" w:cs="Times New Roman"/>
-          <w:sz w:val="24"/>
-          <w:szCs w:val="24"/>
-        </w:rPr>
-        <w:t>PIR HC-SR501.</w:t>
+        <w:t>Sensor yang digunakan adalah sensor PIR HC-SR501.</w:t>
       </w:r>
     </w:p>
     <w:p>
@@ -2628,8 +3727,6 @@
         </w:rPr>
         <w:t>Sistem membutuhkan daya listrik dan internet untuk berjalan dengan baik.</w:t>
       </w:r>
-      <w:bookmarkStart w:id="0" w:name="_GoBack"/>
-      <w:bookmarkEnd w:id="0"/>
     </w:p>
     <w:p>
       <w:pPr>
@@ -2687,15 +3784,7 @@
           <w:sz w:val="24"/>
           <w:szCs w:val="24"/>
         </w:rPr>
-        <w:t>(SSD)</w:t>
-      </w:r>
-      <w:r>
-        <w:rPr>
-          <w:rFonts w:ascii="Times New Roman" w:hAnsi="Times New Roman" w:cs="Times New Roman"/>
-          <w:sz w:val="24"/>
-          <w:szCs w:val="24"/>
-        </w:rPr>
-        <w:t>.</w:t>
+        <w:t>(SSD).</w:t>
       </w:r>
     </w:p>
     <w:p>
@@ -2839,6 +3928,132 @@
         <w:t>Deskripsi Penelitian</w:t>
       </w:r>
     </w:p>
+    <w:p>
+      <w:pPr>
+        <w:spacing w:after="0" w:line="360" w:lineRule="auto"/>
+        <w:ind w:firstLine="567"/>
+        <w:jc w:val="both"/>
+        <w:rPr>
+          <w:rFonts w:ascii="Times New Roman" w:hAnsi="Times New Roman" w:cs="Times New Roman"/>
+          <w:sz w:val="24"/>
+          <w:szCs w:val="24"/>
+        </w:rPr>
+      </w:pPr>
+      <w:r>
+        <w:rPr>
+          <w:rFonts w:ascii="Times New Roman" w:hAnsi="Times New Roman" w:cs="Times New Roman"/>
+          <w:sz w:val="24"/>
+          <w:szCs w:val="24"/>
+        </w:rPr>
+        <w:t>Penelitian ini dilakukan untuk membuat suatu sistem yang dapat mendeteksi adanya objek manusia di suatu area</w:t>
+      </w:r>
+      <w:r>
+        <w:rPr>
+          <w:rFonts w:ascii="Times New Roman" w:hAnsi="Times New Roman" w:cs="Times New Roman"/>
+          <w:sz w:val="24"/>
+          <w:szCs w:val="24"/>
+        </w:rPr>
+        <w:t xml:space="preserve"> dengan menggunakan sensor PIR untuk memulai pemrosesan citra pada kamera modul yang ada pada ESP32-CAM, pemrosesan citra </w:t>
+      </w:r>
+      <w:r>
+        <w:rPr>
+          <w:rFonts w:ascii="Times New Roman" w:hAnsi="Times New Roman" w:cs="Times New Roman"/>
+          <w:sz w:val="24"/>
+          <w:szCs w:val="24"/>
+        </w:rPr>
+        <w:t xml:space="preserve">pada sistem </w:t>
+      </w:r>
+      <w:bookmarkStart w:id="1" w:name="_GoBack"/>
+      <w:bookmarkEnd w:id="1"/>
+      <w:r>
+        <w:rPr>
+          <w:rFonts w:ascii="Times New Roman" w:hAnsi="Times New Roman" w:cs="Times New Roman"/>
+          <w:sz w:val="24"/>
+          <w:szCs w:val="24"/>
+        </w:rPr>
+        <w:t>ini menggunakan algoritma SSD. Adapun blok diagram sistem dapat dilihat pada Gambar 1.</w:t>
+      </w:r>
+    </w:p>
+    <w:p>
+      <w:pPr>
+        <w:keepNext/>
+        <w:spacing w:after="0" w:line="360" w:lineRule="auto"/>
+        <w:jc w:val="center"/>
+      </w:pPr>
+      <w:r>
+        <w:rPr>
+          <w:rFonts w:ascii="Times New Roman" w:hAnsi="Times New Roman" w:cs="Times New Roman"/>
+          <w:sz w:val="24"/>
+          <w:szCs w:val="24"/>
+        </w:rPr>
+        <w:drawing>
+          <wp:inline distT="0" distB="0" distL="0" distR="0" wp14:anchorId="16F60215" wp14:editId="11F9D4AB">
+            <wp:extent cx="3904090" cy="4222339"/>
+            <wp:effectExtent l="0" t="0" r="1270" b="6985"/>
+            <wp:docPr id="1" name="Picture 1"/>
+            <wp:cNvGraphicFramePr>
+              <a:graphicFrameLocks xmlns:a="http://schemas.openxmlformats.org/drawingml/2006/main" noChangeAspect="1"/>
+            </wp:cNvGraphicFramePr>
+            <a:graphic xmlns:a="http://schemas.openxmlformats.org/drawingml/2006/main">
+              <a:graphicData uri="http://schemas.openxmlformats.org/drawingml/2006/picture">
+                <pic:pic xmlns:pic="http://schemas.openxmlformats.org/drawingml/2006/picture">
+                  <pic:nvPicPr>
+                    <pic:cNvPr id="1" name=""/>
+                    <pic:cNvPicPr/>
+                  </pic:nvPicPr>
+                  <pic:blipFill>
+                    <a:blip r:embed="rId9"/>
+                    <a:stretch>
+                      <a:fillRect/>
+                    </a:stretch>
+                  </pic:blipFill>
+                  <pic:spPr>
+                    <a:xfrm>
+                      <a:off x="0" y="0"/>
+                      <a:ext cx="3913086" cy="4232069"/>
+                    </a:xfrm>
+                    <a:prstGeom prst="rect">
+                      <a:avLst/>
+                    </a:prstGeom>
+                  </pic:spPr>
+                </pic:pic>
+              </a:graphicData>
+            </a:graphic>
+          </wp:inline>
+        </w:drawing>
+      </w:r>
+    </w:p>
+    <w:p>
+      <w:pPr>
+        <w:pStyle w:val="Caption"/>
+        <w:jc w:val="center"/>
+      </w:pPr>
+      <w:r>
+        <w:t xml:space="preserve">Gambar </w:t>
+      </w:r>
+      <w:r>
+        <w:fldChar w:fldCharType="begin"/>
+      </w:r>
+      <w:r>
+        <w:instrText xml:space="preserve"> SEQ Gambar \* ARABIC </w:instrText>
+      </w:r>
+      <w:r>
+        <w:fldChar w:fldCharType="separate"/>
+      </w:r>
+      <w:r>
+        <w:rPr>
+          <w:noProof/>
+        </w:rPr>
+        <w:t>1</w:t>
+      </w:r>
+      <w:r>
+        <w:fldChar w:fldCharType="end"/>
+      </w:r>
+      <w:r>
+        <w:t>. Diagram Blok Sistem</w:t>
+      </w:r>
+    </w:p>
+    <w:p/>
     <w:p>
       <w:pPr>
         <w:pStyle w:val="ListParagraph"/>
@@ -3300,6 +4515,7 @@
       </w:sdtContent>
     </w:sdt>
     <w:sectPr>
+      <w:footerReference w:type="default" r:id="rId10"/>
       <w:pgSz w:w="11906" w:h="16838" w:code="9"/>
       <w:pgMar w:top="1701" w:right="1701" w:bottom="1701" w:left="2268" w:header="720" w:footer="720" w:gutter="0"/>
       <w:cols w:space="720"/>
@@ -3876,9 +5092,52 @@
     <w:name w:val="Normal"/>
     <w:qFormat/>
   </w:style>
+  <w:style w:type="paragraph" w:styleId="Heading1">
+    <w:name w:val="heading 1"/>
+    <w:next w:val="Normal"/>
+    <w:link w:val="Heading1Char"/>
+    <w:uiPriority w:val="9"/>
+    <w:qFormat/>
+    <w:rsid w:val="00810CEF"/>
+    <w:pPr>
+      <w:keepNext/>
+      <w:keepLines/>
+      <w:spacing w:before="240" w:after="0"/>
+      <w:outlineLvl w:val="0"/>
+    </w:pPr>
+    <w:rPr>
+      <w:rFonts w:ascii="Times New Roman" w:eastAsiaTheme="majorEastAsia" w:hAnsi="Times New Roman" w:cstheme="majorBidi"/>
+      <w:b/>
+      <w:sz w:val="24"/>
+      <w:szCs w:val="32"/>
+    </w:rPr>
+  </w:style>
+  <w:style w:type="paragraph" w:styleId="Heading2">
+    <w:name w:val="heading 2"/>
+    <w:next w:val="Normal"/>
+    <w:link w:val="Heading2Char"/>
+    <w:uiPriority w:val="9"/>
+    <w:semiHidden/>
+    <w:unhideWhenUsed/>
+    <w:qFormat/>
+    <w:rsid w:val="00810CEF"/>
+    <w:pPr>
+      <w:keepNext/>
+      <w:keepLines/>
+      <w:spacing w:before="40" w:after="0"/>
+      <w:outlineLvl w:val="1"/>
+    </w:pPr>
+    <w:rPr>
+      <w:rFonts w:ascii="Times New Roman" w:eastAsiaTheme="majorEastAsia" w:hAnsi="Times New Roman" w:cstheme="majorBidi"/>
+      <w:b/>
+      <w:sz w:val="24"/>
+      <w:szCs w:val="26"/>
+    </w:rPr>
+  </w:style>
   <w:style w:type="character" w:default="1" w:styleId="DefaultParagraphFont">
     <w:name w:val="Default Paragraph Font"/>
     <w:uiPriority w:val="1"/>
+    <w:semiHidden/>
     <w:unhideWhenUsed/>
   </w:style>
   <w:style w:type="table" w:default="1" w:styleId="TableNormal">
@@ -3949,6 +5208,70 @@
     <w:rsid w:val="004B35B0"/>
     <w:rPr>
       <w:color w:val="808080"/>
+    </w:rPr>
+  </w:style>
+  <w:style w:type="table" w:styleId="TableGrid">
+    <w:name w:val="Table Grid"/>
+    <w:basedOn w:val="TableNormal"/>
+    <w:uiPriority w:val="39"/>
+    <w:rsid w:val="00E66D73"/>
+    <w:pPr>
+      <w:spacing w:after="0" w:line="240" w:lineRule="auto"/>
+    </w:pPr>
+    <w:tblPr>
+      <w:tblBorders>
+        <w:top w:val="single" w:sz="4" w:space="0" w:color="auto"/>
+        <w:left w:val="single" w:sz="4" w:space="0" w:color="auto"/>
+        <w:bottom w:val="single" w:sz="4" w:space="0" w:color="auto"/>
+        <w:right w:val="single" w:sz="4" w:space="0" w:color="auto"/>
+        <w:insideH w:val="single" w:sz="4" w:space="0" w:color="auto"/>
+        <w:insideV w:val="single" w:sz="4" w:space="0" w:color="auto"/>
+      </w:tblBorders>
+    </w:tblPr>
+  </w:style>
+  <w:style w:type="character" w:customStyle="1" w:styleId="Heading1Char">
+    <w:name w:val="Heading 1 Char"/>
+    <w:basedOn w:val="DefaultParagraphFont"/>
+    <w:link w:val="Heading1"/>
+    <w:uiPriority w:val="9"/>
+    <w:rsid w:val="00810CEF"/>
+    <w:rPr>
+      <w:rFonts w:ascii="Times New Roman" w:eastAsiaTheme="majorEastAsia" w:hAnsi="Times New Roman" w:cstheme="majorBidi"/>
+      <w:b/>
+      <w:sz w:val="24"/>
+      <w:szCs w:val="32"/>
+    </w:rPr>
+  </w:style>
+  <w:style w:type="character" w:customStyle="1" w:styleId="Heading2Char">
+    <w:name w:val="Heading 2 Char"/>
+    <w:basedOn w:val="DefaultParagraphFont"/>
+    <w:link w:val="Heading2"/>
+    <w:uiPriority w:val="9"/>
+    <w:semiHidden/>
+    <w:rsid w:val="00810CEF"/>
+    <w:rPr>
+      <w:rFonts w:ascii="Times New Roman" w:eastAsiaTheme="majorEastAsia" w:hAnsi="Times New Roman" w:cstheme="majorBidi"/>
+      <w:b/>
+      <w:sz w:val="24"/>
+      <w:szCs w:val="26"/>
+    </w:rPr>
+  </w:style>
+  <w:style w:type="paragraph" w:styleId="Caption">
+    <w:name w:val="caption"/>
+    <w:basedOn w:val="Normal"/>
+    <w:next w:val="Normal"/>
+    <w:uiPriority w:val="35"/>
+    <w:unhideWhenUsed/>
+    <w:qFormat/>
+    <w:rsid w:val="00810CEF"/>
+    <w:pPr>
+      <w:spacing w:after="200" w:line="240" w:lineRule="auto"/>
+    </w:pPr>
+    <w:rPr>
+      <w:rFonts w:ascii="Times New Roman" w:hAnsi="Times New Roman"/>
+      <w:iCs/>
+      <w:sz w:val="24"/>
+      <w:szCs w:val="18"/>
     </w:rPr>
   </w:style>
 </w:styles>
@@ -4031,6 +5354,7 @@
     <w:rsidRoot w:val="00883F21"/>
     <w:rsid w:val="0014016C"/>
     <w:rsid w:val="00883F21"/>
+    <w:rsid w:val="008923EB"/>
     <w:rsid w:val="008E0E79"/>
     <w:rsid w:val="009B7448"/>
     <w:rsid w:val="00BF4D6E"/>
@@ -4827,7 +6151,7 @@
 </file>
 
 <file path=customXml/itemProps1.xml><?xml version="1.0" encoding="utf-8"?>
-<ds:datastoreItem xmlns:ds="http://schemas.openxmlformats.org/officeDocument/2006/customXml" ds:itemID="{E7067FC4-F4CF-44AA-ADA1-2A6727B0ECBE}">
+<ds:datastoreItem xmlns:ds="http://schemas.openxmlformats.org/officeDocument/2006/customXml" ds:itemID="{EFFCD144-1FF4-4078-9EFA-F59153F0FC8D}">
   <ds:schemaRefs>
     <ds:schemaRef ds:uri="http://schemas.openxmlformats.org/officeDocument/2006/bibliography"/>
   </ds:schemaRefs>

</xml_diff>